<commit_message>
added discussion on T-Test
</commit_message>
<xml_diff>
--- a/AP_Research_Rathbun_FY20.docx
+++ b/AP_Research_Rathbun_FY20.docx
@@ -29,17 +29,7 @@
           <w:sz w:val="18"/>
           <w:szCs w:val="18"/>
         </w:rPr>
-        <w:t>This study investigated the implicit self-theories secondary students held about intelligence and research abilities. A brief review of the literature illustrated the findings on learned helplessness, causal attributions for failure and success, and self-handicapping behaviors of students. While there was clearly research on self-theories of intelligence, the researcher did not know how his students viewed intelligence or research abilities, and this study was designed to investigate that gap by using an eight-item survey instrument to collect quantitative information about the students’ views. The students attended a large urban high school in South Florida, and were enrolled in a research-based course. Based on the information collected in the survey, students were classified as holding entity theories, incremental theories, or no set theories of both intelligence and research abilities. Paired Samples T-Tests were used to determine whether there was statistical significance in the differences between students’ Implicit Theories of Intelligence Scores (ITIS) and Beli</w:t>
-      </w:r>
-      <w:bookmarkStart w:id="1" w:name="_GoBack"/>
-      <w:bookmarkEnd w:id="1"/>
-      <w:r>
-        <w:rPr>
-          <w:rFonts w:ascii="Times New Roman" w:eastAsia="Times New Roman" w:hAnsi="Times New Roman" w:cs="Times New Roman"/>
-          <w:sz w:val="18"/>
-          <w:szCs w:val="18"/>
-        </w:rPr>
-        <w:t>efs About Research Abilities Scores (BARAS). Descriptive statistics were also used to look at the correlations between implicit theories of intelligence and research abilities. The differences in the ITIS and BARAS scores were found to be statistically significant for five of the nine groups of respondents that were tested. The results of the descriptive statistics illustrated that students can be entity theorists about intelligence and incremental theorists about research abilities, as well as incremental theorists about intelligence and entity theorists about research abilities. Suggestions were made by the researcher to use qualitative methods to investigate this phenomenon further.</w:t>
+        <w:t>This study investigated the implicit self-theories secondary students held about intelligence and research abilities. A brief review of the literature illustrated the findings on learned helplessness, causal attributions for failure and success, and self-handicapping behaviors of students. While there was clearly research on self-theories of intelligence, the researcher did not know how his students viewed intelligence or research abilities, and this study was designed to investigate that gap by using an eight-item survey instrument to collect quantitative information about the students’ views. The students attended a large urban high school in South Florida, and were enrolled in a research-based course. Based on the information collected in the survey, students were classified as holding entity theories, incremental theories, or no set theories of both intelligence and research abilities. Paired Samples T-Tests were used to determine whether there was statistical significance in the differences between students’ Implicit Theories of Intelligence Scores (ITIS) and Beliefs About Research Abilities Scores (BARAS). Descriptive statistics were also used to look at the correlations between implicit theories of intelligence and research abilities. The differences in the ITIS and BARAS scores were found to be statistically significant for five of the nine groups of respondents that were tested. The results of the descriptive statistics illustrated that students can be entity theorists about intelligence and incremental theorists about research abilities, as well as incremental theorists about intelligence and entity theorists about research abilities. Suggestions were made by the researcher to use qualitative methods to investigate this phenomenon further.</w:t>
       </w:r>
       <w:commentRangeEnd w:id="0"/>
       <w:r>
@@ -209,7 +199,23 @@
           <w:sz w:val="24"/>
           <w:szCs w:val="24"/>
         </w:rPr>
-        <w:t xml:space="preserve">There are numerous studies that indicate the use of machine learning for fingerprinting IoT devices. Multiple works have developed models that accurately classify digital devices into categories of IoT and Non-IoT, yet are not wide enough for real-world use. Most prior works utilize service banner text to differentiate between device types. Kumar et al. designed an ensemble of IoT classifiers based on UPnP and DNS responses, HTTP banners, and network information, achieving a 92% coverage and 96% accuracy on 1000 manually labeled devices. Despite this high accuracy, other research studies elected to solely observe network traffic to fingerprint IoT devices. Guo et al. posited that IoT devices can be classified by observing network flow because such devices exchange data with their manufacturer’s servers. After discovering nearly 200 candidate servers accessed by 26 devices across 15 vendors, their methodology successfully identified IoT devices connected across the University of Southern </w:t>
+        <w:t xml:space="preserve">There are numerous studies that indicate the use of machine learning for fingerprinting IoT devices. Multiple works have developed models that accurately classify digital devices into categories of IoT and Non-IoT, yet are not wide enough for real-world use. Most prior works utilize service banner text to differentiate between device types. Kumar et al. designed an ensemble of IoT classifiers based on UPnP and DNS responses, HTTP banners, and network information, achieving a 92% coverage and 96% accuracy on 1000 manually labeled devices. Despite this high accuracy, other research studies elected to solely observe network traffic to fingerprint IoT devices. Guo et al. posited that IoT devices can be classified by observing network flow because such devices exchange data with their manufacturer’s servers. After discovering nearly 200 candidate servers accessed by 26 devices across 15 vendors, their methodology successfully identified IoT devices connected across the University </w:t>
+      </w:r>
+      <w:r>
+        <w:rPr>
+          <w:rFonts w:ascii="Times New Roman" w:eastAsia="Times New Roman" w:hAnsi="Times New Roman" w:cs="Times New Roman"/>
+          <w:sz w:val="24"/>
+          <w:szCs w:val="24"/>
+        </w:rPr>
+        <w:t>of</w:t>
+      </w:r>
+      <w:r>
+        <w:rPr>
+          <w:rFonts w:ascii="Times New Roman" w:eastAsia="Times New Roman" w:hAnsi="Times New Roman" w:cs="Times New Roman"/>
+          <w:sz w:val="24"/>
+          <w:szCs w:val="24"/>
+        </w:rPr>
+        <w:t xml:space="preserve"> Southern </w:t>
       </w:r>
       <w:r>
         <w:rPr>
@@ -1991,7 +1997,23 @@
           <w:sz w:val="24"/>
           <w:szCs w:val="24"/>
         </w:rPr>
-        <w:t xml:space="preserve"> performance, 20-cross-fold validation will be run as the dataset is split randomly</w:t>
+        <w:t xml:space="preserve"> performance, 20</w:t>
+      </w:r>
+      <w:r>
+        <w:rPr>
+          <w:rFonts w:ascii="Times New Roman" w:eastAsia="Times New Roman" w:hAnsi="Times New Roman" w:cs="Times New Roman"/>
+          <w:sz w:val="24"/>
+          <w:szCs w:val="24"/>
+        </w:rPr>
+        <w:t xml:space="preserve"> fold cross</w:t>
+      </w:r>
+      <w:r>
+        <w:rPr>
+          <w:rFonts w:ascii="Times New Roman" w:eastAsia="Times New Roman" w:hAnsi="Times New Roman" w:cs="Times New Roman"/>
+          <w:sz w:val="24"/>
+          <w:szCs w:val="24"/>
+        </w:rPr>
+        <w:t xml:space="preserve"> validation will be run as the dataset is split randomly</w:t>
       </w:r>
       <w:r>
         <w:rPr>
@@ -2007,7 +2029,23 @@
           <w:sz w:val="24"/>
           <w:szCs w:val="24"/>
         </w:rPr>
-        <w:t>. The general procedure for 20-cross-fold validation is listed below:</w:t>
+        <w:t>. The general procedure for 20</w:t>
+      </w:r>
+      <w:r>
+        <w:rPr>
+          <w:rFonts w:ascii="Times New Roman" w:eastAsia="Times New Roman" w:hAnsi="Times New Roman" w:cs="Times New Roman"/>
+          <w:sz w:val="24"/>
+          <w:szCs w:val="24"/>
+        </w:rPr>
+        <w:t xml:space="preserve"> fold cross</w:t>
+      </w:r>
+      <w:r>
+        <w:rPr>
+          <w:rFonts w:ascii="Times New Roman" w:eastAsia="Times New Roman" w:hAnsi="Times New Roman" w:cs="Times New Roman"/>
+          <w:sz w:val="24"/>
+          <w:szCs w:val="24"/>
+        </w:rPr>
+        <w:t xml:space="preserve"> validation is listed below:</w:t>
       </w:r>
     </w:p>
     <w:p>
@@ -2208,7 +2246,23 @@
           <w:sz w:val="24"/>
           <w:szCs w:val="24"/>
         </w:rPr>
-        <w:t>In order to compare model performance across all trials, one-way ANOVA was utilized to determine if there was a statistical difference between the model performance. Two sample T-Tests were utilized for post-hoc testing in between two specific models within the data gathered. P values under 0.01 from ANOVA and T-Tests were marked as statistically significant meaning the chance of correlation due to chance was 1% or less. While a p value of 0.05 is typically used, the chosen p value was used as the variance between model runs was significantly low due to the computational nature of the study. The stochastic nature of these models also necessitates the need for a low p-value to remove any doubt caused by random chance.  For clarity, the methods are summarized below.</w:t>
+        <w:t xml:space="preserve">In order to compare model performance across all trials, one-way ANOVA was utilized to determine if there was a statistical difference between the model </w:t>
+      </w:r>
+      <w:r>
+        <w:rPr>
+          <w:rFonts w:ascii="Times New Roman" w:eastAsia="Times New Roman" w:hAnsi="Times New Roman" w:cs="Times New Roman"/>
+          <w:sz w:val="24"/>
+          <w:szCs w:val="24"/>
+        </w:rPr>
+        <w:t>performances</w:t>
+      </w:r>
+      <w:r>
+        <w:rPr>
+          <w:rFonts w:ascii="Times New Roman" w:eastAsia="Times New Roman" w:hAnsi="Times New Roman" w:cs="Times New Roman"/>
+          <w:sz w:val="24"/>
+          <w:szCs w:val="24"/>
+        </w:rPr>
+        <w:t>. Two sample T-Tests were utilized for post-hoc testing in between two specific models within the data gathered. P values under 0.01 from ANOVA and T-Tests were marked as statistically significant meaning the chance of correlation due to chance was 1% or less. While a p value of 0.05 is typically used, the chosen p value was used as the variance between model runs was significantly low due to the computational nature of the study. The stochastic nature of these models also necessitates the need for a low p-value to remove any doubt caused by random chance.  For clarity, the methods are summarized below.</w:t>
       </w:r>
     </w:p>
     <w:p>
@@ -2490,36 +2544,36 @@
       <w:r>
         <w:rPr>
           <w:rFonts w:ascii="Times New Roman" w:eastAsia="Times New Roman" w:hAnsi="Times New Roman" w:cs="Times New Roman"/>
-          <w:sz w:val="24"/>
-          <w:szCs w:val="24"/>
-        </w:rPr>
-        <w:t xml:space="preserve">. Statistics for the </w:t>
-      </w:r>
-      <w:r>
-        <w:rPr>
-          <w:rFonts w:ascii="Times New Roman" w:eastAsia="Times New Roman" w:hAnsi="Times New Roman" w:cs="Times New Roman"/>
-          <w:sz w:val="24"/>
-          <w:szCs w:val="24"/>
-        </w:rPr>
-        <w:t xml:space="preserve">optimized </w:t>
-      </w:r>
-      <w:r>
-        <w:rPr>
-          <w:rFonts w:ascii="Times New Roman" w:eastAsia="Times New Roman" w:hAnsi="Times New Roman" w:cs="Times New Roman"/>
-          <w:sz w:val="24"/>
-          <w:szCs w:val="24"/>
-        </w:rPr>
-        <w:t xml:space="preserve">runs are shown in </w:t>
-      </w:r>
-      <w:r>
-        <w:rPr>
-          <w:rFonts w:ascii="Times New Roman" w:eastAsia="Times New Roman" w:hAnsi="Times New Roman" w:cs="Times New Roman"/>
           <w:i/>
           <w:iCs/>
           <w:sz w:val="24"/>
           <w:szCs w:val="24"/>
         </w:rPr>
-        <w:t>T</w:t>
+        <w:t>.1</w:t>
+      </w:r>
+      <w:r>
+        <w:rPr>
+          <w:rFonts w:ascii="Times New Roman" w:eastAsia="Times New Roman" w:hAnsi="Times New Roman" w:cs="Times New Roman"/>
+          <w:sz w:val="24"/>
+          <w:szCs w:val="24"/>
+        </w:rPr>
+        <w:t xml:space="preserve">. Statistics for the </w:t>
+      </w:r>
+      <w:r>
+        <w:rPr>
+          <w:rFonts w:ascii="Times New Roman" w:eastAsia="Times New Roman" w:hAnsi="Times New Roman" w:cs="Times New Roman"/>
+          <w:sz w:val="24"/>
+          <w:szCs w:val="24"/>
+        </w:rPr>
+        <w:t xml:space="preserve">optimized </w:t>
+      </w:r>
+      <w:r>
+        <w:rPr>
+          <w:rFonts w:ascii="Times New Roman" w:eastAsia="Times New Roman" w:hAnsi="Times New Roman" w:cs="Times New Roman"/>
+          <w:sz w:val="24"/>
+          <w:szCs w:val="24"/>
+        </w:rPr>
+        <w:t xml:space="preserve">runs are shown in </w:t>
       </w:r>
       <w:r>
         <w:rPr>
@@ -2529,15 +2583,7 @@
           <w:sz w:val="24"/>
           <w:szCs w:val="24"/>
         </w:rPr>
-        <w:t>ables 2</w:t>
-      </w:r>
-      <w:r>
-        <w:rPr>
-          <w:rFonts w:ascii="Times New Roman" w:eastAsia="Times New Roman" w:hAnsi="Times New Roman" w:cs="Times New Roman"/>
-          <w:sz w:val="24"/>
-          <w:szCs w:val="24"/>
-        </w:rPr>
-        <w:t xml:space="preserve"> and </w:t>
+        <w:t>T</w:t>
       </w:r>
       <w:r>
         <w:rPr>
@@ -2547,7 +2593,25 @@
           <w:sz w:val="24"/>
           <w:szCs w:val="24"/>
         </w:rPr>
-        <w:t>3</w:t>
+        <w:t>ables 1.2</w:t>
+      </w:r>
+      <w:r>
+        <w:rPr>
+          <w:rFonts w:ascii="Times New Roman" w:eastAsia="Times New Roman" w:hAnsi="Times New Roman" w:cs="Times New Roman"/>
+          <w:sz w:val="24"/>
+          <w:szCs w:val="24"/>
+        </w:rPr>
+        <w:t xml:space="preserve"> and </w:t>
+      </w:r>
+      <w:r>
+        <w:rPr>
+          <w:rFonts w:ascii="Times New Roman" w:eastAsia="Times New Roman" w:hAnsi="Times New Roman" w:cs="Times New Roman"/>
+          <w:i/>
+          <w:iCs/>
+          <w:sz w:val="24"/>
+          <w:szCs w:val="24"/>
+        </w:rPr>
+        <w:t>1.3</w:t>
       </w:r>
       <w:r>
         <w:rPr>
@@ -2563,7 +2627,71 @@
           <w:sz w:val="24"/>
           <w:szCs w:val="24"/>
         </w:rPr>
-        <w:t xml:space="preserve"> Data from the 20 K cross fold validation runs is displayed in </w:t>
+        <w:t xml:space="preserve"> </w:t>
+      </w:r>
+      <w:r>
+        <w:rPr>
+          <w:rFonts w:ascii="Times New Roman" w:eastAsia="Times New Roman" w:hAnsi="Times New Roman" w:cs="Times New Roman"/>
+          <w:sz w:val="24"/>
+          <w:szCs w:val="24"/>
+        </w:rPr>
+        <w:t>Tests</w:t>
+      </w:r>
+      <w:r>
+        <w:rPr>
+          <w:rFonts w:ascii="Times New Roman" w:eastAsia="Times New Roman" w:hAnsi="Times New Roman" w:cs="Times New Roman"/>
+          <w:sz w:val="24"/>
+          <w:szCs w:val="24"/>
+        </w:rPr>
+        <w:t xml:space="preserve"> </w:t>
+      </w:r>
+      <w:r>
+        <w:rPr>
+          <w:rFonts w:ascii="Times New Roman" w:eastAsia="Times New Roman" w:hAnsi="Times New Roman" w:cs="Times New Roman"/>
+          <w:sz w:val="24"/>
+          <w:szCs w:val="24"/>
+        </w:rPr>
+        <w:t>regarding</w:t>
+      </w:r>
+      <w:r>
+        <w:rPr>
+          <w:rFonts w:ascii="Times New Roman" w:eastAsia="Times New Roman" w:hAnsi="Times New Roman" w:cs="Times New Roman"/>
+          <w:sz w:val="24"/>
+          <w:szCs w:val="24"/>
+        </w:rPr>
+        <w:t xml:space="preserve"> the 20 </w:t>
+      </w:r>
+      <w:r>
+        <w:rPr>
+          <w:rFonts w:ascii="Times New Roman" w:eastAsia="Times New Roman" w:hAnsi="Times New Roman" w:cs="Times New Roman"/>
+          <w:sz w:val="24"/>
+          <w:szCs w:val="24"/>
+        </w:rPr>
+        <w:t>fold</w:t>
+      </w:r>
+      <w:r>
+        <w:rPr>
+          <w:rFonts w:ascii="Times New Roman" w:eastAsia="Times New Roman" w:hAnsi="Times New Roman" w:cs="Times New Roman"/>
+          <w:sz w:val="24"/>
+          <w:szCs w:val="24"/>
+        </w:rPr>
+        <w:t xml:space="preserve"> cross validation runs </w:t>
+      </w:r>
+      <w:r>
+        <w:rPr>
+          <w:rFonts w:ascii="Times New Roman" w:eastAsia="Times New Roman" w:hAnsi="Times New Roman" w:cs="Times New Roman"/>
+          <w:sz w:val="24"/>
+          <w:szCs w:val="24"/>
+        </w:rPr>
+        <w:t>are</w:t>
+      </w:r>
+      <w:r>
+        <w:rPr>
+          <w:rFonts w:ascii="Times New Roman" w:eastAsia="Times New Roman" w:hAnsi="Times New Roman" w:cs="Times New Roman"/>
+          <w:sz w:val="24"/>
+          <w:szCs w:val="24"/>
+        </w:rPr>
+        <w:t xml:space="preserve"> displayed in </w:t>
       </w:r>
       <w:r>
         <w:rPr>
@@ -2572,7 +2700,16 @@
           <w:sz w:val="24"/>
           <w:szCs w:val="24"/>
         </w:rPr>
-        <w:t>Table 4</w:t>
+        <w:t>Table</w:t>
+      </w:r>
+      <w:r>
+        <w:rPr>
+          <w:rFonts w:ascii="Times New Roman" w:eastAsia="Times New Roman" w:hAnsi="Times New Roman" w:cs="Times New Roman"/>
+          <w:i/>
+          <w:sz w:val="24"/>
+          <w:szCs w:val="24"/>
+        </w:rPr>
+        <w:t>s 2.x-2.y</w:t>
       </w:r>
       <w:r>
         <w:rPr>
@@ -2589,7 +2726,15 @@
           <w:sz w:val="24"/>
           <w:szCs w:val="24"/>
         </w:rPr>
-        <w:t xml:space="preserve"> Figures 1-</w:t>
+        <w:t xml:space="preserve"> </w:t>
+      </w:r>
+      <w:r>
+        <w:rPr>
+          <w:rFonts w:ascii="Times New Roman" w:eastAsia="Times New Roman" w:hAnsi="Times New Roman" w:cs="Times New Roman"/>
+          <w:sz w:val="24"/>
+          <w:szCs w:val="24"/>
+        </w:rPr>
+        <w:t xml:space="preserve">Tests regarding the packet selection are displayed in </w:t>
       </w:r>
       <w:r>
         <w:rPr>
@@ -2598,7 +2743,15 @@
           <w:sz w:val="24"/>
           <w:szCs w:val="24"/>
         </w:rPr>
-        <w:t>12</w:t>
+        <w:t>Tables 3.x-3.y</w:t>
+      </w:r>
+      <w:r>
+        <w:rPr>
+          <w:rFonts w:ascii="Times New Roman" w:eastAsia="Times New Roman" w:hAnsi="Times New Roman" w:cs="Times New Roman"/>
+          <w:sz w:val="24"/>
+          <w:szCs w:val="24"/>
+        </w:rPr>
+        <w:t xml:space="preserve">. </w:t>
       </w:r>
       <w:r>
         <w:rPr>
@@ -2607,6 +2760,15 @@
           <w:sz w:val="24"/>
           <w:szCs w:val="24"/>
         </w:rPr>
+        <w:t>Figures 1.1-3.4</w:t>
+      </w:r>
+      <w:r>
+        <w:rPr>
+          <w:rFonts w:ascii="Times New Roman" w:eastAsia="Times New Roman" w:hAnsi="Times New Roman" w:cs="Times New Roman"/>
+          <w:i/>
+          <w:sz w:val="24"/>
+          <w:szCs w:val="24"/>
+        </w:rPr>
         <w:t xml:space="preserve"> </w:t>
       </w:r>
       <w:r>
@@ -2623,7 +2785,72 @@
           <w:sz w:val="24"/>
           <w:szCs w:val="24"/>
         </w:rPr>
-        <w:t xml:space="preserve"> the ROC and Precision-Recall curves of each model  </w:t>
+        <w:t xml:space="preserve"> the ROC and Precis</w:t>
+      </w:r>
+      <w:r>
+        <w:rPr>
+          <w:rFonts w:ascii="Times New Roman" w:eastAsia="Times New Roman" w:hAnsi="Times New Roman" w:cs="Times New Roman"/>
+          <w:sz w:val="24"/>
+          <w:szCs w:val="24"/>
+        </w:rPr>
+        <w:t>ion-Recall curves of each</w:t>
+      </w:r>
+      <w:r>
+        <w:rPr>
+          <w:rFonts w:ascii="Times New Roman" w:eastAsia="Times New Roman" w:hAnsi="Times New Roman" w:cs="Times New Roman"/>
+          <w:sz w:val="24"/>
+          <w:szCs w:val="24"/>
+        </w:rPr>
+        <w:t xml:space="preserve"> of the</w:t>
+      </w:r>
+      <w:r>
+        <w:rPr>
+          <w:rFonts w:ascii="Times New Roman" w:eastAsia="Times New Roman" w:hAnsi="Times New Roman" w:cs="Times New Roman"/>
+          <w:sz w:val="24"/>
+          <w:szCs w:val="24"/>
+        </w:rPr>
+        <w:t xml:space="preserve"> model</w:t>
+      </w:r>
+      <w:r>
+        <w:rPr>
+          <w:rFonts w:ascii="Times New Roman" w:eastAsia="Times New Roman" w:hAnsi="Times New Roman" w:cs="Times New Roman"/>
+          <w:sz w:val="24"/>
+          <w:szCs w:val="24"/>
+        </w:rPr>
+        <w:t>s</w:t>
+      </w:r>
+      <w:r>
+        <w:rPr>
+          <w:rFonts w:ascii="Times New Roman" w:eastAsia="Times New Roman" w:hAnsi="Times New Roman" w:cs="Times New Roman"/>
+          <w:sz w:val="24"/>
+          <w:szCs w:val="24"/>
+        </w:rPr>
+        <w:t>.</w:t>
+      </w:r>
+      <w:r>
+        <w:rPr>
+          <w:rFonts w:ascii="Times New Roman" w:eastAsia="Times New Roman" w:hAnsi="Times New Roman" w:cs="Times New Roman"/>
+          <w:sz w:val="24"/>
+          <w:szCs w:val="24"/>
+        </w:rPr>
+        <w:t xml:space="preserve"> </w:t>
+      </w:r>
+      <w:r>
+        <w:rPr>
+          <w:rFonts w:ascii="Times New Roman" w:eastAsia="Times New Roman" w:hAnsi="Times New Roman" w:cs="Times New Roman"/>
+          <w:i/>
+          <w:sz w:val="24"/>
+          <w:szCs w:val="24"/>
+        </w:rPr>
+        <w:t>Figures 4.1-4.3</w:t>
+      </w:r>
+      <w:r>
+        <w:rPr>
+          <w:rFonts w:ascii="Times New Roman" w:eastAsia="Times New Roman" w:hAnsi="Times New Roman" w:cs="Times New Roman"/>
+          <w:sz w:val="24"/>
+          <w:szCs w:val="24"/>
+        </w:rPr>
+        <w:t xml:space="preserve"> visually display the relationships between accuracy, run time, and number of packets the model was trained on.</w:t>
       </w:r>
     </w:p>
     <w:p>
@@ -2757,7 +2984,157 @@
           <w:sz w:val="24"/>
           <w:szCs w:val="24"/>
         </w:rPr>
-        <w:t>Surprisingly, while the Multi Window model is much more complex than the sequential 1D Convolutional model, the sequential 1D model seemingly performs just as well in not only the optimized runs, but in the 20 k cross fold tests and data restriction tests (</w:t>
+        <w:t xml:space="preserve">Surprisingly, while the Multi Window model is much more complex than the sequential 1D Convolutional model, the sequential 1D model seemingly performs just as well in not only the optimized runs, but in the 20 fold </w:t>
+      </w:r>
+      <w:r>
+        <w:rPr>
+          <w:rFonts w:ascii="Times New Roman" w:eastAsia="Times New Roman" w:hAnsi="Times New Roman" w:cs="Times New Roman"/>
+          <w:sz w:val="24"/>
+          <w:szCs w:val="24"/>
+        </w:rPr>
+        <w:t xml:space="preserve">cross validation </w:t>
+      </w:r>
+      <w:r>
+        <w:rPr>
+          <w:rFonts w:ascii="Times New Roman" w:eastAsia="Times New Roman" w:hAnsi="Times New Roman" w:cs="Times New Roman"/>
+          <w:sz w:val="24"/>
+          <w:szCs w:val="24"/>
+        </w:rPr>
+        <w:t>tests</w:t>
+      </w:r>
+      <w:r>
+        <w:rPr>
+          <w:rFonts w:ascii="Times New Roman" w:eastAsia="Times New Roman" w:hAnsi="Times New Roman" w:cs="Times New Roman"/>
+          <w:sz w:val="24"/>
+          <w:szCs w:val="24"/>
+        </w:rPr>
+        <w:t xml:space="preserve"> (</w:t>
+      </w:r>
+      <m:oMath>
+        <m:r>
+          <w:rPr>
+            <w:rFonts w:ascii="Cambria Math" w:eastAsia="Times New Roman" w:hAnsi="Cambria Math" w:cs="Times New Roman"/>
+            <w:sz w:val="24"/>
+            <w:szCs w:val="24"/>
+          </w:rPr>
+          <m:t>p=0.0252</m:t>
+        </m:r>
+      </m:oMath>
+      <w:r>
+        <w:rPr>
+          <w:rFonts w:ascii="Times New Roman" w:eastAsia="Times New Roman" w:hAnsi="Times New Roman" w:cs="Times New Roman"/>
+          <w:sz w:val="24"/>
+          <w:szCs w:val="24"/>
+        </w:rPr>
+        <w:t>,</w:t>
+      </w:r>
+      <w:r>
+        <w:rPr>
+          <w:rFonts w:ascii="Times New Roman" w:eastAsia="Times New Roman" w:hAnsi="Times New Roman" w:cs="Times New Roman"/>
+          <w:sz w:val="24"/>
+          <w:szCs w:val="24"/>
+        </w:rPr>
+        <w:t xml:space="preserve"> </w:t>
+      </w:r>
+      <m:oMath>
+        <m:sSub>
+          <m:sSubPr>
+            <m:ctrlPr>
+              <w:rPr>
+                <w:rFonts w:ascii="Cambria Math" w:eastAsia="Times New Roman" w:hAnsi="Cambria Math" w:cs="Times New Roman"/>
+                <w:i/>
+                <w:sz w:val="24"/>
+                <w:szCs w:val="24"/>
+              </w:rPr>
+            </m:ctrlPr>
+          </m:sSubPr>
+          <m:e>
+            <m:r>
+              <w:rPr>
+                <w:rFonts w:ascii="Cambria Math" w:eastAsia="Times New Roman" w:hAnsi="Cambria Math" w:cs="Times New Roman"/>
+                <w:sz w:val="24"/>
+                <w:szCs w:val="24"/>
+              </w:rPr>
+              <m:t>M</m:t>
+            </m:r>
+          </m:e>
+          <m:sub>
+            <m:r>
+              <w:rPr>
+                <w:rFonts w:ascii="Cambria Math" w:eastAsia="Times New Roman" w:hAnsi="Cambria Math" w:cs="Times New Roman"/>
+                <w:sz w:val="24"/>
+                <w:szCs w:val="24"/>
+              </w:rPr>
+              <m:t>1D-CNN</m:t>
+            </m:r>
+          </m:sub>
+        </m:sSub>
+        <m:r>
+          <w:rPr>
+            <w:rFonts w:ascii="Cambria Math" w:eastAsia="Times New Roman" w:hAnsi="Cambria Math" w:cs="Times New Roman"/>
+            <w:sz w:val="24"/>
+            <w:szCs w:val="24"/>
+          </w:rPr>
+          <m:t>=87.66</m:t>
+        </m:r>
+      </m:oMath>
+      <w:r>
+        <w:rPr>
+          <w:rFonts w:ascii="Times New Roman" w:eastAsia="Times New Roman" w:hAnsi="Times New Roman" w:cs="Times New Roman"/>
+          <w:sz w:val="24"/>
+          <w:szCs w:val="24"/>
+        </w:rPr>
+        <w:t xml:space="preserve">, </w:t>
+      </w:r>
+      <m:oMath>
+        <m:sSub>
+          <m:sSubPr>
+            <m:ctrlPr>
+              <w:rPr>
+                <w:rFonts w:ascii="Cambria Math" w:eastAsia="Times New Roman" w:hAnsi="Cambria Math" w:cs="Times New Roman"/>
+                <w:i/>
+                <w:sz w:val="24"/>
+                <w:szCs w:val="24"/>
+              </w:rPr>
+            </m:ctrlPr>
+          </m:sSubPr>
+          <m:e>
+            <m:r>
+              <w:rPr>
+                <w:rFonts w:ascii="Cambria Math" w:eastAsia="Times New Roman" w:hAnsi="Cambria Math" w:cs="Times New Roman"/>
+                <w:sz w:val="24"/>
+                <w:szCs w:val="24"/>
+              </w:rPr>
+              <m:t>M</m:t>
+            </m:r>
+          </m:e>
+          <m:sub>
+            <m:r>
+              <w:rPr>
+                <w:rFonts w:ascii="Cambria Math" w:eastAsia="Times New Roman" w:hAnsi="Cambria Math" w:cs="Times New Roman"/>
+                <w:sz w:val="24"/>
+                <w:szCs w:val="24"/>
+              </w:rPr>
+              <m:t>MW-1D-CNN</m:t>
+            </m:r>
+          </m:sub>
+        </m:sSub>
+        <m:r>
+          <w:rPr>
+            <w:rFonts w:ascii="Cambria Math" w:eastAsia="Times New Roman" w:hAnsi="Cambria Math" w:cs="Times New Roman"/>
+            <w:sz w:val="24"/>
+            <w:szCs w:val="24"/>
+          </w:rPr>
+          <m:t>=88.12</m:t>
+        </m:r>
+      </m:oMath>
+      <w:r>
+        <w:rPr>
+          <w:rFonts w:ascii="Times New Roman" w:eastAsia="Times New Roman" w:hAnsi="Times New Roman" w:cs="Times New Roman"/>
+          <w:sz w:val="24"/>
+          <w:szCs w:val="24"/>
+        </w:rPr>
+        <w:t xml:space="preserve">, see </w:t>
       </w:r>
       <w:r>
         <w:rPr>
@@ -2766,6 +3143,31 @@
           <w:sz w:val="24"/>
           <w:szCs w:val="24"/>
         </w:rPr>
+        <w:t>Table 2.2</w:t>
+      </w:r>
+      <w:r>
+        <w:rPr>
+          <w:rFonts w:ascii="Times New Roman" w:eastAsia="Times New Roman" w:hAnsi="Times New Roman" w:cs="Times New Roman"/>
+          <w:sz w:val="24"/>
+          <w:szCs w:val="24"/>
+        </w:rPr>
+        <w:t xml:space="preserve">) </w:t>
+      </w:r>
+      <w:r>
+        <w:rPr>
+          <w:rFonts w:ascii="Times New Roman" w:eastAsia="Times New Roman" w:hAnsi="Times New Roman" w:cs="Times New Roman"/>
+          <w:sz w:val="24"/>
+          <w:szCs w:val="24"/>
+        </w:rPr>
+        <w:t>and data restriction tests (</w:t>
+      </w:r>
+      <w:r>
+        <w:rPr>
+          <w:rFonts w:ascii="Times New Roman" w:eastAsia="Times New Roman" w:hAnsi="Times New Roman" w:cs="Times New Roman"/>
+          <w:i/>
+          <w:sz w:val="24"/>
+          <w:szCs w:val="24"/>
+        </w:rPr>
         <w:t>Insert T Test Result Here</w:t>
       </w:r>
       <w:r>
@@ -2774,15 +3176,40 @@
           <w:sz w:val="24"/>
           <w:szCs w:val="24"/>
         </w:rPr>
-        <w:t>).</w:t>
-      </w:r>
-      <w:r>
-        <w:rPr>
-          <w:rFonts w:ascii="Times New Roman" w:eastAsia="Times New Roman" w:hAnsi="Times New Roman" w:cs="Times New Roman"/>
-          <w:sz w:val="24"/>
-          <w:szCs w:val="24"/>
-        </w:rPr>
-        <w:t xml:space="preserve"> This could suggest that the 1D kernels used in both models effectively capture the dynamics of the IoT devices and can confidently discriminate them from non-IoT devices. Compared to the 2D model, both of the 1D based models outperform in classification of IoT devices and discrimination against non-IoT devices (</w:t>
+        <w:t>)</w:t>
+      </w:r>
+      <w:r>
+        <w:rPr>
+          <w:rFonts w:ascii="Times New Roman" w:eastAsia="Times New Roman" w:hAnsi="Times New Roman" w:cs="Times New Roman"/>
+          <w:sz w:val="24"/>
+          <w:szCs w:val="24"/>
+        </w:rPr>
+        <w:t xml:space="preserve"> as well</w:t>
+      </w:r>
+      <w:r>
+        <w:rPr>
+          <w:rFonts w:ascii="Times New Roman" w:eastAsia="Times New Roman" w:hAnsi="Times New Roman" w:cs="Times New Roman"/>
+          <w:sz w:val="24"/>
+          <w:szCs w:val="24"/>
+        </w:rPr>
+        <w:t>.</w:t>
+      </w:r>
+      <w:r>
+        <w:rPr>
+          <w:rFonts w:ascii="Times New Roman" w:eastAsia="Times New Roman" w:hAnsi="Times New Roman" w:cs="Times New Roman"/>
+          <w:sz w:val="24"/>
+          <w:szCs w:val="24"/>
+        </w:rPr>
+        <w:t xml:space="preserve"> This could suggest that the 1D kernels used in both models effectively capture the dynamics of the IoT devices and can confidently discriminate them from non-IoT devices. </w:t>
+      </w:r>
+      <w:r>
+        <w:rPr>
+          <w:rFonts w:ascii="Times New Roman" w:eastAsia="Times New Roman" w:hAnsi="Times New Roman" w:cs="Times New Roman"/>
+          <w:sz w:val="24"/>
+          <w:szCs w:val="24"/>
+        </w:rPr>
+        <w:lastRenderedPageBreak/>
+        <w:t>Compared to the 2D model, both of the 1D based models outperform in classification of IoT devices and discrimination against non-IoT devices (</w:t>
       </w:r>
       <w:r>
         <w:rPr>
@@ -2819,6 +3246,9 @@
           <m:t xml:space="preserve"> F</m:t>
         </m:r>
         <m:r>
+          <m:rPr>
+            <m:sty m:val="p"/>
+          </m:rPr>
           <w:rPr>
             <w:rFonts w:ascii="Cambria Math" w:eastAsia="Times New Roman" w:hAnsi="Cambria Math" w:cs="Times New Roman"/>
             <w:sz w:val="24"/>
@@ -2885,16 +3315,7 @@
           <w:sz w:val="24"/>
           <w:szCs w:val="24"/>
         </w:rPr>
-        <w:t xml:space="preserve"> 2D architecture falters at both discriminating against non-IoT </w:t>
-      </w:r>
-      <w:r>
-        <w:rPr>
-          <w:rFonts w:ascii="Times New Roman" w:eastAsia="Times New Roman" w:hAnsi="Times New Roman" w:cs="Times New Roman"/>
-          <w:sz w:val="24"/>
-          <w:szCs w:val="24"/>
-        </w:rPr>
-        <w:lastRenderedPageBreak/>
-        <w:t>devices (more false negatives) and classifying IoT devices (less true positives). The higher loss measure across all packet lengths tested implies that the CNN-2D yields the most deviation between the predicted and actual result</w:t>
+        <w:t xml:space="preserve"> 2D architecture falters at both discriminating against non-IoT devices (more false negatives) and classifying IoT devices (less true positives). The higher loss measure across all packet lengths tested implies that the CNN-2D yields the most deviation between the predicted and actual result</w:t>
       </w:r>
       <w:r>
         <w:rPr>
@@ -2950,6 +3371,11 @@
     <w:p>
       <w:pPr>
         <w:spacing w:line="360" w:lineRule="auto"/>
+        <w:rPr>
+          <w:rFonts w:ascii="Times New Roman" w:eastAsia="Times New Roman" w:hAnsi="Times New Roman" w:cs="Times New Roman"/>
+          <w:sz w:val="24"/>
+          <w:szCs w:val="24"/>
+        </w:rPr>
       </w:pPr>
       <w:r>
         <w:rPr>
@@ -2959,6 +3385,102 @@
           <w:szCs w:val="24"/>
         </w:rPr>
         <w:t>Packet Restrictions</w:t>
+      </w:r>
+    </w:p>
+    <w:p>
+      <w:pPr>
+        <w:spacing w:line="360" w:lineRule="auto"/>
+        <w:jc w:val="center"/>
+        <w:rPr>
+          <w:rFonts w:ascii="Times New Roman" w:eastAsia="Times New Roman" w:hAnsi="Times New Roman" w:cs="Times New Roman"/>
+          <w:sz w:val="24"/>
+          <w:szCs w:val="24"/>
+        </w:rPr>
+      </w:pPr>
+      <w:r>
+        <w:rPr>
+          <w:rFonts w:ascii="Times New Roman" w:eastAsia="Times New Roman" w:hAnsi="Times New Roman" w:cs="Times New Roman"/>
+          <w:sz w:val="24"/>
+          <w:szCs w:val="24"/>
+        </w:rPr>
+        <w:t>SUGGESTIONS FOR FUTURE RESEARCH</w:t>
+      </w:r>
+    </w:p>
+    <w:p>
+      <w:pPr>
+        <w:spacing w:line="360" w:lineRule="auto"/>
+        <w:rPr>
+          <w:rFonts w:ascii="Times New Roman" w:eastAsia="Times New Roman" w:hAnsi="Times New Roman" w:cs="Times New Roman"/>
+          <w:sz w:val="24"/>
+          <w:szCs w:val="24"/>
+        </w:rPr>
+      </w:pPr>
+      <w:r>
+        <w:rPr>
+          <w:rFonts w:ascii="Times New Roman" w:eastAsia="Times New Roman" w:hAnsi="Times New Roman" w:cs="Times New Roman"/>
+          <w:sz w:val="24"/>
+          <w:szCs w:val="24"/>
+        </w:rPr>
+        <w:tab/>
+        <w:t xml:space="preserve">With the analysis of the model results and discussion on the implications of the results, this work has sufficiently filled the gap in the research by using multitudes of comparative techniques to evaluate different IoT classifier model performances. Further, the new understanding generated by this work opens a route for future investigations on IoT classifiers and development of platforms utilizing such classifiers. Due to changing protocols in IoT devices, behaviors are changing rapidly, yet it is unknown whether long term changes can hinder model performance. With a larger time scale, research can focus on building classifiers resistant to such changes, allowing for new </w:t>
+      </w:r>
+      <w:r>
+        <w:rPr>
+          <w:rFonts w:ascii="Times New Roman" w:eastAsia="Times New Roman" w:hAnsi="Times New Roman" w:cs="Times New Roman"/>
+          <w:sz w:val="24"/>
+          <w:szCs w:val="24"/>
+        </w:rPr>
+        <w:t>cyber threats</w:t>
+      </w:r>
+      <w:r>
+        <w:rPr>
+          <w:rFonts w:ascii="Times New Roman" w:eastAsia="Times New Roman" w:hAnsi="Times New Roman" w:cs="Times New Roman"/>
+          <w:sz w:val="24"/>
+          <w:szCs w:val="24"/>
+        </w:rPr>
+        <w:t xml:space="preserve"> to be discovered instantly, instead of discovered when the model is updated. Additionally, further research can aim to not only classify by device type, but also classify distinct viruses and cyber threats associated with the device, allowing for the linking of devices to a central threat. For example, a device could be a part of a collection of similarly infected devices controlled by one group, making it urgent to detect in real-time. On top of that, these developments along with the current work lead to the development of threat detection platforms, which aim to alert organizations of distinct </w:t>
+      </w:r>
+      <w:r>
+        <w:rPr>
+          <w:rFonts w:ascii="Times New Roman" w:eastAsia="Times New Roman" w:hAnsi="Times New Roman" w:cs="Times New Roman"/>
+          <w:sz w:val="24"/>
+          <w:szCs w:val="24"/>
+        </w:rPr>
+        <w:t>cyber threats</w:t>
+      </w:r>
+      <w:r>
+        <w:rPr>
+          <w:rFonts w:ascii="Times New Roman" w:eastAsia="Times New Roman" w:hAnsi="Times New Roman" w:cs="Times New Roman"/>
+          <w:sz w:val="24"/>
+          <w:szCs w:val="24"/>
+        </w:rPr>
+        <w:t>. Finally, work must be done on improving the accuracy of classifiers to enable agile IoT characterization. Misclassification can lead to a waste of resources on non-IoT devices while allowing larger threats to go without detection, making it imperative to further the sophistication of such classification models. Overall, these findings serve to catalyze further work in this field with the aim of providing a more secure cyberspace in the future.</w:t>
+      </w:r>
+    </w:p>
+    <w:p>
+      <w:pPr>
+        <w:spacing w:line="360" w:lineRule="auto"/>
+        <w:jc w:val="center"/>
+        <w:rPr>
+          <w:rFonts w:ascii="Times New Roman" w:eastAsia="Times New Roman" w:hAnsi="Times New Roman" w:cs="Times New Roman"/>
+          <w:sz w:val="24"/>
+          <w:szCs w:val="24"/>
+        </w:rPr>
+      </w:pPr>
+    </w:p>
+    <w:p>
+      <w:pPr>
+        <w:spacing w:line="360" w:lineRule="auto"/>
+        <w:jc w:val="center"/>
+      </w:pPr>
+      <w:r>
+        <w:rPr>
+          <w:rFonts w:ascii="Times New Roman" w:eastAsia="Times New Roman" w:hAnsi="Times New Roman" w:cs="Times New Roman"/>
+          <w:sz w:val="24"/>
+          <w:szCs w:val="24"/>
+        </w:rPr>
+        <w:lastRenderedPageBreak/>
+        <w:t>APPENDIX</w:t>
       </w:r>
     </w:p>
     <w:tbl>
@@ -4851,7 +5373,7 @@
           <w:sz w:val="24"/>
           <w:szCs w:val="24"/>
         </w:rPr>
-        <w:t>Table 1:</w:t>
+        <w:t>Table 1.1:</w:t>
       </w:r>
       <w:r>
         <w:rPr>
@@ -5127,15 +5649,7 @@
                 <w:sz w:val="24"/>
                 <w:szCs w:val="24"/>
               </w:rPr>
-              <w:t>0.27</w:t>
-            </w:r>
-            <w:r>
-              <w:rPr>
-                <w:rFonts w:ascii="Times New Roman" w:hAnsi="Times New Roman" w:cs="Times New Roman"/>
-                <w:sz w:val="24"/>
-                <w:szCs w:val="24"/>
-              </w:rPr>
-              <w:t>6</w:t>
+              <w:t>0.276</w:t>
             </w:r>
           </w:p>
         </w:tc>
@@ -5307,15 +5821,7 @@
                 <w:sz w:val="24"/>
                 <w:szCs w:val="24"/>
               </w:rPr>
-              <w:t>0</w:t>
-            </w:r>
-            <w:r>
-              <w:rPr>
-                <w:rFonts w:ascii="Times New Roman" w:hAnsi="Times New Roman" w:cs="Times New Roman"/>
-                <w:sz w:val="24"/>
-                <w:szCs w:val="24"/>
-              </w:rPr>
-              <w:t>.895</w:t>
+              <w:t>0.895</w:t>
             </w:r>
           </w:p>
         </w:tc>
@@ -5466,52 +5972,36 @@
                 <w:sz w:val="24"/>
                 <w:szCs w:val="24"/>
               </w:rPr>
-              <w:t>0.8</w:t>
-            </w:r>
-            <w:r>
+              <w:t>0.892</w:t>
+            </w:r>
+          </w:p>
+        </w:tc>
+        <w:tc>
+          <w:tcPr>
+            <w:tcW w:w="1595" w:type="dxa"/>
+            <w:tcBorders>
+              <w:left w:val="single" w:sz="4" w:space="0" w:color="auto"/>
+              <w:bottom w:val="single" w:sz="4" w:space="0" w:color="auto"/>
+              <w:right w:val="single" w:sz="4" w:space="0" w:color="auto"/>
+            </w:tcBorders>
+          </w:tcPr>
+          <w:p>
+            <w:pPr>
+              <w:jc w:val="center"/>
+              <w:cnfStyle w:val="000000100000" w:firstRow="0" w:lastRow="0" w:firstColumn="0" w:lastColumn="0" w:oddVBand="0" w:evenVBand="0" w:oddHBand="1" w:evenHBand="0" w:firstRowFirstColumn="0" w:firstRowLastColumn="0" w:lastRowFirstColumn="0" w:lastRowLastColumn="0"/>
               <w:rPr>
                 <w:rFonts w:ascii="Times New Roman" w:hAnsi="Times New Roman" w:cs="Times New Roman"/>
                 <w:sz w:val="24"/>
                 <w:szCs w:val="24"/>
               </w:rPr>
-              <w:t>92</w:t>
-            </w:r>
-          </w:p>
-        </w:tc>
-        <w:tc>
-          <w:tcPr>
-            <w:tcW w:w="1595" w:type="dxa"/>
-            <w:tcBorders>
-              <w:left w:val="single" w:sz="4" w:space="0" w:color="auto"/>
-              <w:bottom w:val="single" w:sz="4" w:space="0" w:color="auto"/>
-              <w:right w:val="single" w:sz="4" w:space="0" w:color="auto"/>
-            </w:tcBorders>
-          </w:tcPr>
-          <w:p>
-            <w:pPr>
-              <w:jc w:val="center"/>
-              <w:cnfStyle w:val="000000100000" w:firstRow="0" w:lastRow="0" w:firstColumn="0" w:lastColumn="0" w:oddVBand="0" w:evenVBand="0" w:oddHBand="1" w:evenHBand="0" w:firstRowFirstColumn="0" w:firstRowLastColumn="0" w:lastRowFirstColumn="0" w:lastRowLastColumn="0"/>
+            </w:pPr>
+            <w:r>
               <w:rPr>
                 <w:rFonts w:ascii="Times New Roman" w:hAnsi="Times New Roman" w:cs="Times New Roman"/>
                 <w:sz w:val="24"/>
                 <w:szCs w:val="24"/>
               </w:rPr>
-            </w:pPr>
-            <w:r>
-              <w:rPr>
-                <w:rFonts w:ascii="Times New Roman" w:hAnsi="Times New Roman" w:cs="Times New Roman"/>
-                <w:sz w:val="24"/>
-                <w:szCs w:val="24"/>
-              </w:rPr>
-              <w:t>0.92</w:t>
-            </w:r>
-            <w:r>
-              <w:rPr>
-                <w:rFonts w:ascii="Times New Roman" w:hAnsi="Times New Roman" w:cs="Times New Roman"/>
-                <w:sz w:val="24"/>
-                <w:szCs w:val="24"/>
-              </w:rPr>
-              <w:t>2</w:t>
+              <w:t>0.922</w:t>
             </w:r>
           </w:p>
         </w:tc>
@@ -5545,7 +6035,17 @@
           <w:sz w:val="24"/>
           <w:szCs w:val="24"/>
         </w:rPr>
-        <w:t xml:space="preserve">Table 2: </w:t>
+        <w:t>Table 1.2</w:t>
+      </w:r>
+      <w:r>
+        <w:rPr>
+          <w:rFonts w:ascii="Times New Roman" w:eastAsia="Times New Roman" w:hAnsi="Times New Roman" w:cs="Times New Roman"/>
+          <w:i/>
+          <w:iCs/>
+          <w:sz w:val="24"/>
+          <w:szCs w:val="24"/>
+        </w:rPr>
+        <w:t xml:space="preserve">: </w:t>
       </w:r>
       <w:r>
         <w:rPr>
@@ -5970,7 +6470,6 @@
                 <w:sz w:val="24"/>
                 <w:szCs w:val="24"/>
               </w:rPr>
-              <w:lastRenderedPageBreak/>
               <w:t>MW-1D-CNN</w:t>
             </w:r>
           </w:p>
@@ -6096,7 +6595,17 @@
           <w:sz w:val="24"/>
           <w:szCs w:val="24"/>
         </w:rPr>
-        <w:t>Table 3:</w:t>
+        <w:t>Table 1.3</w:t>
+      </w:r>
+      <w:r>
+        <w:rPr>
+          <w:rFonts w:ascii="Times New Roman" w:eastAsia="Times New Roman" w:hAnsi="Times New Roman" w:cs="Times New Roman"/>
+          <w:i/>
+          <w:iCs/>
+          <w:sz w:val="24"/>
+          <w:szCs w:val="24"/>
+        </w:rPr>
+        <w:t>:</w:t>
       </w:r>
       <w:r>
         <w:rPr>
@@ -6117,21 +6626,2478 @@
     </w:p>
     <w:p>
       <w:pPr>
+        <w:rPr>
+          <w:rFonts w:ascii="Times New Roman" w:eastAsia="Times New Roman" w:hAnsi="Times New Roman" w:cs="Times New Roman"/>
+          <w:sz w:val="24"/>
+          <w:szCs w:val="24"/>
+        </w:rPr>
+      </w:pPr>
+      <w:r>
+        <w:rPr>
+          <w:rFonts w:ascii="Times New Roman" w:eastAsia="Times New Roman" w:hAnsi="Times New Roman" w:cs="Times New Roman"/>
+          <w:sz w:val="24"/>
+          <w:szCs w:val="24"/>
+        </w:rPr>
+        <w:br w:type="page"/>
+      </w:r>
+    </w:p>
+    <w:tbl>
+      <w:tblPr>
+        <w:tblStyle w:val="ListTable1Light-Accent3"/>
+        <w:tblW w:w="9355" w:type="dxa"/>
+        <w:tblLook w:val="04A0" w:firstRow="1" w:lastRow="0" w:firstColumn="1" w:lastColumn="0" w:noHBand="0" w:noVBand="1"/>
+      </w:tblPr>
+      <w:tblGrid>
+        <w:gridCol w:w="3235"/>
+        <w:gridCol w:w="2970"/>
+        <w:gridCol w:w="3150"/>
+      </w:tblGrid>
+      <w:tr>
+        <w:trPr>
+          <w:cnfStyle w:val="100000000000" w:firstRow="1" w:lastRow="0" w:firstColumn="0" w:lastColumn="0" w:oddVBand="0" w:evenVBand="0" w:oddHBand="0" w:evenHBand="0" w:firstRowFirstColumn="0" w:firstRowLastColumn="0" w:lastRowFirstColumn="0" w:lastRowLastColumn="0"/>
+          <w:trHeight w:val="260"/>
+        </w:trPr>
+        <w:tc>
+          <w:tcPr>
+            <w:cnfStyle w:val="001000000000" w:firstRow="0" w:lastRow="0" w:firstColumn="1" w:lastColumn="0" w:oddVBand="0" w:evenVBand="0" w:oddHBand="0" w:evenHBand="0" w:firstRowFirstColumn="0" w:firstRowLastColumn="0" w:lastRowFirstColumn="0" w:lastRowLastColumn="0"/>
+            <w:tcW w:w="3235" w:type="dxa"/>
+            <w:tcBorders>
+              <w:top w:val="single" w:sz="4" w:space="0" w:color="auto"/>
+              <w:left w:val="single" w:sz="4" w:space="0" w:color="auto"/>
+              <w:bottom w:val="single" w:sz="4" w:space="0" w:color="auto"/>
+              <w:right w:val="single" w:sz="4" w:space="0" w:color="auto"/>
+            </w:tcBorders>
+            <w:noWrap/>
+            <w:hideMark/>
+          </w:tcPr>
+          <w:p>
+            <w:pPr>
+              <w:spacing w:line="360" w:lineRule="auto"/>
+              <w:jc w:val="center"/>
+              <w:rPr>
+                <w:rFonts w:ascii="Times New Roman" w:eastAsia="Times New Roman" w:hAnsi="Times New Roman" w:cs="Times New Roman"/>
+                <w:sz w:val="24"/>
+                <w:szCs w:val="24"/>
+              </w:rPr>
+            </w:pPr>
+            <w:r>
+              <w:rPr>
+                <w:rFonts w:ascii="Times New Roman" w:eastAsia="Times New Roman" w:hAnsi="Times New Roman" w:cs="Times New Roman"/>
+                <w:sz w:val="24"/>
+                <w:szCs w:val="24"/>
+              </w:rPr>
+              <w:lastRenderedPageBreak/>
+              <w:t>Statistics</w:t>
+            </w:r>
+          </w:p>
+        </w:tc>
+        <w:tc>
+          <w:tcPr>
+            <w:tcW w:w="2970" w:type="dxa"/>
+            <w:tcBorders>
+              <w:top w:val="single" w:sz="4" w:space="0" w:color="auto"/>
+              <w:left w:val="single" w:sz="4" w:space="0" w:color="auto"/>
+              <w:bottom w:val="single" w:sz="4" w:space="0" w:color="auto"/>
+              <w:right w:val="single" w:sz="4" w:space="0" w:color="auto"/>
+            </w:tcBorders>
+            <w:noWrap/>
+            <w:hideMark/>
+          </w:tcPr>
+          <w:p>
+            <w:pPr>
+              <w:spacing w:line="360" w:lineRule="auto"/>
+              <w:jc w:val="center"/>
+              <w:cnfStyle w:val="100000000000" w:firstRow="1" w:lastRow="0" w:firstColumn="0" w:lastColumn="0" w:oddVBand="0" w:evenVBand="0" w:oddHBand="0" w:evenHBand="0" w:firstRowFirstColumn="0" w:firstRowLastColumn="0" w:lastRowFirstColumn="0" w:lastRowLastColumn="0"/>
+              <w:rPr>
+                <w:rFonts w:ascii="Times New Roman" w:eastAsia="Times New Roman" w:hAnsi="Times New Roman" w:cs="Times New Roman"/>
+                <w:sz w:val="24"/>
+                <w:szCs w:val="24"/>
+              </w:rPr>
+            </w:pPr>
+            <w:r>
+              <w:rPr>
+                <w:rFonts w:ascii="Times New Roman" w:eastAsia="Times New Roman" w:hAnsi="Times New Roman" w:cs="Times New Roman"/>
+                <w:sz w:val="24"/>
+                <w:szCs w:val="24"/>
+              </w:rPr>
+              <w:t>1D-CNN</w:t>
+            </w:r>
+          </w:p>
+        </w:tc>
+        <w:tc>
+          <w:tcPr>
+            <w:tcW w:w="3150" w:type="dxa"/>
+            <w:tcBorders>
+              <w:top w:val="single" w:sz="4" w:space="0" w:color="auto"/>
+              <w:left w:val="single" w:sz="4" w:space="0" w:color="auto"/>
+              <w:bottom w:val="single" w:sz="4" w:space="0" w:color="auto"/>
+              <w:right w:val="single" w:sz="4" w:space="0" w:color="auto"/>
+            </w:tcBorders>
+            <w:noWrap/>
+            <w:hideMark/>
+          </w:tcPr>
+          <w:p>
+            <w:pPr>
+              <w:spacing w:line="360" w:lineRule="auto"/>
+              <w:jc w:val="center"/>
+              <w:cnfStyle w:val="100000000000" w:firstRow="1" w:lastRow="0" w:firstColumn="0" w:lastColumn="0" w:oddVBand="0" w:evenVBand="0" w:oddHBand="0" w:evenHBand="0" w:firstRowFirstColumn="0" w:firstRowLastColumn="0" w:lastRowFirstColumn="0" w:lastRowLastColumn="0"/>
+              <w:rPr>
+                <w:rFonts w:ascii="Times New Roman" w:eastAsia="Times New Roman" w:hAnsi="Times New Roman" w:cs="Times New Roman"/>
+                <w:sz w:val="24"/>
+                <w:szCs w:val="24"/>
+              </w:rPr>
+            </w:pPr>
+            <w:r>
+              <w:rPr>
+                <w:rFonts w:ascii="Times New Roman" w:eastAsia="Times New Roman" w:hAnsi="Times New Roman" w:cs="Times New Roman"/>
+                <w:sz w:val="24"/>
+                <w:szCs w:val="24"/>
+              </w:rPr>
+              <w:t>MW-1D-CNN</w:t>
+            </w:r>
+          </w:p>
+        </w:tc>
+      </w:tr>
+      <w:tr>
+        <w:trPr>
+          <w:cnfStyle w:val="000000100000" w:firstRow="0" w:lastRow="0" w:firstColumn="0" w:lastColumn="0" w:oddVBand="0" w:evenVBand="0" w:oddHBand="1" w:evenHBand="0" w:firstRowFirstColumn="0" w:firstRowLastColumn="0" w:lastRowFirstColumn="0" w:lastRowLastColumn="0"/>
+          <w:trHeight w:val="300"/>
+        </w:trPr>
+        <w:tc>
+          <w:tcPr>
+            <w:cnfStyle w:val="001000000000" w:firstRow="0" w:lastRow="0" w:firstColumn="1" w:lastColumn="0" w:oddVBand="0" w:evenVBand="0" w:oddHBand="0" w:evenHBand="0" w:firstRowFirstColumn="0" w:firstRowLastColumn="0" w:lastRowFirstColumn="0" w:lastRowLastColumn="0"/>
+            <w:tcW w:w="3235" w:type="dxa"/>
+            <w:tcBorders>
+              <w:top w:val="single" w:sz="4" w:space="0" w:color="auto"/>
+              <w:left w:val="single" w:sz="4" w:space="0" w:color="auto"/>
+              <w:right w:val="single" w:sz="4" w:space="0" w:color="auto"/>
+            </w:tcBorders>
+            <w:noWrap/>
+            <w:hideMark/>
+          </w:tcPr>
+          <w:p>
+            <w:pPr>
+              <w:spacing w:line="360" w:lineRule="auto"/>
+              <w:jc w:val="center"/>
+              <w:rPr>
+                <w:rFonts w:ascii="Times New Roman" w:eastAsia="Times New Roman" w:hAnsi="Times New Roman" w:cs="Times New Roman"/>
+                <w:b w:val="0"/>
+                <w:sz w:val="24"/>
+                <w:szCs w:val="24"/>
+              </w:rPr>
+            </w:pPr>
+            <w:r>
+              <w:rPr>
+                <w:rFonts w:ascii="Times New Roman" w:eastAsia="Times New Roman" w:hAnsi="Times New Roman" w:cs="Times New Roman"/>
+                <w:b w:val="0"/>
+                <w:sz w:val="24"/>
+                <w:szCs w:val="24"/>
+              </w:rPr>
+              <w:t>Mean</w:t>
+            </w:r>
+          </w:p>
+        </w:tc>
+        <w:tc>
+          <w:tcPr>
+            <w:tcW w:w="2970" w:type="dxa"/>
+            <w:tcBorders>
+              <w:top w:val="single" w:sz="4" w:space="0" w:color="auto"/>
+              <w:left w:val="single" w:sz="4" w:space="0" w:color="auto"/>
+              <w:right w:val="single" w:sz="4" w:space="0" w:color="auto"/>
+            </w:tcBorders>
+            <w:noWrap/>
+            <w:hideMark/>
+          </w:tcPr>
+          <w:p>
+            <w:pPr>
+              <w:spacing w:line="360" w:lineRule="auto"/>
+              <w:jc w:val="center"/>
+              <w:cnfStyle w:val="000000100000" w:firstRow="0" w:lastRow="0" w:firstColumn="0" w:lastColumn="0" w:oddVBand="0" w:evenVBand="0" w:oddHBand="1" w:evenHBand="0" w:firstRowFirstColumn="0" w:firstRowLastColumn="0" w:lastRowFirstColumn="0" w:lastRowLastColumn="0"/>
+              <w:rPr>
+                <w:rFonts w:ascii="Times New Roman" w:eastAsia="Times New Roman" w:hAnsi="Times New Roman" w:cs="Times New Roman"/>
+                <w:sz w:val="24"/>
+                <w:szCs w:val="24"/>
+              </w:rPr>
+            </w:pPr>
+            <w:r>
+              <w:rPr>
+                <w:rFonts w:ascii="Times New Roman" w:eastAsia="Times New Roman" w:hAnsi="Times New Roman" w:cs="Times New Roman"/>
+                <w:sz w:val="24"/>
+                <w:szCs w:val="24"/>
+              </w:rPr>
+              <w:t>87.657324</w:t>
+            </w:r>
+          </w:p>
+        </w:tc>
+        <w:tc>
+          <w:tcPr>
+            <w:tcW w:w="3150" w:type="dxa"/>
+            <w:tcBorders>
+              <w:top w:val="single" w:sz="4" w:space="0" w:color="auto"/>
+              <w:left w:val="single" w:sz="4" w:space="0" w:color="auto"/>
+              <w:right w:val="single" w:sz="4" w:space="0" w:color="auto"/>
+            </w:tcBorders>
+            <w:noWrap/>
+            <w:hideMark/>
+          </w:tcPr>
+          <w:p>
+            <w:pPr>
+              <w:spacing w:line="360" w:lineRule="auto"/>
+              <w:jc w:val="center"/>
+              <w:cnfStyle w:val="000000100000" w:firstRow="0" w:lastRow="0" w:firstColumn="0" w:lastColumn="0" w:oddVBand="0" w:evenVBand="0" w:oddHBand="1" w:evenHBand="0" w:firstRowFirstColumn="0" w:firstRowLastColumn="0" w:lastRowFirstColumn="0" w:lastRowLastColumn="0"/>
+              <w:rPr>
+                <w:rFonts w:ascii="Times New Roman" w:eastAsia="Times New Roman" w:hAnsi="Times New Roman" w:cs="Times New Roman"/>
+                <w:sz w:val="24"/>
+                <w:szCs w:val="24"/>
+              </w:rPr>
+            </w:pPr>
+            <w:r>
+              <w:rPr>
+                <w:rFonts w:ascii="Times New Roman" w:eastAsia="Times New Roman" w:hAnsi="Times New Roman" w:cs="Times New Roman"/>
+                <w:sz w:val="24"/>
+                <w:szCs w:val="24"/>
+              </w:rPr>
+              <w:t>88.12240869</w:t>
+            </w:r>
+          </w:p>
+        </w:tc>
+      </w:tr>
+      <w:tr>
+        <w:trPr>
+          <w:trHeight w:val="300"/>
+        </w:trPr>
+        <w:tc>
+          <w:tcPr>
+            <w:cnfStyle w:val="001000000000" w:firstRow="0" w:lastRow="0" w:firstColumn="1" w:lastColumn="0" w:oddVBand="0" w:evenVBand="0" w:oddHBand="0" w:evenHBand="0" w:firstRowFirstColumn="0" w:firstRowLastColumn="0" w:lastRowFirstColumn="0" w:lastRowLastColumn="0"/>
+            <w:tcW w:w="3235" w:type="dxa"/>
+            <w:tcBorders>
+              <w:left w:val="single" w:sz="4" w:space="0" w:color="auto"/>
+              <w:right w:val="single" w:sz="4" w:space="0" w:color="auto"/>
+            </w:tcBorders>
+            <w:noWrap/>
+            <w:hideMark/>
+          </w:tcPr>
+          <w:p>
+            <w:pPr>
+              <w:spacing w:line="360" w:lineRule="auto"/>
+              <w:jc w:val="center"/>
+              <w:rPr>
+                <w:rFonts w:ascii="Times New Roman" w:eastAsia="Times New Roman" w:hAnsi="Times New Roman" w:cs="Times New Roman"/>
+                <w:b w:val="0"/>
+                <w:sz w:val="24"/>
+                <w:szCs w:val="24"/>
+              </w:rPr>
+            </w:pPr>
+            <w:r>
+              <w:rPr>
+                <w:rFonts w:ascii="Times New Roman" w:eastAsia="Times New Roman" w:hAnsi="Times New Roman" w:cs="Times New Roman"/>
+                <w:b w:val="0"/>
+                <w:sz w:val="24"/>
+                <w:szCs w:val="24"/>
+              </w:rPr>
+              <w:t>Variance</w:t>
+            </w:r>
+          </w:p>
+        </w:tc>
+        <w:tc>
+          <w:tcPr>
+            <w:tcW w:w="2970" w:type="dxa"/>
+            <w:tcBorders>
+              <w:left w:val="single" w:sz="4" w:space="0" w:color="auto"/>
+              <w:right w:val="single" w:sz="4" w:space="0" w:color="auto"/>
+            </w:tcBorders>
+            <w:noWrap/>
+            <w:hideMark/>
+          </w:tcPr>
+          <w:p>
+            <w:pPr>
+              <w:spacing w:line="360" w:lineRule="auto"/>
+              <w:jc w:val="center"/>
+              <w:cnfStyle w:val="000000000000" w:firstRow="0" w:lastRow="0" w:firstColumn="0" w:lastColumn="0" w:oddVBand="0" w:evenVBand="0" w:oddHBand="0" w:evenHBand="0" w:firstRowFirstColumn="0" w:firstRowLastColumn="0" w:lastRowFirstColumn="0" w:lastRowLastColumn="0"/>
+              <w:rPr>
+                <w:rFonts w:ascii="Times New Roman" w:eastAsia="Times New Roman" w:hAnsi="Times New Roman" w:cs="Times New Roman"/>
+                <w:sz w:val="24"/>
+                <w:szCs w:val="24"/>
+              </w:rPr>
+            </w:pPr>
+            <w:r>
+              <w:rPr>
+                <w:rFonts w:ascii="Times New Roman" w:eastAsia="Times New Roman" w:hAnsi="Times New Roman" w:cs="Times New Roman"/>
+                <w:sz w:val="24"/>
+                <w:szCs w:val="24"/>
+              </w:rPr>
+              <w:t>0.4505833</w:t>
+            </w:r>
+          </w:p>
+        </w:tc>
+        <w:tc>
+          <w:tcPr>
+            <w:tcW w:w="3150" w:type="dxa"/>
+            <w:tcBorders>
+              <w:left w:val="single" w:sz="4" w:space="0" w:color="auto"/>
+              <w:right w:val="single" w:sz="4" w:space="0" w:color="auto"/>
+            </w:tcBorders>
+            <w:noWrap/>
+            <w:hideMark/>
+          </w:tcPr>
+          <w:p>
+            <w:pPr>
+              <w:spacing w:line="360" w:lineRule="auto"/>
+              <w:jc w:val="center"/>
+              <w:cnfStyle w:val="000000000000" w:firstRow="0" w:lastRow="0" w:firstColumn="0" w:lastColumn="0" w:oddVBand="0" w:evenVBand="0" w:oddHBand="0" w:evenHBand="0" w:firstRowFirstColumn="0" w:firstRowLastColumn="0" w:lastRowFirstColumn="0" w:lastRowLastColumn="0"/>
+              <w:rPr>
+                <w:rFonts w:ascii="Times New Roman" w:eastAsia="Times New Roman" w:hAnsi="Times New Roman" w:cs="Times New Roman"/>
+                <w:sz w:val="24"/>
+                <w:szCs w:val="24"/>
+              </w:rPr>
+            </w:pPr>
+            <w:r>
+              <w:rPr>
+                <w:rFonts w:ascii="Times New Roman" w:eastAsia="Times New Roman" w:hAnsi="Times New Roman" w:cs="Times New Roman"/>
+                <w:sz w:val="24"/>
+                <w:szCs w:val="24"/>
+              </w:rPr>
+              <w:t>0.608334905</w:t>
+            </w:r>
+          </w:p>
+        </w:tc>
+      </w:tr>
+      <w:tr>
+        <w:trPr>
+          <w:cnfStyle w:val="000000100000" w:firstRow="0" w:lastRow="0" w:firstColumn="0" w:lastColumn="0" w:oddVBand="0" w:evenVBand="0" w:oddHBand="1" w:evenHBand="0" w:firstRowFirstColumn="0" w:firstRowLastColumn="0" w:lastRowFirstColumn="0" w:lastRowLastColumn="0"/>
+          <w:trHeight w:val="300"/>
+        </w:trPr>
+        <w:tc>
+          <w:tcPr>
+            <w:cnfStyle w:val="001000000000" w:firstRow="0" w:lastRow="0" w:firstColumn="1" w:lastColumn="0" w:oddVBand="0" w:evenVBand="0" w:oddHBand="0" w:evenHBand="0" w:firstRowFirstColumn="0" w:firstRowLastColumn="0" w:lastRowFirstColumn="0" w:lastRowLastColumn="0"/>
+            <w:tcW w:w="3235" w:type="dxa"/>
+            <w:tcBorders>
+              <w:left w:val="single" w:sz="4" w:space="0" w:color="auto"/>
+              <w:right w:val="single" w:sz="4" w:space="0" w:color="auto"/>
+            </w:tcBorders>
+            <w:noWrap/>
+            <w:hideMark/>
+          </w:tcPr>
+          <w:p>
+            <w:pPr>
+              <w:spacing w:line="360" w:lineRule="auto"/>
+              <w:jc w:val="center"/>
+              <w:rPr>
+                <w:rFonts w:ascii="Times New Roman" w:eastAsia="Times New Roman" w:hAnsi="Times New Roman" w:cs="Times New Roman"/>
+                <w:b w:val="0"/>
+                <w:sz w:val="24"/>
+                <w:szCs w:val="24"/>
+              </w:rPr>
+            </w:pPr>
+            <w:r>
+              <w:rPr>
+                <w:rFonts w:ascii="Times New Roman" w:eastAsia="Times New Roman" w:hAnsi="Times New Roman" w:cs="Times New Roman"/>
+                <w:b w:val="0"/>
+                <w:sz w:val="24"/>
+                <w:szCs w:val="24"/>
+              </w:rPr>
+              <w:t>Observations</w:t>
+            </w:r>
+          </w:p>
+        </w:tc>
+        <w:tc>
+          <w:tcPr>
+            <w:tcW w:w="2970" w:type="dxa"/>
+            <w:tcBorders>
+              <w:left w:val="single" w:sz="4" w:space="0" w:color="auto"/>
+              <w:right w:val="single" w:sz="4" w:space="0" w:color="auto"/>
+            </w:tcBorders>
+            <w:noWrap/>
+            <w:hideMark/>
+          </w:tcPr>
+          <w:p>
+            <w:pPr>
+              <w:spacing w:line="360" w:lineRule="auto"/>
+              <w:jc w:val="center"/>
+              <w:cnfStyle w:val="000000100000" w:firstRow="0" w:lastRow="0" w:firstColumn="0" w:lastColumn="0" w:oddVBand="0" w:evenVBand="0" w:oddHBand="1" w:evenHBand="0" w:firstRowFirstColumn="0" w:firstRowLastColumn="0" w:lastRowFirstColumn="0" w:lastRowLastColumn="0"/>
+              <w:rPr>
+                <w:rFonts w:ascii="Times New Roman" w:eastAsia="Times New Roman" w:hAnsi="Times New Roman" w:cs="Times New Roman"/>
+                <w:sz w:val="24"/>
+                <w:szCs w:val="24"/>
+              </w:rPr>
+            </w:pPr>
+            <w:r>
+              <w:rPr>
+                <w:rFonts w:ascii="Times New Roman" w:eastAsia="Times New Roman" w:hAnsi="Times New Roman" w:cs="Times New Roman"/>
+                <w:sz w:val="24"/>
+                <w:szCs w:val="24"/>
+              </w:rPr>
+              <w:t>20</w:t>
+            </w:r>
+          </w:p>
+        </w:tc>
+        <w:tc>
+          <w:tcPr>
+            <w:tcW w:w="3150" w:type="dxa"/>
+            <w:tcBorders>
+              <w:left w:val="single" w:sz="4" w:space="0" w:color="auto"/>
+              <w:right w:val="single" w:sz="4" w:space="0" w:color="auto"/>
+            </w:tcBorders>
+            <w:noWrap/>
+            <w:hideMark/>
+          </w:tcPr>
+          <w:p>
+            <w:pPr>
+              <w:spacing w:line="360" w:lineRule="auto"/>
+              <w:jc w:val="center"/>
+              <w:cnfStyle w:val="000000100000" w:firstRow="0" w:lastRow="0" w:firstColumn="0" w:lastColumn="0" w:oddVBand="0" w:evenVBand="0" w:oddHBand="1" w:evenHBand="0" w:firstRowFirstColumn="0" w:firstRowLastColumn="0" w:lastRowFirstColumn="0" w:lastRowLastColumn="0"/>
+              <w:rPr>
+                <w:rFonts w:ascii="Times New Roman" w:eastAsia="Times New Roman" w:hAnsi="Times New Roman" w:cs="Times New Roman"/>
+                <w:sz w:val="24"/>
+                <w:szCs w:val="24"/>
+              </w:rPr>
+            </w:pPr>
+            <w:r>
+              <w:rPr>
+                <w:rFonts w:ascii="Times New Roman" w:eastAsia="Times New Roman" w:hAnsi="Times New Roman" w:cs="Times New Roman"/>
+                <w:sz w:val="24"/>
+                <w:szCs w:val="24"/>
+              </w:rPr>
+              <w:t>20</w:t>
+            </w:r>
+          </w:p>
+        </w:tc>
+      </w:tr>
+      <w:tr>
+        <w:trPr>
+          <w:trHeight w:val="300"/>
+        </w:trPr>
+        <w:tc>
+          <w:tcPr>
+            <w:cnfStyle w:val="001000000000" w:firstRow="0" w:lastRow="0" w:firstColumn="1" w:lastColumn="0" w:oddVBand="0" w:evenVBand="0" w:oddHBand="0" w:evenHBand="0" w:firstRowFirstColumn="0" w:firstRowLastColumn="0" w:lastRowFirstColumn="0" w:lastRowLastColumn="0"/>
+            <w:tcW w:w="3235" w:type="dxa"/>
+            <w:tcBorders>
+              <w:left w:val="single" w:sz="4" w:space="0" w:color="auto"/>
+              <w:right w:val="single" w:sz="4" w:space="0" w:color="auto"/>
+            </w:tcBorders>
+            <w:noWrap/>
+            <w:hideMark/>
+          </w:tcPr>
+          <w:p>
+            <w:pPr>
+              <w:spacing w:line="360" w:lineRule="auto"/>
+              <w:jc w:val="center"/>
+              <w:rPr>
+                <w:rFonts w:ascii="Times New Roman" w:eastAsia="Times New Roman" w:hAnsi="Times New Roman" w:cs="Times New Roman"/>
+                <w:b w:val="0"/>
+                <w:sz w:val="24"/>
+                <w:szCs w:val="24"/>
+              </w:rPr>
+            </w:pPr>
+            <w:r>
+              <w:rPr>
+                <w:rFonts w:ascii="Times New Roman" w:eastAsia="Times New Roman" w:hAnsi="Times New Roman" w:cs="Times New Roman"/>
+                <w:b w:val="0"/>
+                <w:sz w:val="24"/>
+                <w:szCs w:val="24"/>
+              </w:rPr>
+              <w:t>Pooled Variance</w:t>
+            </w:r>
+          </w:p>
+        </w:tc>
+        <w:tc>
+          <w:tcPr>
+            <w:tcW w:w="2970" w:type="dxa"/>
+            <w:tcBorders>
+              <w:left w:val="single" w:sz="4" w:space="0" w:color="auto"/>
+              <w:right w:val="single" w:sz="4" w:space="0" w:color="auto"/>
+            </w:tcBorders>
+            <w:noWrap/>
+            <w:hideMark/>
+          </w:tcPr>
+          <w:p>
+            <w:pPr>
+              <w:spacing w:line="360" w:lineRule="auto"/>
+              <w:jc w:val="center"/>
+              <w:cnfStyle w:val="000000000000" w:firstRow="0" w:lastRow="0" w:firstColumn="0" w:lastColumn="0" w:oddVBand="0" w:evenVBand="0" w:oddHBand="0" w:evenHBand="0" w:firstRowFirstColumn="0" w:firstRowLastColumn="0" w:lastRowFirstColumn="0" w:lastRowLastColumn="0"/>
+              <w:rPr>
+                <w:rFonts w:ascii="Times New Roman" w:eastAsia="Times New Roman" w:hAnsi="Times New Roman" w:cs="Times New Roman"/>
+                <w:sz w:val="24"/>
+                <w:szCs w:val="24"/>
+              </w:rPr>
+            </w:pPr>
+            <w:r>
+              <w:rPr>
+                <w:rFonts w:ascii="Times New Roman" w:eastAsia="Times New Roman" w:hAnsi="Times New Roman" w:cs="Times New Roman"/>
+                <w:sz w:val="24"/>
+                <w:szCs w:val="24"/>
+              </w:rPr>
+              <w:t>0.5294591</w:t>
+            </w:r>
+          </w:p>
+        </w:tc>
+        <w:tc>
+          <w:tcPr>
+            <w:tcW w:w="3150" w:type="dxa"/>
+            <w:tcBorders>
+              <w:left w:val="single" w:sz="4" w:space="0" w:color="auto"/>
+              <w:right w:val="single" w:sz="4" w:space="0" w:color="auto"/>
+            </w:tcBorders>
+            <w:noWrap/>
+            <w:hideMark/>
+          </w:tcPr>
+          <w:p>
+            <w:pPr>
+              <w:spacing w:line="360" w:lineRule="auto"/>
+              <w:jc w:val="center"/>
+              <w:cnfStyle w:val="000000000000" w:firstRow="0" w:lastRow="0" w:firstColumn="0" w:lastColumn="0" w:oddVBand="0" w:evenVBand="0" w:oddHBand="0" w:evenHBand="0" w:firstRowFirstColumn="0" w:firstRowLastColumn="0" w:lastRowFirstColumn="0" w:lastRowLastColumn="0"/>
+              <w:rPr>
+                <w:rFonts w:ascii="Times New Roman" w:eastAsia="Times New Roman" w:hAnsi="Times New Roman" w:cs="Times New Roman"/>
+                <w:sz w:val="24"/>
+                <w:szCs w:val="24"/>
+              </w:rPr>
+            </w:pPr>
+          </w:p>
+        </w:tc>
+      </w:tr>
+      <w:tr>
+        <w:trPr>
+          <w:cnfStyle w:val="000000100000" w:firstRow="0" w:lastRow="0" w:firstColumn="0" w:lastColumn="0" w:oddVBand="0" w:evenVBand="0" w:oddHBand="1" w:evenHBand="0" w:firstRowFirstColumn="0" w:firstRowLastColumn="0" w:lastRowFirstColumn="0" w:lastRowLastColumn="0"/>
+          <w:trHeight w:val="300"/>
+        </w:trPr>
+        <w:tc>
+          <w:tcPr>
+            <w:cnfStyle w:val="001000000000" w:firstRow="0" w:lastRow="0" w:firstColumn="1" w:lastColumn="0" w:oddVBand="0" w:evenVBand="0" w:oddHBand="0" w:evenHBand="0" w:firstRowFirstColumn="0" w:firstRowLastColumn="0" w:lastRowFirstColumn="0" w:lastRowLastColumn="0"/>
+            <w:tcW w:w="3235" w:type="dxa"/>
+            <w:tcBorders>
+              <w:left w:val="single" w:sz="4" w:space="0" w:color="auto"/>
+              <w:right w:val="single" w:sz="4" w:space="0" w:color="auto"/>
+            </w:tcBorders>
+            <w:noWrap/>
+            <w:hideMark/>
+          </w:tcPr>
+          <w:p>
+            <w:pPr>
+              <w:spacing w:line="360" w:lineRule="auto"/>
+              <w:jc w:val="center"/>
+              <w:rPr>
+                <w:rFonts w:ascii="Times New Roman" w:eastAsia="Times New Roman" w:hAnsi="Times New Roman" w:cs="Times New Roman"/>
+                <w:b w:val="0"/>
+                <w:sz w:val="24"/>
+                <w:szCs w:val="24"/>
+              </w:rPr>
+            </w:pPr>
+            <w:r>
+              <w:rPr>
+                <w:rFonts w:ascii="Times New Roman" w:eastAsia="Times New Roman" w:hAnsi="Times New Roman" w:cs="Times New Roman"/>
+                <w:b w:val="0"/>
+                <w:sz w:val="24"/>
+                <w:szCs w:val="24"/>
+              </w:rPr>
+              <w:t>Hypothesized Mean Difference</w:t>
+            </w:r>
+          </w:p>
+        </w:tc>
+        <w:tc>
+          <w:tcPr>
+            <w:tcW w:w="2970" w:type="dxa"/>
+            <w:tcBorders>
+              <w:left w:val="single" w:sz="4" w:space="0" w:color="auto"/>
+              <w:right w:val="single" w:sz="4" w:space="0" w:color="auto"/>
+            </w:tcBorders>
+            <w:noWrap/>
+            <w:hideMark/>
+          </w:tcPr>
+          <w:p>
+            <w:pPr>
+              <w:spacing w:line="360" w:lineRule="auto"/>
+              <w:jc w:val="center"/>
+              <w:cnfStyle w:val="000000100000" w:firstRow="0" w:lastRow="0" w:firstColumn="0" w:lastColumn="0" w:oddVBand="0" w:evenVBand="0" w:oddHBand="1" w:evenHBand="0" w:firstRowFirstColumn="0" w:firstRowLastColumn="0" w:lastRowFirstColumn="0" w:lastRowLastColumn="0"/>
+              <w:rPr>
+                <w:rFonts w:ascii="Times New Roman" w:eastAsia="Times New Roman" w:hAnsi="Times New Roman" w:cs="Times New Roman"/>
+                <w:sz w:val="24"/>
+                <w:szCs w:val="24"/>
+              </w:rPr>
+            </w:pPr>
+            <w:r>
+              <w:rPr>
+                <w:rFonts w:ascii="Times New Roman" w:eastAsia="Times New Roman" w:hAnsi="Times New Roman" w:cs="Times New Roman"/>
+                <w:sz w:val="24"/>
+                <w:szCs w:val="24"/>
+              </w:rPr>
+              <w:t>0</w:t>
+            </w:r>
+          </w:p>
+        </w:tc>
+        <w:tc>
+          <w:tcPr>
+            <w:tcW w:w="3150" w:type="dxa"/>
+            <w:tcBorders>
+              <w:left w:val="single" w:sz="4" w:space="0" w:color="auto"/>
+              <w:right w:val="single" w:sz="4" w:space="0" w:color="auto"/>
+            </w:tcBorders>
+            <w:noWrap/>
+            <w:hideMark/>
+          </w:tcPr>
+          <w:p>
+            <w:pPr>
+              <w:spacing w:line="360" w:lineRule="auto"/>
+              <w:jc w:val="center"/>
+              <w:cnfStyle w:val="000000100000" w:firstRow="0" w:lastRow="0" w:firstColumn="0" w:lastColumn="0" w:oddVBand="0" w:evenVBand="0" w:oddHBand="1" w:evenHBand="0" w:firstRowFirstColumn="0" w:firstRowLastColumn="0" w:lastRowFirstColumn="0" w:lastRowLastColumn="0"/>
+              <w:rPr>
+                <w:rFonts w:ascii="Times New Roman" w:eastAsia="Times New Roman" w:hAnsi="Times New Roman" w:cs="Times New Roman"/>
+                <w:sz w:val="24"/>
+                <w:szCs w:val="24"/>
+              </w:rPr>
+            </w:pPr>
+          </w:p>
+        </w:tc>
+      </w:tr>
+      <w:tr>
+        <w:trPr>
+          <w:trHeight w:val="300"/>
+        </w:trPr>
+        <w:tc>
+          <w:tcPr>
+            <w:cnfStyle w:val="001000000000" w:firstRow="0" w:lastRow="0" w:firstColumn="1" w:lastColumn="0" w:oddVBand="0" w:evenVBand="0" w:oddHBand="0" w:evenHBand="0" w:firstRowFirstColumn="0" w:firstRowLastColumn="0" w:lastRowFirstColumn="0" w:lastRowLastColumn="0"/>
+            <w:tcW w:w="3235" w:type="dxa"/>
+            <w:tcBorders>
+              <w:left w:val="single" w:sz="4" w:space="0" w:color="auto"/>
+              <w:right w:val="single" w:sz="4" w:space="0" w:color="auto"/>
+            </w:tcBorders>
+            <w:noWrap/>
+            <w:hideMark/>
+          </w:tcPr>
+          <w:p>
+            <w:pPr>
+              <w:spacing w:line="360" w:lineRule="auto"/>
+              <w:jc w:val="center"/>
+              <w:rPr>
+                <w:rFonts w:ascii="Times New Roman" w:eastAsia="Times New Roman" w:hAnsi="Times New Roman" w:cs="Times New Roman"/>
+                <w:b w:val="0"/>
+                <w:sz w:val="24"/>
+                <w:szCs w:val="24"/>
+              </w:rPr>
+            </w:pPr>
+            <w:r>
+              <w:rPr>
+                <w:rFonts w:ascii="Times New Roman" w:eastAsia="Times New Roman" w:hAnsi="Times New Roman" w:cs="Times New Roman"/>
+                <w:b w:val="0"/>
+                <w:sz w:val="24"/>
+                <w:szCs w:val="24"/>
+              </w:rPr>
+              <w:t>df</w:t>
+            </w:r>
+          </w:p>
+        </w:tc>
+        <w:tc>
+          <w:tcPr>
+            <w:tcW w:w="2970" w:type="dxa"/>
+            <w:tcBorders>
+              <w:left w:val="single" w:sz="4" w:space="0" w:color="auto"/>
+              <w:right w:val="single" w:sz="4" w:space="0" w:color="auto"/>
+            </w:tcBorders>
+            <w:noWrap/>
+            <w:hideMark/>
+          </w:tcPr>
+          <w:p>
+            <w:pPr>
+              <w:spacing w:line="360" w:lineRule="auto"/>
+              <w:jc w:val="center"/>
+              <w:cnfStyle w:val="000000000000" w:firstRow="0" w:lastRow="0" w:firstColumn="0" w:lastColumn="0" w:oddVBand="0" w:evenVBand="0" w:oddHBand="0" w:evenHBand="0" w:firstRowFirstColumn="0" w:firstRowLastColumn="0" w:lastRowFirstColumn="0" w:lastRowLastColumn="0"/>
+              <w:rPr>
+                <w:rFonts w:ascii="Times New Roman" w:eastAsia="Times New Roman" w:hAnsi="Times New Roman" w:cs="Times New Roman"/>
+                <w:sz w:val="24"/>
+                <w:szCs w:val="24"/>
+              </w:rPr>
+            </w:pPr>
+            <w:r>
+              <w:rPr>
+                <w:rFonts w:ascii="Times New Roman" w:eastAsia="Times New Roman" w:hAnsi="Times New Roman" w:cs="Times New Roman"/>
+                <w:sz w:val="24"/>
+                <w:szCs w:val="24"/>
+              </w:rPr>
+              <w:t>38</w:t>
+            </w:r>
+          </w:p>
+        </w:tc>
+        <w:tc>
+          <w:tcPr>
+            <w:tcW w:w="3150" w:type="dxa"/>
+            <w:tcBorders>
+              <w:left w:val="single" w:sz="4" w:space="0" w:color="auto"/>
+              <w:right w:val="single" w:sz="4" w:space="0" w:color="auto"/>
+            </w:tcBorders>
+            <w:noWrap/>
+            <w:hideMark/>
+          </w:tcPr>
+          <w:p>
+            <w:pPr>
+              <w:spacing w:line="360" w:lineRule="auto"/>
+              <w:jc w:val="center"/>
+              <w:cnfStyle w:val="000000000000" w:firstRow="0" w:lastRow="0" w:firstColumn="0" w:lastColumn="0" w:oddVBand="0" w:evenVBand="0" w:oddHBand="0" w:evenHBand="0" w:firstRowFirstColumn="0" w:firstRowLastColumn="0" w:lastRowFirstColumn="0" w:lastRowLastColumn="0"/>
+              <w:rPr>
+                <w:rFonts w:ascii="Times New Roman" w:eastAsia="Times New Roman" w:hAnsi="Times New Roman" w:cs="Times New Roman"/>
+                <w:sz w:val="24"/>
+                <w:szCs w:val="24"/>
+              </w:rPr>
+            </w:pPr>
+          </w:p>
+        </w:tc>
+      </w:tr>
+      <w:tr>
+        <w:trPr>
+          <w:cnfStyle w:val="000000100000" w:firstRow="0" w:lastRow="0" w:firstColumn="0" w:lastColumn="0" w:oddVBand="0" w:evenVBand="0" w:oddHBand="1" w:evenHBand="0" w:firstRowFirstColumn="0" w:firstRowLastColumn="0" w:lastRowFirstColumn="0" w:lastRowLastColumn="0"/>
+          <w:trHeight w:val="300"/>
+        </w:trPr>
+        <w:tc>
+          <w:tcPr>
+            <w:cnfStyle w:val="001000000000" w:firstRow="0" w:lastRow="0" w:firstColumn="1" w:lastColumn="0" w:oddVBand="0" w:evenVBand="0" w:oddHBand="0" w:evenHBand="0" w:firstRowFirstColumn="0" w:firstRowLastColumn="0" w:lastRowFirstColumn="0" w:lastRowLastColumn="0"/>
+            <w:tcW w:w="3235" w:type="dxa"/>
+            <w:tcBorders>
+              <w:left w:val="single" w:sz="4" w:space="0" w:color="auto"/>
+              <w:right w:val="single" w:sz="4" w:space="0" w:color="auto"/>
+            </w:tcBorders>
+            <w:noWrap/>
+            <w:hideMark/>
+          </w:tcPr>
+          <w:p>
+            <w:pPr>
+              <w:spacing w:line="360" w:lineRule="auto"/>
+              <w:jc w:val="center"/>
+              <w:rPr>
+                <w:rFonts w:ascii="Times New Roman" w:eastAsia="Times New Roman" w:hAnsi="Times New Roman" w:cs="Times New Roman"/>
+                <w:b w:val="0"/>
+                <w:sz w:val="24"/>
+                <w:szCs w:val="24"/>
+              </w:rPr>
+            </w:pPr>
+            <w:r>
+              <w:rPr>
+                <w:rFonts w:ascii="Times New Roman" w:eastAsia="Times New Roman" w:hAnsi="Times New Roman" w:cs="Times New Roman"/>
+                <w:b w:val="0"/>
+                <w:sz w:val="24"/>
+                <w:szCs w:val="24"/>
+              </w:rPr>
+              <w:t>t Stat</w:t>
+            </w:r>
+          </w:p>
+        </w:tc>
+        <w:tc>
+          <w:tcPr>
+            <w:tcW w:w="2970" w:type="dxa"/>
+            <w:tcBorders>
+              <w:left w:val="single" w:sz="4" w:space="0" w:color="auto"/>
+              <w:right w:val="single" w:sz="4" w:space="0" w:color="auto"/>
+            </w:tcBorders>
+            <w:noWrap/>
+            <w:hideMark/>
+          </w:tcPr>
+          <w:p>
+            <w:pPr>
+              <w:spacing w:line="360" w:lineRule="auto"/>
+              <w:jc w:val="center"/>
+              <w:cnfStyle w:val="000000100000" w:firstRow="0" w:lastRow="0" w:firstColumn="0" w:lastColumn="0" w:oddVBand="0" w:evenVBand="0" w:oddHBand="1" w:evenHBand="0" w:firstRowFirstColumn="0" w:firstRowLastColumn="0" w:lastRowFirstColumn="0" w:lastRowLastColumn="0"/>
+              <w:rPr>
+                <w:rFonts w:ascii="Times New Roman" w:eastAsia="Times New Roman" w:hAnsi="Times New Roman" w:cs="Times New Roman"/>
+                <w:sz w:val="24"/>
+                <w:szCs w:val="24"/>
+              </w:rPr>
+            </w:pPr>
+            <w:r>
+              <w:rPr>
+                <w:rFonts w:ascii="Times New Roman" w:eastAsia="Times New Roman" w:hAnsi="Times New Roman" w:cs="Times New Roman"/>
+                <w:sz w:val="24"/>
+                <w:szCs w:val="24"/>
+              </w:rPr>
+              <w:t>-2.021229</w:t>
+            </w:r>
+          </w:p>
+        </w:tc>
+        <w:tc>
+          <w:tcPr>
+            <w:tcW w:w="3150" w:type="dxa"/>
+            <w:tcBorders>
+              <w:left w:val="single" w:sz="4" w:space="0" w:color="auto"/>
+              <w:right w:val="single" w:sz="4" w:space="0" w:color="auto"/>
+            </w:tcBorders>
+            <w:noWrap/>
+            <w:hideMark/>
+          </w:tcPr>
+          <w:p>
+            <w:pPr>
+              <w:spacing w:line="360" w:lineRule="auto"/>
+              <w:jc w:val="center"/>
+              <w:cnfStyle w:val="000000100000" w:firstRow="0" w:lastRow="0" w:firstColumn="0" w:lastColumn="0" w:oddVBand="0" w:evenVBand="0" w:oddHBand="1" w:evenHBand="0" w:firstRowFirstColumn="0" w:firstRowLastColumn="0" w:lastRowFirstColumn="0" w:lastRowLastColumn="0"/>
+              <w:rPr>
+                <w:rFonts w:ascii="Times New Roman" w:eastAsia="Times New Roman" w:hAnsi="Times New Roman" w:cs="Times New Roman"/>
+                <w:sz w:val="24"/>
+                <w:szCs w:val="24"/>
+              </w:rPr>
+            </w:pPr>
+          </w:p>
+        </w:tc>
+      </w:tr>
+      <w:tr>
+        <w:trPr>
+          <w:trHeight w:val="300"/>
+        </w:trPr>
+        <w:tc>
+          <w:tcPr>
+            <w:cnfStyle w:val="001000000000" w:firstRow="0" w:lastRow="0" w:firstColumn="1" w:lastColumn="0" w:oddVBand="0" w:evenVBand="0" w:oddHBand="0" w:evenHBand="0" w:firstRowFirstColumn="0" w:firstRowLastColumn="0" w:lastRowFirstColumn="0" w:lastRowLastColumn="0"/>
+            <w:tcW w:w="3235" w:type="dxa"/>
+            <w:tcBorders>
+              <w:left w:val="single" w:sz="4" w:space="0" w:color="auto"/>
+              <w:right w:val="single" w:sz="4" w:space="0" w:color="auto"/>
+            </w:tcBorders>
+            <w:noWrap/>
+            <w:hideMark/>
+          </w:tcPr>
+          <w:p>
+            <w:pPr>
+              <w:spacing w:line="360" w:lineRule="auto"/>
+              <w:jc w:val="center"/>
+              <w:rPr>
+                <w:rFonts w:ascii="Times New Roman" w:eastAsia="Times New Roman" w:hAnsi="Times New Roman" w:cs="Times New Roman"/>
+                <w:b w:val="0"/>
+                <w:sz w:val="24"/>
+                <w:szCs w:val="24"/>
+              </w:rPr>
+            </w:pPr>
+            <w:r>
+              <w:rPr>
+                <w:rFonts w:ascii="Times New Roman" w:eastAsia="Times New Roman" w:hAnsi="Times New Roman" w:cs="Times New Roman"/>
+                <w:b w:val="0"/>
+                <w:sz w:val="24"/>
+                <w:szCs w:val="24"/>
+              </w:rPr>
+              <w:t>P(T&lt;=t) one-tail</w:t>
+            </w:r>
+          </w:p>
+        </w:tc>
+        <w:tc>
+          <w:tcPr>
+            <w:tcW w:w="2970" w:type="dxa"/>
+            <w:tcBorders>
+              <w:left w:val="single" w:sz="4" w:space="0" w:color="auto"/>
+              <w:right w:val="single" w:sz="4" w:space="0" w:color="auto"/>
+            </w:tcBorders>
+            <w:noWrap/>
+            <w:hideMark/>
+          </w:tcPr>
+          <w:p>
+            <w:pPr>
+              <w:spacing w:line="360" w:lineRule="auto"/>
+              <w:jc w:val="center"/>
+              <w:cnfStyle w:val="000000000000" w:firstRow="0" w:lastRow="0" w:firstColumn="0" w:lastColumn="0" w:oddVBand="0" w:evenVBand="0" w:oddHBand="0" w:evenHBand="0" w:firstRowFirstColumn="0" w:firstRowLastColumn="0" w:lastRowFirstColumn="0" w:lastRowLastColumn="0"/>
+              <w:rPr>
+                <w:rFonts w:ascii="Times New Roman" w:eastAsia="Times New Roman" w:hAnsi="Times New Roman" w:cs="Times New Roman"/>
+                <w:sz w:val="24"/>
+                <w:szCs w:val="24"/>
+              </w:rPr>
+            </w:pPr>
+            <w:r>
+              <w:rPr>
+                <w:rFonts w:ascii="Times New Roman" w:eastAsia="Times New Roman" w:hAnsi="Times New Roman" w:cs="Times New Roman"/>
+                <w:sz w:val="24"/>
+                <w:szCs w:val="24"/>
+              </w:rPr>
+              <w:t>0.0251708</w:t>
+            </w:r>
+          </w:p>
+        </w:tc>
+        <w:tc>
+          <w:tcPr>
+            <w:tcW w:w="3150" w:type="dxa"/>
+            <w:tcBorders>
+              <w:left w:val="single" w:sz="4" w:space="0" w:color="auto"/>
+              <w:right w:val="single" w:sz="4" w:space="0" w:color="auto"/>
+            </w:tcBorders>
+            <w:noWrap/>
+            <w:hideMark/>
+          </w:tcPr>
+          <w:p>
+            <w:pPr>
+              <w:spacing w:line="360" w:lineRule="auto"/>
+              <w:jc w:val="center"/>
+              <w:cnfStyle w:val="000000000000" w:firstRow="0" w:lastRow="0" w:firstColumn="0" w:lastColumn="0" w:oddVBand="0" w:evenVBand="0" w:oddHBand="0" w:evenHBand="0" w:firstRowFirstColumn="0" w:firstRowLastColumn="0" w:lastRowFirstColumn="0" w:lastRowLastColumn="0"/>
+              <w:rPr>
+                <w:rFonts w:ascii="Times New Roman" w:eastAsia="Times New Roman" w:hAnsi="Times New Roman" w:cs="Times New Roman"/>
+                <w:sz w:val="24"/>
+                <w:szCs w:val="24"/>
+              </w:rPr>
+            </w:pPr>
+          </w:p>
+        </w:tc>
+      </w:tr>
+      <w:tr>
+        <w:trPr>
+          <w:cnfStyle w:val="000000100000" w:firstRow="0" w:lastRow="0" w:firstColumn="0" w:lastColumn="0" w:oddVBand="0" w:evenVBand="0" w:oddHBand="1" w:evenHBand="0" w:firstRowFirstColumn="0" w:firstRowLastColumn="0" w:lastRowFirstColumn="0" w:lastRowLastColumn="0"/>
+          <w:trHeight w:val="300"/>
+        </w:trPr>
+        <w:tc>
+          <w:tcPr>
+            <w:cnfStyle w:val="001000000000" w:firstRow="0" w:lastRow="0" w:firstColumn="1" w:lastColumn="0" w:oddVBand="0" w:evenVBand="0" w:oddHBand="0" w:evenHBand="0" w:firstRowFirstColumn="0" w:firstRowLastColumn="0" w:lastRowFirstColumn="0" w:lastRowLastColumn="0"/>
+            <w:tcW w:w="3235" w:type="dxa"/>
+            <w:tcBorders>
+              <w:left w:val="single" w:sz="4" w:space="0" w:color="auto"/>
+              <w:right w:val="single" w:sz="4" w:space="0" w:color="auto"/>
+            </w:tcBorders>
+            <w:noWrap/>
+            <w:hideMark/>
+          </w:tcPr>
+          <w:p>
+            <w:pPr>
+              <w:spacing w:line="360" w:lineRule="auto"/>
+              <w:jc w:val="center"/>
+              <w:rPr>
+                <w:rFonts w:ascii="Times New Roman" w:eastAsia="Times New Roman" w:hAnsi="Times New Roman" w:cs="Times New Roman"/>
+                <w:b w:val="0"/>
+                <w:sz w:val="24"/>
+                <w:szCs w:val="24"/>
+              </w:rPr>
+            </w:pPr>
+            <w:r>
+              <w:rPr>
+                <w:rFonts w:ascii="Times New Roman" w:eastAsia="Times New Roman" w:hAnsi="Times New Roman" w:cs="Times New Roman"/>
+                <w:b w:val="0"/>
+                <w:sz w:val="24"/>
+                <w:szCs w:val="24"/>
+              </w:rPr>
+              <w:t>t Critical one-tail</w:t>
+            </w:r>
+          </w:p>
+        </w:tc>
+        <w:tc>
+          <w:tcPr>
+            <w:tcW w:w="2970" w:type="dxa"/>
+            <w:tcBorders>
+              <w:left w:val="single" w:sz="4" w:space="0" w:color="auto"/>
+              <w:right w:val="single" w:sz="4" w:space="0" w:color="auto"/>
+            </w:tcBorders>
+            <w:noWrap/>
+            <w:hideMark/>
+          </w:tcPr>
+          <w:p>
+            <w:pPr>
+              <w:spacing w:line="360" w:lineRule="auto"/>
+              <w:jc w:val="center"/>
+              <w:cnfStyle w:val="000000100000" w:firstRow="0" w:lastRow="0" w:firstColumn="0" w:lastColumn="0" w:oddVBand="0" w:evenVBand="0" w:oddHBand="1" w:evenHBand="0" w:firstRowFirstColumn="0" w:firstRowLastColumn="0" w:lastRowFirstColumn="0" w:lastRowLastColumn="0"/>
+              <w:rPr>
+                <w:rFonts w:ascii="Times New Roman" w:eastAsia="Times New Roman" w:hAnsi="Times New Roman" w:cs="Times New Roman"/>
+                <w:sz w:val="24"/>
+                <w:szCs w:val="24"/>
+              </w:rPr>
+            </w:pPr>
+            <w:r>
+              <w:rPr>
+                <w:rFonts w:ascii="Times New Roman" w:eastAsia="Times New Roman" w:hAnsi="Times New Roman" w:cs="Times New Roman"/>
+                <w:sz w:val="24"/>
+                <w:szCs w:val="24"/>
+              </w:rPr>
+              <w:t>1.6859545</w:t>
+            </w:r>
+          </w:p>
+        </w:tc>
+        <w:tc>
+          <w:tcPr>
+            <w:tcW w:w="3150" w:type="dxa"/>
+            <w:tcBorders>
+              <w:left w:val="single" w:sz="4" w:space="0" w:color="auto"/>
+              <w:right w:val="single" w:sz="4" w:space="0" w:color="auto"/>
+            </w:tcBorders>
+            <w:noWrap/>
+            <w:hideMark/>
+          </w:tcPr>
+          <w:p>
+            <w:pPr>
+              <w:spacing w:line="360" w:lineRule="auto"/>
+              <w:jc w:val="center"/>
+              <w:cnfStyle w:val="000000100000" w:firstRow="0" w:lastRow="0" w:firstColumn="0" w:lastColumn="0" w:oddVBand="0" w:evenVBand="0" w:oddHBand="1" w:evenHBand="0" w:firstRowFirstColumn="0" w:firstRowLastColumn="0" w:lastRowFirstColumn="0" w:lastRowLastColumn="0"/>
+              <w:rPr>
+                <w:rFonts w:ascii="Times New Roman" w:eastAsia="Times New Roman" w:hAnsi="Times New Roman" w:cs="Times New Roman"/>
+                <w:sz w:val="24"/>
+                <w:szCs w:val="24"/>
+              </w:rPr>
+            </w:pPr>
+          </w:p>
+        </w:tc>
+      </w:tr>
+      <w:tr>
+        <w:trPr>
+          <w:trHeight w:val="300"/>
+        </w:trPr>
+        <w:tc>
+          <w:tcPr>
+            <w:cnfStyle w:val="001000000000" w:firstRow="0" w:lastRow="0" w:firstColumn="1" w:lastColumn="0" w:oddVBand="0" w:evenVBand="0" w:oddHBand="0" w:evenHBand="0" w:firstRowFirstColumn="0" w:firstRowLastColumn="0" w:lastRowFirstColumn="0" w:lastRowLastColumn="0"/>
+            <w:tcW w:w="3235" w:type="dxa"/>
+            <w:tcBorders>
+              <w:left w:val="single" w:sz="4" w:space="0" w:color="auto"/>
+              <w:right w:val="single" w:sz="4" w:space="0" w:color="auto"/>
+            </w:tcBorders>
+            <w:noWrap/>
+            <w:hideMark/>
+          </w:tcPr>
+          <w:p>
+            <w:pPr>
+              <w:spacing w:line="360" w:lineRule="auto"/>
+              <w:jc w:val="center"/>
+              <w:rPr>
+                <w:rFonts w:ascii="Times New Roman" w:eastAsia="Times New Roman" w:hAnsi="Times New Roman" w:cs="Times New Roman"/>
+                <w:b w:val="0"/>
+                <w:sz w:val="24"/>
+                <w:szCs w:val="24"/>
+              </w:rPr>
+            </w:pPr>
+            <w:r>
+              <w:rPr>
+                <w:rFonts w:ascii="Times New Roman" w:eastAsia="Times New Roman" w:hAnsi="Times New Roman" w:cs="Times New Roman"/>
+                <w:b w:val="0"/>
+                <w:sz w:val="24"/>
+                <w:szCs w:val="24"/>
+              </w:rPr>
+              <w:t>P(T&lt;=t) two-tail</w:t>
+            </w:r>
+          </w:p>
+        </w:tc>
+        <w:tc>
+          <w:tcPr>
+            <w:tcW w:w="2970" w:type="dxa"/>
+            <w:tcBorders>
+              <w:left w:val="single" w:sz="4" w:space="0" w:color="auto"/>
+              <w:right w:val="single" w:sz="4" w:space="0" w:color="auto"/>
+            </w:tcBorders>
+            <w:noWrap/>
+            <w:hideMark/>
+          </w:tcPr>
+          <w:p>
+            <w:pPr>
+              <w:spacing w:line="360" w:lineRule="auto"/>
+              <w:jc w:val="center"/>
+              <w:cnfStyle w:val="000000000000" w:firstRow="0" w:lastRow="0" w:firstColumn="0" w:lastColumn="0" w:oddVBand="0" w:evenVBand="0" w:oddHBand="0" w:evenHBand="0" w:firstRowFirstColumn="0" w:firstRowLastColumn="0" w:lastRowFirstColumn="0" w:lastRowLastColumn="0"/>
+              <w:rPr>
+                <w:rFonts w:ascii="Times New Roman" w:eastAsia="Times New Roman" w:hAnsi="Times New Roman" w:cs="Times New Roman"/>
+                <w:sz w:val="24"/>
+                <w:szCs w:val="24"/>
+              </w:rPr>
+            </w:pPr>
+            <w:r>
+              <w:rPr>
+                <w:rFonts w:ascii="Times New Roman" w:eastAsia="Times New Roman" w:hAnsi="Times New Roman" w:cs="Times New Roman"/>
+                <w:sz w:val="24"/>
+                <w:szCs w:val="24"/>
+              </w:rPr>
+              <w:t>0.0503415</w:t>
+            </w:r>
+          </w:p>
+        </w:tc>
+        <w:tc>
+          <w:tcPr>
+            <w:tcW w:w="3150" w:type="dxa"/>
+            <w:tcBorders>
+              <w:left w:val="single" w:sz="4" w:space="0" w:color="auto"/>
+              <w:right w:val="single" w:sz="4" w:space="0" w:color="auto"/>
+            </w:tcBorders>
+            <w:noWrap/>
+            <w:hideMark/>
+          </w:tcPr>
+          <w:p>
+            <w:pPr>
+              <w:spacing w:line="360" w:lineRule="auto"/>
+              <w:jc w:val="center"/>
+              <w:cnfStyle w:val="000000000000" w:firstRow="0" w:lastRow="0" w:firstColumn="0" w:lastColumn="0" w:oddVBand="0" w:evenVBand="0" w:oddHBand="0" w:evenHBand="0" w:firstRowFirstColumn="0" w:firstRowLastColumn="0" w:lastRowFirstColumn="0" w:lastRowLastColumn="0"/>
+              <w:rPr>
+                <w:rFonts w:ascii="Times New Roman" w:eastAsia="Times New Roman" w:hAnsi="Times New Roman" w:cs="Times New Roman"/>
+                <w:sz w:val="24"/>
+                <w:szCs w:val="24"/>
+              </w:rPr>
+            </w:pPr>
+          </w:p>
+        </w:tc>
+      </w:tr>
+      <w:tr>
+        <w:trPr>
+          <w:cnfStyle w:val="000000100000" w:firstRow="0" w:lastRow="0" w:firstColumn="0" w:lastColumn="0" w:oddVBand="0" w:evenVBand="0" w:oddHBand="1" w:evenHBand="0" w:firstRowFirstColumn="0" w:firstRowLastColumn="0" w:lastRowFirstColumn="0" w:lastRowLastColumn="0"/>
+          <w:trHeight w:val="300"/>
+        </w:trPr>
+        <w:tc>
+          <w:tcPr>
+            <w:cnfStyle w:val="001000000000" w:firstRow="0" w:lastRow="0" w:firstColumn="1" w:lastColumn="0" w:oddVBand="0" w:evenVBand="0" w:oddHBand="0" w:evenHBand="0" w:firstRowFirstColumn="0" w:firstRowLastColumn="0" w:lastRowFirstColumn="0" w:lastRowLastColumn="0"/>
+            <w:tcW w:w="3235" w:type="dxa"/>
+            <w:tcBorders>
+              <w:left w:val="single" w:sz="4" w:space="0" w:color="auto"/>
+              <w:bottom w:val="single" w:sz="4" w:space="0" w:color="auto"/>
+              <w:right w:val="single" w:sz="4" w:space="0" w:color="auto"/>
+            </w:tcBorders>
+            <w:noWrap/>
+            <w:hideMark/>
+          </w:tcPr>
+          <w:p>
+            <w:pPr>
+              <w:spacing w:line="360" w:lineRule="auto"/>
+              <w:jc w:val="center"/>
+              <w:rPr>
+                <w:rFonts w:ascii="Times New Roman" w:eastAsia="Times New Roman" w:hAnsi="Times New Roman" w:cs="Times New Roman"/>
+                <w:b w:val="0"/>
+                <w:sz w:val="24"/>
+                <w:szCs w:val="24"/>
+              </w:rPr>
+            </w:pPr>
+            <w:r>
+              <w:rPr>
+                <w:rFonts w:ascii="Times New Roman" w:eastAsia="Times New Roman" w:hAnsi="Times New Roman" w:cs="Times New Roman"/>
+                <w:b w:val="0"/>
+                <w:sz w:val="24"/>
+                <w:szCs w:val="24"/>
+              </w:rPr>
+              <w:t>t Critical two-tail</w:t>
+            </w:r>
+          </w:p>
+        </w:tc>
+        <w:tc>
+          <w:tcPr>
+            <w:tcW w:w="2970" w:type="dxa"/>
+            <w:tcBorders>
+              <w:left w:val="single" w:sz="4" w:space="0" w:color="auto"/>
+              <w:bottom w:val="single" w:sz="4" w:space="0" w:color="auto"/>
+              <w:right w:val="single" w:sz="4" w:space="0" w:color="auto"/>
+            </w:tcBorders>
+            <w:noWrap/>
+            <w:hideMark/>
+          </w:tcPr>
+          <w:p>
+            <w:pPr>
+              <w:spacing w:line="360" w:lineRule="auto"/>
+              <w:jc w:val="center"/>
+              <w:cnfStyle w:val="000000100000" w:firstRow="0" w:lastRow="0" w:firstColumn="0" w:lastColumn="0" w:oddVBand="0" w:evenVBand="0" w:oddHBand="1" w:evenHBand="0" w:firstRowFirstColumn="0" w:firstRowLastColumn="0" w:lastRowFirstColumn="0" w:lastRowLastColumn="0"/>
+              <w:rPr>
+                <w:rFonts w:ascii="Times New Roman" w:eastAsia="Times New Roman" w:hAnsi="Times New Roman" w:cs="Times New Roman"/>
+                <w:sz w:val="24"/>
+                <w:szCs w:val="24"/>
+              </w:rPr>
+            </w:pPr>
+            <w:r>
+              <w:rPr>
+                <w:rFonts w:ascii="Times New Roman" w:eastAsia="Times New Roman" w:hAnsi="Times New Roman" w:cs="Times New Roman"/>
+                <w:sz w:val="24"/>
+                <w:szCs w:val="24"/>
+              </w:rPr>
+              <w:t>2.0243942</w:t>
+            </w:r>
+          </w:p>
+        </w:tc>
+        <w:tc>
+          <w:tcPr>
+            <w:tcW w:w="3150" w:type="dxa"/>
+            <w:tcBorders>
+              <w:left w:val="single" w:sz="4" w:space="0" w:color="auto"/>
+              <w:bottom w:val="single" w:sz="4" w:space="0" w:color="auto"/>
+              <w:right w:val="single" w:sz="4" w:space="0" w:color="auto"/>
+            </w:tcBorders>
+            <w:noWrap/>
+            <w:hideMark/>
+          </w:tcPr>
+          <w:p>
+            <w:pPr>
+              <w:spacing w:line="360" w:lineRule="auto"/>
+              <w:jc w:val="center"/>
+              <w:cnfStyle w:val="000000100000" w:firstRow="0" w:lastRow="0" w:firstColumn="0" w:lastColumn="0" w:oddVBand="0" w:evenVBand="0" w:oddHBand="1" w:evenHBand="0" w:firstRowFirstColumn="0" w:firstRowLastColumn="0" w:lastRowFirstColumn="0" w:lastRowLastColumn="0"/>
+              <w:rPr>
+                <w:rFonts w:ascii="Times New Roman" w:eastAsia="Times New Roman" w:hAnsi="Times New Roman" w:cs="Times New Roman"/>
+                <w:sz w:val="24"/>
+                <w:szCs w:val="24"/>
+              </w:rPr>
+            </w:pPr>
+          </w:p>
+        </w:tc>
+      </w:tr>
+    </w:tbl>
+    <w:p>
+      <w:pPr>
         <w:spacing w:line="360" w:lineRule="auto"/>
         <w:jc w:val="center"/>
         <w:rPr>
           <w:rFonts w:ascii="Times New Roman" w:eastAsia="Times New Roman" w:hAnsi="Times New Roman" w:cs="Times New Roman"/>
-          <w:sz w:val="24"/>
-          <w:szCs w:val="24"/>
-        </w:rPr>
-      </w:pPr>
-      <w:r>
-        <w:rPr>
-          <w:rFonts w:ascii="Times New Roman" w:eastAsia="Times New Roman" w:hAnsi="Times New Roman" w:cs="Times New Roman"/>
-          <w:sz w:val="24"/>
-          <w:szCs w:val="24"/>
-        </w:rPr>
-        <w:object w:dxaOrig="5790" w:dyaOrig="4155" w14:anchorId="5CFAC10E">
+          <w:i/>
+          <w:sz w:val="24"/>
+          <w:szCs w:val="24"/>
+        </w:rPr>
+      </w:pPr>
+    </w:p>
+    <w:p>
+      <w:pPr>
+        <w:spacing w:line="360" w:lineRule="auto"/>
+        <w:jc w:val="center"/>
+        <w:rPr>
+          <w:rFonts w:ascii="Times New Roman" w:eastAsia="Times New Roman" w:hAnsi="Times New Roman" w:cs="Times New Roman"/>
+          <w:sz w:val="24"/>
+          <w:szCs w:val="24"/>
+        </w:rPr>
+      </w:pPr>
+      <w:r>
+        <w:rPr>
+          <w:rFonts w:ascii="Times New Roman" w:eastAsia="Times New Roman" w:hAnsi="Times New Roman" w:cs="Times New Roman"/>
+          <w:i/>
+          <w:sz w:val="24"/>
+          <w:szCs w:val="24"/>
+        </w:rPr>
+        <w:t>Table 2.1:</w:t>
+      </w:r>
+      <w:r>
+        <w:rPr>
+          <w:rFonts w:ascii="Times New Roman" w:eastAsia="Times New Roman" w:hAnsi="Times New Roman" w:cs="Times New Roman"/>
+          <w:sz w:val="24"/>
+          <w:szCs w:val="24"/>
+        </w:rPr>
+        <w:t xml:space="preserve"> Two Sample T-Test between 20 fold cross validation runs of 1D-CNN and MW-1D-CNN</w:t>
+      </w:r>
+    </w:p>
+    <w:tbl>
+      <w:tblPr>
+        <w:tblStyle w:val="ListTable1Light-Accent3"/>
+        <w:tblW w:w="9360" w:type="dxa"/>
+        <w:tblLook w:val="04A0" w:firstRow="1" w:lastRow="0" w:firstColumn="1" w:lastColumn="0" w:noHBand="0" w:noVBand="1"/>
+      </w:tblPr>
+      <w:tblGrid>
+        <w:gridCol w:w="3325"/>
+        <w:gridCol w:w="2880"/>
+        <w:gridCol w:w="3155"/>
+      </w:tblGrid>
+      <w:tr>
+        <w:trPr>
+          <w:cnfStyle w:val="100000000000" w:firstRow="1" w:lastRow="0" w:firstColumn="0" w:lastColumn="0" w:oddVBand="0" w:evenVBand="0" w:oddHBand="0" w:evenHBand="0" w:firstRowFirstColumn="0" w:firstRowLastColumn="0" w:lastRowFirstColumn="0" w:lastRowLastColumn="0"/>
+          <w:trHeight w:val="300"/>
+        </w:trPr>
+        <w:tc>
+          <w:tcPr>
+            <w:cnfStyle w:val="001000000000" w:firstRow="0" w:lastRow="0" w:firstColumn="1" w:lastColumn="0" w:oddVBand="0" w:evenVBand="0" w:oddHBand="0" w:evenHBand="0" w:firstRowFirstColumn="0" w:firstRowLastColumn="0" w:lastRowFirstColumn="0" w:lastRowLastColumn="0"/>
+            <w:tcW w:w="3325" w:type="dxa"/>
+            <w:tcBorders>
+              <w:top w:val="single" w:sz="4" w:space="0" w:color="auto"/>
+              <w:left w:val="single" w:sz="4" w:space="0" w:color="auto"/>
+              <w:bottom w:val="single" w:sz="4" w:space="0" w:color="auto"/>
+              <w:right w:val="single" w:sz="4" w:space="0" w:color="auto"/>
+            </w:tcBorders>
+            <w:noWrap/>
+            <w:hideMark/>
+          </w:tcPr>
+          <w:p>
+            <w:pPr>
+              <w:spacing w:line="360" w:lineRule="auto"/>
+              <w:jc w:val="center"/>
+              <w:rPr>
+                <w:rFonts w:ascii="Times New Roman" w:eastAsia="Times New Roman" w:hAnsi="Times New Roman" w:cs="Times New Roman"/>
+                <w:sz w:val="24"/>
+                <w:szCs w:val="24"/>
+              </w:rPr>
+            </w:pPr>
+            <w:r>
+              <w:rPr>
+                <w:rFonts w:ascii="Times New Roman" w:eastAsia="Times New Roman" w:hAnsi="Times New Roman" w:cs="Times New Roman"/>
+                <w:sz w:val="24"/>
+                <w:szCs w:val="24"/>
+              </w:rPr>
+              <w:t>Statistics</w:t>
+            </w:r>
+          </w:p>
+        </w:tc>
+        <w:tc>
+          <w:tcPr>
+            <w:tcW w:w="2880" w:type="dxa"/>
+            <w:tcBorders>
+              <w:top w:val="single" w:sz="4" w:space="0" w:color="auto"/>
+              <w:left w:val="single" w:sz="4" w:space="0" w:color="auto"/>
+              <w:bottom w:val="single" w:sz="4" w:space="0" w:color="auto"/>
+              <w:right w:val="single" w:sz="4" w:space="0" w:color="auto"/>
+            </w:tcBorders>
+            <w:noWrap/>
+            <w:hideMark/>
+          </w:tcPr>
+          <w:p>
+            <w:pPr>
+              <w:spacing w:line="360" w:lineRule="auto"/>
+              <w:jc w:val="center"/>
+              <w:cnfStyle w:val="100000000000" w:firstRow="1" w:lastRow="0" w:firstColumn="0" w:lastColumn="0" w:oddVBand="0" w:evenVBand="0" w:oddHBand="0" w:evenHBand="0" w:firstRowFirstColumn="0" w:firstRowLastColumn="0" w:lastRowFirstColumn="0" w:lastRowLastColumn="0"/>
+              <w:rPr>
+                <w:rFonts w:ascii="Times New Roman" w:eastAsia="Times New Roman" w:hAnsi="Times New Roman" w:cs="Times New Roman"/>
+                <w:sz w:val="24"/>
+                <w:szCs w:val="24"/>
+              </w:rPr>
+            </w:pPr>
+            <w:r>
+              <w:rPr>
+                <w:rFonts w:ascii="Times New Roman" w:eastAsia="Times New Roman" w:hAnsi="Times New Roman" w:cs="Times New Roman"/>
+                <w:sz w:val="24"/>
+                <w:szCs w:val="24"/>
+              </w:rPr>
+              <w:t>2D-CNN</w:t>
+            </w:r>
+          </w:p>
+        </w:tc>
+        <w:tc>
+          <w:tcPr>
+            <w:tcW w:w="3155" w:type="dxa"/>
+            <w:tcBorders>
+              <w:top w:val="single" w:sz="4" w:space="0" w:color="auto"/>
+              <w:left w:val="single" w:sz="4" w:space="0" w:color="auto"/>
+              <w:bottom w:val="single" w:sz="4" w:space="0" w:color="auto"/>
+              <w:right w:val="single" w:sz="4" w:space="0" w:color="auto"/>
+            </w:tcBorders>
+            <w:noWrap/>
+            <w:hideMark/>
+          </w:tcPr>
+          <w:p>
+            <w:pPr>
+              <w:spacing w:line="360" w:lineRule="auto"/>
+              <w:jc w:val="center"/>
+              <w:cnfStyle w:val="100000000000" w:firstRow="1" w:lastRow="0" w:firstColumn="0" w:lastColumn="0" w:oddVBand="0" w:evenVBand="0" w:oddHBand="0" w:evenHBand="0" w:firstRowFirstColumn="0" w:firstRowLastColumn="0" w:lastRowFirstColumn="0" w:lastRowLastColumn="0"/>
+              <w:rPr>
+                <w:rFonts w:ascii="Times New Roman" w:eastAsia="Times New Roman" w:hAnsi="Times New Roman" w:cs="Times New Roman"/>
+                <w:sz w:val="24"/>
+                <w:szCs w:val="24"/>
+              </w:rPr>
+            </w:pPr>
+            <w:r>
+              <w:rPr>
+                <w:rFonts w:ascii="Times New Roman" w:eastAsia="Times New Roman" w:hAnsi="Times New Roman" w:cs="Times New Roman"/>
+                <w:sz w:val="24"/>
+                <w:szCs w:val="24"/>
+              </w:rPr>
+              <w:t>MW-1D-CNN</w:t>
+            </w:r>
+          </w:p>
+        </w:tc>
+      </w:tr>
+      <w:tr>
+        <w:trPr>
+          <w:cnfStyle w:val="000000100000" w:firstRow="0" w:lastRow="0" w:firstColumn="0" w:lastColumn="0" w:oddVBand="0" w:evenVBand="0" w:oddHBand="1" w:evenHBand="0" w:firstRowFirstColumn="0" w:firstRowLastColumn="0" w:lastRowFirstColumn="0" w:lastRowLastColumn="0"/>
+          <w:trHeight w:val="300"/>
+        </w:trPr>
+        <w:tc>
+          <w:tcPr>
+            <w:cnfStyle w:val="001000000000" w:firstRow="0" w:lastRow="0" w:firstColumn="1" w:lastColumn="0" w:oddVBand="0" w:evenVBand="0" w:oddHBand="0" w:evenHBand="0" w:firstRowFirstColumn="0" w:firstRowLastColumn="0" w:lastRowFirstColumn="0" w:lastRowLastColumn="0"/>
+            <w:tcW w:w="3325" w:type="dxa"/>
+            <w:tcBorders>
+              <w:top w:val="single" w:sz="4" w:space="0" w:color="auto"/>
+              <w:left w:val="single" w:sz="4" w:space="0" w:color="auto"/>
+              <w:right w:val="single" w:sz="4" w:space="0" w:color="auto"/>
+            </w:tcBorders>
+            <w:noWrap/>
+            <w:hideMark/>
+          </w:tcPr>
+          <w:p>
+            <w:pPr>
+              <w:spacing w:line="360" w:lineRule="auto"/>
+              <w:jc w:val="center"/>
+              <w:rPr>
+                <w:rFonts w:ascii="Times New Roman" w:eastAsia="Times New Roman" w:hAnsi="Times New Roman" w:cs="Times New Roman"/>
+                <w:b w:val="0"/>
+                <w:sz w:val="24"/>
+                <w:szCs w:val="24"/>
+              </w:rPr>
+            </w:pPr>
+            <w:r>
+              <w:rPr>
+                <w:rFonts w:ascii="Times New Roman" w:eastAsia="Times New Roman" w:hAnsi="Times New Roman" w:cs="Times New Roman"/>
+                <w:b w:val="0"/>
+                <w:sz w:val="24"/>
+                <w:szCs w:val="24"/>
+              </w:rPr>
+              <w:t>Mean</w:t>
+            </w:r>
+          </w:p>
+        </w:tc>
+        <w:tc>
+          <w:tcPr>
+            <w:tcW w:w="2880" w:type="dxa"/>
+            <w:tcBorders>
+              <w:top w:val="single" w:sz="4" w:space="0" w:color="auto"/>
+              <w:left w:val="single" w:sz="4" w:space="0" w:color="auto"/>
+              <w:right w:val="single" w:sz="4" w:space="0" w:color="auto"/>
+            </w:tcBorders>
+            <w:noWrap/>
+            <w:hideMark/>
+          </w:tcPr>
+          <w:p>
+            <w:pPr>
+              <w:spacing w:line="360" w:lineRule="auto"/>
+              <w:jc w:val="center"/>
+              <w:cnfStyle w:val="000000100000" w:firstRow="0" w:lastRow="0" w:firstColumn="0" w:lastColumn="0" w:oddVBand="0" w:evenVBand="0" w:oddHBand="1" w:evenHBand="0" w:firstRowFirstColumn="0" w:firstRowLastColumn="0" w:lastRowFirstColumn="0" w:lastRowLastColumn="0"/>
+              <w:rPr>
+                <w:rFonts w:ascii="Times New Roman" w:eastAsia="Times New Roman" w:hAnsi="Times New Roman" w:cs="Times New Roman"/>
+                <w:sz w:val="24"/>
+                <w:szCs w:val="24"/>
+              </w:rPr>
+            </w:pPr>
+            <w:r>
+              <w:rPr>
+                <w:rFonts w:ascii="Times New Roman" w:eastAsia="Times New Roman" w:hAnsi="Times New Roman" w:cs="Times New Roman"/>
+                <w:sz w:val="24"/>
+                <w:szCs w:val="24"/>
+              </w:rPr>
+              <w:t>86.09908</w:t>
+            </w:r>
+          </w:p>
+        </w:tc>
+        <w:tc>
+          <w:tcPr>
+            <w:tcW w:w="3155" w:type="dxa"/>
+            <w:tcBorders>
+              <w:top w:val="single" w:sz="4" w:space="0" w:color="auto"/>
+              <w:left w:val="single" w:sz="4" w:space="0" w:color="auto"/>
+              <w:right w:val="single" w:sz="4" w:space="0" w:color="auto"/>
+            </w:tcBorders>
+            <w:noWrap/>
+            <w:hideMark/>
+          </w:tcPr>
+          <w:p>
+            <w:pPr>
+              <w:spacing w:line="360" w:lineRule="auto"/>
+              <w:jc w:val="center"/>
+              <w:cnfStyle w:val="000000100000" w:firstRow="0" w:lastRow="0" w:firstColumn="0" w:lastColumn="0" w:oddVBand="0" w:evenVBand="0" w:oddHBand="1" w:evenHBand="0" w:firstRowFirstColumn="0" w:firstRowLastColumn="0" w:lastRowFirstColumn="0" w:lastRowLastColumn="0"/>
+              <w:rPr>
+                <w:rFonts w:ascii="Times New Roman" w:eastAsia="Times New Roman" w:hAnsi="Times New Roman" w:cs="Times New Roman"/>
+                <w:sz w:val="24"/>
+                <w:szCs w:val="24"/>
+              </w:rPr>
+            </w:pPr>
+            <w:r>
+              <w:rPr>
+                <w:rFonts w:ascii="Times New Roman" w:eastAsia="Times New Roman" w:hAnsi="Times New Roman" w:cs="Times New Roman"/>
+                <w:sz w:val="24"/>
+                <w:szCs w:val="24"/>
+              </w:rPr>
+              <w:t>88.12241</w:t>
+            </w:r>
+          </w:p>
+        </w:tc>
+      </w:tr>
+      <w:tr>
+        <w:trPr>
+          <w:trHeight w:val="300"/>
+        </w:trPr>
+        <w:tc>
+          <w:tcPr>
+            <w:cnfStyle w:val="001000000000" w:firstRow="0" w:lastRow="0" w:firstColumn="1" w:lastColumn="0" w:oddVBand="0" w:evenVBand="0" w:oddHBand="0" w:evenHBand="0" w:firstRowFirstColumn="0" w:firstRowLastColumn="0" w:lastRowFirstColumn="0" w:lastRowLastColumn="0"/>
+            <w:tcW w:w="3325" w:type="dxa"/>
+            <w:tcBorders>
+              <w:left w:val="single" w:sz="4" w:space="0" w:color="auto"/>
+              <w:right w:val="single" w:sz="4" w:space="0" w:color="auto"/>
+            </w:tcBorders>
+            <w:noWrap/>
+            <w:hideMark/>
+          </w:tcPr>
+          <w:p>
+            <w:pPr>
+              <w:spacing w:line="360" w:lineRule="auto"/>
+              <w:jc w:val="center"/>
+              <w:rPr>
+                <w:rFonts w:ascii="Times New Roman" w:eastAsia="Times New Roman" w:hAnsi="Times New Roman" w:cs="Times New Roman"/>
+                <w:b w:val="0"/>
+                <w:sz w:val="24"/>
+                <w:szCs w:val="24"/>
+              </w:rPr>
+            </w:pPr>
+            <w:r>
+              <w:rPr>
+                <w:rFonts w:ascii="Times New Roman" w:eastAsia="Times New Roman" w:hAnsi="Times New Roman" w:cs="Times New Roman"/>
+                <w:b w:val="0"/>
+                <w:sz w:val="24"/>
+                <w:szCs w:val="24"/>
+              </w:rPr>
+              <w:t>Variance</w:t>
+            </w:r>
+          </w:p>
+        </w:tc>
+        <w:tc>
+          <w:tcPr>
+            <w:tcW w:w="2880" w:type="dxa"/>
+            <w:tcBorders>
+              <w:left w:val="single" w:sz="4" w:space="0" w:color="auto"/>
+              <w:right w:val="single" w:sz="4" w:space="0" w:color="auto"/>
+            </w:tcBorders>
+            <w:noWrap/>
+            <w:hideMark/>
+          </w:tcPr>
+          <w:p>
+            <w:pPr>
+              <w:spacing w:line="360" w:lineRule="auto"/>
+              <w:jc w:val="center"/>
+              <w:cnfStyle w:val="000000000000" w:firstRow="0" w:lastRow="0" w:firstColumn="0" w:lastColumn="0" w:oddVBand="0" w:evenVBand="0" w:oddHBand="0" w:evenHBand="0" w:firstRowFirstColumn="0" w:firstRowLastColumn="0" w:lastRowFirstColumn="0" w:lastRowLastColumn="0"/>
+              <w:rPr>
+                <w:rFonts w:ascii="Times New Roman" w:eastAsia="Times New Roman" w:hAnsi="Times New Roman" w:cs="Times New Roman"/>
+                <w:sz w:val="24"/>
+                <w:szCs w:val="24"/>
+              </w:rPr>
+            </w:pPr>
+            <w:r>
+              <w:rPr>
+                <w:rFonts w:ascii="Times New Roman" w:eastAsia="Times New Roman" w:hAnsi="Times New Roman" w:cs="Times New Roman"/>
+                <w:sz w:val="24"/>
+                <w:szCs w:val="24"/>
+              </w:rPr>
+              <w:t>0.670175</w:t>
+            </w:r>
+          </w:p>
+        </w:tc>
+        <w:tc>
+          <w:tcPr>
+            <w:tcW w:w="3155" w:type="dxa"/>
+            <w:tcBorders>
+              <w:left w:val="single" w:sz="4" w:space="0" w:color="auto"/>
+              <w:right w:val="single" w:sz="4" w:space="0" w:color="auto"/>
+            </w:tcBorders>
+            <w:noWrap/>
+            <w:hideMark/>
+          </w:tcPr>
+          <w:p>
+            <w:pPr>
+              <w:spacing w:line="360" w:lineRule="auto"/>
+              <w:jc w:val="center"/>
+              <w:cnfStyle w:val="000000000000" w:firstRow="0" w:lastRow="0" w:firstColumn="0" w:lastColumn="0" w:oddVBand="0" w:evenVBand="0" w:oddHBand="0" w:evenHBand="0" w:firstRowFirstColumn="0" w:firstRowLastColumn="0" w:lastRowFirstColumn="0" w:lastRowLastColumn="0"/>
+              <w:rPr>
+                <w:rFonts w:ascii="Times New Roman" w:eastAsia="Times New Roman" w:hAnsi="Times New Roman" w:cs="Times New Roman"/>
+                <w:sz w:val="24"/>
+                <w:szCs w:val="24"/>
+              </w:rPr>
+            </w:pPr>
+            <w:r>
+              <w:rPr>
+                <w:rFonts w:ascii="Times New Roman" w:eastAsia="Times New Roman" w:hAnsi="Times New Roman" w:cs="Times New Roman"/>
+                <w:sz w:val="24"/>
+                <w:szCs w:val="24"/>
+              </w:rPr>
+              <w:t>0.608335</w:t>
+            </w:r>
+          </w:p>
+        </w:tc>
+      </w:tr>
+      <w:tr>
+        <w:trPr>
+          <w:cnfStyle w:val="000000100000" w:firstRow="0" w:lastRow="0" w:firstColumn="0" w:lastColumn="0" w:oddVBand="0" w:evenVBand="0" w:oddHBand="1" w:evenHBand="0" w:firstRowFirstColumn="0" w:firstRowLastColumn="0" w:lastRowFirstColumn="0" w:lastRowLastColumn="0"/>
+          <w:trHeight w:val="300"/>
+        </w:trPr>
+        <w:tc>
+          <w:tcPr>
+            <w:cnfStyle w:val="001000000000" w:firstRow="0" w:lastRow="0" w:firstColumn="1" w:lastColumn="0" w:oddVBand="0" w:evenVBand="0" w:oddHBand="0" w:evenHBand="0" w:firstRowFirstColumn="0" w:firstRowLastColumn="0" w:lastRowFirstColumn="0" w:lastRowLastColumn="0"/>
+            <w:tcW w:w="3325" w:type="dxa"/>
+            <w:tcBorders>
+              <w:left w:val="single" w:sz="4" w:space="0" w:color="auto"/>
+              <w:right w:val="single" w:sz="4" w:space="0" w:color="auto"/>
+            </w:tcBorders>
+            <w:noWrap/>
+            <w:hideMark/>
+          </w:tcPr>
+          <w:p>
+            <w:pPr>
+              <w:spacing w:line="360" w:lineRule="auto"/>
+              <w:jc w:val="center"/>
+              <w:rPr>
+                <w:rFonts w:ascii="Times New Roman" w:eastAsia="Times New Roman" w:hAnsi="Times New Roman" w:cs="Times New Roman"/>
+                <w:b w:val="0"/>
+                <w:sz w:val="24"/>
+                <w:szCs w:val="24"/>
+              </w:rPr>
+            </w:pPr>
+            <w:r>
+              <w:rPr>
+                <w:rFonts w:ascii="Times New Roman" w:eastAsia="Times New Roman" w:hAnsi="Times New Roman" w:cs="Times New Roman"/>
+                <w:b w:val="0"/>
+                <w:sz w:val="24"/>
+                <w:szCs w:val="24"/>
+              </w:rPr>
+              <w:t>Observations</w:t>
+            </w:r>
+          </w:p>
+        </w:tc>
+        <w:tc>
+          <w:tcPr>
+            <w:tcW w:w="2880" w:type="dxa"/>
+            <w:tcBorders>
+              <w:left w:val="single" w:sz="4" w:space="0" w:color="auto"/>
+              <w:right w:val="single" w:sz="4" w:space="0" w:color="auto"/>
+            </w:tcBorders>
+            <w:noWrap/>
+            <w:hideMark/>
+          </w:tcPr>
+          <w:p>
+            <w:pPr>
+              <w:spacing w:line="360" w:lineRule="auto"/>
+              <w:jc w:val="center"/>
+              <w:cnfStyle w:val="000000100000" w:firstRow="0" w:lastRow="0" w:firstColumn="0" w:lastColumn="0" w:oddVBand="0" w:evenVBand="0" w:oddHBand="1" w:evenHBand="0" w:firstRowFirstColumn="0" w:firstRowLastColumn="0" w:lastRowFirstColumn="0" w:lastRowLastColumn="0"/>
+              <w:rPr>
+                <w:rFonts w:ascii="Times New Roman" w:eastAsia="Times New Roman" w:hAnsi="Times New Roman" w:cs="Times New Roman"/>
+                <w:sz w:val="24"/>
+                <w:szCs w:val="24"/>
+              </w:rPr>
+            </w:pPr>
+            <w:r>
+              <w:rPr>
+                <w:rFonts w:ascii="Times New Roman" w:eastAsia="Times New Roman" w:hAnsi="Times New Roman" w:cs="Times New Roman"/>
+                <w:sz w:val="24"/>
+                <w:szCs w:val="24"/>
+              </w:rPr>
+              <w:t>20</w:t>
+            </w:r>
+          </w:p>
+        </w:tc>
+        <w:tc>
+          <w:tcPr>
+            <w:tcW w:w="3155" w:type="dxa"/>
+            <w:tcBorders>
+              <w:left w:val="single" w:sz="4" w:space="0" w:color="auto"/>
+              <w:right w:val="single" w:sz="4" w:space="0" w:color="auto"/>
+            </w:tcBorders>
+            <w:noWrap/>
+            <w:hideMark/>
+          </w:tcPr>
+          <w:p>
+            <w:pPr>
+              <w:spacing w:line="360" w:lineRule="auto"/>
+              <w:jc w:val="center"/>
+              <w:cnfStyle w:val="000000100000" w:firstRow="0" w:lastRow="0" w:firstColumn="0" w:lastColumn="0" w:oddVBand="0" w:evenVBand="0" w:oddHBand="1" w:evenHBand="0" w:firstRowFirstColumn="0" w:firstRowLastColumn="0" w:lastRowFirstColumn="0" w:lastRowLastColumn="0"/>
+              <w:rPr>
+                <w:rFonts w:ascii="Times New Roman" w:eastAsia="Times New Roman" w:hAnsi="Times New Roman" w:cs="Times New Roman"/>
+                <w:sz w:val="24"/>
+                <w:szCs w:val="24"/>
+              </w:rPr>
+            </w:pPr>
+            <w:r>
+              <w:rPr>
+                <w:rFonts w:ascii="Times New Roman" w:eastAsia="Times New Roman" w:hAnsi="Times New Roman" w:cs="Times New Roman"/>
+                <w:sz w:val="24"/>
+                <w:szCs w:val="24"/>
+              </w:rPr>
+              <w:t>20</w:t>
+            </w:r>
+          </w:p>
+        </w:tc>
+      </w:tr>
+      <w:tr>
+        <w:trPr>
+          <w:trHeight w:val="300"/>
+        </w:trPr>
+        <w:tc>
+          <w:tcPr>
+            <w:cnfStyle w:val="001000000000" w:firstRow="0" w:lastRow="0" w:firstColumn="1" w:lastColumn="0" w:oddVBand="0" w:evenVBand="0" w:oddHBand="0" w:evenHBand="0" w:firstRowFirstColumn="0" w:firstRowLastColumn="0" w:lastRowFirstColumn="0" w:lastRowLastColumn="0"/>
+            <w:tcW w:w="3325" w:type="dxa"/>
+            <w:tcBorders>
+              <w:left w:val="single" w:sz="4" w:space="0" w:color="auto"/>
+              <w:right w:val="single" w:sz="4" w:space="0" w:color="auto"/>
+            </w:tcBorders>
+            <w:noWrap/>
+            <w:hideMark/>
+          </w:tcPr>
+          <w:p>
+            <w:pPr>
+              <w:spacing w:line="360" w:lineRule="auto"/>
+              <w:jc w:val="center"/>
+              <w:rPr>
+                <w:rFonts w:ascii="Times New Roman" w:eastAsia="Times New Roman" w:hAnsi="Times New Roman" w:cs="Times New Roman"/>
+                <w:b w:val="0"/>
+                <w:sz w:val="24"/>
+                <w:szCs w:val="24"/>
+              </w:rPr>
+            </w:pPr>
+            <w:r>
+              <w:rPr>
+                <w:rFonts w:ascii="Times New Roman" w:eastAsia="Times New Roman" w:hAnsi="Times New Roman" w:cs="Times New Roman"/>
+                <w:b w:val="0"/>
+                <w:sz w:val="24"/>
+                <w:szCs w:val="24"/>
+              </w:rPr>
+              <w:t>Pooled Variance</w:t>
+            </w:r>
+          </w:p>
+        </w:tc>
+        <w:tc>
+          <w:tcPr>
+            <w:tcW w:w="2880" w:type="dxa"/>
+            <w:tcBorders>
+              <w:left w:val="single" w:sz="4" w:space="0" w:color="auto"/>
+              <w:right w:val="single" w:sz="4" w:space="0" w:color="auto"/>
+            </w:tcBorders>
+            <w:noWrap/>
+            <w:hideMark/>
+          </w:tcPr>
+          <w:p>
+            <w:pPr>
+              <w:spacing w:line="360" w:lineRule="auto"/>
+              <w:jc w:val="center"/>
+              <w:cnfStyle w:val="000000000000" w:firstRow="0" w:lastRow="0" w:firstColumn="0" w:lastColumn="0" w:oddVBand="0" w:evenVBand="0" w:oddHBand="0" w:evenHBand="0" w:firstRowFirstColumn="0" w:firstRowLastColumn="0" w:lastRowFirstColumn="0" w:lastRowLastColumn="0"/>
+              <w:rPr>
+                <w:rFonts w:ascii="Times New Roman" w:eastAsia="Times New Roman" w:hAnsi="Times New Roman" w:cs="Times New Roman"/>
+                <w:sz w:val="24"/>
+                <w:szCs w:val="24"/>
+              </w:rPr>
+            </w:pPr>
+            <w:r>
+              <w:rPr>
+                <w:rFonts w:ascii="Times New Roman" w:eastAsia="Times New Roman" w:hAnsi="Times New Roman" w:cs="Times New Roman"/>
+                <w:sz w:val="24"/>
+                <w:szCs w:val="24"/>
+              </w:rPr>
+              <w:t>0.639255</w:t>
+            </w:r>
+          </w:p>
+        </w:tc>
+        <w:tc>
+          <w:tcPr>
+            <w:tcW w:w="3155" w:type="dxa"/>
+            <w:tcBorders>
+              <w:left w:val="single" w:sz="4" w:space="0" w:color="auto"/>
+              <w:right w:val="single" w:sz="4" w:space="0" w:color="auto"/>
+            </w:tcBorders>
+            <w:noWrap/>
+            <w:hideMark/>
+          </w:tcPr>
+          <w:p>
+            <w:pPr>
+              <w:spacing w:line="360" w:lineRule="auto"/>
+              <w:jc w:val="center"/>
+              <w:cnfStyle w:val="000000000000" w:firstRow="0" w:lastRow="0" w:firstColumn="0" w:lastColumn="0" w:oddVBand="0" w:evenVBand="0" w:oddHBand="0" w:evenHBand="0" w:firstRowFirstColumn="0" w:firstRowLastColumn="0" w:lastRowFirstColumn="0" w:lastRowLastColumn="0"/>
+              <w:rPr>
+                <w:rFonts w:ascii="Times New Roman" w:eastAsia="Times New Roman" w:hAnsi="Times New Roman" w:cs="Times New Roman"/>
+                <w:sz w:val="24"/>
+                <w:szCs w:val="24"/>
+              </w:rPr>
+            </w:pPr>
+          </w:p>
+        </w:tc>
+      </w:tr>
+      <w:tr>
+        <w:trPr>
+          <w:cnfStyle w:val="000000100000" w:firstRow="0" w:lastRow="0" w:firstColumn="0" w:lastColumn="0" w:oddVBand="0" w:evenVBand="0" w:oddHBand="1" w:evenHBand="0" w:firstRowFirstColumn="0" w:firstRowLastColumn="0" w:lastRowFirstColumn="0" w:lastRowLastColumn="0"/>
+          <w:trHeight w:val="300"/>
+        </w:trPr>
+        <w:tc>
+          <w:tcPr>
+            <w:cnfStyle w:val="001000000000" w:firstRow="0" w:lastRow="0" w:firstColumn="1" w:lastColumn="0" w:oddVBand="0" w:evenVBand="0" w:oddHBand="0" w:evenHBand="0" w:firstRowFirstColumn="0" w:firstRowLastColumn="0" w:lastRowFirstColumn="0" w:lastRowLastColumn="0"/>
+            <w:tcW w:w="3325" w:type="dxa"/>
+            <w:tcBorders>
+              <w:left w:val="single" w:sz="4" w:space="0" w:color="auto"/>
+              <w:right w:val="single" w:sz="4" w:space="0" w:color="auto"/>
+            </w:tcBorders>
+            <w:noWrap/>
+            <w:hideMark/>
+          </w:tcPr>
+          <w:p>
+            <w:pPr>
+              <w:spacing w:line="360" w:lineRule="auto"/>
+              <w:jc w:val="center"/>
+              <w:rPr>
+                <w:rFonts w:ascii="Times New Roman" w:eastAsia="Times New Roman" w:hAnsi="Times New Roman" w:cs="Times New Roman"/>
+                <w:b w:val="0"/>
+                <w:sz w:val="24"/>
+                <w:szCs w:val="24"/>
+              </w:rPr>
+            </w:pPr>
+            <w:r>
+              <w:rPr>
+                <w:rFonts w:ascii="Times New Roman" w:eastAsia="Times New Roman" w:hAnsi="Times New Roman" w:cs="Times New Roman"/>
+                <w:b w:val="0"/>
+                <w:sz w:val="24"/>
+                <w:szCs w:val="24"/>
+              </w:rPr>
+              <w:t>Hypothesized Mean Difference</w:t>
+            </w:r>
+          </w:p>
+        </w:tc>
+        <w:tc>
+          <w:tcPr>
+            <w:tcW w:w="2880" w:type="dxa"/>
+            <w:tcBorders>
+              <w:left w:val="single" w:sz="4" w:space="0" w:color="auto"/>
+              <w:right w:val="single" w:sz="4" w:space="0" w:color="auto"/>
+            </w:tcBorders>
+            <w:noWrap/>
+            <w:hideMark/>
+          </w:tcPr>
+          <w:p>
+            <w:pPr>
+              <w:spacing w:line="360" w:lineRule="auto"/>
+              <w:jc w:val="center"/>
+              <w:cnfStyle w:val="000000100000" w:firstRow="0" w:lastRow="0" w:firstColumn="0" w:lastColumn="0" w:oddVBand="0" w:evenVBand="0" w:oddHBand="1" w:evenHBand="0" w:firstRowFirstColumn="0" w:firstRowLastColumn="0" w:lastRowFirstColumn="0" w:lastRowLastColumn="0"/>
+              <w:rPr>
+                <w:rFonts w:ascii="Times New Roman" w:eastAsia="Times New Roman" w:hAnsi="Times New Roman" w:cs="Times New Roman"/>
+                <w:sz w:val="24"/>
+                <w:szCs w:val="24"/>
+              </w:rPr>
+            </w:pPr>
+            <w:r>
+              <w:rPr>
+                <w:rFonts w:ascii="Times New Roman" w:eastAsia="Times New Roman" w:hAnsi="Times New Roman" w:cs="Times New Roman"/>
+                <w:sz w:val="24"/>
+                <w:szCs w:val="24"/>
+              </w:rPr>
+              <w:t>0</w:t>
+            </w:r>
+          </w:p>
+        </w:tc>
+        <w:tc>
+          <w:tcPr>
+            <w:tcW w:w="3155" w:type="dxa"/>
+            <w:tcBorders>
+              <w:left w:val="single" w:sz="4" w:space="0" w:color="auto"/>
+              <w:right w:val="single" w:sz="4" w:space="0" w:color="auto"/>
+            </w:tcBorders>
+            <w:noWrap/>
+            <w:hideMark/>
+          </w:tcPr>
+          <w:p>
+            <w:pPr>
+              <w:spacing w:line="360" w:lineRule="auto"/>
+              <w:jc w:val="center"/>
+              <w:cnfStyle w:val="000000100000" w:firstRow="0" w:lastRow="0" w:firstColumn="0" w:lastColumn="0" w:oddVBand="0" w:evenVBand="0" w:oddHBand="1" w:evenHBand="0" w:firstRowFirstColumn="0" w:firstRowLastColumn="0" w:lastRowFirstColumn="0" w:lastRowLastColumn="0"/>
+              <w:rPr>
+                <w:rFonts w:ascii="Times New Roman" w:eastAsia="Times New Roman" w:hAnsi="Times New Roman" w:cs="Times New Roman"/>
+                <w:sz w:val="24"/>
+                <w:szCs w:val="24"/>
+              </w:rPr>
+            </w:pPr>
+          </w:p>
+        </w:tc>
+      </w:tr>
+      <w:tr>
+        <w:trPr>
+          <w:trHeight w:val="300"/>
+        </w:trPr>
+        <w:tc>
+          <w:tcPr>
+            <w:cnfStyle w:val="001000000000" w:firstRow="0" w:lastRow="0" w:firstColumn="1" w:lastColumn="0" w:oddVBand="0" w:evenVBand="0" w:oddHBand="0" w:evenHBand="0" w:firstRowFirstColumn="0" w:firstRowLastColumn="0" w:lastRowFirstColumn="0" w:lastRowLastColumn="0"/>
+            <w:tcW w:w="3325" w:type="dxa"/>
+            <w:tcBorders>
+              <w:left w:val="single" w:sz="4" w:space="0" w:color="auto"/>
+              <w:right w:val="single" w:sz="4" w:space="0" w:color="auto"/>
+            </w:tcBorders>
+            <w:noWrap/>
+            <w:hideMark/>
+          </w:tcPr>
+          <w:p>
+            <w:pPr>
+              <w:spacing w:line="360" w:lineRule="auto"/>
+              <w:jc w:val="center"/>
+              <w:rPr>
+                <w:rFonts w:ascii="Times New Roman" w:eastAsia="Times New Roman" w:hAnsi="Times New Roman" w:cs="Times New Roman"/>
+                <w:b w:val="0"/>
+                <w:sz w:val="24"/>
+                <w:szCs w:val="24"/>
+              </w:rPr>
+            </w:pPr>
+            <w:r>
+              <w:rPr>
+                <w:rFonts w:ascii="Times New Roman" w:eastAsia="Times New Roman" w:hAnsi="Times New Roman" w:cs="Times New Roman"/>
+                <w:b w:val="0"/>
+                <w:sz w:val="24"/>
+                <w:szCs w:val="24"/>
+              </w:rPr>
+              <w:t>df</w:t>
+            </w:r>
+          </w:p>
+        </w:tc>
+        <w:tc>
+          <w:tcPr>
+            <w:tcW w:w="2880" w:type="dxa"/>
+            <w:tcBorders>
+              <w:left w:val="single" w:sz="4" w:space="0" w:color="auto"/>
+              <w:right w:val="single" w:sz="4" w:space="0" w:color="auto"/>
+            </w:tcBorders>
+            <w:noWrap/>
+            <w:hideMark/>
+          </w:tcPr>
+          <w:p>
+            <w:pPr>
+              <w:spacing w:line="360" w:lineRule="auto"/>
+              <w:jc w:val="center"/>
+              <w:cnfStyle w:val="000000000000" w:firstRow="0" w:lastRow="0" w:firstColumn="0" w:lastColumn="0" w:oddVBand="0" w:evenVBand="0" w:oddHBand="0" w:evenHBand="0" w:firstRowFirstColumn="0" w:firstRowLastColumn="0" w:lastRowFirstColumn="0" w:lastRowLastColumn="0"/>
+              <w:rPr>
+                <w:rFonts w:ascii="Times New Roman" w:eastAsia="Times New Roman" w:hAnsi="Times New Roman" w:cs="Times New Roman"/>
+                <w:sz w:val="24"/>
+                <w:szCs w:val="24"/>
+              </w:rPr>
+            </w:pPr>
+            <w:r>
+              <w:rPr>
+                <w:rFonts w:ascii="Times New Roman" w:eastAsia="Times New Roman" w:hAnsi="Times New Roman" w:cs="Times New Roman"/>
+                <w:sz w:val="24"/>
+                <w:szCs w:val="24"/>
+              </w:rPr>
+              <w:t>38</w:t>
+            </w:r>
+          </w:p>
+        </w:tc>
+        <w:tc>
+          <w:tcPr>
+            <w:tcW w:w="3155" w:type="dxa"/>
+            <w:tcBorders>
+              <w:left w:val="single" w:sz="4" w:space="0" w:color="auto"/>
+              <w:right w:val="single" w:sz="4" w:space="0" w:color="auto"/>
+            </w:tcBorders>
+            <w:noWrap/>
+            <w:hideMark/>
+          </w:tcPr>
+          <w:p>
+            <w:pPr>
+              <w:spacing w:line="360" w:lineRule="auto"/>
+              <w:jc w:val="center"/>
+              <w:cnfStyle w:val="000000000000" w:firstRow="0" w:lastRow="0" w:firstColumn="0" w:lastColumn="0" w:oddVBand="0" w:evenVBand="0" w:oddHBand="0" w:evenHBand="0" w:firstRowFirstColumn="0" w:firstRowLastColumn="0" w:lastRowFirstColumn="0" w:lastRowLastColumn="0"/>
+              <w:rPr>
+                <w:rFonts w:ascii="Times New Roman" w:eastAsia="Times New Roman" w:hAnsi="Times New Roman" w:cs="Times New Roman"/>
+                <w:sz w:val="24"/>
+                <w:szCs w:val="24"/>
+              </w:rPr>
+            </w:pPr>
+          </w:p>
+        </w:tc>
+      </w:tr>
+      <w:tr>
+        <w:trPr>
+          <w:cnfStyle w:val="000000100000" w:firstRow="0" w:lastRow="0" w:firstColumn="0" w:lastColumn="0" w:oddVBand="0" w:evenVBand="0" w:oddHBand="1" w:evenHBand="0" w:firstRowFirstColumn="0" w:firstRowLastColumn="0" w:lastRowFirstColumn="0" w:lastRowLastColumn="0"/>
+          <w:trHeight w:val="300"/>
+        </w:trPr>
+        <w:tc>
+          <w:tcPr>
+            <w:cnfStyle w:val="001000000000" w:firstRow="0" w:lastRow="0" w:firstColumn="1" w:lastColumn="0" w:oddVBand="0" w:evenVBand="0" w:oddHBand="0" w:evenHBand="0" w:firstRowFirstColumn="0" w:firstRowLastColumn="0" w:lastRowFirstColumn="0" w:lastRowLastColumn="0"/>
+            <w:tcW w:w="3325" w:type="dxa"/>
+            <w:tcBorders>
+              <w:left w:val="single" w:sz="4" w:space="0" w:color="auto"/>
+              <w:right w:val="single" w:sz="4" w:space="0" w:color="auto"/>
+            </w:tcBorders>
+            <w:noWrap/>
+            <w:hideMark/>
+          </w:tcPr>
+          <w:p>
+            <w:pPr>
+              <w:spacing w:line="360" w:lineRule="auto"/>
+              <w:jc w:val="center"/>
+              <w:rPr>
+                <w:rFonts w:ascii="Times New Roman" w:eastAsia="Times New Roman" w:hAnsi="Times New Roman" w:cs="Times New Roman"/>
+                <w:b w:val="0"/>
+                <w:sz w:val="24"/>
+                <w:szCs w:val="24"/>
+              </w:rPr>
+            </w:pPr>
+            <w:r>
+              <w:rPr>
+                <w:rFonts w:ascii="Times New Roman" w:eastAsia="Times New Roman" w:hAnsi="Times New Roman" w:cs="Times New Roman"/>
+                <w:b w:val="0"/>
+                <w:sz w:val="24"/>
+                <w:szCs w:val="24"/>
+              </w:rPr>
+              <w:t>t Stat</w:t>
+            </w:r>
+          </w:p>
+        </w:tc>
+        <w:tc>
+          <w:tcPr>
+            <w:tcW w:w="2880" w:type="dxa"/>
+            <w:tcBorders>
+              <w:left w:val="single" w:sz="4" w:space="0" w:color="auto"/>
+              <w:right w:val="single" w:sz="4" w:space="0" w:color="auto"/>
+            </w:tcBorders>
+            <w:noWrap/>
+            <w:hideMark/>
+          </w:tcPr>
+          <w:p>
+            <w:pPr>
+              <w:spacing w:line="360" w:lineRule="auto"/>
+              <w:jc w:val="center"/>
+              <w:cnfStyle w:val="000000100000" w:firstRow="0" w:lastRow="0" w:firstColumn="0" w:lastColumn="0" w:oddVBand="0" w:evenVBand="0" w:oddHBand="1" w:evenHBand="0" w:firstRowFirstColumn="0" w:firstRowLastColumn="0" w:lastRowFirstColumn="0" w:lastRowLastColumn="0"/>
+              <w:rPr>
+                <w:rFonts w:ascii="Times New Roman" w:eastAsia="Times New Roman" w:hAnsi="Times New Roman" w:cs="Times New Roman"/>
+                <w:sz w:val="24"/>
+                <w:szCs w:val="24"/>
+              </w:rPr>
+            </w:pPr>
+            <w:r>
+              <w:rPr>
+                <w:rFonts w:ascii="Times New Roman" w:eastAsia="Times New Roman" w:hAnsi="Times New Roman" w:cs="Times New Roman"/>
+                <w:sz w:val="24"/>
+                <w:szCs w:val="24"/>
+              </w:rPr>
+              <w:t>-8.00256</w:t>
+            </w:r>
+          </w:p>
+        </w:tc>
+        <w:tc>
+          <w:tcPr>
+            <w:tcW w:w="3155" w:type="dxa"/>
+            <w:tcBorders>
+              <w:left w:val="single" w:sz="4" w:space="0" w:color="auto"/>
+              <w:right w:val="single" w:sz="4" w:space="0" w:color="auto"/>
+            </w:tcBorders>
+            <w:noWrap/>
+            <w:hideMark/>
+          </w:tcPr>
+          <w:p>
+            <w:pPr>
+              <w:spacing w:line="360" w:lineRule="auto"/>
+              <w:jc w:val="center"/>
+              <w:cnfStyle w:val="000000100000" w:firstRow="0" w:lastRow="0" w:firstColumn="0" w:lastColumn="0" w:oddVBand="0" w:evenVBand="0" w:oddHBand="1" w:evenHBand="0" w:firstRowFirstColumn="0" w:firstRowLastColumn="0" w:lastRowFirstColumn="0" w:lastRowLastColumn="0"/>
+              <w:rPr>
+                <w:rFonts w:ascii="Times New Roman" w:eastAsia="Times New Roman" w:hAnsi="Times New Roman" w:cs="Times New Roman"/>
+                <w:sz w:val="24"/>
+                <w:szCs w:val="24"/>
+              </w:rPr>
+            </w:pPr>
+          </w:p>
+        </w:tc>
+      </w:tr>
+      <w:tr>
+        <w:trPr>
+          <w:trHeight w:val="300"/>
+        </w:trPr>
+        <w:tc>
+          <w:tcPr>
+            <w:cnfStyle w:val="001000000000" w:firstRow="0" w:lastRow="0" w:firstColumn="1" w:lastColumn="0" w:oddVBand="0" w:evenVBand="0" w:oddHBand="0" w:evenHBand="0" w:firstRowFirstColumn="0" w:firstRowLastColumn="0" w:lastRowFirstColumn="0" w:lastRowLastColumn="0"/>
+            <w:tcW w:w="3325" w:type="dxa"/>
+            <w:tcBorders>
+              <w:left w:val="single" w:sz="4" w:space="0" w:color="auto"/>
+              <w:right w:val="single" w:sz="4" w:space="0" w:color="auto"/>
+            </w:tcBorders>
+            <w:noWrap/>
+            <w:hideMark/>
+          </w:tcPr>
+          <w:p>
+            <w:pPr>
+              <w:spacing w:line="360" w:lineRule="auto"/>
+              <w:jc w:val="center"/>
+              <w:rPr>
+                <w:rFonts w:ascii="Times New Roman" w:eastAsia="Times New Roman" w:hAnsi="Times New Roman" w:cs="Times New Roman"/>
+                <w:b w:val="0"/>
+                <w:sz w:val="24"/>
+                <w:szCs w:val="24"/>
+              </w:rPr>
+            </w:pPr>
+            <w:r>
+              <w:rPr>
+                <w:rFonts w:ascii="Times New Roman" w:eastAsia="Times New Roman" w:hAnsi="Times New Roman" w:cs="Times New Roman"/>
+                <w:b w:val="0"/>
+                <w:sz w:val="24"/>
+                <w:szCs w:val="24"/>
+              </w:rPr>
+              <w:t>P(T&lt;=t) one-tail</w:t>
+            </w:r>
+          </w:p>
+        </w:tc>
+        <w:tc>
+          <w:tcPr>
+            <w:tcW w:w="2880" w:type="dxa"/>
+            <w:tcBorders>
+              <w:left w:val="single" w:sz="4" w:space="0" w:color="auto"/>
+              <w:right w:val="single" w:sz="4" w:space="0" w:color="auto"/>
+            </w:tcBorders>
+            <w:noWrap/>
+            <w:hideMark/>
+          </w:tcPr>
+          <w:p>
+            <w:pPr>
+              <w:spacing w:line="360" w:lineRule="auto"/>
+              <w:jc w:val="center"/>
+              <w:cnfStyle w:val="000000000000" w:firstRow="0" w:lastRow="0" w:firstColumn="0" w:lastColumn="0" w:oddVBand="0" w:evenVBand="0" w:oddHBand="0" w:evenHBand="0" w:firstRowFirstColumn="0" w:firstRowLastColumn="0" w:lastRowFirstColumn="0" w:lastRowLastColumn="0"/>
+              <w:rPr>
+                <w:rFonts w:ascii="Times New Roman" w:eastAsia="Times New Roman" w:hAnsi="Times New Roman" w:cs="Times New Roman"/>
+                <w:sz w:val="24"/>
+                <w:szCs w:val="24"/>
+              </w:rPr>
+            </w:pPr>
+            <w:r>
+              <w:rPr>
+                <w:rFonts w:ascii="Times New Roman" w:eastAsia="Times New Roman" w:hAnsi="Times New Roman" w:cs="Times New Roman"/>
+                <w:sz w:val="24"/>
+                <w:szCs w:val="24"/>
+              </w:rPr>
+              <w:t>5.65E-10</w:t>
+            </w:r>
+          </w:p>
+        </w:tc>
+        <w:tc>
+          <w:tcPr>
+            <w:tcW w:w="3155" w:type="dxa"/>
+            <w:tcBorders>
+              <w:left w:val="single" w:sz="4" w:space="0" w:color="auto"/>
+              <w:right w:val="single" w:sz="4" w:space="0" w:color="auto"/>
+            </w:tcBorders>
+            <w:noWrap/>
+            <w:hideMark/>
+          </w:tcPr>
+          <w:p>
+            <w:pPr>
+              <w:spacing w:line="360" w:lineRule="auto"/>
+              <w:jc w:val="center"/>
+              <w:cnfStyle w:val="000000000000" w:firstRow="0" w:lastRow="0" w:firstColumn="0" w:lastColumn="0" w:oddVBand="0" w:evenVBand="0" w:oddHBand="0" w:evenHBand="0" w:firstRowFirstColumn="0" w:firstRowLastColumn="0" w:lastRowFirstColumn="0" w:lastRowLastColumn="0"/>
+              <w:rPr>
+                <w:rFonts w:ascii="Times New Roman" w:eastAsia="Times New Roman" w:hAnsi="Times New Roman" w:cs="Times New Roman"/>
+                <w:sz w:val="24"/>
+                <w:szCs w:val="24"/>
+              </w:rPr>
+            </w:pPr>
+          </w:p>
+        </w:tc>
+      </w:tr>
+      <w:tr>
+        <w:trPr>
+          <w:cnfStyle w:val="000000100000" w:firstRow="0" w:lastRow="0" w:firstColumn="0" w:lastColumn="0" w:oddVBand="0" w:evenVBand="0" w:oddHBand="1" w:evenHBand="0" w:firstRowFirstColumn="0" w:firstRowLastColumn="0" w:lastRowFirstColumn="0" w:lastRowLastColumn="0"/>
+          <w:trHeight w:val="300"/>
+        </w:trPr>
+        <w:tc>
+          <w:tcPr>
+            <w:cnfStyle w:val="001000000000" w:firstRow="0" w:lastRow="0" w:firstColumn="1" w:lastColumn="0" w:oddVBand="0" w:evenVBand="0" w:oddHBand="0" w:evenHBand="0" w:firstRowFirstColumn="0" w:firstRowLastColumn="0" w:lastRowFirstColumn="0" w:lastRowLastColumn="0"/>
+            <w:tcW w:w="3325" w:type="dxa"/>
+            <w:tcBorders>
+              <w:left w:val="single" w:sz="4" w:space="0" w:color="auto"/>
+              <w:right w:val="single" w:sz="4" w:space="0" w:color="auto"/>
+            </w:tcBorders>
+            <w:noWrap/>
+            <w:hideMark/>
+          </w:tcPr>
+          <w:p>
+            <w:pPr>
+              <w:spacing w:line="360" w:lineRule="auto"/>
+              <w:jc w:val="center"/>
+              <w:rPr>
+                <w:rFonts w:ascii="Times New Roman" w:eastAsia="Times New Roman" w:hAnsi="Times New Roman" w:cs="Times New Roman"/>
+                <w:b w:val="0"/>
+                <w:sz w:val="24"/>
+                <w:szCs w:val="24"/>
+              </w:rPr>
+            </w:pPr>
+            <w:r>
+              <w:rPr>
+                <w:rFonts w:ascii="Times New Roman" w:eastAsia="Times New Roman" w:hAnsi="Times New Roman" w:cs="Times New Roman"/>
+                <w:b w:val="0"/>
+                <w:sz w:val="24"/>
+                <w:szCs w:val="24"/>
+              </w:rPr>
+              <w:t>t Critical one-tail</w:t>
+            </w:r>
+          </w:p>
+        </w:tc>
+        <w:tc>
+          <w:tcPr>
+            <w:tcW w:w="2880" w:type="dxa"/>
+            <w:tcBorders>
+              <w:left w:val="single" w:sz="4" w:space="0" w:color="auto"/>
+              <w:right w:val="single" w:sz="4" w:space="0" w:color="auto"/>
+            </w:tcBorders>
+            <w:noWrap/>
+            <w:hideMark/>
+          </w:tcPr>
+          <w:p>
+            <w:pPr>
+              <w:spacing w:line="360" w:lineRule="auto"/>
+              <w:jc w:val="center"/>
+              <w:cnfStyle w:val="000000100000" w:firstRow="0" w:lastRow="0" w:firstColumn="0" w:lastColumn="0" w:oddVBand="0" w:evenVBand="0" w:oddHBand="1" w:evenHBand="0" w:firstRowFirstColumn="0" w:firstRowLastColumn="0" w:lastRowFirstColumn="0" w:lastRowLastColumn="0"/>
+              <w:rPr>
+                <w:rFonts w:ascii="Times New Roman" w:eastAsia="Times New Roman" w:hAnsi="Times New Roman" w:cs="Times New Roman"/>
+                <w:sz w:val="24"/>
+                <w:szCs w:val="24"/>
+              </w:rPr>
+            </w:pPr>
+            <w:r>
+              <w:rPr>
+                <w:rFonts w:ascii="Times New Roman" w:eastAsia="Times New Roman" w:hAnsi="Times New Roman" w:cs="Times New Roman"/>
+                <w:sz w:val="24"/>
+                <w:szCs w:val="24"/>
+              </w:rPr>
+              <w:t>1.685954</w:t>
+            </w:r>
+          </w:p>
+        </w:tc>
+        <w:tc>
+          <w:tcPr>
+            <w:tcW w:w="3155" w:type="dxa"/>
+            <w:tcBorders>
+              <w:left w:val="single" w:sz="4" w:space="0" w:color="auto"/>
+              <w:right w:val="single" w:sz="4" w:space="0" w:color="auto"/>
+            </w:tcBorders>
+            <w:noWrap/>
+            <w:hideMark/>
+          </w:tcPr>
+          <w:p>
+            <w:pPr>
+              <w:spacing w:line="360" w:lineRule="auto"/>
+              <w:jc w:val="center"/>
+              <w:cnfStyle w:val="000000100000" w:firstRow="0" w:lastRow="0" w:firstColumn="0" w:lastColumn="0" w:oddVBand="0" w:evenVBand="0" w:oddHBand="1" w:evenHBand="0" w:firstRowFirstColumn="0" w:firstRowLastColumn="0" w:lastRowFirstColumn="0" w:lastRowLastColumn="0"/>
+              <w:rPr>
+                <w:rFonts w:ascii="Times New Roman" w:eastAsia="Times New Roman" w:hAnsi="Times New Roman" w:cs="Times New Roman"/>
+                <w:sz w:val="24"/>
+                <w:szCs w:val="24"/>
+              </w:rPr>
+            </w:pPr>
+          </w:p>
+        </w:tc>
+      </w:tr>
+      <w:tr>
+        <w:trPr>
+          <w:trHeight w:val="300"/>
+        </w:trPr>
+        <w:tc>
+          <w:tcPr>
+            <w:cnfStyle w:val="001000000000" w:firstRow="0" w:lastRow="0" w:firstColumn="1" w:lastColumn="0" w:oddVBand="0" w:evenVBand="0" w:oddHBand="0" w:evenHBand="0" w:firstRowFirstColumn="0" w:firstRowLastColumn="0" w:lastRowFirstColumn="0" w:lastRowLastColumn="0"/>
+            <w:tcW w:w="3325" w:type="dxa"/>
+            <w:tcBorders>
+              <w:left w:val="single" w:sz="4" w:space="0" w:color="auto"/>
+              <w:right w:val="single" w:sz="4" w:space="0" w:color="auto"/>
+            </w:tcBorders>
+            <w:noWrap/>
+            <w:hideMark/>
+          </w:tcPr>
+          <w:p>
+            <w:pPr>
+              <w:spacing w:line="360" w:lineRule="auto"/>
+              <w:jc w:val="center"/>
+              <w:rPr>
+                <w:rFonts w:ascii="Times New Roman" w:eastAsia="Times New Roman" w:hAnsi="Times New Roman" w:cs="Times New Roman"/>
+                <w:b w:val="0"/>
+                <w:sz w:val="24"/>
+                <w:szCs w:val="24"/>
+              </w:rPr>
+            </w:pPr>
+            <w:r>
+              <w:rPr>
+                <w:rFonts w:ascii="Times New Roman" w:eastAsia="Times New Roman" w:hAnsi="Times New Roman" w:cs="Times New Roman"/>
+                <w:b w:val="0"/>
+                <w:sz w:val="24"/>
+                <w:szCs w:val="24"/>
+              </w:rPr>
+              <w:t>P(T&lt;=t) two-tail</w:t>
+            </w:r>
+          </w:p>
+        </w:tc>
+        <w:tc>
+          <w:tcPr>
+            <w:tcW w:w="2880" w:type="dxa"/>
+            <w:tcBorders>
+              <w:left w:val="single" w:sz="4" w:space="0" w:color="auto"/>
+              <w:right w:val="single" w:sz="4" w:space="0" w:color="auto"/>
+            </w:tcBorders>
+            <w:noWrap/>
+            <w:hideMark/>
+          </w:tcPr>
+          <w:p>
+            <w:pPr>
+              <w:spacing w:line="360" w:lineRule="auto"/>
+              <w:jc w:val="center"/>
+              <w:cnfStyle w:val="000000000000" w:firstRow="0" w:lastRow="0" w:firstColumn="0" w:lastColumn="0" w:oddVBand="0" w:evenVBand="0" w:oddHBand="0" w:evenHBand="0" w:firstRowFirstColumn="0" w:firstRowLastColumn="0" w:lastRowFirstColumn="0" w:lastRowLastColumn="0"/>
+              <w:rPr>
+                <w:rFonts w:ascii="Times New Roman" w:eastAsia="Times New Roman" w:hAnsi="Times New Roman" w:cs="Times New Roman"/>
+                <w:sz w:val="24"/>
+                <w:szCs w:val="24"/>
+              </w:rPr>
+            </w:pPr>
+            <w:r>
+              <w:rPr>
+                <w:rFonts w:ascii="Times New Roman" w:eastAsia="Times New Roman" w:hAnsi="Times New Roman" w:cs="Times New Roman"/>
+                <w:sz w:val="24"/>
+                <w:szCs w:val="24"/>
+              </w:rPr>
+              <w:t>1.13E-09</w:t>
+            </w:r>
+          </w:p>
+        </w:tc>
+        <w:tc>
+          <w:tcPr>
+            <w:tcW w:w="3155" w:type="dxa"/>
+            <w:tcBorders>
+              <w:left w:val="single" w:sz="4" w:space="0" w:color="auto"/>
+              <w:right w:val="single" w:sz="4" w:space="0" w:color="auto"/>
+            </w:tcBorders>
+            <w:noWrap/>
+            <w:hideMark/>
+          </w:tcPr>
+          <w:p>
+            <w:pPr>
+              <w:spacing w:line="360" w:lineRule="auto"/>
+              <w:jc w:val="center"/>
+              <w:cnfStyle w:val="000000000000" w:firstRow="0" w:lastRow="0" w:firstColumn="0" w:lastColumn="0" w:oddVBand="0" w:evenVBand="0" w:oddHBand="0" w:evenHBand="0" w:firstRowFirstColumn="0" w:firstRowLastColumn="0" w:lastRowFirstColumn="0" w:lastRowLastColumn="0"/>
+              <w:rPr>
+                <w:rFonts w:ascii="Times New Roman" w:eastAsia="Times New Roman" w:hAnsi="Times New Roman" w:cs="Times New Roman"/>
+                <w:sz w:val="24"/>
+                <w:szCs w:val="24"/>
+              </w:rPr>
+            </w:pPr>
+          </w:p>
+        </w:tc>
+      </w:tr>
+      <w:tr>
+        <w:trPr>
+          <w:cnfStyle w:val="000000100000" w:firstRow="0" w:lastRow="0" w:firstColumn="0" w:lastColumn="0" w:oddVBand="0" w:evenVBand="0" w:oddHBand="1" w:evenHBand="0" w:firstRowFirstColumn="0" w:firstRowLastColumn="0" w:lastRowFirstColumn="0" w:lastRowLastColumn="0"/>
+          <w:trHeight w:val="300"/>
+        </w:trPr>
+        <w:tc>
+          <w:tcPr>
+            <w:cnfStyle w:val="001000000000" w:firstRow="0" w:lastRow="0" w:firstColumn="1" w:lastColumn="0" w:oddVBand="0" w:evenVBand="0" w:oddHBand="0" w:evenHBand="0" w:firstRowFirstColumn="0" w:firstRowLastColumn="0" w:lastRowFirstColumn="0" w:lastRowLastColumn="0"/>
+            <w:tcW w:w="3325" w:type="dxa"/>
+            <w:tcBorders>
+              <w:left w:val="single" w:sz="4" w:space="0" w:color="auto"/>
+              <w:bottom w:val="single" w:sz="4" w:space="0" w:color="auto"/>
+              <w:right w:val="single" w:sz="4" w:space="0" w:color="auto"/>
+            </w:tcBorders>
+            <w:noWrap/>
+            <w:hideMark/>
+          </w:tcPr>
+          <w:p>
+            <w:pPr>
+              <w:spacing w:line="360" w:lineRule="auto"/>
+              <w:jc w:val="center"/>
+              <w:rPr>
+                <w:rFonts w:ascii="Times New Roman" w:eastAsia="Times New Roman" w:hAnsi="Times New Roman" w:cs="Times New Roman"/>
+                <w:b w:val="0"/>
+                <w:sz w:val="24"/>
+                <w:szCs w:val="24"/>
+              </w:rPr>
+            </w:pPr>
+            <w:r>
+              <w:rPr>
+                <w:rFonts w:ascii="Times New Roman" w:eastAsia="Times New Roman" w:hAnsi="Times New Roman" w:cs="Times New Roman"/>
+                <w:b w:val="0"/>
+                <w:sz w:val="24"/>
+                <w:szCs w:val="24"/>
+              </w:rPr>
+              <w:t>t Critical two-tail</w:t>
+            </w:r>
+          </w:p>
+        </w:tc>
+        <w:tc>
+          <w:tcPr>
+            <w:tcW w:w="2880" w:type="dxa"/>
+            <w:tcBorders>
+              <w:left w:val="single" w:sz="4" w:space="0" w:color="auto"/>
+              <w:bottom w:val="single" w:sz="4" w:space="0" w:color="auto"/>
+              <w:right w:val="single" w:sz="4" w:space="0" w:color="auto"/>
+            </w:tcBorders>
+            <w:noWrap/>
+            <w:hideMark/>
+          </w:tcPr>
+          <w:p>
+            <w:pPr>
+              <w:spacing w:line="360" w:lineRule="auto"/>
+              <w:jc w:val="center"/>
+              <w:cnfStyle w:val="000000100000" w:firstRow="0" w:lastRow="0" w:firstColumn="0" w:lastColumn="0" w:oddVBand="0" w:evenVBand="0" w:oddHBand="1" w:evenHBand="0" w:firstRowFirstColumn="0" w:firstRowLastColumn="0" w:lastRowFirstColumn="0" w:lastRowLastColumn="0"/>
+              <w:rPr>
+                <w:rFonts w:ascii="Times New Roman" w:eastAsia="Times New Roman" w:hAnsi="Times New Roman" w:cs="Times New Roman"/>
+                <w:sz w:val="24"/>
+                <w:szCs w:val="24"/>
+              </w:rPr>
+            </w:pPr>
+            <w:r>
+              <w:rPr>
+                <w:rFonts w:ascii="Times New Roman" w:eastAsia="Times New Roman" w:hAnsi="Times New Roman" w:cs="Times New Roman"/>
+                <w:sz w:val="24"/>
+                <w:szCs w:val="24"/>
+              </w:rPr>
+              <w:t>2.024394</w:t>
+            </w:r>
+          </w:p>
+        </w:tc>
+        <w:tc>
+          <w:tcPr>
+            <w:tcW w:w="3155" w:type="dxa"/>
+            <w:tcBorders>
+              <w:left w:val="single" w:sz="4" w:space="0" w:color="auto"/>
+              <w:bottom w:val="single" w:sz="4" w:space="0" w:color="auto"/>
+              <w:right w:val="single" w:sz="4" w:space="0" w:color="auto"/>
+            </w:tcBorders>
+            <w:noWrap/>
+            <w:hideMark/>
+          </w:tcPr>
+          <w:p>
+            <w:pPr>
+              <w:spacing w:line="360" w:lineRule="auto"/>
+              <w:jc w:val="center"/>
+              <w:cnfStyle w:val="000000100000" w:firstRow="0" w:lastRow="0" w:firstColumn="0" w:lastColumn="0" w:oddVBand="0" w:evenVBand="0" w:oddHBand="1" w:evenHBand="0" w:firstRowFirstColumn="0" w:firstRowLastColumn="0" w:lastRowFirstColumn="0" w:lastRowLastColumn="0"/>
+              <w:rPr>
+                <w:rFonts w:ascii="Times New Roman" w:eastAsia="Times New Roman" w:hAnsi="Times New Roman" w:cs="Times New Roman"/>
+                <w:sz w:val="24"/>
+                <w:szCs w:val="24"/>
+              </w:rPr>
+            </w:pPr>
+          </w:p>
+        </w:tc>
+      </w:tr>
+    </w:tbl>
+    <w:p>
+      <w:pPr>
+        <w:spacing w:line="360" w:lineRule="auto"/>
+        <w:jc w:val="center"/>
+        <w:rPr>
+          <w:rFonts w:ascii="Times New Roman" w:eastAsia="Times New Roman" w:hAnsi="Times New Roman" w:cs="Times New Roman"/>
+          <w:sz w:val="24"/>
+          <w:szCs w:val="24"/>
+        </w:rPr>
+      </w:pPr>
+    </w:p>
+    <w:p>
+      <w:pPr>
+        <w:spacing w:line="360" w:lineRule="auto"/>
+        <w:jc w:val="center"/>
+        <w:rPr>
+          <w:rFonts w:ascii="Times New Roman" w:eastAsia="Times New Roman" w:hAnsi="Times New Roman" w:cs="Times New Roman"/>
+          <w:sz w:val="24"/>
+          <w:szCs w:val="24"/>
+        </w:rPr>
+      </w:pPr>
+      <w:r>
+        <w:rPr>
+          <w:rFonts w:ascii="Times New Roman" w:eastAsia="Times New Roman" w:hAnsi="Times New Roman" w:cs="Times New Roman"/>
+          <w:i/>
+          <w:sz w:val="24"/>
+          <w:szCs w:val="24"/>
+        </w:rPr>
+        <w:t xml:space="preserve">Table 2.2: </w:t>
+      </w:r>
+      <w:r>
+        <w:rPr>
+          <w:rFonts w:ascii="Times New Roman" w:eastAsia="Times New Roman" w:hAnsi="Times New Roman" w:cs="Times New Roman"/>
+          <w:sz w:val="24"/>
+          <w:szCs w:val="24"/>
+        </w:rPr>
+        <w:t>Two Sample T-Test between 20 fold cross validation runs of 2D-CNN and MW-1D-</w:t>
+      </w:r>
+      <w:bookmarkStart w:id="1" w:name="_GoBack"/>
+      <w:bookmarkEnd w:id="1"/>
+      <w:r>
+        <w:rPr>
+          <w:rFonts w:ascii="Times New Roman" w:eastAsia="Times New Roman" w:hAnsi="Times New Roman" w:cs="Times New Roman"/>
+          <w:sz w:val="24"/>
+          <w:szCs w:val="24"/>
+        </w:rPr>
+        <w:t>CNN</w:t>
+      </w:r>
+    </w:p>
+    <w:p>
+      <w:pPr>
+        <w:spacing w:line="360" w:lineRule="auto"/>
+        <w:jc w:val="center"/>
+        <w:rPr>
+          <w:rFonts w:ascii="Times New Roman" w:eastAsia="Times New Roman" w:hAnsi="Times New Roman" w:cs="Times New Roman"/>
+          <w:sz w:val="24"/>
+          <w:szCs w:val="24"/>
+        </w:rPr>
+      </w:pPr>
+      <w:r>
+        <w:rPr>
+          <w:rFonts w:ascii="Times New Roman" w:eastAsia="Times New Roman" w:hAnsi="Times New Roman" w:cs="Times New Roman"/>
+          <w:sz w:val="24"/>
+          <w:szCs w:val="24"/>
+        </w:rPr>
+        <w:lastRenderedPageBreak/>
+        <w:t xml:space="preserve"> </w:t>
+      </w:r>
+    </w:p>
+    <w:p>
+      <w:pPr>
+        <w:spacing w:line="360" w:lineRule="auto"/>
+        <w:jc w:val="center"/>
+        <w:rPr>
+          <w:rFonts w:ascii="Times New Roman" w:eastAsia="Times New Roman" w:hAnsi="Times New Roman" w:cs="Times New Roman"/>
+          <w:sz w:val="24"/>
+          <w:szCs w:val="24"/>
+        </w:rPr>
+      </w:pPr>
+      <w:r>
+        <w:rPr>
+          <w:rFonts w:ascii="Times New Roman" w:eastAsia="Times New Roman" w:hAnsi="Times New Roman" w:cs="Times New Roman"/>
+          <w:sz w:val="24"/>
+          <w:szCs w:val="24"/>
+        </w:rPr>
+        <w:object w:dxaOrig="5790" w:dyaOrig="4155" w14:anchorId="390271D9">
           <v:shapetype id="_x0000_t75" coordsize="21600,21600" o:spt="75" o:preferrelative="t" path="m@4@5l@4@11@9@11@9@5xe" filled="f" stroked="f">
             <v:stroke joinstyle="miter"/>
             <v:formulas>
@@ -6151,10 +9117,10 @@
             <v:path o:extrusionok="f" gradientshapeok="t" o:connecttype="rect"/>
             <o:lock v:ext="edit" aspectratio="t"/>
           </v:shapetype>
-          <v:shape id="_x0000_i1025" type="#_x0000_t75" style="width:289.5pt;height:207.75pt" o:ole="">
+          <v:shape id="_x0000_i1073" type="#_x0000_t75" style="width:289.5pt;height:207.75pt" o:ole="">
             <v:imagedata r:id="rId8" o:title=""/>
           </v:shape>
-          <o:OLEObject Type="Embed" ProgID="AcroExch.Document.DC" ShapeID="_x0000_i1025" DrawAspect="Content" ObjectID="_1644142614" r:id="rId9"/>
+          <o:OLEObject Type="Embed" ProgID="AcroExch.Document.DC" ShapeID="_x0000_i1073" DrawAspect="Content" ObjectID="_1644228965" r:id="rId9"/>
         </w:object>
       </w:r>
     </w:p>
@@ -6175,7 +9141,7 @@
           <w:sz w:val="24"/>
           <w:szCs w:val="24"/>
         </w:rPr>
-        <w:t>Figure 1:</w:t>
+        <w:t>Figure 1.1:</w:t>
       </w:r>
       <w:r>
         <w:rPr>
@@ -6202,11 +9168,11 @@
           <w:sz w:val="24"/>
           <w:szCs w:val="24"/>
         </w:rPr>
-        <w:object w:dxaOrig="6045" w:dyaOrig="4155" w14:anchorId="389577B7">
-          <v:shape id="_x0000_i1026" type="#_x0000_t75" style="width:302.25pt;height:207.75pt" o:ole="">
+        <w:object w:dxaOrig="6045" w:dyaOrig="4155" w14:anchorId="2DD654BF">
+          <v:shape id="_x0000_i1074" type="#_x0000_t75" style="width:302.25pt;height:207.75pt" o:ole="">
             <v:imagedata r:id="rId10" o:title=""/>
           </v:shape>
-          <o:OLEObject Type="Embed" ProgID="AcroExch.Document.DC" ShapeID="_x0000_i1026" DrawAspect="Content" ObjectID="_1644142615" r:id="rId11"/>
+          <o:OLEObject Type="Embed" ProgID="AcroExch.Document.DC" ShapeID="_x0000_i1074" DrawAspect="Content" ObjectID="_1644228966" r:id="rId11"/>
         </w:object>
       </w:r>
     </w:p>
@@ -6227,7 +9193,7 @@
           <w:sz w:val="24"/>
           <w:szCs w:val="24"/>
         </w:rPr>
-        <w:t>Figure 2:</w:t>
+        <w:t>Figure 1.2:</w:t>
       </w:r>
       <w:r>
         <w:rPr>
@@ -6254,11 +9220,11 @@
           <w:sz w:val="24"/>
           <w:szCs w:val="24"/>
         </w:rPr>
-        <w:object w:dxaOrig="5790" w:dyaOrig="4155" w14:anchorId="25750E9E">
-          <v:shape id="_x0000_i1027" type="#_x0000_t75" style="width:289.5pt;height:207.75pt" o:ole="">
+        <w:object w:dxaOrig="5790" w:dyaOrig="4155" w14:anchorId="127DDEBC">
+          <v:shape id="_x0000_i1075" type="#_x0000_t75" style="width:289.5pt;height:207.75pt" o:ole="">
             <v:imagedata r:id="rId12" o:title=""/>
           </v:shape>
-          <o:OLEObject Type="Embed" ProgID="AcroExch.Document.DC" ShapeID="_x0000_i1027" DrawAspect="Content" ObjectID="_1644142616" r:id="rId13"/>
+          <o:OLEObject Type="Embed" ProgID="AcroExch.Document.DC" ShapeID="_x0000_i1075" DrawAspect="Content" ObjectID="_1644228967" r:id="rId13"/>
         </w:object>
       </w:r>
     </w:p>
@@ -6279,7 +9245,7 @@
           <w:sz w:val="24"/>
           <w:szCs w:val="24"/>
         </w:rPr>
-        <w:t>Figure 3:</w:t>
+        <w:t>Figure 1.3:</w:t>
       </w:r>
       <w:r>
         <w:rPr>
@@ -6307,11 +9273,11 @@
           <w:sz w:val="24"/>
           <w:szCs w:val="24"/>
         </w:rPr>
-        <w:object w:dxaOrig="5790" w:dyaOrig="4155" w14:anchorId="7DE05FF5">
-          <v:shape id="_x0000_i1028" type="#_x0000_t75" style="width:289.5pt;height:207.75pt" o:ole="">
+        <w:object w:dxaOrig="5790" w:dyaOrig="4155" w14:anchorId="01D68062">
+          <v:shape id="_x0000_i1076" type="#_x0000_t75" style="width:289.5pt;height:207.75pt" o:ole="">
             <v:imagedata r:id="rId14" o:title=""/>
           </v:shape>
-          <o:OLEObject Type="Embed" ProgID="AcroExch.Document.DC" ShapeID="_x0000_i1028" DrawAspect="Content" ObjectID="_1644142617" r:id="rId15"/>
+          <o:OLEObject Type="Embed" ProgID="AcroExch.Document.DC" ShapeID="_x0000_i1076" DrawAspect="Content" ObjectID="_1644228968" r:id="rId15"/>
         </w:object>
       </w:r>
     </w:p>
@@ -6332,31 +9298,15 @@
           <w:sz w:val="24"/>
           <w:szCs w:val="24"/>
         </w:rPr>
-        <w:t>Figure 4:</w:t>
-      </w:r>
-      <w:r>
-        <w:rPr>
-          <w:rFonts w:ascii="Times New Roman" w:eastAsia="Times New Roman" w:hAnsi="Times New Roman" w:cs="Times New Roman"/>
-          <w:sz w:val="24"/>
-          <w:szCs w:val="24"/>
-        </w:rPr>
-        <w:t xml:space="preserve"> </w:t>
-      </w:r>
-      <w:r>
-        <w:rPr>
-          <w:rFonts w:ascii="Times New Roman" w:eastAsia="Times New Roman" w:hAnsi="Times New Roman" w:cs="Times New Roman"/>
-          <w:sz w:val="24"/>
-          <w:szCs w:val="24"/>
-        </w:rPr>
-        <w:t xml:space="preserve">Weighted </w:t>
-      </w:r>
-      <w:r>
-        <w:rPr>
-          <w:rFonts w:ascii="Times New Roman" w:eastAsia="Times New Roman" w:hAnsi="Times New Roman" w:cs="Times New Roman"/>
-          <w:sz w:val="24"/>
-          <w:szCs w:val="24"/>
-        </w:rPr>
-        <w:t>Precision-Recall Curve of Optimized 1D-CNN</w:t>
+        <w:t>Figure 1.4:</w:t>
+      </w:r>
+      <w:r>
+        <w:rPr>
+          <w:rFonts w:ascii="Times New Roman" w:eastAsia="Times New Roman" w:hAnsi="Times New Roman" w:cs="Times New Roman"/>
+          <w:sz w:val="24"/>
+          <w:szCs w:val="24"/>
+        </w:rPr>
+        <w:t xml:space="preserve"> Weighted Precision-Recall Curve of Optimized 1D-CNN</w:t>
       </w:r>
     </w:p>
     <w:p>
@@ -6375,11 +9325,11 @@
           <w:sz w:val="24"/>
           <w:szCs w:val="24"/>
         </w:rPr>
-        <w:object w:dxaOrig="5790" w:dyaOrig="4155" w14:anchorId="44602FD7">
-          <v:shape id="_x0000_i1029" type="#_x0000_t75" style="width:289.5pt;height:207.75pt" o:ole="">
+        <w:object w:dxaOrig="5790" w:dyaOrig="4155" w14:anchorId="1D07D7EA">
+          <v:shape id="_x0000_i1077" type="#_x0000_t75" style="width:289.5pt;height:207.75pt" o:ole="">
             <v:imagedata r:id="rId16" o:title=""/>
           </v:shape>
-          <o:OLEObject Type="Embed" ProgID="AcroExch.Document.DC" ShapeID="_x0000_i1029" DrawAspect="Content" ObjectID="_1644142618" r:id="rId17"/>
+          <o:OLEObject Type="Embed" ProgID="AcroExch.Document.DC" ShapeID="_x0000_i1077" DrawAspect="Content" ObjectID="_1644228969" r:id="rId17"/>
         </w:object>
       </w:r>
     </w:p>
@@ -6400,7 +9350,7 @@
           <w:sz w:val="24"/>
           <w:szCs w:val="24"/>
         </w:rPr>
-        <w:t>Figure 5:</w:t>
+        <w:t>Figure 2.1:</w:t>
       </w:r>
       <w:r>
         <w:rPr>
@@ -6427,11 +9377,11 @@
           <w:sz w:val="24"/>
           <w:szCs w:val="24"/>
         </w:rPr>
-        <w:object w:dxaOrig="6045" w:dyaOrig="4155" w14:anchorId="47785CF5">
-          <v:shape id="_x0000_i1030" type="#_x0000_t75" style="width:302.25pt;height:207.75pt" o:ole="">
+        <w:object w:dxaOrig="6045" w:dyaOrig="4155" w14:anchorId="50F2FB35">
+          <v:shape id="_x0000_i1078" type="#_x0000_t75" style="width:302.25pt;height:207.75pt" o:ole="">
             <v:imagedata r:id="rId18" o:title=""/>
           </v:shape>
-          <o:OLEObject Type="Embed" ProgID="AcroExch.Document.DC" ShapeID="_x0000_i1030" DrawAspect="Content" ObjectID="_1644142619" r:id="rId19"/>
+          <o:OLEObject Type="Embed" ProgID="AcroExch.Document.DC" ShapeID="_x0000_i1078" DrawAspect="Content" ObjectID="_1644228970" r:id="rId19"/>
         </w:object>
       </w:r>
     </w:p>
@@ -6452,7 +9402,7 @@
           <w:sz w:val="24"/>
           <w:szCs w:val="24"/>
         </w:rPr>
-        <w:t>Figure 6:</w:t>
+        <w:t>Figure 2.2:</w:t>
       </w:r>
       <w:r>
         <w:rPr>
@@ -6479,11 +9429,11 @@
           <w:sz w:val="24"/>
           <w:szCs w:val="24"/>
         </w:rPr>
-        <w:object w:dxaOrig="5790" w:dyaOrig="4155" w14:anchorId="072511F6">
-          <v:shape id="_x0000_i1031" type="#_x0000_t75" style="width:289.5pt;height:207.75pt" o:ole="">
+        <w:object w:dxaOrig="5790" w:dyaOrig="4155" w14:anchorId="149C10E0">
+          <v:shape id="_x0000_i1079" type="#_x0000_t75" style="width:289.5pt;height:207.75pt" o:ole="">
             <v:imagedata r:id="rId20" o:title=""/>
           </v:shape>
-          <o:OLEObject Type="Embed" ProgID="AcroExch.Document.DC" ShapeID="_x0000_i1031" DrawAspect="Content" ObjectID="_1644142620" r:id="rId21"/>
+          <o:OLEObject Type="Embed" ProgID="AcroExch.Document.DC" ShapeID="_x0000_i1079" DrawAspect="Content" ObjectID="_1644228971" r:id="rId21"/>
         </w:object>
       </w:r>
     </w:p>
@@ -6504,7 +9454,7 @@
           <w:sz w:val="24"/>
           <w:szCs w:val="24"/>
         </w:rPr>
-        <w:t>Figure 7:</w:t>
+        <w:t>Figure 2.3:</w:t>
       </w:r>
       <w:r>
         <w:rPr>
@@ -6531,11 +9481,11 @@
           <w:sz w:val="24"/>
           <w:szCs w:val="24"/>
         </w:rPr>
-        <w:object w:dxaOrig="5790" w:dyaOrig="4155" w14:anchorId="568C8387">
-          <v:shape id="_x0000_i1032" type="#_x0000_t75" style="width:289.5pt;height:207.75pt" o:ole="">
+        <w:object w:dxaOrig="5790" w:dyaOrig="4155" w14:anchorId="42401513">
+          <v:shape id="_x0000_i1080" type="#_x0000_t75" style="width:289.5pt;height:207.75pt" o:ole="">
             <v:imagedata r:id="rId22" o:title=""/>
           </v:shape>
-          <o:OLEObject Type="Embed" ProgID="AcroExch.Document.DC" ShapeID="_x0000_i1032" DrawAspect="Content" ObjectID="_1644142621" r:id="rId23"/>
+          <o:OLEObject Type="Embed" ProgID="AcroExch.Document.DC" ShapeID="_x0000_i1080" DrawAspect="Content" ObjectID="_1644228972" r:id="rId23"/>
         </w:object>
       </w:r>
     </w:p>
@@ -6556,7 +9506,7 @@
           <w:sz w:val="24"/>
           <w:szCs w:val="24"/>
         </w:rPr>
-        <w:t>Figure 8:</w:t>
+        <w:t>Figure 2.4:</w:t>
       </w:r>
       <w:r>
         <w:rPr>
@@ -6583,11 +9533,11 @@
           <w:sz w:val="24"/>
           <w:szCs w:val="24"/>
         </w:rPr>
-        <w:object w:dxaOrig="5790" w:dyaOrig="4155" w14:anchorId="2C84214B">
-          <v:shape id="_x0000_i1033" type="#_x0000_t75" style="width:289.5pt;height:207.75pt" o:ole="">
+        <w:object w:dxaOrig="5790" w:dyaOrig="4155" w14:anchorId="2F75607B">
+          <v:shape id="_x0000_i1081" type="#_x0000_t75" style="width:289.5pt;height:207.75pt" o:ole="">
             <v:imagedata r:id="rId24" o:title=""/>
           </v:shape>
-          <o:OLEObject Type="Embed" ProgID="AcroExch.Document.DC" ShapeID="_x0000_i1033" DrawAspect="Content" ObjectID="_1644142622" r:id="rId25"/>
+          <o:OLEObject Type="Embed" ProgID="AcroExch.Document.DC" ShapeID="_x0000_i1081" DrawAspect="Content" ObjectID="_1644228973" r:id="rId25"/>
         </w:object>
       </w:r>
     </w:p>
@@ -6608,7 +9558,7 @@
           <w:sz w:val="24"/>
           <w:szCs w:val="24"/>
         </w:rPr>
-        <w:t>Figure 9:</w:t>
+        <w:t>Figure 3.1:</w:t>
       </w:r>
       <w:r>
         <w:rPr>
@@ -6635,11 +9585,11 @@
           <w:sz w:val="24"/>
           <w:szCs w:val="24"/>
         </w:rPr>
-        <w:object w:dxaOrig="6045" w:dyaOrig="4155" w14:anchorId="272E75F8">
-          <v:shape id="_x0000_i1034" type="#_x0000_t75" style="width:302.25pt;height:207.75pt" o:ole="">
+        <w:object w:dxaOrig="6045" w:dyaOrig="4155" w14:anchorId="45031BB6">
+          <v:shape id="_x0000_i1082" type="#_x0000_t75" style="width:302.25pt;height:207.75pt" o:ole="">
             <v:imagedata r:id="rId26" o:title=""/>
           </v:shape>
-          <o:OLEObject Type="Embed" ProgID="AcroExch.Document.DC" ShapeID="_x0000_i1034" DrawAspect="Content" ObjectID="_1644142623" r:id="rId27"/>
+          <o:OLEObject Type="Embed" ProgID="AcroExch.Document.DC" ShapeID="_x0000_i1082" DrawAspect="Content" ObjectID="_1644228974" r:id="rId27"/>
         </w:object>
       </w:r>
     </w:p>
@@ -6660,7 +9610,7 @@
           <w:sz w:val="24"/>
           <w:szCs w:val="24"/>
         </w:rPr>
-        <w:t>Figure 10:</w:t>
+        <w:t>Figure 3.2:</w:t>
       </w:r>
       <w:r>
         <w:rPr>
@@ -6687,11 +9637,11 @@
           <w:sz w:val="24"/>
           <w:szCs w:val="24"/>
         </w:rPr>
-        <w:object w:dxaOrig="5790" w:dyaOrig="4155" w14:anchorId="13795890">
-          <v:shape id="_x0000_i1035" type="#_x0000_t75" style="width:289.5pt;height:207.75pt" o:ole="">
+        <w:object w:dxaOrig="5790" w:dyaOrig="4155" w14:anchorId="234AE478">
+          <v:shape id="_x0000_i1083" type="#_x0000_t75" style="width:289.5pt;height:207.75pt" o:ole="">
             <v:imagedata r:id="rId28" o:title=""/>
           </v:shape>
-          <o:OLEObject Type="Embed" ProgID="AcroExch.Document.DC" ShapeID="_x0000_i1035" DrawAspect="Content" ObjectID="_1644142624" r:id="rId29"/>
+          <o:OLEObject Type="Embed" ProgID="AcroExch.Document.DC" ShapeID="_x0000_i1083" DrawAspect="Content" ObjectID="_1644228975" r:id="rId29"/>
         </w:object>
       </w:r>
     </w:p>
@@ -6712,7 +9662,7 @@
           <w:sz w:val="24"/>
           <w:szCs w:val="24"/>
         </w:rPr>
-        <w:t>Figure 11:</w:t>
+        <w:t>Figure 3.3:</w:t>
       </w:r>
       <w:r>
         <w:rPr>
@@ -6739,11 +9689,11 @@
           <w:sz w:val="24"/>
           <w:szCs w:val="24"/>
         </w:rPr>
-        <w:object w:dxaOrig="5790" w:dyaOrig="4155" w14:anchorId="52C7893A">
-          <v:shape id="_x0000_i1036" type="#_x0000_t75" style="width:289.5pt;height:207.75pt" o:ole="">
+        <w:object w:dxaOrig="5790" w:dyaOrig="4155" w14:anchorId="0B2B90C9">
+          <v:shape id="_x0000_i1084" type="#_x0000_t75" style="width:289.5pt;height:207.75pt" o:ole="">
             <v:imagedata r:id="rId30" o:title=""/>
           </v:shape>
-          <o:OLEObject Type="Embed" ProgID="AcroExch.Document.DC" ShapeID="_x0000_i1036" DrawAspect="Content" ObjectID="_1644142625" r:id="rId31"/>
+          <o:OLEObject Type="Embed" ProgID="AcroExch.Document.DC" ShapeID="_x0000_i1084" DrawAspect="Content" ObjectID="_1644228976" r:id="rId31"/>
         </w:object>
       </w:r>
     </w:p>
@@ -6764,7 +9714,7 @@
           <w:sz w:val="24"/>
           <w:szCs w:val="24"/>
         </w:rPr>
-        <w:t>Figure 12:</w:t>
+        <w:t>Figure 3.4:</w:t>
       </w:r>
       <w:r>
         <w:rPr>
@@ -6778,68 +9728,8 @@
     <w:p>
       <w:pPr>
         <w:spacing w:line="360" w:lineRule="auto"/>
-        <w:jc w:val="center"/>
-        <w:rPr>
-          <w:rFonts w:ascii="Times New Roman" w:eastAsia="Times New Roman" w:hAnsi="Times New Roman" w:cs="Times New Roman"/>
-          <w:sz w:val="24"/>
-          <w:szCs w:val="24"/>
-        </w:rPr>
-      </w:pPr>
-      <w:r>
-        <w:rPr>
-          <w:rFonts w:ascii="Times New Roman" w:eastAsia="Times New Roman" w:hAnsi="Times New Roman" w:cs="Times New Roman"/>
-          <w:sz w:val="24"/>
-          <w:szCs w:val="24"/>
-        </w:rPr>
-        <w:t>SUGGESTIONS FOR FUTURE RESEARCH</w:t>
-      </w:r>
-    </w:p>
-    <w:p>
-      <w:pPr>
-        <w:spacing w:line="360" w:lineRule="auto"/>
-        <w:rPr>
-          <w:rFonts w:ascii="Times New Roman" w:eastAsia="Times New Roman" w:hAnsi="Times New Roman" w:cs="Times New Roman"/>
-          <w:sz w:val="24"/>
-          <w:szCs w:val="24"/>
-        </w:rPr>
-      </w:pPr>
-      <w:r>
-        <w:rPr>
-          <w:rFonts w:ascii="Times New Roman" w:eastAsia="Times New Roman" w:hAnsi="Times New Roman" w:cs="Times New Roman"/>
-          <w:sz w:val="24"/>
-          <w:szCs w:val="24"/>
-        </w:rPr>
-        <w:tab/>
-        <w:t xml:space="preserve">With the analysis of the model results and discussion on the implications of the results, this work has sufficiently filled the gap in the research by using multitudes of comparative techniques to evaluate different IoT classifier model performances. Further, the new understanding generated by this work opens a route for future investigations on IoT classifiers and development of platforms utilizing such classifiers. Due to changing protocols in IoT </w:t>
-      </w:r>
-      <w:r>
-        <w:rPr>
-          <w:rFonts w:ascii="Times New Roman" w:eastAsia="Times New Roman" w:hAnsi="Times New Roman" w:cs="Times New Roman"/>
-          <w:sz w:val="24"/>
-          <w:szCs w:val="24"/>
-        </w:rPr>
-        <w:lastRenderedPageBreak/>
-        <w:t>devices, behaviors are changing rapidly, yet it is unknown whether long term changes can hinder model performance. With a larger time scale, research can focus on building classifiers resistant to such changes, allowing for new cyberthreats to be discovered instantly, instead of discovered when the model is updated. Additionally, further research can aim to not only classify by device type, but also classify distinct viruses and cyber threats associated with the device, allowing for the linking of devices to a central threat. For example, a device could be a part of a collection of similarly infected devices controlled by one group, making it urgent to detect in real-time. On top of that, these developments along with the current work lead to the development of threat detection platforms, which aim to alert organizations of distinct cyberthreats. Finally, work must be done on improving the accuracy of classifiers to enable agile IoT characterization for mitigatory purposes. Misclassification can lead to a waste of resources on non-IoT devices while allowing larger threats to go without detection, making it imperative to further the sophistication of such classification models. Overall, these findings serve to catalyze further work in this field with the aim of providing a more secure cyberspace in the future.</w:t>
-      </w:r>
-    </w:p>
-    <w:p>
-      <w:pPr>
-        <w:spacing w:line="360" w:lineRule="auto"/>
-        <w:jc w:val="center"/>
-        <w:rPr>
-          <w:rFonts w:ascii="Times New Roman" w:eastAsia="Times New Roman" w:hAnsi="Times New Roman" w:cs="Times New Roman"/>
-          <w:sz w:val="24"/>
-          <w:szCs w:val="24"/>
-        </w:rPr>
-      </w:pPr>
-    </w:p>
-    <w:p>
-      <w:pPr>
-        <w:spacing w:line="360" w:lineRule="auto"/>
-        <w:jc w:val="center"/>
-        <w:rPr>
-          <w:rFonts w:ascii="Times New Roman" w:eastAsia="Times New Roman" w:hAnsi="Times New Roman" w:cs="Times New Roman"/>
-          <w:i/>
+        <w:rPr>
+          <w:rFonts w:ascii="Times New Roman" w:eastAsia="Times New Roman" w:hAnsi="Times New Roman" w:cs="Times New Roman"/>
           <w:sz w:val="24"/>
           <w:szCs w:val="24"/>
         </w:rPr>
@@ -7892,7 +10782,6 @@
   <w:style w:type="character" w:default="1" w:styleId="DefaultParagraphFont">
     <w:name w:val="Default Paragraph Font"/>
     <w:uiPriority w:val="1"/>
-    <w:semiHidden/>
     <w:unhideWhenUsed/>
   </w:style>
   <w:style w:type="table" w:default="1" w:styleId="TableNormal">
@@ -8313,6 +11202,128 @@
         <w:tcBorders>
           <w:right w:val="nil"/>
         </w:tcBorders>
+      </w:tcPr>
+    </w:tblStylePr>
+  </w:style>
+  <w:style w:type="table" w:styleId="ListTable1Light">
+    <w:name w:val="List Table 1 Light"/>
+    <w:basedOn w:val="TableNormal"/>
+    <w:uiPriority w:val="46"/>
+    <w:rsid w:val="002F3B99"/>
+    <w:pPr>
+      <w:spacing w:after="0" w:line="240" w:lineRule="auto"/>
+    </w:pPr>
+    <w:tblPr>
+      <w:tblStyleRowBandSize w:val="1"/>
+      <w:tblStyleColBandSize w:val="1"/>
+    </w:tblPr>
+    <w:tblStylePr w:type="firstRow">
+      <w:rPr>
+        <w:b/>
+        <w:bCs/>
+      </w:rPr>
+      <w:tblPr/>
+      <w:tcPr>
+        <w:tcBorders>
+          <w:bottom w:val="single" w:sz="4" w:space="0" w:color="666666" w:themeColor="text1" w:themeTint="99"/>
+        </w:tcBorders>
+      </w:tcPr>
+    </w:tblStylePr>
+    <w:tblStylePr w:type="lastRow">
+      <w:rPr>
+        <w:b/>
+        <w:bCs/>
+      </w:rPr>
+      <w:tblPr/>
+      <w:tcPr>
+        <w:tcBorders>
+          <w:top w:val="single" w:sz="4" w:space="0" w:color="666666" w:themeColor="text1" w:themeTint="99"/>
+        </w:tcBorders>
+      </w:tcPr>
+    </w:tblStylePr>
+    <w:tblStylePr w:type="firstCol">
+      <w:rPr>
+        <w:b/>
+        <w:bCs/>
+      </w:rPr>
+    </w:tblStylePr>
+    <w:tblStylePr w:type="lastCol">
+      <w:rPr>
+        <w:b/>
+        <w:bCs/>
+      </w:rPr>
+    </w:tblStylePr>
+    <w:tblStylePr w:type="band1Vert">
+      <w:tblPr/>
+      <w:tcPr>
+        <w:shd w:val="clear" w:color="auto" w:fill="CCCCCC" w:themeFill="text1" w:themeFillTint="33"/>
+      </w:tcPr>
+    </w:tblStylePr>
+    <w:tblStylePr w:type="band1Horz">
+      <w:tblPr/>
+      <w:tcPr>
+        <w:shd w:val="clear" w:color="auto" w:fill="CCCCCC" w:themeFill="text1" w:themeFillTint="33"/>
+      </w:tcPr>
+    </w:tblStylePr>
+  </w:style>
+  <w:style w:type="table" w:styleId="ListTable1Light-Accent3">
+    <w:name w:val="List Table 1 Light Accent 3"/>
+    <w:basedOn w:val="TableNormal"/>
+    <w:uiPriority w:val="46"/>
+    <w:rsid w:val="002F3B99"/>
+    <w:pPr>
+      <w:spacing w:after="0" w:line="240" w:lineRule="auto"/>
+    </w:pPr>
+    <w:tblPr>
+      <w:tblStyleRowBandSize w:val="1"/>
+      <w:tblStyleColBandSize w:val="1"/>
+    </w:tblPr>
+    <w:tblStylePr w:type="firstRow">
+      <w:rPr>
+        <w:b/>
+        <w:bCs/>
+      </w:rPr>
+      <w:tblPr/>
+      <w:tcPr>
+        <w:tcBorders>
+          <w:bottom w:val="single" w:sz="4" w:space="0" w:color="C9C9C9" w:themeColor="accent3" w:themeTint="99"/>
+        </w:tcBorders>
+      </w:tcPr>
+    </w:tblStylePr>
+    <w:tblStylePr w:type="lastRow">
+      <w:rPr>
+        <w:b/>
+        <w:bCs/>
+      </w:rPr>
+      <w:tblPr/>
+      <w:tcPr>
+        <w:tcBorders>
+          <w:top w:val="single" w:sz="4" w:space="0" w:color="C9C9C9" w:themeColor="accent3" w:themeTint="99"/>
+        </w:tcBorders>
+      </w:tcPr>
+    </w:tblStylePr>
+    <w:tblStylePr w:type="firstCol">
+      <w:rPr>
+        <w:b/>
+        <w:bCs/>
+      </w:rPr>
+    </w:tblStylePr>
+    <w:tblStylePr w:type="lastCol">
+      <w:rPr>
+        <w:b/>
+        <w:bCs/>
+      </w:rPr>
+    </w:tblStylePr>
+    <w:tblStylePr w:type="band1Vert">
+      <w:tblPr/>
+      <w:tcPr>
+        <w:shd w:val="clear" w:color="auto" w:fill="EDEDED" w:themeFill="accent3" w:themeFillTint="33"/>
+      </w:tcPr>
+    </w:tblStylePr>
+    <w:tblStylePr w:type="band1Horz">
+      <w:tblPr/>
+      <w:tcPr>
+        <w:shd w:val="clear" w:color="auto" w:fill="EDEDED" w:themeFill="accent3" w:themeFillTint="33"/>
       </w:tcPr>
     </w:tblStylePr>
   </w:style>
@@ -8585,7 +11596,7 @@
 </file>
 
 <file path=customXml/itemProps1.xml><?xml version="1.0" encoding="utf-8"?>
-<ds:datastoreItem xmlns:ds="http://schemas.openxmlformats.org/officeDocument/2006/customXml" ds:itemID="{59774159-27ED-4C50-AD70-CC962EE138D2}">
+<ds:datastoreItem xmlns:ds="http://schemas.openxmlformats.org/officeDocument/2006/customXml" ds:itemID="{4ED755D4-C43C-47CD-8B96-3DB51505E6F1}">
   <ds:schemaRefs>
     <ds:schemaRef ds:uri="http://schemas.openxmlformats.org/officeDocument/2006/bibliography"/>
   </ds:schemaRefs>

</xml_diff>

<commit_message>
Added T-Tests and results
</commit_message>
<xml_diff>
--- a/AP_Research_Rathbun_FY20.docx
+++ b/AP_Research_Rathbun_FY20.docx
@@ -5,56 +5,144 @@
     <w:p>
       <w:pPr>
         <w:spacing w:line="360" w:lineRule="auto"/>
-        <w:rPr>
-          <w:rFonts w:ascii="Times New Roman" w:eastAsia="Times New Roman" w:hAnsi="Times New Roman" w:cs="Times New Roman"/>
-          <w:sz w:val="18"/>
-          <w:szCs w:val="18"/>
+        <w:ind w:left="360"/>
+        <w:jc w:val="center"/>
+        <w:rPr>
+          <w:rFonts w:ascii="Times New Roman" w:eastAsia="Times New Roman" w:hAnsi="Times New Roman" w:cs="Times New Roman"/>
+          <w:sz w:val="24"/>
+          <w:szCs w:val="24"/>
         </w:rPr>
       </w:pPr>
-      <w:commentRangeStart w:id="0"/>
-      <w:r>
-        <w:rPr>
-          <w:rFonts w:ascii="Times New Roman" w:eastAsia="Times New Roman" w:hAnsi="Times New Roman" w:cs="Times New Roman"/>
-          <w:sz w:val="18"/>
-          <w:szCs w:val="18"/>
-        </w:rPr>
-        <w:t>Example Introduction -</w:t>
-      </w:r>
-      <w:r>
-        <w:br/>
-      </w:r>
-      <w:r>
-        <w:rPr>
-          <w:rFonts w:ascii="Times New Roman" w:eastAsia="Times New Roman" w:hAnsi="Times New Roman" w:cs="Times New Roman"/>
-          <w:sz w:val="18"/>
-          <w:szCs w:val="18"/>
-        </w:rPr>
-        <w:t xml:space="preserve">This study investigated the implicit self-theories secondary students held about intelligence and research abilities. A brief review of the literature illustrated the findings on learned helplessness, causal attributions for failure and success, and self-handicapping behaviors of students. While there was clearly research on self-theories of intelligence, the researcher did not know how his students viewed intelligence or research abilities, and this study was designed to investigate that gap by using an eight-item survey instrument to collect quantitative information about the students’ views. The students attended a large urban high school in South </w:t>
-      </w:r>
-      <w:proofErr w:type="gramStart"/>
-      <w:r>
-        <w:rPr>
-          <w:rFonts w:ascii="Times New Roman" w:eastAsia="Times New Roman" w:hAnsi="Times New Roman" w:cs="Times New Roman"/>
-          <w:sz w:val="18"/>
-          <w:szCs w:val="18"/>
-        </w:rPr>
-        <w:t>Florida, and</w:t>
-      </w:r>
-      <w:proofErr w:type="gramEnd"/>
-      <w:r>
-        <w:rPr>
-          <w:rFonts w:ascii="Times New Roman" w:eastAsia="Times New Roman" w:hAnsi="Times New Roman" w:cs="Times New Roman"/>
-          <w:sz w:val="18"/>
-          <w:szCs w:val="18"/>
-        </w:rPr>
-        <w:t xml:space="preserve"> were enrolled in a research-based course. Based on the information collected in the survey, students were classified as holding entity theories, incremental theories, or no set theories of both intelligence and research abilities. Paired Samples T-Tests were used to determine whether there was statistical significance in the differences between students’ Implicit Theories of Intelligence Scores (ITIS) and Beliefs About Research Abilities Scores (BARAS). Descriptive statistics were also used to look at the correlations between implicit theories of intelligence and research abilities. The differences in the ITIS and BARAS scores were found to be statistically significant for five of the nine groups of respondents that were tested. The results of the descriptive statistics illustrated that students can be entity theorists about intelligence and incremental theorists about research abilities, as well as incremental theorists about intelligence and entity theorists about research abilities. Suggestions were made by the researcher to use qualitative methods to investigate this phenomenon further.</w:t>
-      </w:r>
-      <w:commentRangeEnd w:id="0"/>
-      <w:r>
-        <w:rPr>
-          <w:rStyle w:val="CommentReference"/>
-        </w:rPr>
-        <w:commentReference w:id="0"/>
+      <w:r>
+        <w:rPr>
+          <w:rFonts w:ascii="Times New Roman" w:eastAsia="Times New Roman" w:hAnsi="Times New Roman" w:cs="Times New Roman"/>
+          <w:sz w:val="24"/>
+          <w:szCs w:val="24"/>
+        </w:rPr>
+        <w:t>INTRODUCTION</w:t>
+      </w:r>
+    </w:p>
+    <w:p>
+      <w:pPr>
+        <w:spacing w:line="360" w:lineRule="auto"/>
+        <w:ind w:firstLine="360"/>
+        <w:rPr>
+          <w:rFonts w:ascii="Times New Roman" w:eastAsia="Times New Roman" w:hAnsi="Times New Roman" w:cs="Times New Roman"/>
+          <w:sz w:val="24"/>
+          <w:szCs w:val="24"/>
+        </w:rPr>
+      </w:pPr>
+      <w:r>
+        <w:rPr>
+          <w:rFonts w:ascii="Times New Roman" w:eastAsia="Times New Roman" w:hAnsi="Times New Roman" w:cs="Times New Roman"/>
+          <w:sz w:val="24"/>
+          <w:szCs w:val="24"/>
+        </w:rPr>
+        <w:t xml:space="preserve">This study investigated the performance differences between convolutional computational models for fingerprinting Internet of Things (IoT) devices. A review of prior work exemplified the use of computational models to classify a small number of IoT devices on local networks with high accuracy, yet more recent work provided precedent for internet-scale IoT classification. While this precedent was set, no further work has extended on this proof-of-concept, and thus this study is designed to investigate that gap by comparing specific performances between convolutional models to classify IoT devices across the whole internet. The models differed in their network structure (sequential versus windowed) and in their kernel structure (1-Dimensional versus 2-Dimensional). The models tested were first optimized to ensure peak performance and then were put through general runs and </w:t>
+      </w:r>
+      <w:r>
+        <w:rPr>
+          <w:rFonts w:ascii="Times New Roman" w:eastAsia="Times New Roman" w:hAnsi="Times New Roman" w:cs="Times New Roman"/>
+          <w:sz w:val="24"/>
+          <w:szCs w:val="24"/>
+        </w:rPr>
+        <w:t>20-fold</w:t>
+      </w:r>
+      <w:r>
+        <w:rPr>
+          <w:rFonts w:ascii="Times New Roman" w:eastAsia="Times New Roman" w:hAnsi="Times New Roman" w:cs="Times New Roman"/>
+          <w:sz w:val="24"/>
+          <w:szCs w:val="24"/>
+        </w:rPr>
+        <w:t xml:space="preserve"> cross validation to collect data representative of the model’s performance. </w:t>
+      </w:r>
+      <w:r>
+        <w:rPr>
+          <w:rFonts w:ascii="Times New Roman" w:eastAsia="Times New Roman" w:hAnsi="Times New Roman" w:cs="Times New Roman"/>
+          <w:sz w:val="24"/>
+          <w:szCs w:val="24"/>
+        </w:rPr>
+        <w:t>O</w:t>
+      </w:r>
+      <w:r>
+        <w:rPr>
+          <w:rFonts w:ascii="Times New Roman" w:eastAsia="Times New Roman" w:hAnsi="Times New Roman" w:cs="Times New Roman"/>
+          <w:sz w:val="24"/>
+          <w:szCs w:val="24"/>
+        </w:rPr>
+        <w:t>ne-way</w:t>
+      </w:r>
+      <w:r>
+        <w:rPr>
+          <w:rFonts w:ascii="Times New Roman" w:eastAsia="Times New Roman" w:hAnsi="Times New Roman" w:cs="Times New Roman"/>
+          <w:sz w:val="24"/>
+          <w:szCs w:val="24"/>
+        </w:rPr>
+        <w:t xml:space="preserve"> </w:t>
+      </w:r>
+      <w:r>
+        <w:rPr>
+          <w:rFonts w:ascii="Times New Roman" w:eastAsia="Times New Roman" w:hAnsi="Times New Roman" w:cs="Times New Roman"/>
+          <w:sz w:val="24"/>
+          <w:szCs w:val="24"/>
+        </w:rPr>
+        <w:t>a</w:t>
+      </w:r>
+      <w:r>
+        <w:rPr>
+          <w:rFonts w:ascii="Times New Roman" w:eastAsia="Times New Roman" w:hAnsi="Times New Roman" w:cs="Times New Roman"/>
+          <w:sz w:val="24"/>
+          <w:szCs w:val="24"/>
+        </w:rPr>
+        <w:t xml:space="preserve">nalysis of </w:t>
+      </w:r>
+      <w:r>
+        <w:rPr>
+          <w:rFonts w:ascii="Times New Roman" w:eastAsia="Times New Roman" w:hAnsi="Times New Roman" w:cs="Times New Roman"/>
+          <w:sz w:val="24"/>
+          <w:szCs w:val="24"/>
+        </w:rPr>
+        <w:t>v</w:t>
+      </w:r>
+      <w:r>
+        <w:rPr>
+          <w:rFonts w:ascii="Times New Roman" w:eastAsia="Times New Roman" w:hAnsi="Times New Roman" w:cs="Times New Roman"/>
+          <w:sz w:val="24"/>
+          <w:szCs w:val="24"/>
+        </w:rPr>
+        <w:t>ariance (</w:t>
+      </w:r>
+      <w:r>
+        <w:rPr>
+          <w:rFonts w:ascii="Times New Roman" w:eastAsia="Times New Roman" w:hAnsi="Times New Roman" w:cs="Times New Roman"/>
+          <w:sz w:val="24"/>
+          <w:szCs w:val="24"/>
+        </w:rPr>
+        <w:t>o</w:t>
+      </w:r>
+      <w:r>
+        <w:rPr>
+          <w:rFonts w:ascii="Times New Roman" w:eastAsia="Times New Roman" w:hAnsi="Times New Roman" w:cs="Times New Roman"/>
+          <w:sz w:val="24"/>
+          <w:szCs w:val="24"/>
+        </w:rPr>
+        <w:t>ne-</w:t>
+      </w:r>
+      <w:r>
+        <w:rPr>
+          <w:rFonts w:ascii="Times New Roman" w:eastAsia="Times New Roman" w:hAnsi="Times New Roman" w:cs="Times New Roman"/>
+          <w:sz w:val="24"/>
+          <w:szCs w:val="24"/>
+        </w:rPr>
+        <w:t>w</w:t>
+      </w:r>
+      <w:r>
+        <w:rPr>
+          <w:rFonts w:ascii="Times New Roman" w:eastAsia="Times New Roman" w:hAnsi="Times New Roman" w:cs="Times New Roman"/>
+          <w:sz w:val="24"/>
+          <w:szCs w:val="24"/>
+        </w:rPr>
+        <w:t xml:space="preserve">ay ANOVA) was used to determine significant differences within performances between all models in general and post hoc two sample T-Tests were performed to determine significant differences between two specific groups. Run times of the models were used to determine the most efficient model for internet-wide IoT classification. The collected results along with the low run time suggest that the 1D Convolutional Neural Network is the most efficient model. Suggestions were made by the researcher to examine this phenomenon further. </w:t>
       </w:r>
     </w:p>
     <w:p>
@@ -68,18 +156,6 @@
           <w:szCs w:val="24"/>
         </w:rPr>
       </w:pPr>
-    </w:p>
-    <w:p>
-      <w:pPr>
-        <w:spacing w:line="360" w:lineRule="auto"/>
-        <w:ind w:left="360"/>
-        <w:jc w:val="center"/>
-        <w:rPr>
-          <w:rFonts w:ascii="Times New Roman" w:eastAsia="Times New Roman" w:hAnsi="Times New Roman" w:cs="Times New Roman"/>
-          <w:sz w:val="24"/>
-          <w:szCs w:val="24"/>
-        </w:rPr>
-      </w:pPr>
       <w:r>
         <w:rPr>
           <w:rFonts w:ascii="Times New Roman" w:eastAsia="Times New Roman" w:hAnsi="Times New Roman" w:cs="Times New Roman"/>
@@ -105,25 +181,7 @@
           <w:sz w:val="24"/>
           <w:szCs w:val="24"/>
         </w:rPr>
-        <w:t>There are numerous studies that indicate the use of machine learning for fingerprinting IoT devices. Multiple works have developed models that accurately classify digital devices into categories of IoT and Non-</w:t>
-      </w:r>
-      <w:proofErr w:type="gramStart"/>
-      <w:r>
-        <w:rPr>
-          <w:rFonts w:ascii="Times New Roman" w:eastAsia="Times New Roman" w:hAnsi="Times New Roman" w:cs="Times New Roman"/>
-          <w:sz w:val="24"/>
-          <w:szCs w:val="24"/>
-        </w:rPr>
-        <w:t>IoT, yet</w:t>
-      </w:r>
-      <w:proofErr w:type="gramEnd"/>
-      <w:r>
-        <w:rPr>
-          <w:rFonts w:ascii="Times New Roman" w:eastAsia="Times New Roman" w:hAnsi="Times New Roman" w:cs="Times New Roman"/>
-          <w:sz w:val="24"/>
-          <w:szCs w:val="24"/>
-        </w:rPr>
-        <w:t xml:space="preserve"> are not wide enough for real-world use. Most prior works utilize service banner text to differentiate between device types. Kumar et al. designed an ensemble of IoT classifiers based on UPnP and DNS responses, HTTP banners, and network information, achieving a 92% coverage and 96% accuracy on 1000 manually labeled devices. Despite this high accuracy, other research studies elected to solely observe network traffic to fingerprint IoT devices. Guo et al. posited that IoT devices can be classified by observing network flow because such devices exchange data with their manufacturer’s servers. After discovering nearly 200 candidate servers accessed by 26 devices across 15 vendors, their methodology successfully identified IoT devices connected across the University </w:t>
+        <w:t xml:space="preserve">There are numerous studies that indicate the use of machine learning for fingerprinting IoT devices. Multiple works have developed models that accurately classify digital devices into categories of IoT and Non-IoT, yet are not wide enough for real-world use. Most prior works utilize service banner text to differentiate between device types. Kumar et al. designed an ensemble of IoT classifiers based on UPnP and DNS responses, HTTP banners, and network information, achieving a 92% coverage and 96% accuracy on 1000 manually labeled devices. Despite this high accuracy, other research studies elected to solely observe network traffic to fingerprint IoT devices. Guo et al. posited that IoT devices can be classified by observing network flow because such devices exchange data with their manufacturer’s servers. After discovering nearly 200 candidate servers accessed by 26 devices across 15 vendors, their methodology successfully identified IoT devices connected across the University </w:t>
       </w:r>
       <w:r>
         <w:rPr>
@@ -139,7 +197,7 @@
           <w:sz w:val="24"/>
           <w:szCs w:val="24"/>
         </w:rPr>
-        <w:t xml:space="preserve"> Southern California (USC). Meidan again tested Guo’s postulate, using a supervised algorithm to classify manually labeled IoT devices in a localized lab environment to extract TCP packet features from such devices, including baby monitors, IP cameras, and printers in order to discriminate between IoT and non-IoT devices. Miettinen expounded on Meidan’s work, developing a random forest classifier trained on data from IoT device set up, allowing for the capture of device specific traits and mapping of such traits to device type. Improving anomaly and infection detection is reliant </w:t>
+        <w:t xml:space="preserve"> Southern </w:t>
       </w:r>
       <w:r>
         <w:rPr>
@@ -148,7 +206,7 @@
           <w:szCs w:val="24"/>
         </w:rPr>
         <w:lastRenderedPageBreak/>
-        <w:t>on distinguishing between device types. Nguyen et al utilized machine learning classification capabilities to not only discriminate between IoT and non-IoT devices, but also to detect anomalies in IoT devices, creating rapid intrusion detection at a high accuracy when trained on local networks. Thangavelu extends this idea to an Internet Service Provider’s (ISP) perspective, building a large-scale machine learning model capable of overcoming the limitations of past centralized approaches.</w:t>
+        <w:t>California (USC). Meidan again tested Guo’s postulate, using a supervised algorithm to classify manually labeled IoT devices in a localized lab environment to extract TCP packet features from such devices, including baby monitors, IP cameras, and printers in order to discriminate between IoT and non-IoT devices. Miettinen expounded on Meidan’s work, developing a random forest classifier trained on data from IoT device set up, allowing for the capture of device specific traits and mapping of such traits to device type. Improving anomaly and infection detection is reliant on distinguishing between device types. Nguyen et al utilized machine learning classification capabilities to not only discriminate between IoT and non-IoT devices, but also to detect anomalies in IoT devices, creating rapid intrusion detection at a high accuracy when trained on local networks. Thangavelu extends this idea to an Internet Service Provider’s (ISP) perspective, building a large-scale machine learning model capable of overcoming the limitations of past centralized approaches.</w:t>
       </w:r>
     </w:p>
     <w:p>
@@ -186,7 +244,7 @@
           <w:sz w:val="24"/>
           <w:szCs w:val="24"/>
         </w:rPr>
-        <w:t xml:space="preserve">Safei Pour et al identify a shortcoming in the mentioned literature—the scope of prior work is limited to local networks and as such, does not scale to a full internet-wide perspective. They instead leverage Internet-wide network traffic to develop deep learning techniques to identify unreachable infected devices and predict their type from the features extracted from TCP SYN packets. While their classifier is highly accurate compared to the large expanse of the Internet, it is still lower compared to models based on local networks. Yet with all these recent developments, there is no preceding work directly comparing each of these methods against each other on an Internet-wide scale. In contrast to past works, a focus will be placed on direct comparison on past methods rather than solely on one new method. This work aims to fill the gap in the knowledge of internet wide IoT classifiers, providing justification for which model and methodology creates the strongest classifier. The main reason for the importance of such a work is the need for a wide classifier in order to develop targeted security fixes for IoT devices. Creating the capability to classify each infected device on the internet allows for companies to be notified if they house an infected device and gives manufacturers the ability to make rapid target fixes to remove vulnerabilities from IoT devices. While such classifiers do exist, a full comparative study allows for improvements to be made to these classifiers. The other issue with the existing classifier Safei Pour implements is its large runtime constraint. As full monthly </w:t>
+        <w:t xml:space="preserve">Safei Pour et al identify a shortcoming in the mentioned literature—the scope of prior work is limited to local networks and as such, does not scale to a full internet-wide perspective. They instead leverage Internet-wide network traffic to develop deep learning techniques to identify unreachable infected devices and predict their type from the features extracted from TCP SYN packets. While their classifier is highly accurate compared to the large expanse of the Internet, it is still lower compared to models based on local networks. Yet with all these recent developments, there is no preceding work directly comparing each of these methods against each other on an Internet-wide scale. In contrast to past works, a focus will be placed on direct comparison on past methods rather than solely on one new method. This work aims to fill the gap in the knowledge of internet wide IoT classifiers, providing justification for which model and methodology creates the strongest classifier. The main reason for the importance of such a </w:t>
       </w:r>
       <w:r>
         <w:rPr>
@@ -195,7 +253,7 @@
           <w:szCs w:val="24"/>
         </w:rPr>
         <w:lastRenderedPageBreak/>
-        <w:t xml:space="preserve">optimization to keep the model up to date takes over half a day to run, such a model would not be able to respond to rapidly evolving cyber threats in a reasonable time. As model performance and runtime responds to the data provided, it is important to address the time constraint by focusing on the gap in the current research—whether more intensive models improve classification performance of IoT devices while maintaining time efficiency. </w:t>
+        <w:t xml:space="preserve">work is the need for a wide classifier in order to develop targeted security fixes for IoT devices. Creating the capability to classify each infected device on the internet allows for companies to be notified if they house an infected device and gives manufacturers the ability to make rapid target fixes to remove vulnerabilities from IoT devices. While such classifiers do exist, a full comparative study allows for improvements to be made to these classifiers. The other issue with the existing classifier Safei Pour implements is its large runtime constraint. As full monthly optimization to keep the model up to date takes over half a day to run, such a model would not be able to respond to rapidly evolving cyber threats in a reasonable time. As model performance and runtime responds to the data provided, it is important to address the time constraint by focusing on the gap in the current research—whether more intensive models improve classification performance of IoT devices while maintaining time efficiency. </w:t>
       </w:r>
     </w:p>
     <w:p>
@@ -320,23 +378,13 @@
         </w:rPr>
         <w:t xml:space="preserve"> packe</w:t>
       </w:r>
-      <w:proofErr w:type="spellStart"/>
-      <w:r>
-        <w:rPr>
-          <w:rFonts w:ascii="Times New Roman" w:eastAsia="Times New Roman" w:hAnsi="Times New Roman" w:cs="Times New Roman"/>
-          <w:sz w:val="24"/>
-          <w:szCs w:val="24"/>
-        </w:rPr>
-        <w:t>ts</w:t>
-      </w:r>
-      <w:proofErr w:type="spellEnd"/>
-      <w:r>
-        <w:rPr>
-          <w:rFonts w:ascii="Times New Roman" w:eastAsia="Times New Roman" w:hAnsi="Times New Roman" w:cs="Times New Roman"/>
-          <w:sz w:val="24"/>
-          <w:szCs w:val="24"/>
-        </w:rPr>
-        <w:t xml:space="preserve"> and features of the packets </w:t>
+      <w:r>
+        <w:rPr>
+          <w:rFonts w:ascii="Times New Roman" w:eastAsia="Times New Roman" w:hAnsi="Times New Roman" w:cs="Times New Roman"/>
+          <w:sz w:val="24"/>
+          <w:szCs w:val="24"/>
+        </w:rPr>
+        <w:t xml:space="preserve">ts and features of the packets </w:t>
       </w:r>
       <m:oMath>
         <m:r>
@@ -716,25 +764,7 @@
           <w:sz w:val="24"/>
           <w:szCs w:val="24"/>
         </w:rPr>
-        <w:t xml:space="preserve"> followed by max pooling, hidden layers, a</w:t>
-      </w:r>
-      <w:proofErr w:type="spellStart"/>
-      <w:r>
-        <w:rPr>
-          <w:rFonts w:ascii="Times New Roman" w:eastAsia="Times New Roman" w:hAnsi="Times New Roman" w:cs="Times New Roman"/>
-          <w:sz w:val="24"/>
-          <w:szCs w:val="24"/>
-        </w:rPr>
-        <w:t>nd</w:t>
-      </w:r>
-      <w:proofErr w:type="spellEnd"/>
-      <w:r>
-        <w:rPr>
-          <w:rFonts w:ascii="Times New Roman" w:eastAsia="Times New Roman" w:hAnsi="Times New Roman" w:cs="Times New Roman"/>
-          <w:sz w:val="24"/>
-          <w:szCs w:val="24"/>
-        </w:rPr>
-        <w:t xml:space="preserve"> a Softmax classifier at the end. </w:t>
+        <w:t xml:space="preserve"> followed by max pooling, hidden layers, and a Softmax classifier at the end. </w:t>
       </w:r>
       <w:r>
         <w:rPr>
@@ -776,25 +806,16 @@
           <w:sz w:val="24"/>
           <w:szCs w:val="24"/>
         </w:rPr>
-        <w:t>. The MW-1D-CNN concatenates the outputs of varying kernel heights to better extract correlation between the packet features. In return the m</w:t>
-      </w:r>
-      <w:proofErr w:type="spellStart"/>
-      <w:r>
-        <w:rPr>
-          <w:rFonts w:ascii="Times New Roman" w:eastAsia="Times New Roman" w:hAnsi="Times New Roman" w:cs="Times New Roman"/>
-          <w:sz w:val="24"/>
-          <w:szCs w:val="24"/>
-        </w:rPr>
-        <w:t>odel’s</w:t>
-      </w:r>
-      <w:proofErr w:type="spellEnd"/>
-      <w:r>
-        <w:rPr>
-          <w:rFonts w:ascii="Times New Roman" w:eastAsia="Times New Roman" w:hAnsi="Times New Roman" w:cs="Times New Roman"/>
-          <w:sz w:val="24"/>
-          <w:szCs w:val="24"/>
-        </w:rPr>
-        <w:t xml:space="preserve"> fir</w:t>
+        <w:t xml:space="preserve">. The MW-1D-CNN concatenates the outputs of varying kernel </w:t>
+      </w:r>
+      <w:r>
+        <w:rPr>
+          <w:rFonts w:ascii="Times New Roman" w:eastAsia="Times New Roman" w:hAnsi="Times New Roman" w:cs="Times New Roman"/>
+          <w:sz w:val="24"/>
+          <w:szCs w:val="24"/>
+        </w:rPr>
+        <w:lastRenderedPageBreak/>
+        <w:t>heights to better extract correlation between the packet features. In return the model’s fir</w:t>
       </w:r>
       <w:r>
         <w:rPr>
@@ -978,23 +999,13 @@
         </w:rPr>
         <w:t xml:space="preserve"> i</w:t>
       </w:r>
-      <w:proofErr w:type="spellStart"/>
-      <w:r>
-        <w:rPr>
-          <w:rFonts w:ascii="Times New Roman" w:eastAsia="Times New Roman" w:hAnsi="Times New Roman" w:cs="Times New Roman"/>
-          <w:sz w:val="24"/>
-          <w:szCs w:val="24"/>
-        </w:rPr>
-        <w:t>s</w:t>
-      </w:r>
-      <w:proofErr w:type="spellEnd"/>
-      <w:r>
-        <w:rPr>
-          <w:rFonts w:ascii="Times New Roman" w:eastAsia="Times New Roman" w:hAnsi="Times New Roman" w:cs="Times New Roman"/>
-          <w:sz w:val="24"/>
-          <w:szCs w:val="24"/>
-        </w:rPr>
-        <w:t xml:space="preserve"> the sequence of packets</w:t>
+      <w:r>
+        <w:rPr>
+          <w:rFonts w:ascii="Times New Roman" w:eastAsia="Times New Roman" w:hAnsi="Times New Roman" w:cs="Times New Roman"/>
+          <w:sz w:val="24"/>
+          <w:szCs w:val="24"/>
+        </w:rPr>
+        <w:t>s the sequence of packets</w:t>
       </w:r>
       <w:r>
         <w:rPr>
@@ -1391,16 +1402,7 @@
           <w:sz w:val="24"/>
           <w:szCs w:val="24"/>
         </w:rPr>
-        <w:t xml:space="preserve">is critical to capturing the varying dynamics of darknet packet flows [5]. </w:t>
-      </w:r>
-      <w:r>
-        <w:rPr>
-          <w:rFonts w:ascii="Times New Roman" w:eastAsia="Times New Roman" w:hAnsi="Times New Roman" w:cs="Times New Roman"/>
-          <w:sz w:val="24"/>
-          <w:szCs w:val="24"/>
-        </w:rPr>
-        <w:lastRenderedPageBreak/>
-        <w:t xml:space="preserve">These proposed convolutional models were implemented in the Keras library (version 2.3.1) with a Tensorflow-gpu backend (version 1.14) in Python 3.7.  As there was a large difference between the number of samples of IoT devices and non-IoT devices, cost sensitive learning was implemented. To prevent overfitting of data, the number of epochs was set to a constant 30. In order to optimize the models, Tree Parzen Estimation was used to find the best set of hyperparameters in the search space presented in </w:t>
+        <w:t xml:space="preserve">is critical to capturing the varying dynamics of darknet packet flows [5]. These proposed convolutional models were implemented in the Keras library (version 2.3.1) with a Tensorflow-gpu backend (version 1.14) in Python 3.7.  As there was a large difference between the number of samples of IoT devices and non-IoT devices, cost sensitive learning was implemented. To prevent overfitting of data, the number of epochs was set to a constant 30. In order to optimize the models, Tree Parzen Estimation was used to find the best set of hyperparameters in the search space presented in </w:t>
       </w:r>
       <w:r>
         <w:rPr>
@@ -1438,7 +1440,6 @@
         </w:rPr>
         <w:t xml:space="preserve"> is reported using the </w:t>
       </w:r>
-      <w:proofErr w:type="gramStart"/>
       <w:r>
         <w:rPr>
           <w:rFonts w:ascii="Times New Roman" w:eastAsia="Times New Roman" w:hAnsi="Times New Roman" w:cs="Times New Roman"/>
@@ -1447,18 +1448,7 @@
           <w:sz w:val="24"/>
           <w:szCs w:val="24"/>
         </w:rPr>
-        <w:t>Begin:Step</w:t>
-      </w:r>
-      <w:proofErr w:type="gramEnd"/>
-      <w:r>
-        <w:rPr>
-          <w:rFonts w:ascii="Times New Roman" w:eastAsia="Times New Roman" w:hAnsi="Times New Roman" w:cs="Times New Roman"/>
-          <w:i/>
-          <w:iCs/>
-          <w:sz w:val="24"/>
-          <w:szCs w:val="24"/>
-        </w:rPr>
-        <w:t xml:space="preserve">:End </w:t>
+        <w:t xml:space="preserve">Begin:Step:End </w:t>
       </w:r>
       <w:r>
         <w:rPr>
@@ -1646,7 +1636,7 @@
           <w:sz w:val="24"/>
           <w:szCs w:val="24"/>
         </w:rPr>
-        <w:t xml:space="preserve"> .</w:t>
+        <w:t>.</w:t>
       </w:r>
       <w:r>
         <w:rPr>
@@ -1887,7 +1877,24 @@
           <w:sz w:val="24"/>
           <w:szCs w:val="24"/>
         </w:rPr>
-        <w:t xml:space="preserve">The models after optimization will be run 50 times. In order to find the most efficient model with a negligible effect on accuracy, the data supplied from each device will be cut short to </w:t>
+        <w:lastRenderedPageBreak/>
+        <w:t xml:space="preserve">The models after optimization will be run </w:t>
+      </w:r>
+      <w:r>
+        <w:rPr>
+          <w:rFonts w:ascii="Times New Roman" w:eastAsia="Times New Roman" w:hAnsi="Times New Roman" w:cs="Times New Roman"/>
+          <w:sz w:val="24"/>
+          <w:szCs w:val="24"/>
+        </w:rPr>
+        <w:t>49</w:t>
+      </w:r>
+      <w:r>
+        <w:rPr>
+          <w:rFonts w:ascii="Times New Roman" w:eastAsia="Times New Roman" w:hAnsi="Times New Roman" w:cs="Times New Roman"/>
+          <w:sz w:val="24"/>
+          <w:szCs w:val="24"/>
+        </w:rPr>
+        <w:t xml:space="preserve"> times. In order to find the most efficient model with a negligible effect on accuracy, the data supplied from each device will be cut short to </w:t>
       </w:r>
       <m:oMath>
         <m:r>
@@ -1990,40 +1997,21 @@
         </w:rPr>
         <w:t xml:space="preserve"> performance, </w:t>
       </w:r>
-      <w:proofErr w:type="gramStart"/>
-      <w:r>
-        <w:rPr>
-          <w:rFonts w:ascii="Times New Roman" w:eastAsia="Times New Roman" w:hAnsi="Times New Roman" w:cs="Times New Roman"/>
-          <w:sz w:val="24"/>
-          <w:szCs w:val="24"/>
-        </w:rPr>
-        <w:t>20</w:t>
-      </w:r>
-      <w:r>
-        <w:rPr>
-          <w:rFonts w:ascii="Times New Roman" w:eastAsia="Times New Roman" w:hAnsi="Times New Roman" w:cs="Times New Roman"/>
-          <w:sz w:val="24"/>
-          <w:szCs w:val="24"/>
-        </w:rPr>
-        <w:t xml:space="preserve"> fold</w:t>
-      </w:r>
-      <w:proofErr w:type="gramEnd"/>
-      <w:r>
-        <w:rPr>
-          <w:rFonts w:ascii="Times New Roman" w:eastAsia="Times New Roman" w:hAnsi="Times New Roman" w:cs="Times New Roman"/>
-          <w:sz w:val="24"/>
-          <w:szCs w:val="24"/>
-        </w:rPr>
-        <w:t xml:space="preserve"> </w:t>
-      </w:r>
-      <w:r>
-        <w:rPr>
-          <w:rFonts w:ascii="Times New Roman" w:eastAsia="Times New Roman" w:hAnsi="Times New Roman" w:cs="Times New Roman"/>
-          <w:sz w:val="24"/>
-          <w:szCs w:val="24"/>
-        </w:rPr>
-        <w:lastRenderedPageBreak/>
-        <w:t>cross</w:t>
+      <w:r>
+        <w:rPr>
+          <w:rFonts w:ascii="Times New Roman" w:eastAsia="Times New Roman" w:hAnsi="Times New Roman" w:cs="Times New Roman"/>
+          <w:sz w:val="24"/>
+          <w:szCs w:val="24"/>
+        </w:rPr>
+        <w:t>20-fold</w:t>
+      </w:r>
+      <w:r>
+        <w:rPr>
+          <w:rFonts w:ascii="Times New Roman" w:eastAsia="Times New Roman" w:hAnsi="Times New Roman" w:cs="Times New Roman"/>
+          <w:sz w:val="24"/>
+          <w:szCs w:val="24"/>
+        </w:rPr>
+        <w:t xml:space="preserve"> cross</w:t>
       </w:r>
       <w:r>
         <w:rPr>
@@ -2049,24 +2037,14 @@
         </w:rPr>
         <w:t xml:space="preserve">. The general procedure for </w:t>
       </w:r>
-      <w:proofErr w:type="gramStart"/>
-      <w:r>
-        <w:rPr>
-          <w:rFonts w:ascii="Times New Roman" w:eastAsia="Times New Roman" w:hAnsi="Times New Roman" w:cs="Times New Roman"/>
-          <w:sz w:val="24"/>
-          <w:szCs w:val="24"/>
-        </w:rPr>
-        <w:t>20</w:t>
-      </w:r>
-      <w:r>
-        <w:rPr>
-          <w:rFonts w:ascii="Times New Roman" w:eastAsia="Times New Roman" w:hAnsi="Times New Roman" w:cs="Times New Roman"/>
-          <w:sz w:val="24"/>
-          <w:szCs w:val="24"/>
-        </w:rPr>
-        <w:t xml:space="preserve"> fold</w:t>
-      </w:r>
-      <w:proofErr w:type="gramEnd"/>
+      <w:r>
+        <w:rPr>
+          <w:rFonts w:ascii="Times New Roman" w:eastAsia="Times New Roman" w:hAnsi="Times New Roman" w:cs="Times New Roman"/>
+          <w:sz w:val="24"/>
+          <w:szCs w:val="24"/>
+        </w:rPr>
+        <w:t>20-fold</w:t>
+      </w:r>
       <w:r>
         <w:rPr>
           <w:rFonts w:ascii="Times New Roman" w:eastAsia="Times New Roman" w:hAnsi="Times New Roman" w:cs="Times New Roman"/>
@@ -2409,7 +2387,23 @@
           <w:sz w:val="24"/>
           <w:szCs w:val="24"/>
         </w:rPr>
-        <w:t xml:space="preserve">This is performed 50 times for each </w:t>
+        <w:t xml:space="preserve">This is performed </w:t>
+      </w:r>
+      <w:r>
+        <w:rPr>
+          <w:rFonts w:ascii="Times New Roman" w:eastAsiaTheme="minorEastAsia" w:hAnsi="Times New Roman" w:cs="Times New Roman"/>
+          <w:sz w:val="24"/>
+          <w:szCs w:val="24"/>
+        </w:rPr>
+        <w:t>49</w:t>
+      </w:r>
+      <w:r>
+        <w:rPr>
+          <w:rFonts w:ascii="Times New Roman" w:eastAsiaTheme="minorEastAsia" w:hAnsi="Times New Roman" w:cs="Times New Roman"/>
+          <w:sz w:val="24"/>
+          <w:szCs w:val="24"/>
+        </w:rPr>
+        <w:t xml:space="preserve"> times for each </w:t>
       </w:r>
       <m:oMath>
         <m:r>
@@ -2453,6 +2447,7 @@
             <w:sz w:val="24"/>
             <w:szCs w:val="24"/>
           </w:rPr>
+          <w:lastRenderedPageBreak/>
           <m:t>n</m:t>
         </m:r>
         <m:r>
@@ -2535,7 +2530,6 @@
           <w:sz w:val="24"/>
           <w:szCs w:val="24"/>
         </w:rPr>
-        <w:lastRenderedPageBreak/>
         <w:t>RESULTS</w:t>
       </w:r>
     </w:p>
@@ -2695,15 +2689,15 @@
           <w:sz w:val="24"/>
           <w:szCs w:val="24"/>
         </w:rPr>
-        <w:t xml:space="preserve"> the 20 </w:t>
-      </w:r>
-      <w:r>
-        <w:rPr>
-          <w:rFonts w:ascii="Times New Roman" w:eastAsia="Times New Roman" w:hAnsi="Times New Roman" w:cs="Times New Roman"/>
-          <w:sz w:val="24"/>
-          <w:szCs w:val="24"/>
-        </w:rPr>
-        <w:t>fold</w:t>
+        <w:t xml:space="preserve"> the </w:t>
+      </w:r>
+      <w:r>
+        <w:rPr>
+          <w:rFonts w:ascii="Times New Roman" w:eastAsia="Times New Roman" w:hAnsi="Times New Roman" w:cs="Times New Roman"/>
+          <w:sz w:val="24"/>
+          <w:szCs w:val="24"/>
+        </w:rPr>
+        <w:t>20-fold</w:t>
       </w:r>
       <w:r>
         <w:rPr>
@@ -2745,17 +2739,7 @@
           <w:sz w:val="24"/>
           <w:szCs w:val="24"/>
         </w:rPr>
-        <w:t>s 2.x-</w:t>
-      </w:r>
-      <w:proofErr w:type="gramStart"/>
-      <w:r>
-        <w:rPr>
-          <w:rFonts w:ascii="Times New Roman" w:eastAsia="Times New Roman" w:hAnsi="Times New Roman" w:cs="Times New Roman"/>
-          <w:i/>
-          <w:sz w:val="24"/>
-          <w:szCs w:val="24"/>
-        </w:rPr>
-        <w:t>2.y</w:t>
+        <w:t>s 2.x-2.y</w:t>
       </w:r>
       <w:r>
         <w:rPr>
@@ -2765,7 +2749,6 @@
         </w:rPr>
         <w:t>.</w:t>
       </w:r>
-      <w:proofErr w:type="gramEnd"/>
       <w:r>
         <w:rPr>
           <w:rFonts w:ascii="Times New Roman" w:eastAsia="Times New Roman" w:hAnsi="Times New Roman" w:cs="Times New Roman"/>
@@ -2936,126 +2919,39 @@
           <w:sz w:val="24"/>
           <w:szCs w:val="24"/>
         </w:rPr>
-        <w:t xml:space="preserve">Most prominent is the difference in the time to optimize, with the MW-1D-CNN taking 15 hours longer than the 2D-CNN and 16 hours longer than the 1D-CNN. </w:t>
-      </w:r>
-      <w:r>
-        <w:rPr>
-          <w:rFonts w:ascii="Times New Roman" w:eastAsia="Times New Roman" w:hAnsi="Times New Roman" w:cs="Times New Roman"/>
-          <w:sz w:val="24"/>
-          <w:szCs w:val="24"/>
-        </w:rPr>
-        <w:t>This difference in run time is expected due to the complexity of the models.</w:t>
-      </w:r>
-      <w:r>
-        <w:rPr>
-          <w:rFonts w:ascii="Times New Roman" w:eastAsia="Times New Roman" w:hAnsi="Times New Roman" w:cs="Times New Roman"/>
-          <w:sz w:val="24"/>
-          <w:szCs w:val="24"/>
-        </w:rPr>
-        <w:t xml:space="preserve"> As all models used have the same linear layers applied after the convolutional output, the difference herein lies in the convolutional layers. The maximum convolutional layers of the sequential models is limited to 4 layers with one convolutional operation per layer while the Multi Window Model while only having 1 convolutional layer has at least 40 convolutional operations running parallel to each other significantly increasing the run time</w:t>
-      </w:r>
-      <w:r>
-        <w:rPr>
-          <w:rFonts w:ascii="Times New Roman" w:eastAsia="Times New Roman" w:hAnsi="Times New Roman" w:cs="Times New Roman"/>
-          <w:sz w:val="24"/>
-          <w:szCs w:val="24"/>
-        </w:rPr>
-        <w:t xml:space="preserve"> (</w:t>
-      </w:r>
-      <w:r>
-        <w:rPr>
-          <w:rFonts w:ascii="Times New Roman" w:eastAsia="Times New Roman" w:hAnsi="Times New Roman" w:cs="Times New Roman"/>
-          <w:i/>
-          <w:sz w:val="24"/>
-          <w:szCs w:val="24"/>
-        </w:rPr>
-        <w:t>Insert T Test Result Here</w:t>
-      </w:r>
-      <w:r>
-        <w:rPr>
-          <w:rFonts w:ascii="Times New Roman" w:eastAsia="Times New Roman" w:hAnsi="Times New Roman" w:cs="Times New Roman"/>
-          <w:sz w:val="24"/>
-          <w:szCs w:val="24"/>
-        </w:rPr>
-        <w:t>)</w:t>
-      </w:r>
-      <w:r>
-        <w:rPr>
-          <w:rFonts w:ascii="Times New Roman" w:eastAsia="Times New Roman" w:hAnsi="Times New Roman" w:cs="Times New Roman"/>
-          <w:sz w:val="24"/>
-          <w:szCs w:val="24"/>
-        </w:rPr>
-        <w:t>.</w:t>
-      </w:r>
-      <w:r>
-        <w:rPr>
-          <w:rFonts w:ascii="Times New Roman" w:eastAsia="Times New Roman" w:hAnsi="Times New Roman" w:cs="Times New Roman"/>
-          <w:sz w:val="24"/>
-          <w:szCs w:val="24"/>
-        </w:rPr>
-        <w:t xml:space="preserve"> </w:t>
-      </w:r>
-    </w:p>
-    <w:p>
-      <w:pPr>
-        <w:spacing w:line="360" w:lineRule="auto"/>
-        <w:rPr>
-          <w:rFonts w:ascii="Times New Roman" w:eastAsia="Times New Roman" w:hAnsi="Times New Roman" w:cs="Times New Roman"/>
-          <w:sz w:val="24"/>
-          <w:szCs w:val="24"/>
-        </w:rPr>
-      </w:pPr>
-      <w:r>
-        <w:rPr>
-          <w:rFonts w:ascii="Times New Roman" w:eastAsia="Times New Roman" w:hAnsi="Times New Roman" w:cs="Times New Roman"/>
-          <w:i/>
-          <w:sz w:val="24"/>
-          <w:szCs w:val="24"/>
-        </w:rPr>
-        <w:t>Model Performance</w:t>
-      </w:r>
-    </w:p>
-    <w:p>
-      <w:pPr>
-        <w:spacing w:line="360" w:lineRule="auto"/>
-        <w:ind w:firstLine="720"/>
-        <w:rPr>
-          <w:rFonts w:ascii="Times New Roman" w:eastAsia="Times New Roman" w:hAnsi="Times New Roman" w:cs="Times New Roman"/>
-          <w:sz w:val="24"/>
-          <w:szCs w:val="24"/>
-        </w:rPr>
-      </w:pPr>
-      <w:r>
-        <w:rPr>
-          <w:rFonts w:ascii="Times New Roman" w:eastAsia="Times New Roman" w:hAnsi="Times New Roman" w:cs="Times New Roman"/>
-          <w:sz w:val="24"/>
-          <w:szCs w:val="24"/>
-        </w:rPr>
-        <w:t xml:space="preserve">Surprisingly, while the Multi Window model is much more complex than the sequential 1D Convolutional model, the sequential 1D model seemingly performs just as well in not only the optimized runs, but in the 20 fold </w:t>
-      </w:r>
-      <w:r>
-        <w:rPr>
-          <w:rFonts w:ascii="Times New Roman" w:eastAsia="Times New Roman" w:hAnsi="Times New Roman" w:cs="Times New Roman"/>
-          <w:sz w:val="24"/>
-          <w:szCs w:val="24"/>
-        </w:rPr>
-        <w:t xml:space="preserve">cross validation </w:t>
-      </w:r>
-      <w:r>
-        <w:rPr>
-          <w:rFonts w:ascii="Times New Roman" w:eastAsia="Times New Roman" w:hAnsi="Times New Roman" w:cs="Times New Roman"/>
-          <w:sz w:val="24"/>
-          <w:szCs w:val="24"/>
-        </w:rPr>
-        <w:t>tests</w:t>
-      </w:r>
-      <w:r>
-        <w:rPr>
-          <w:rFonts w:ascii="Times New Roman" w:eastAsia="Times New Roman" w:hAnsi="Times New Roman" w:cs="Times New Roman"/>
-          <w:sz w:val="24"/>
-          <w:szCs w:val="24"/>
-        </w:rPr>
-        <w:t xml:space="preserve"> (</w:t>
+        <w:t>Most prominent is the difference in the time to optimize, with the MW-1D-CNN taking 15 hours longer than the 2D-CNN and 16 hours longer than the 1D-CNN. This difference in run time is expected due to the complexity of the models. As all models used have the same linear layers applied after the convolutional output, the difference herein lies in the convolutional layers. The maximum convolutional layers of the sequential models is limited to 4 layers with one convolutional operation per layer while the Multi Window Model while only having 1 convolutional layer has at least 40 convolutional operations</w:t>
+      </w:r>
+      <w:r>
+        <w:rPr>
+          <w:rFonts w:ascii="Times New Roman" w:eastAsia="Times New Roman" w:hAnsi="Times New Roman" w:cs="Times New Roman"/>
+          <w:sz w:val="24"/>
+          <w:szCs w:val="24"/>
+        </w:rPr>
+        <w:t xml:space="preserve"> running parallel to each other, leading to a drastic increase in run time. This difference was tested when performing </w:t>
+      </w:r>
+      <w:r>
+        <w:rPr>
+          <w:rFonts w:ascii="Times New Roman" w:eastAsia="Times New Roman" w:hAnsi="Times New Roman" w:cs="Times New Roman"/>
+          <w:sz w:val="24"/>
+          <w:szCs w:val="24"/>
+        </w:rPr>
+        <w:t>49</w:t>
+      </w:r>
+      <w:r>
+        <w:rPr>
+          <w:rFonts w:ascii="Times New Roman" w:eastAsia="Times New Roman" w:hAnsi="Times New Roman" w:cs="Times New Roman"/>
+          <w:sz w:val="24"/>
+          <w:szCs w:val="24"/>
+        </w:rPr>
+        <w:t xml:space="preserve"> training trials on the models at 298 packets and was determined as significant by both one-way </w:t>
+      </w:r>
+      <w:r>
+        <w:rPr>
+          <w:rFonts w:ascii="Times New Roman" w:eastAsia="Times New Roman" w:hAnsi="Times New Roman" w:cs="Times New Roman"/>
+          <w:sz w:val="24"/>
+          <w:szCs w:val="24"/>
+        </w:rPr>
+        <w:t>ANOVA (</w:t>
       </w:r>
       <m:oMath>
         <m:r>
@@ -3064,7 +2960,492 @@
             <w:sz w:val="24"/>
             <w:szCs w:val="24"/>
           </w:rPr>
-          <m:t>p=0.0252</m:t>
+          <m:t>p=1.12</m:t>
+        </m:r>
+        <m:sSup>
+          <m:sSupPr>
+            <m:ctrlPr>
+              <w:rPr>
+                <w:rFonts w:ascii="Cambria Math" w:eastAsia="Times New Roman" w:hAnsi="Cambria Math" w:cs="Times New Roman"/>
+                <w:i/>
+                <w:sz w:val="24"/>
+                <w:szCs w:val="24"/>
+              </w:rPr>
+            </m:ctrlPr>
+          </m:sSupPr>
+          <m:e>
+            <m:r>
+              <w:rPr>
+                <w:rFonts w:ascii="Cambria Math" w:eastAsia="Times New Roman" w:hAnsi="Cambria Math" w:cs="Times New Roman"/>
+                <w:sz w:val="24"/>
+                <w:szCs w:val="24"/>
+              </w:rPr>
+              <m:t>*10</m:t>
+            </m:r>
+          </m:e>
+          <m:sup>
+            <m:r>
+              <w:rPr>
+                <w:rFonts w:ascii="Cambria Math" w:eastAsia="Times New Roman" w:hAnsi="Cambria Math" w:cs="Times New Roman"/>
+                <w:sz w:val="24"/>
+                <w:szCs w:val="24"/>
+              </w:rPr>
+              <m:t>-307</m:t>
+            </m:r>
+          </m:sup>
+        </m:sSup>
+      </m:oMath>
+      <w:r>
+        <w:rPr>
+          <w:rFonts w:ascii="Times New Roman" w:eastAsia="Times New Roman" w:hAnsi="Times New Roman" w:cs="Times New Roman"/>
+          <w:sz w:val="24"/>
+          <w:szCs w:val="24"/>
+        </w:rPr>
+        <w:t>)</w:t>
+      </w:r>
+      <w:r>
+        <w:rPr>
+          <w:rFonts w:ascii="Times New Roman" w:eastAsia="Times New Roman" w:hAnsi="Times New Roman" w:cs="Times New Roman"/>
+          <w:sz w:val="24"/>
+          <w:szCs w:val="24"/>
+        </w:rPr>
+        <w:t xml:space="preserve">, </w:t>
+      </w:r>
+      <w:r>
+        <w:rPr>
+          <w:rFonts w:ascii="Times New Roman" w:eastAsia="Times New Roman" w:hAnsi="Times New Roman" w:cs="Times New Roman"/>
+          <w:sz w:val="24"/>
+          <w:szCs w:val="24"/>
+        </w:rPr>
+        <w:t>the post hoc T-Test</w:t>
+      </w:r>
+      <w:r>
+        <w:rPr>
+          <w:rFonts w:ascii="Times New Roman" w:eastAsia="Times New Roman" w:hAnsi="Times New Roman" w:cs="Times New Roman"/>
+          <w:sz w:val="24"/>
+          <w:szCs w:val="24"/>
+        </w:rPr>
+        <w:t xml:space="preserve"> r</w:t>
+      </w:r>
+      <w:r>
+        <w:rPr>
+          <w:rFonts w:ascii="Times New Roman" w:eastAsia="Times New Roman" w:hAnsi="Times New Roman" w:cs="Times New Roman"/>
+          <w:sz w:val="24"/>
+          <w:szCs w:val="24"/>
+        </w:rPr>
+        <w:t>un</w:t>
+      </w:r>
+      <w:r>
+        <w:rPr>
+          <w:rFonts w:ascii="Times New Roman" w:eastAsia="Times New Roman" w:hAnsi="Times New Roman" w:cs="Times New Roman"/>
+          <w:sz w:val="24"/>
+          <w:szCs w:val="24"/>
+        </w:rPr>
+        <w:t xml:space="preserve"> between the 1D-CNN and the MW-1D-CNN (</w:t>
+      </w:r>
+      <m:oMath>
+        <m:r>
+          <w:rPr>
+            <w:rFonts w:ascii="Cambria Math" w:eastAsia="Times New Roman" w:hAnsi="Cambria Math" w:cs="Times New Roman"/>
+            <w:sz w:val="24"/>
+            <w:szCs w:val="24"/>
+          </w:rPr>
+          <m:t>p=1.44*</m:t>
+        </m:r>
+        <m:sSup>
+          <m:sSupPr>
+            <m:ctrlPr>
+              <w:rPr>
+                <w:rFonts w:ascii="Cambria Math" w:eastAsia="Times New Roman" w:hAnsi="Cambria Math" w:cs="Times New Roman"/>
+                <w:i/>
+                <w:sz w:val="24"/>
+                <w:szCs w:val="24"/>
+              </w:rPr>
+            </m:ctrlPr>
+          </m:sSupPr>
+          <m:e>
+            <m:r>
+              <w:rPr>
+                <w:rFonts w:ascii="Cambria Math" w:eastAsia="Times New Roman" w:hAnsi="Cambria Math" w:cs="Times New Roman"/>
+                <w:sz w:val="24"/>
+                <w:szCs w:val="24"/>
+              </w:rPr>
+              <m:t>10</m:t>
+            </m:r>
+          </m:e>
+          <m:sup>
+            <m:r>
+              <w:rPr>
+                <w:rFonts w:ascii="Cambria Math" w:eastAsia="Times New Roman" w:hAnsi="Cambria Math" w:cs="Times New Roman"/>
+                <w:sz w:val="24"/>
+                <w:szCs w:val="24"/>
+              </w:rPr>
+              <m:t>-215</m:t>
+            </m:r>
+          </m:sup>
+        </m:sSup>
+      </m:oMath>
+      <w:r>
+        <w:rPr>
+          <w:rFonts w:ascii="Times New Roman" w:eastAsia="Times New Roman" w:hAnsi="Times New Roman" w:cs="Times New Roman"/>
+          <w:sz w:val="24"/>
+          <w:szCs w:val="24"/>
+        </w:rPr>
+        <w:t xml:space="preserve">, </w:t>
+      </w:r>
+      <m:oMath>
+        <m:sSub>
+          <m:sSubPr>
+            <m:ctrlPr>
+              <w:rPr>
+                <w:rFonts w:ascii="Cambria Math" w:eastAsia="Times New Roman" w:hAnsi="Cambria Math" w:cs="Times New Roman"/>
+                <w:i/>
+                <w:sz w:val="24"/>
+                <w:szCs w:val="24"/>
+              </w:rPr>
+            </m:ctrlPr>
+          </m:sSubPr>
+          <m:e>
+            <m:r>
+              <w:rPr>
+                <w:rFonts w:ascii="Cambria Math" w:eastAsia="Times New Roman" w:hAnsi="Cambria Math" w:cs="Times New Roman"/>
+                <w:sz w:val="24"/>
+                <w:szCs w:val="24"/>
+              </w:rPr>
+              <m:t>M</m:t>
+            </m:r>
+          </m:e>
+          <m:sub>
+            <m:r>
+              <w:rPr>
+                <w:rFonts w:ascii="Cambria Math" w:eastAsia="Times New Roman" w:hAnsi="Cambria Math" w:cs="Times New Roman"/>
+                <w:sz w:val="24"/>
+                <w:szCs w:val="24"/>
+              </w:rPr>
+              <m:t>1D-CNN</m:t>
+            </m:r>
+          </m:sub>
+        </m:sSub>
+        <m:r>
+          <w:rPr>
+            <w:rFonts w:ascii="Cambria Math" w:eastAsia="Times New Roman" w:hAnsi="Cambria Math" w:cs="Times New Roman"/>
+            <w:sz w:val="24"/>
+            <w:szCs w:val="24"/>
+          </w:rPr>
+          <m:t>=75.35</m:t>
+        </m:r>
+      </m:oMath>
+      <w:r>
+        <w:rPr>
+          <w:rFonts w:ascii="Times New Roman" w:eastAsia="Times New Roman" w:hAnsi="Times New Roman" w:cs="Times New Roman"/>
+          <w:sz w:val="24"/>
+          <w:szCs w:val="24"/>
+        </w:rPr>
+        <w:t xml:space="preserve">, </w:t>
+      </w:r>
+      <m:oMath>
+        <m:sSub>
+          <m:sSubPr>
+            <m:ctrlPr>
+              <w:rPr>
+                <w:rFonts w:ascii="Cambria Math" w:eastAsia="Times New Roman" w:hAnsi="Cambria Math" w:cs="Times New Roman"/>
+                <w:i/>
+                <w:sz w:val="24"/>
+                <w:szCs w:val="24"/>
+              </w:rPr>
+            </m:ctrlPr>
+          </m:sSubPr>
+          <m:e>
+            <m:r>
+              <w:rPr>
+                <w:rFonts w:ascii="Cambria Math" w:eastAsia="Times New Roman" w:hAnsi="Cambria Math" w:cs="Times New Roman"/>
+                <w:sz w:val="24"/>
+                <w:szCs w:val="24"/>
+              </w:rPr>
+              <m:t>M</m:t>
+            </m:r>
+          </m:e>
+          <m:sub>
+            <m:r>
+              <w:rPr>
+                <w:rFonts w:ascii="Cambria Math" w:eastAsia="Times New Roman" w:hAnsi="Cambria Math" w:cs="Times New Roman"/>
+                <w:sz w:val="24"/>
+                <w:szCs w:val="24"/>
+              </w:rPr>
+              <m:t>MW-1D-CNN</m:t>
+            </m:r>
+          </m:sub>
+        </m:sSub>
+        <m:r>
+          <w:rPr>
+            <w:rFonts w:ascii="Cambria Math" w:eastAsia="Times New Roman" w:hAnsi="Cambria Math" w:cs="Times New Roman"/>
+            <w:sz w:val="24"/>
+            <w:szCs w:val="24"/>
+          </w:rPr>
+          <m:t>=622.24</m:t>
+        </m:r>
+      </m:oMath>
+      <w:r>
+        <w:rPr>
+          <w:rFonts w:ascii="Times New Roman" w:eastAsia="Times New Roman" w:hAnsi="Times New Roman" w:cs="Times New Roman"/>
+          <w:sz w:val="24"/>
+          <w:szCs w:val="24"/>
+        </w:rPr>
+        <w:t>), and the post hoc T-Test run between the 2D-CNN and the MW-1D-CNN (</w:t>
+      </w:r>
+      <m:oMath>
+        <m:r>
+          <w:rPr>
+            <w:rFonts w:ascii="Cambria Math" w:eastAsia="Times New Roman" w:hAnsi="Cambria Math" w:cs="Times New Roman"/>
+            <w:sz w:val="24"/>
+            <w:szCs w:val="24"/>
+          </w:rPr>
+          <m:t>p=8.77</m:t>
+        </m:r>
+        <m:sSup>
+          <m:sSupPr>
+            <m:ctrlPr>
+              <w:rPr>
+                <w:rFonts w:ascii="Cambria Math" w:eastAsia="Times New Roman" w:hAnsi="Cambria Math" w:cs="Times New Roman"/>
+                <w:i/>
+                <w:sz w:val="24"/>
+                <w:szCs w:val="24"/>
+              </w:rPr>
+            </m:ctrlPr>
+          </m:sSupPr>
+          <m:e>
+            <m:r>
+              <w:rPr>
+                <w:rFonts w:ascii="Cambria Math" w:eastAsia="Times New Roman" w:hAnsi="Cambria Math" w:cs="Times New Roman"/>
+                <w:sz w:val="24"/>
+                <w:szCs w:val="24"/>
+              </w:rPr>
+              <m:t>*10</m:t>
+            </m:r>
+          </m:e>
+          <m:sup>
+            <m:r>
+              <w:rPr>
+                <w:rFonts w:ascii="Cambria Math" w:eastAsia="Times New Roman" w:hAnsi="Cambria Math" w:cs="Times New Roman"/>
+                <w:sz w:val="24"/>
+                <w:szCs w:val="24"/>
+              </w:rPr>
+              <m:t>-204</m:t>
+            </m:r>
+          </m:sup>
+        </m:sSup>
+      </m:oMath>
+      <w:r>
+        <w:rPr>
+          <w:rFonts w:ascii="Times New Roman" w:eastAsia="Times New Roman" w:hAnsi="Times New Roman" w:cs="Times New Roman"/>
+          <w:sz w:val="24"/>
+          <w:szCs w:val="24"/>
+        </w:rPr>
+        <w:t xml:space="preserve">, </w:t>
+      </w:r>
+      <m:oMath>
+        <m:sSub>
+          <m:sSubPr>
+            <m:ctrlPr>
+              <w:rPr>
+                <w:rFonts w:ascii="Cambria Math" w:eastAsia="Times New Roman" w:hAnsi="Cambria Math" w:cs="Times New Roman"/>
+                <w:i/>
+                <w:sz w:val="24"/>
+                <w:szCs w:val="24"/>
+              </w:rPr>
+            </m:ctrlPr>
+          </m:sSubPr>
+          <m:e>
+            <m:r>
+              <w:rPr>
+                <w:rFonts w:ascii="Cambria Math" w:eastAsia="Times New Roman" w:hAnsi="Cambria Math" w:cs="Times New Roman"/>
+                <w:sz w:val="24"/>
+                <w:szCs w:val="24"/>
+              </w:rPr>
+              <m:t>M</m:t>
+            </m:r>
+          </m:e>
+          <m:sub>
+            <m:r>
+              <w:rPr>
+                <w:rFonts w:ascii="Cambria Math" w:eastAsia="Times New Roman" w:hAnsi="Cambria Math" w:cs="Times New Roman"/>
+                <w:sz w:val="24"/>
+                <w:szCs w:val="24"/>
+              </w:rPr>
+              <m:t>2D-CNN</m:t>
+            </m:r>
+          </m:sub>
+        </m:sSub>
+        <m:r>
+          <w:rPr>
+            <w:rFonts w:ascii="Cambria Math" w:eastAsia="Times New Roman" w:hAnsi="Cambria Math" w:cs="Times New Roman"/>
+            <w:sz w:val="24"/>
+            <w:szCs w:val="24"/>
+          </w:rPr>
+          <m:t>=85.28</m:t>
+        </m:r>
+      </m:oMath>
+      <w:r>
+        <w:rPr>
+          <w:rFonts w:ascii="Times New Roman" w:eastAsia="Times New Roman" w:hAnsi="Times New Roman" w:cs="Times New Roman"/>
+          <w:sz w:val="24"/>
+          <w:szCs w:val="24"/>
+        </w:rPr>
+        <w:t xml:space="preserve">, </w:t>
+      </w:r>
+      <m:oMath>
+        <m:sSub>
+          <m:sSubPr>
+            <m:ctrlPr>
+              <w:rPr>
+                <w:rFonts w:ascii="Cambria Math" w:eastAsia="Times New Roman" w:hAnsi="Cambria Math" w:cs="Times New Roman"/>
+                <w:i/>
+                <w:sz w:val="24"/>
+                <w:szCs w:val="24"/>
+              </w:rPr>
+            </m:ctrlPr>
+          </m:sSubPr>
+          <m:e>
+            <m:r>
+              <w:rPr>
+                <w:rFonts w:ascii="Cambria Math" w:eastAsia="Times New Roman" w:hAnsi="Cambria Math" w:cs="Times New Roman"/>
+                <w:sz w:val="24"/>
+                <w:szCs w:val="24"/>
+              </w:rPr>
+              <m:t>M</m:t>
+            </m:r>
+          </m:e>
+          <m:sub>
+            <m:r>
+              <w:rPr>
+                <w:rFonts w:ascii="Cambria Math" w:eastAsia="Times New Roman" w:hAnsi="Cambria Math" w:cs="Times New Roman"/>
+                <w:sz w:val="24"/>
+                <w:szCs w:val="24"/>
+              </w:rPr>
+              <m:t>MW-1D-CNN</m:t>
+            </m:r>
+          </m:sub>
+        </m:sSub>
+        <m:r>
+          <w:rPr>
+            <w:rFonts w:ascii="Cambria Math" w:eastAsia="Times New Roman" w:hAnsi="Cambria Math" w:cs="Times New Roman"/>
+            <w:sz w:val="24"/>
+            <w:szCs w:val="24"/>
+          </w:rPr>
+          <m:t>=622.24</m:t>
+        </m:r>
+      </m:oMath>
+      <w:r>
+        <w:rPr>
+          <w:rFonts w:ascii="Times New Roman" w:eastAsia="Times New Roman" w:hAnsi="Times New Roman" w:cs="Times New Roman"/>
+          <w:sz w:val="24"/>
+          <w:szCs w:val="24"/>
+        </w:rPr>
+        <w:t>).</w:t>
+      </w:r>
+    </w:p>
+    <w:p>
+      <w:pPr>
+        <w:spacing w:line="360" w:lineRule="auto"/>
+        <w:rPr>
+          <w:rFonts w:ascii="Times New Roman" w:eastAsia="Times New Roman" w:hAnsi="Times New Roman" w:cs="Times New Roman"/>
+          <w:sz w:val="24"/>
+          <w:szCs w:val="24"/>
+        </w:rPr>
+      </w:pPr>
+      <w:r>
+        <w:rPr>
+          <w:rFonts w:ascii="Times New Roman" w:eastAsia="Times New Roman" w:hAnsi="Times New Roman" w:cs="Times New Roman"/>
+          <w:i/>
+          <w:sz w:val="24"/>
+          <w:szCs w:val="24"/>
+        </w:rPr>
+        <w:t>Model Performance</w:t>
+      </w:r>
+    </w:p>
+    <w:p>
+      <w:pPr>
+        <w:spacing w:line="360" w:lineRule="auto"/>
+        <w:ind w:firstLine="720"/>
+        <w:rPr>
+          <w:rFonts w:ascii="Times New Roman" w:eastAsia="Times New Roman" w:hAnsi="Times New Roman" w:cs="Times New Roman"/>
+          <w:sz w:val="24"/>
+          <w:szCs w:val="24"/>
+        </w:rPr>
+      </w:pPr>
+      <w:r>
+        <w:rPr>
+          <w:rFonts w:ascii="Times New Roman" w:eastAsia="Times New Roman" w:hAnsi="Times New Roman" w:cs="Times New Roman"/>
+          <w:sz w:val="24"/>
+          <w:szCs w:val="24"/>
+        </w:rPr>
+        <w:lastRenderedPageBreak/>
+        <w:t xml:space="preserve">Surprisingly, while the Multi Window model is much more complex </w:t>
+      </w:r>
+      <w:r>
+        <w:rPr>
+          <w:rFonts w:ascii="Times New Roman" w:eastAsia="Times New Roman" w:hAnsi="Times New Roman" w:cs="Times New Roman"/>
+          <w:sz w:val="24"/>
+          <w:szCs w:val="24"/>
+        </w:rPr>
+        <w:t xml:space="preserve">and takes significantly longer to run </w:t>
+      </w:r>
+      <w:r>
+        <w:rPr>
+          <w:rFonts w:ascii="Times New Roman" w:eastAsia="Times New Roman" w:hAnsi="Times New Roman" w:cs="Times New Roman"/>
+          <w:sz w:val="24"/>
+          <w:szCs w:val="24"/>
+        </w:rPr>
+        <w:t xml:space="preserve">than the sequential 1D Convolutional model, the sequential 1D model seemingly performs just as well in not only the optimized runs, but in the </w:t>
+      </w:r>
+      <w:r>
+        <w:rPr>
+          <w:rFonts w:ascii="Times New Roman" w:eastAsia="Times New Roman" w:hAnsi="Times New Roman" w:cs="Times New Roman"/>
+          <w:sz w:val="24"/>
+          <w:szCs w:val="24"/>
+        </w:rPr>
+        <w:t>20-fold</w:t>
+      </w:r>
+      <w:r>
+        <w:rPr>
+          <w:rFonts w:ascii="Times New Roman" w:eastAsia="Times New Roman" w:hAnsi="Times New Roman" w:cs="Times New Roman"/>
+          <w:sz w:val="24"/>
+          <w:szCs w:val="24"/>
+        </w:rPr>
+        <w:t xml:space="preserve"> </w:t>
+      </w:r>
+      <w:r>
+        <w:rPr>
+          <w:rFonts w:ascii="Times New Roman" w:eastAsia="Times New Roman" w:hAnsi="Times New Roman" w:cs="Times New Roman"/>
+          <w:sz w:val="24"/>
+          <w:szCs w:val="24"/>
+        </w:rPr>
+        <w:t xml:space="preserve">cross validation </w:t>
+      </w:r>
+      <w:r>
+        <w:rPr>
+          <w:rFonts w:ascii="Times New Roman" w:eastAsia="Times New Roman" w:hAnsi="Times New Roman" w:cs="Times New Roman"/>
+          <w:sz w:val="24"/>
+          <w:szCs w:val="24"/>
+        </w:rPr>
+        <w:t>tests</w:t>
+      </w:r>
+      <w:r>
+        <w:rPr>
+          <w:rFonts w:ascii="Times New Roman" w:eastAsia="Times New Roman" w:hAnsi="Times New Roman" w:cs="Times New Roman"/>
+          <w:sz w:val="24"/>
+          <w:szCs w:val="24"/>
+        </w:rPr>
+        <w:t xml:space="preserve"> (</w:t>
+      </w:r>
+      <m:oMath>
+        <m:r>
+          <w:rPr>
+            <w:rFonts w:ascii="Cambria Math" w:eastAsia="Times New Roman" w:hAnsi="Cambria Math" w:cs="Times New Roman"/>
+            <w:sz w:val="24"/>
+            <w:szCs w:val="24"/>
+          </w:rPr>
+          <m:t>p=0.0253</m:t>
         </m:r>
       </m:oMath>
       <w:r>
@@ -3206,17 +3587,182 @@
           <w:sz w:val="24"/>
           <w:szCs w:val="24"/>
         </w:rPr>
-        <w:t>and data restriction tests (</w:t>
-      </w:r>
-      <w:r>
-        <w:rPr>
-          <w:rFonts w:ascii="Times New Roman" w:eastAsia="Times New Roman" w:hAnsi="Times New Roman" w:cs="Times New Roman"/>
-          <w:i/>
-          <w:sz w:val="24"/>
-          <w:szCs w:val="24"/>
-        </w:rPr>
-        <w:t>Insert T Test Result Here</w:t>
-      </w:r>
+        <w:t>as well. In the</w:t>
+      </w:r>
+      <w:r>
+        <w:rPr>
+          <w:rFonts w:ascii="Times New Roman" w:eastAsia="Times New Roman" w:hAnsi="Times New Roman" w:cs="Times New Roman"/>
+          <w:sz w:val="24"/>
+          <w:szCs w:val="24"/>
+        </w:rPr>
+        <w:t xml:space="preserve"> data restriction tests</w:t>
+      </w:r>
+      <w:r>
+        <w:rPr>
+          <w:rFonts w:ascii="Times New Roman" w:eastAsia="Times New Roman" w:hAnsi="Times New Roman" w:cs="Times New Roman"/>
+          <w:sz w:val="24"/>
+          <w:szCs w:val="24"/>
+        </w:rPr>
+        <w:t xml:space="preserve"> at all packet levels</w:t>
+      </w:r>
+      <w:r>
+        <w:rPr>
+          <w:rFonts w:ascii="Times New Roman" w:eastAsia="Times New Roman" w:hAnsi="Times New Roman" w:cs="Times New Roman"/>
+          <w:sz w:val="24"/>
+          <w:szCs w:val="24"/>
+        </w:rPr>
+        <w:t xml:space="preserve">, the 1D-CNN outperforms the MW-1D-CNN slightly, but none the less significantly </w:t>
+      </w:r>
+      <w:r>
+        <w:rPr>
+          <w:rFonts w:ascii="Times New Roman" w:eastAsia="Times New Roman" w:hAnsi="Times New Roman" w:cs="Times New Roman"/>
+          <w:sz w:val="24"/>
+          <w:szCs w:val="24"/>
+        </w:rPr>
+        <w:t>(</w:t>
+      </w:r>
+      <m:oMath>
+        <m:r>
+          <w:rPr>
+            <w:rFonts w:ascii="Cambria Math" w:eastAsia="Times New Roman" w:hAnsi="Cambria Math" w:cs="Times New Roman"/>
+            <w:sz w:val="24"/>
+            <w:szCs w:val="24"/>
+          </w:rPr>
+          <m:t>p=3.53*</m:t>
+        </m:r>
+        <m:sSup>
+          <m:sSupPr>
+            <m:ctrlPr>
+              <w:rPr>
+                <w:rFonts w:ascii="Cambria Math" w:eastAsia="Times New Roman" w:hAnsi="Cambria Math" w:cs="Times New Roman"/>
+                <w:i/>
+                <w:sz w:val="24"/>
+                <w:szCs w:val="24"/>
+              </w:rPr>
+            </m:ctrlPr>
+          </m:sSupPr>
+          <m:e>
+            <m:r>
+              <w:rPr>
+                <w:rFonts w:ascii="Cambria Math" w:eastAsia="Times New Roman" w:hAnsi="Cambria Math" w:cs="Times New Roman"/>
+                <w:sz w:val="24"/>
+                <w:szCs w:val="24"/>
+              </w:rPr>
+              <m:t>10</m:t>
+            </m:r>
+          </m:e>
+          <m:sup>
+            <m:r>
+              <w:rPr>
+                <w:rFonts w:ascii="Cambria Math" w:eastAsia="Times New Roman" w:hAnsi="Cambria Math" w:cs="Times New Roman"/>
+                <w:sz w:val="24"/>
+                <w:szCs w:val="24"/>
+              </w:rPr>
+              <m:t>-5</m:t>
+            </m:r>
+          </m:sup>
+        </m:sSup>
+      </m:oMath>
+      <w:r>
+        <w:rPr>
+          <w:rFonts w:ascii="Times New Roman" w:eastAsia="Times New Roman" w:hAnsi="Times New Roman" w:cs="Times New Roman"/>
+          <w:sz w:val="24"/>
+          <w:szCs w:val="24"/>
+        </w:rPr>
+        <w:t xml:space="preserve">, </w:t>
+      </w:r>
+      <m:oMath>
+        <m:sSub>
+          <m:sSubPr>
+            <m:ctrlPr>
+              <w:rPr>
+                <w:rFonts w:ascii="Cambria Math" w:eastAsia="Times New Roman" w:hAnsi="Cambria Math" w:cs="Times New Roman"/>
+                <w:i/>
+                <w:sz w:val="24"/>
+                <w:szCs w:val="24"/>
+              </w:rPr>
+            </m:ctrlPr>
+          </m:sSubPr>
+          <m:e>
+            <m:r>
+              <w:rPr>
+                <w:rFonts w:ascii="Cambria Math" w:eastAsia="Times New Roman" w:hAnsi="Cambria Math" w:cs="Times New Roman"/>
+                <w:sz w:val="24"/>
+                <w:szCs w:val="24"/>
+              </w:rPr>
+              <m:t>M</m:t>
+            </m:r>
+          </m:e>
+          <m:sub>
+            <m:r>
+              <w:rPr>
+                <w:rFonts w:ascii="Cambria Math" w:eastAsia="Times New Roman" w:hAnsi="Cambria Math" w:cs="Times New Roman"/>
+                <w:sz w:val="24"/>
+                <w:szCs w:val="24"/>
+              </w:rPr>
+              <m:t>1D-CNN</m:t>
+            </m:r>
+          </m:sub>
+        </m:sSub>
+        <m:r>
+          <w:rPr>
+            <w:rFonts w:ascii="Cambria Math" w:eastAsia="Times New Roman" w:hAnsi="Cambria Math" w:cs="Times New Roman"/>
+            <w:sz w:val="24"/>
+            <w:szCs w:val="24"/>
+          </w:rPr>
+          <m:t>=89.12</m:t>
+        </m:r>
+      </m:oMath>
+      <w:r>
+        <w:rPr>
+          <w:rFonts w:ascii="Times New Roman" w:eastAsia="Times New Roman" w:hAnsi="Times New Roman" w:cs="Times New Roman"/>
+          <w:sz w:val="24"/>
+          <w:szCs w:val="24"/>
+        </w:rPr>
+        <w:t xml:space="preserve">, </w:t>
+      </w:r>
+      <m:oMath>
+        <m:sSub>
+          <m:sSubPr>
+            <m:ctrlPr>
+              <w:rPr>
+                <w:rFonts w:ascii="Cambria Math" w:eastAsia="Times New Roman" w:hAnsi="Cambria Math" w:cs="Times New Roman"/>
+                <w:i/>
+                <w:sz w:val="24"/>
+                <w:szCs w:val="24"/>
+              </w:rPr>
+            </m:ctrlPr>
+          </m:sSubPr>
+          <m:e>
+            <m:r>
+              <w:rPr>
+                <w:rFonts w:ascii="Cambria Math" w:eastAsia="Times New Roman" w:hAnsi="Cambria Math" w:cs="Times New Roman"/>
+                <w:sz w:val="24"/>
+                <w:szCs w:val="24"/>
+              </w:rPr>
+              <m:t>M</m:t>
+            </m:r>
+          </m:e>
+          <m:sub>
+            <m:r>
+              <w:rPr>
+                <w:rFonts w:ascii="Cambria Math" w:eastAsia="Times New Roman" w:hAnsi="Cambria Math" w:cs="Times New Roman"/>
+                <w:sz w:val="24"/>
+                <w:szCs w:val="24"/>
+              </w:rPr>
+              <m:t>MW-1D-CNN</m:t>
+            </m:r>
+          </m:sub>
+        </m:sSub>
+        <m:r>
+          <w:rPr>
+            <w:rFonts w:ascii="Cambria Math" w:eastAsia="Times New Roman" w:hAnsi="Cambria Math" w:cs="Times New Roman"/>
+            <w:sz w:val="24"/>
+            <w:szCs w:val="24"/>
+          </w:rPr>
+          <m:t>=88.71</m:t>
+        </m:r>
+      </m:oMath>
       <w:r>
         <w:rPr>
           <w:rFonts w:ascii="Times New Roman" w:eastAsia="Times New Roman" w:hAnsi="Times New Roman" w:cs="Times New Roman"/>
@@ -3231,14 +3777,6 @@
           <w:sz w:val="24"/>
           <w:szCs w:val="24"/>
         </w:rPr>
-        <w:t xml:space="preserve"> as well</w:t>
-      </w:r>
-      <w:r>
-        <w:rPr>
-          <w:rFonts w:ascii="Times New Roman" w:eastAsia="Times New Roman" w:hAnsi="Times New Roman" w:cs="Times New Roman"/>
-          <w:sz w:val="24"/>
-          <w:szCs w:val="24"/>
-        </w:rPr>
         <w:t>.</w:t>
       </w:r>
       <w:r>
@@ -3247,42 +3785,413 @@
           <w:sz w:val="24"/>
           <w:szCs w:val="24"/>
         </w:rPr>
-        <w:t xml:space="preserve"> This could suggest that the 1D kernels used in both models effectively capture the dynamics of the IoT devices and can confidently discriminate them from non-IoT devices. Compared to the 2D model, </w:t>
-      </w:r>
-      <w:proofErr w:type="gramStart"/>
-      <w:r>
-        <w:rPr>
-          <w:rFonts w:ascii="Times New Roman" w:eastAsia="Times New Roman" w:hAnsi="Times New Roman" w:cs="Times New Roman"/>
-          <w:sz w:val="24"/>
-          <w:szCs w:val="24"/>
-        </w:rPr>
-        <w:t>both of the 1D</w:t>
-      </w:r>
-      <w:proofErr w:type="gramEnd"/>
-      <w:r>
-        <w:rPr>
-          <w:rFonts w:ascii="Times New Roman" w:eastAsia="Times New Roman" w:hAnsi="Times New Roman" w:cs="Times New Roman"/>
-          <w:sz w:val="24"/>
-          <w:szCs w:val="24"/>
-        </w:rPr>
-        <w:t xml:space="preserve"> based models outperform in classification of IoT devices and discrimination against non-IoT devices (</w:t>
-      </w:r>
-      <w:r>
-        <w:rPr>
-          <w:rFonts w:ascii="Times New Roman" w:eastAsia="Times New Roman" w:hAnsi="Times New Roman" w:cs="Times New Roman"/>
-          <w:i/>
-          <w:sz w:val="24"/>
-          <w:szCs w:val="24"/>
-        </w:rPr>
-        <w:t>Insert Both T Tests Here and ANOVA</w:t>
-      </w:r>
-      <w:r>
-        <w:rPr>
-          <w:rFonts w:ascii="Times New Roman" w:eastAsia="Times New Roman" w:hAnsi="Times New Roman" w:cs="Times New Roman"/>
-          <w:sz w:val="24"/>
-          <w:szCs w:val="24"/>
-        </w:rPr>
-        <w:t xml:space="preserve">). This result correlates with the differences </w:t>
+        <w:t xml:space="preserve"> This could suggest that the 1D kernels used in both models effectively capture the dynamics of the IoT devices and can confidently discriminate them from non-IoT devices. Compared to the 2D model, both of the 1D based models outperform in classification of IoT devices and discrimination against non-IoT devices</w:t>
+      </w:r>
+      <w:r>
+        <w:rPr>
+          <w:rFonts w:ascii="Times New Roman" w:eastAsia="Times New Roman" w:hAnsi="Times New Roman" w:cs="Times New Roman"/>
+          <w:sz w:val="24"/>
+          <w:szCs w:val="24"/>
+        </w:rPr>
+        <w:t xml:space="preserve"> across all packet lengths</w:t>
+      </w:r>
+      <w:r>
+        <w:rPr>
+          <w:rFonts w:ascii="Times New Roman" w:eastAsia="Times New Roman" w:hAnsi="Times New Roman" w:cs="Times New Roman"/>
+          <w:sz w:val="24"/>
+          <w:szCs w:val="24"/>
+        </w:rPr>
+        <w:t xml:space="preserve"> as</w:t>
+      </w:r>
+      <w:r>
+        <w:rPr>
+          <w:rFonts w:ascii="Times New Roman" w:eastAsia="Times New Roman" w:hAnsi="Times New Roman" w:cs="Times New Roman"/>
+          <w:sz w:val="24"/>
+          <w:szCs w:val="24"/>
+        </w:rPr>
+        <w:t xml:space="preserve"> </w:t>
+      </w:r>
+      <w:r>
+        <w:rPr>
+          <w:rFonts w:ascii="Times New Roman" w:eastAsia="Times New Roman" w:hAnsi="Times New Roman" w:cs="Times New Roman"/>
+          <w:sz w:val="24"/>
+          <w:szCs w:val="24"/>
+        </w:rPr>
+        <w:t xml:space="preserve">determined by one-way ANOVA </w:t>
+      </w:r>
+      <w:r>
+        <w:rPr>
+          <w:rFonts w:ascii="Times New Roman" w:eastAsia="Times New Roman" w:hAnsi="Times New Roman" w:cs="Times New Roman"/>
+          <w:sz w:val="24"/>
+          <w:szCs w:val="24"/>
+        </w:rPr>
+        <w:t>(</w:t>
+      </w:r>
+      <m:oMath>
+        <m:r>
+          <w:rPr>
+            <w:rFonts w:ascii="Cambria Math" w:eastAsia="Times New Roman" w:hAnsi="Cambria Math" w:cs="Times New Roman"/>
+            <w:sz w:val="24"/>
+            <w:szCs w:val="24"/>
+          </w:rPr>
+          <m:t>p=1.93*</m:t>
+        </m:r>
+        <m:sSup>
+          <m:sSupPr>
+            <m:ctrlPr>
+              <w:rPr>
+                <w:rFonts w:ascii="Cambria Math" w:eastAsia="Times New Roman" w:hAnsi="Cambria Math" w:cs="Times New Roman"/>
+                <w:i/>
+                <w:sz w:val="24"/>
+                <w:szCs w:val="24"/>
+              </w:rPr>
+            </m:ctrlPr>
+          </m:sSupPr>
+          <m:e>
+            <m:r>
+              <w:rPr>
+                <w:rFonts w:ascii="Cambria Math" w:eastAsia="Times New Roman" w:hAnsi="Cambria Math" w:cs="Times New Roman"/>
+                <w:sz w:val="24"/>
+                <w:szCs w:val="24"/>
+              </w:rPr>
+              <m:t>10</m:t>
+            </m:r>
+          </m:e>
+          <m:sup>
+            <m:r>
+              <w:rPr>
+                <w:rFonts w:ascii="Cambria Math" w:eastAsia="Times New Roman" w:hAnsi="Cambria Math" w:cs="Times New Roman"/>
+                <w:sz w:val="24"/>
+                <w:szCs w:val="24"/>
+              </w:rPr>
+              <m:t>-13</m:t>
+            </m:r>
+          </m:sup>
+        </m:sSup>
+      </m:oMath>
+      <w:r>
+        <w:rPr>
+          <w:rFonts w:ascii="Times New Roman" w:eastAsia="Times New Roman" w:hAnsi="Times New Roman" w:cs="Times New Roman"/>
+          <w:sz w:val="24"/>
+          <w:szCs w:val="24"/>
+        </w:rPr>
+        <w:t>)</w:t>
+      </w:r>
+      <w:r>
+        <w:rPr>
+          <w:rFonts w:ascii="Times New Roman" w:eastAsia="Times New Roman" w:hAnsi="Times New Roman" w:cs="Times New Roman"/>
+          <w:sz w:val="24"/>
+          <w:szCs w:val="24"/>
+        </w:rPr>
+        <w:t>, the post hoc T-Test between the 2D-CNN and 1D-CNN (</w:t>
+      </w:r>
+      <m:oMath>
+        <m:r>
+          <w:rPr>
+            <w:rFonts w:ascii="Cambria Math" w:eastAsia="Times New Roman" w:hAnsi="Cambria Math" w:cs="Times New Roman"/>
+            <w:sz w:val="24"/>
+            <w:szCs w:val="24"/>
+          </w:rPr>
+          <m:t>p=3.66*</m:t>
+        </m:r>
+        <m:sSup>
+          <m:sSupPr>
+            <m:ctrlPr>
+              <w:rPr>
+                <w:rFonts w:ascii="Cambria Math" w:eastAsia="Times New Roman" w:hAnsi="Cambria Math" w:cs="Times New Roman"/>
+                <w:i/>
+                <w:sz w:val="24"/>
+                <w:szCs w:val="24"/>
+              </w:rPr>
+            </m:ctrlPr>
+          </m:sSupPr>
+          <m:e>
+            <m:r>
+              <w:rPr>
+                <w:rFonts w:ascii="Cambria Math" w:eastAsia="Times New Roman" w:hAnsi="Cambria Math" w:cs="Times New Roman"/>
+                <w:sz w:val="24"/>
+                <w:szCs w:val="24"/>
+              </w:rPr>
+              <m:t>10</m:t>
+            </m:r>
+          </m:e>
+          <m:sup>
+            <m:r>
+              <w:rPr>
+                <w:rFonts w:ascii="Cambria Math" w:eastAsia="Times New Roman" w:hAnsi="Cambria Math" w:cs="Times New Roman"/>
+                <w:sz w:val="24"/>
+                <w:szCs w:val="24"/>
+              </w:rPr>
+              <m:t>-10</m:t>
+            </m:r>
+          </m:sup>
+        </m:sSup>
+      </m:oMath>
+      <w:r>
+        <w:rPr>
+          <w:rFonts w:ascii="Times New Roman" w:eastAsia="Times New Roman" w:hAnsi="Times New Roman" w:cs="Times New Roman"/>
+          <w:sz w:val="24"/>
+          <w:szCs w:val="24"/>
+        </w:rPr>
+        <w:t xml:space="preserve">, </w:t>
+      </w:r>
+      <m:oMath>
+        <m:sSub>
+          <m:sSubPr>
+            <m:ctrlPr>
+              <w:rPr>
+                <w:rFonts w:ascii="Cambria Math" w:eastAsia="Times New Roman" w:hAnsi="Cambria Math" w:cs="Times New Roman"/>
+                <w:i/>
+                <w:sz w:val="24"/>
+                <w:szCs w:val="24"/>
+              </w:rPr>
+            </m:ctrlPr>
+          </m:sSubPr>
+          <m:e>
+            <m:r>
+              <w:rPr>
+                <w:rFonts w:ascii="Cambria Math" w:eastAsia="Times New Roman" w:hAnsi="Cambria Math" w:cs="Times New Roman"/>
+                <w:sz w:val="24"/>
+                <w:szCs w:val="24"/>
+              </w:rPr>
+              <m:t>M</m:t>
+            </m:r>
+          </m:e>
+          <m:sub>
+            <m:r>
+              <w:rPr>
+                <w:rFonts w:ascii="Cambria Math" w:eastAsia="Times New Roman" w:hAnsi="Cambria Math" w:cs="Times New Roman"/>
+                <w:sz w:val="24"/>
+                <w:szCs w:val="24"/>
+              </w:rPr>
+              <m:t>2D-CNN</m:t>
+            </m:r>
+          </m:sub>
+        </m:sSub>
+        <m:r>
+          <w:rPr>
+            <w:rFonts w:ascii="Cambria Math" w:eastAsia="Times New Roman" w:hAnsi="Cambria Math" w:cs="Times New Roman"/>
+            <w:sz w:val="24"/>
+            <w:szCs w:val="24"/>
+          </w:rPr>
+          <m:t>=87.14</m:t>
+        </m:r>
+      </m:oMath>
+      <w:r>
+        <w:rPr>
+          <w:rFonts w:ascii="Times New Roman" w:eastAsia="Times New Roman" w:hAnsi="Times New Roman" w:cs="Times New Roman"/>
+          <w:sz w:val="24"/>
+          <w:szCs w:val="24"/>
+        </w:rPr>
+        <w:t xml:space="preserve">, </w:t>
+      </w:r>
+      <m:oMath>
+        <m:sSub>
+          <m:sSubPr>
+            <m:ctrlPr>
+              <w:rPr>
+                <w:rFonts w:ascii="Cambria Math" w:eastAsia="Times New Roman" w:hAnsi="Cambria Math" w:cs="Times New Roman"/>
+                <w:i/>
+                <w:sz w:val="24"/>
+                <w:szCs w:val="24"/>
+              </w:rPr>
+            </m:ctrlPr>
+          </m:sSubPr>
+          <m:e>
+            <m:r>
+              <w:rPr>
+                <w:rFonts w:ascii="Cambria Math" w:eastAsia="Times New Roman" w:hAnsi="Cambria Math" w:cs="Times New Roman"/>
+                <w:sz w:val="24"/>
+                <w:szCs w:val="24"/>
+              </w:rPr>
+              <m:t>M</m:t>
+            </m:r>
+          </m:e>
+          <m:sub>
+            <m:r>
+              <w:rPr>
+                <w:rFonts w:ascii="Cambria Math" w:eastAsia="Times New Roman" w:hAnsi="Cambria Math" w:cs="Times New Roman"/>
+                <w:sz w:val="24"/>
+                <w:szCs w:val="24"/>
+              </w:rPr>
+              <m:t>1D-CNN</m:t>
+            </m:r>
+          </m:sub>
+        </m:sSub>
+        <m:r>
+          <w:rPr>
+            <w:rFonts w:ascii="Cambria Math" w:eastAsia="Times New Roman" w:hAnsi="Cambria Math" w:cs="Times New Roman"/>
+            <w:sz w:val="24"/>
+            <w:szCs w:val="24"/>
+          </w:rPr>
+          <m:t>=89.12</m:t>
+        </m:r>
+      </m:oMath>
+      <w:r>
+        <w:rPr>
+          <w:rFonts w:ascii="Times New Roman" w:eastAsia="Times New Roman" w:hAnsi="Times New Roman" w:cs="Times New Roman"/>
+          <w:sz w:val="24"/>
+          <w:szCs w:val="24"/>
+        </w:rPr>
+        <w:t>), and the post hoc T-Test between the 2D-CNN and MW-1D-CNN (</w:t>
+      </w:r>
+      <m:oMath>
+        <m:r>
+          <w:rPr>
+            <w:rFonts w:ascii="Cambria Math" w:eastAsia="Times New Roman" w:hAnsi="Cambria Math" w:cs="Times New Roman"/>
+            <w:sz w:val="24"/>
+            <w:szCs w:val="24"/>
+          </w:rPr>
+          <m:t>p=2.53</m:t>
+        </m:r>
+        <m:sSup>
+          <m:sSupPr>
+            <m:ctrlPr>
+              <w:rPr>
+                <w:rFonts w:ascii="Cambria Math" w:eastAsia="Times New Roman" w:hAnsi="Cambria Math" w:cs="Times New Roman"/>
+                <w:i/>
+                <w:sz w:val="24"/>
+                <w:szCs w:val="24"/>
+              </w:rPr>
+            </m:ctrlPr>
+          </m:sSupPr>
+          <m:e>
+            <m:r>
+              <w:rPr>
+                <w:rFonts w:ascii="Cambria Math" w:eastAsia="Times New Roman" w:hAnsi="Cambria Math" w:cs="Times New Roman"/>
+                <w:sz w:val="24"/>
+                <w:szCs w:val="24"/>
+              </w:rPr>
+              <m:t>*10</m:t>
+            </m:r>
+          </m:e>
+          <m:sup>
+            <m:r>
+              <w:rPr>
+                <w:rFonts w:ascii="Cambria Math" w:eastAsia="Times New Roman" w:hAnsi="Cambria Math" w:cs="Times New Roman"/>
+                <w:sz w:val="24"/>
+                <w:szCs w:val="24"/>
+              </w:rPr>
+              <m:t>-9</m:t>
+            </m:r>
+          </m:sup>
+        </m:sSup>
+      </m:oMath>
+      <w:r>
+        <w:rPr>
+          <w:rFonts w:ascii="Times New Roman" w:eastAsia="Times New Roman" w:hAnsi="Times New Roman" w:cs="Times New Roman"/>
+          <w:sz w:val="24"/>
+          <w:szCs w:val="24"/>
+        </w:rPr>
+        <w:t xml:space="preserve">, </w:t>
+      </w:r>
+      <m:oMath>
+        <m:sSub>
+          <m:sSubPr>
+            <m:ctrlPr>
+              <w:rPr>
+                <w:rFonts w:ascii="Cambria Math" w:eastAsia="Times New Roman" w:hAnsi="Cambria Math" w:cs="Times New Roman"/>
+                <w:i/>
+                <w:sz w:val="24"/>
+                <w:szCs w:val="24"/>
+              </w:rPr>
+            </m:ctrlPr>
+          </m:sSubPr>
+          <m:e>
+            <m:r>
+              <w:rPr>
+                <w:rFonts w:ascii="Cambria Math" w:eastAsia="Times New Roman" w:hAnsi="Cambria Math" w:cs="Times New Roman"/>
+                <w:sz w:val="24"/>
+                <w:szCs w:val="24"/>
+              </w:rPr>
+              <m:t>M</m:t>
+            </m:r>
+          </m:e>
+          <m:sub>
+            <m:r>
+              <w:rPr>
+                <w:rFonts w:ascii="Cambria Math" w:eastAsia="Times New Roman" w:hAnsi="Cambria Math" w:cs="Times New Roman"/>
+                <w:sz w:val="24"/>
+                <w:szCs w:val="24"/>
+              </w:rPr>
+              <m:t>2D-CNN</m:t>
+            </m:r>
+          </m:sub>
+        </m:sSub>
+        <m:r>
+          <w:rPr>
+            <w:rFonts w:ascii="Cambria Math" w:eastAsia="Times New Roman" w:hAnsi="Cambria Math" w:cs="Times New Roman"/>
+            <w:sz w:val="24"/>
+            <w:szCs w:val="24"/>
+          </w:rPr>
+          <m:t>=87.14</m:t>
+        </m:r>
+      </m:oMath>
+      <w:r>
+        <w:rPr>
+          <w:rFonts w:ascii="Times New Roman" w:eastAsia="Times New Roman" w:hAnsi="Times New Roman" w:cs="Times New Roman"/>
+          <w:sz w:val="24"/>
+          <w:szCs w:val="24"/>
+        </w:rPr>
+        <w:t xml:space="preserve">, </w:t>
+      </w:r>
+      <m:oMath>
+        <m:sSub>
+          <m:sSubPr>
+            <m:ctrlPr>
+              <w:rPr>
+                <w:rFonts w:ascii="Cambria Math" w:eastAsia="Times New Roman" w:hAnsi="Cambria Math" w:cs="Times New Roman"/>
+                <w:i/>
+                <w:sz w:val="24"/>
+                <w:szCs w:val="24"/>
+              </w:rPr>
+            </m:ctrlPr>
+          </m:sSubPr>
+          <m:e>
+            <m:r>
+              <w:rPr>
+                <w:rFonts w:ascii="Cambria Math" w:eastAsia="Times New Roman" w:hAnsi="Cambria Math" w:cs="Times New Roman"/>
+                <w:sz w:val="24"/>
+                <w:szCs w:val="24"/>
+              </w:rPr>
+              <m:t>M</m:t>
+            </m:r>
+          </m:e>
+          <m:sub>
+            <m:r>
+              <w:rPr>
+                <w:rFonts w:ascii="Cambria Math" w:eastAsia="Times New Roman" w:hAnsi="Cambria Math" w:cs="Times New Roman"/>
+                <w:sz w:val="24"/>
+                <w:szCs w:val="24"/>
+              </w:rPr>
+              <m:t>MW-1D-CNN</m:t>
+            </m:r>
+          </m:sub>
+        </m:sSub>
+        <m:r>
+          <w:rPr>
+            <w:rFonts w:ascii="Cambria Math" w:eastAsia="Times New Roman" w:hAnsi="Cambria Math" w:cs="Times New Roman"/>
+            <w:sz w:val="24"/>
+            <w:szCs w:val="24"/>
+          </w:rPr>
+          <m:t>=88.71</m:t>
+        </m:r>
+      </m:oMath>
+      <w:r>
+        <w:rPr>
+          <w:rFonts w:ascii="Times New Roman" w:eastAsia="Times New Roman" w:hAnsi="Times New Roman" w:cs="Times New Roman"/>
+          <w:sz w:val="24"/>
+          <w:szCs w:val="24"/>
+        </w:rPr>
+        <w:t>)</w:t>
+      </w:r>
+      <w:r>
+        <w:rPr>
+          <w:rFonts w:ascii="Times New Roman" w:eastAsia="Times New Roman" w:hAnsi="Times New Roman" w:cs="Times New Roman"/>
+          <w:sz w:val="24"/>
+          <w:szCs w:val="24"/>
+        </w:rPr>
+        <w:t xml:space="preserve">. This result correlates with the differences </w:t>
       </w:r>
       <w:r>
         <w:rPr>
@@ -3363,6 +4272,42 @@
           <w:sz w:val="24"/>
           <w:szCs w:val="24"/>
         </w:rPr>
+        <w:t xml:space="preserve"> (</w:t>
+      </w:r>
+      <w:r>
+        <w:rPr>
+          <w:rFonts w:ascii="Times New Roman" w:eastAsia="Times New Roman" w:hAnsi="Times New Roman" w:cs="Times New Roman"/>
+          <w:i/>
+          <w:iCs/>
+          <w:sz w:val="24"/>
+          <w:szCs w:val="24"/>
+        </w:rPr>
+        <w:t>T</w:t>
+      </w:r>
+      <w:r>
+        <w:rPr>
+          <w:rFonts w:ascii="Times New Roman" w:eastAsia="Times New Roman" w:hAnsi="Times New Roman" w:cs="Times New Roman"/>
+          <w:i/>
+          <w:iCs/>
+          <w:sz w:val="24"/>
+          <w:szCs w:val="24"/>
+        </w:rPr>
+        <w:t>able 1.3</w:t>
+      </w:r>
+      <w:r>
+        <w:rPr>
+          <w:rFonts w:ascii="Times New Roman" w:eastAsia="Times New Roman" w:hAnsi="Times New Roman" w:cs="Times New Roman"/>
+          <w:sz w:val="24"/>
+          <w:szCs w:val="24"/>
+        </w:rPr>
+        <w:t>)</w:t>
+      </w:r>
+      <w:r>
+        <w:rPr>
+          <w:rFonts w:ascii="Times New Roman" w:eastAsia="Times New Roman" w:hAnsi="Times New Roman" w:cs="Times New Roman"/>
+          <w:sz w:val="24"/>
+          <w:szCs w:val="24"/>
+        </w:rPr>
         <w:t xml:space="preserve"> between the optimized models, suggesting the</w:t>
       </w:r>
       <w:r>
@@ -3371,16 +4316,31 @@
           <w:sz w:val="24"/>
           <w:szCs w:val="24"/>
         </w:rPr>
-        <w:t xml:space="preserve"> 2D architecture falters at both discriminating against non-IoT devices (more false negatives) and classifying IoT devices (less true positives). The higher loss </w:t>
-      </w:r>
-      <w:r>
-        <w:rPr>
-          <w:rFonts w:ascii="Times New Roman" w:eastAsia="Times New Roman" w:hAnsi="Times New Roman" w:cs="Times New Roman"/>
-          <w:sz w:val="24"/>
-          <w:szCs w:val="24"/>
-        </w:rPr>
-        <w:lastRenderedPageBreak/>
-        <w:t>measure across all packet lengths tested implies that the CNN-2D yields the most deviation between the predicted and actual result</w:t>
+        <w:t xml:space="preserve"> 2D architecture falters at both discriminating against non-IoT devices (more false negatives) and classifying IoT devices (less true positives). The higher loss measure across all packet lengths tested implies that the </w:t>
+      </w:r>
+      <w:r>
+        <w:rPr>
+          <w:rFonts w:ascii="Times New Roman" w:eastAsia="Times New Roman" w:hAnsi="Times New Roman" w:cs="Times New Roman"/>
+          <w:sz w:val="24"/>
+          <w:szCs w:val="24"/>
+        </w:rPr>
+        <w:t>2D-CNN</w:t>
+      </w:r>
+      <w:r>
+        <w:rPr>
+          <w:rFonts w:ascii="Times New Roman" w:eastAsia="Times New Roman" w:hAnsi="Times New Roman" w:cs="Times New Roman"/>
+          <w:sz w:val="24"/>
+          <w:szCs w:val="24"/>
+        </w:rPr>
+        <w:t xml:space="preserve"> yields the most deviation between the predicted and actual result</w:t>
+      </w:r>
+      <w:r>
+        <w:rPr>
+          <w:rFonts w:ascii="Times New Roman" w:eastAsia="Times New Roman" w:hAnsi="Times New Roman" w:cs="Times New Roman"/>
+          <w:sz w:val="24"/>
+          <w:szCs w:val="24"/>
+        </w:rPr>
+        <w:t xml:space="preserve"> as determined by one-way ANOVA</w:t>
       </w:r>
       <w:r>
         <w:rPr>
@@ -3390,32 +4350,56 @@
         </w:rPr>
         <w:t xml:space="preserve"> (</w:t>
       </w:r>
-      <w:r>
-        <w:rPr>
-          <w:rFonts w:ascii="Times New Roman" w:eastAsia="Times New Roman" w:hAnsi="Times New Roman" w:cs="Times New Roman"/>
-          <w:i/>
-          <w:sz w:val="24"/>
-          <w:szCs w:val="24"/>
-        </w:rPr>
-        <w:t>insert means here</w:t>
-      </w:r>
-      <w:r>
-        <w:rPr>
-          <w:rFonts w:ascii="Times New Roman" w:eastAsia="Times New Roman" w:hAnsi="Times New Roman" w:cs="Times New Roman"/>
-          <w:sz w:val="24"/>
-          <w:szCs w:val="24"/>
-        </w:rPr>
-        <w:t>) and is further supported by the lowest accuracy across all tests run (</w:t>
-      </w:r>
-      <w:r>
-        <w:rPr>
-          <w:rFonts w:ascii="Times New Roman" w:eastAsia="Times New Roman" w:hAnsi="Times New Roman" w:cs="Times New Roman"/>
-          <w:i/>
-          <w:sz w:val="24"/>
-          <w:szCs w:val="24"/>
-        </w:rPr>
-        <w:t>insert a bunch of means here and T-Test supporting this</w:t>
-      </w:r>
+      <m:oMath>
+        <m:r>
+          <w:rPr>
+            <w:rFonts w:ascii="Cambria Math" w:eastAsia="Times New Roman" w:hAnsi="Cambria Math" w:cs="Times New Roman"/>
+            <w:sz w:val="24"/>
+            <w:szCs w:val="24"/>
+          </w:rPr>
+          <m:t>p=</m:t>
+        </m:r>
+        <m:r>
+          <w:rPr>
+            <w:rFonts w:ascii="Cambria Math" w:eastAsia="Times New Roman" w:hAnsi="Cambria Math" w:cs="Times New Roman"/>
+            <w:sz w:val="24"/>
+            <w:szCs w:val="24"/>
+          </w:rPr>
+          <m:t>3.85*</m:t>
+        </m:r>
+        <m:sSup>
+          <m:sSupPr>
+            <m:ctrlPr>
+              <w:rPr>
+                <w:rFonts w:ascii="Cambria Math" w:eastAsia="Times New Roman" w:hAnsi="Cambria Math" w:cs="Times New Roman"/>
+                <w:i/>
+                <w:sz w:val="24"/>
+                <w:szCs w:val="24"/>
+              </w:rPr>
+            </m:ctrlPr>
+          </m:sSupPr>
+          <m:e>
+            <m:r>
+              <w:rPr>
+                <w:rFonts w:ascii="Cambria Math" w:eastAsia="Times New Roman" w:hAnsi="Cambria Math" w:cs="Times New Roman"/>
+                <w:sz w:val="24"/>
+                <w:szCs w:val="24"/>
+              </w:rPr>
+              <m:t>10</m:t>
+            </m:r>
+          </m:e>
+          <m:sup>
+            <m:r>
+              <w:rPr>
+                <w:rFonts w:ascii="Cambria Math" w:eastAsia="Times New Roman" w:hAnsi="Cambria Math" w:cs="Times New Roman"/>
+                <w:sz w:val="24"/>
+                <w:szCs w:val="24"/>
+              </w:rPr>
+              <m:t>-4</m:t>
+            </m:r>
+          </m:sup>
+        </m:sSup>
+      </m:oMath>
       <w:r>
         <w:rPr>
           <w:rFonts w:ascii="Times New Roman" w:eastAsia="Times New Roman" w:hAnsi="Times New Roman" w:cs="Times New Roman"/>
@@ -3423,6 +4407,754 @@
           <w:szCs w:val="24"/>
         </w:rPr>
         <w:t>)</w:t>
+      </w:r>
+      <w:r>
+        <w:rPr>
+          <w:rFonts w:ascii="Times New Roman" w:eastAsia="Times New Roman" w:hAnsi="Times New Roman" w:cs="Times New Roman"/>
+          <w:sz w:val="24"/>
+          <w:szCs w:val="24"/>
+        </w:rPr>
+        <w:t xml:space="preserve"> and</w:t>
+      </w:r>
+      <w:r>
+        <w:rPr>
+          <w:rFonts w:ascii="Times New Roman" w:eastAsia="Times New Roman" w:hAnsi="Times New Roman" w:cs="Times New Roman"/>
+          <w:sz w:val="24"/>
+          <w:szCs w:val="24"/>
+        </w:rPr>
+        <w:t xml:space="preserve"> the </w:t>
+      </w:r>
+      <w:r>
+        <w:rPr>
+          <w:rFonts w:ascii="Times New Roman" w:eastAsia="Times New Roman" w:hAnsi="Times New Roman" w:cs="Times New Roman"/>
+          <w:sz w:val="24"/>
+          <w:szCs w:val="24"/>
+        </w:rPr>
+        <w:t xml:space="preserve">post hoc T-Test between </w:t>
+      </w:r>
+      <w:r>
+        <w:rPr>
+          <w:rFonts w:ascii="Times New Roman" w:eastAsia="Times New Roman" w:hAnsi="Times New Roman" w:cs="Times New Roman"/>
+          <w:sz w:val="24"/>
+          <w:szCs w:val="24"/>
+        </w:rPr>
+        <w:t xml:space="preserve">the </w:t>
+      </w:r>
+      <w:r>
+        <w:rPr>
+          <w:rFonts w:ascii="Times New Roman" w:eastAsia="Times New Roman" w:hAnsi="Times New Roman" w:cs="Times New Roman"/>
+          <w:sz w:val="24"/>
+          <w:szCs w:val="24"/>
+        </w:rPr>
+        <w:t>2D-CNN</w:t>
+      </w:r>
+      <w:r>
+        <w:rPr>
+          <w:rFonts w:ascii="Times New Roman" w:eastAsia="Times New Roman" w:hAnsi="Times New Roman" w:cs="Times New Roman"/>
+          <w:sz w:val="24"/>
+          <w:szCs w:val="24"/>
+        </w:rPr>
+        <w:t xml:space="preserve"> and 1D-CNN (</w:t>
+      </w:r>
+      <m:oMath>
+        <m:r>
+          <w:rPr>
+            <w:rFonts w:ascii="Cambria Math" w:eastAsia="Times New Roman" w:hAnsi="Cambria Math" w:cs="Times New Roman"/>
+            <w:sz w:val="24"/>
+            <w:szCs w:val="24"/>
+          </w:rPr>
+          <m:t>p=</m:t>
+        </m:r>
+        <m:r>
+          <w:rPr>
+            <w:rFonts w:ascii="Cambria Math" w:eastAsia="Times New Roman" w:hAnsi="Cambria Math" w:cs="Times New Roman"/>
+            <w:sz w:val="24"/>
+            <w:szCs w:val="24"/>
+          </w:rPr>
+          <m:t>6.97*</m:t>
+        </m:r>
+        <m:sSup>
+          <m:sSupPr>
+            <m:ctrlPr>
+              <w:rPr>
+                <w:rFonts w:ascii="Cambria Math" w:eastAsia="Times New Roman" w:hAnsi="Cambria Math" w:cs="Times New Roman"/>
+                <w:i/>
+                <w:sz w:val="24"/>
+                <w:szCs w:val="24"/>
+              </w:rPr>
+            </m:ctrlPr>
+          </m:sSupPr>
+          <m:e>
+            <m:r>
+              <w:rPr>
+                <w:rFonts w:ascii="Cambria Math" w:eastAsia="Times New Roman" w:hAnsi="Cambria Math" w:cs="Times New Roman"/>
+                <w:sz w:val="24"/>
+                <w:szCs w:val="24"/>
+              </w:rPr>
+              <m:t>10</m:t>
+            </m:r>
+          </m:e>
+          <m:sup>
+            <m:r>
+              <w:rPr>
+                <w:rFonts w:ascii="Cambria Math" w:eastAsia="Times New Roman" w:hAnsi="Cambria Math" w:cs="Times New Roman"/>
+                <w:sz w:val="24"/>
+                <w:szCs w:val="24"/>
+              </w:rPr>
+              <m:t>-4</m:t>
+            </m:r>
+          </m:sup>
+        </m:sSup>
+      </m:oMath>
+      <w:r>
+        <w:rPr>
+          <w:rFonts w:ascii="Times New Roman" w:eastAsia="Times New Roman" w:hAnsi="Times New Roman" w:cs="Times New Roman"/>
+          <w:sz w:val="24"/>
+          <w:szCs w:val="24"/>
+        </w:rPr>
+        <w:t xml:space="preserve">, </w:t>
+      </w:r>
+      <m:oMath>
+        <m:sSub>
+          <m:sSubPr>
+            <m:ctrlPr>
+              <w:rPr>
+                <w:rFonts w:ascii="Cambria Math" w:eastAsia="Times New Roman" w:hAnsi="Cambria Math" w:cs="Times New Roman"/>
+                <w:i/>
+                <w:sz w:val="24"/>
+                <w:szCs w:val="24"/>
+              </w:rPr>
+            </m:ctrlPr>
+          </m:sSubPr>
+          <m:e>
+            <m:r>
+              <w:rPr>
+                <w:rFonts w:ascii="Cambria Math" w:eastAsia="Times New Roman" w:hAnsi="Cambria Math" w:cs="Times New Roman"/>
+                <w:sz w:val="24"/>
+                <w:szCs w:val="24"/>
+              </w:rPr>
+              <m:t>M</m:t>
+            </m:r>
+          </m:e>
+          <m:sub>
+            <m:r>
+              <w:rPr>
+                <w:rFonts w:ascii="Cambria Math" w:eastAsia="Times New Roman" w:hAnsi="Cambria Math" w:cs="Times New Roman"/>
+                <w:sz w:val="24"/>
+                <w:szCs w:val="24"/>
+              </w:rPr>
+              <m:t>2D-CNN</m:t>
+            </m:r>
+          </m:sub>
+        </m:sSub>
+        <m:r>
+          <w:rPr>
+            <w:rFonts w:ascii="Cambria Math" w:eastAsia="Times New Roman" w:hAnsi="Cambria Math" w:cs="Times New Roman"/>
+            <w:sz w:val="24"/>
+            <w:szCs w:val="24"/>
+          </w:rPr>
+          <m:t>=</m:t>
+        </m:r>
+        <m:r>
+          <w:rPr>
+            <w:rFonts w:ascii="Cambria Math" w:eastAsia="Times New Roman" w:hAnsi="Cambria Math" w:cs="Times New Roman"/>
+            <w:sz w:val="24"/>
+            <w:szCs w:val="24"/>
+          </w:rPr>
+          <m:t>0.286</m:t>
+        </m:r>
+      </m:oMath>
+      <w:r>
+        <w:rPr>
+          <w:rFonts w:ascii="Times New Roman" w:eastAsia="Times New Roman" w:hAnsi="Times New Roman" w:cs="Times New Roman"/>
+          <w:sz w:val="24"/>
+          <w:szCs w:val="24"/>
+        </w:rPr>
+        <w:t xml:space="preserve">, </w:t>
+      </w:r>
+      <m:oMath>
+        <m:sSub>
+          <m:sSubPr>
+            <m:ctrlPr>
+              <w:rPr>
+                <w:rFonts w:ascii="Cambria Math" w:eastAsia="Times New Roman" w:hAnsi="Cambria Math" w:cs="Times New Roman"/>
+                <w:i/>
+                <w:sz w:val="24"/>
+                <w:szCs w:val="24"/>
+              </w:rPr>
+            </m:ctrlPr>
+          </m:sSubPr>
+          <m:e>
+            <m:r>
+              <w:rPr>
+                <w:rFonts w:ascii="Cambria Math" w:eastAsia="Times New Roman" w:hAnsi="Cambria Math" w:cs="Times New Roman"/>
+                <w:sz w:val="24"/>
+                <w:szCs w:val="24"/>
+              </w:rPr>
+              <m:t>M</m:t>
+            </m:r>
+          </m:e>
+          <m:sub>
+            <m:r>
+              <w:rPr>
+                <w:rFonts w:ascii="Cambria Math" w:eastAsia="Times New Roman" w:hAnsi="Cambria Math" w:cs="Times New Roman"/>
+                <w:sz w:val="24"/>
+                <w:szCs w:val="24"/>
+              </w:rPr>
+              <m:t>1D-CNN</m:t>
+            </m:r>
+          </m:sub>
+        </m:sSub>
+        <m:r>
+          <w:rPr>
+            <w:rFonts w:ascii="Cambria Math" w:eastAsia="Times New Roman" w:hAnsi="Cambria Math" w:cs="Times New Roman"/>
+            <w:sz w:val="24"/>
+            <w:szCs w:val="24"/>
+          </w:rPr>
+          <m:t>=</m:t>
+        </m:r>
+        <m:r>
+          <w:rPr>
+            <w:rFonts w:ascii="Cambria Math" w:eastAsia="Times New Roman" w:hAnsi="Cambria Math" w:cs="Times New Roman"/>
+            <w:sz w:val="24"/>
+            <w:szCs w:val="24"/>
+          </w:rPr>
+          <m:t>0.255</m:t>
+        </m:r>
+      </m:oMath>
+      <w:r>
+        <w:rPr>
+          <w:rFonts w:ascii="Times New Roman" w:eastAsia="Times New Roman" w:hAnsi="Times New Roman" w:cs="Times New Roman"/>
+          <w:sz w:val="24"/>
+          <w:szCs w:val="24"/>
+        </w:rPr>
+        <w:t>)</w:t>
+      </w:r>
+      <w:r>
+        <w:rPr>
+          <w:rFonts w:ascii="Times New Roman" w:eastAsia="Times New Roman" w:hAnsi="Times New Roman" w:cs="Times New Roman"/>
+          <w:sz w:val="24"/>
+          <w:szCs w:val="24"/>
+        </w:rPr>
+        <w:t xml:space="preserve"> </w:t>
+      </w:r>
+      <w:r>
+        <w:rPr>
+          <w:rFonts w:ascii="Times New Roman" w:eastAsia="Times New Roman" w:hAnsi="Times New Roman" w:cs="Times New Roman"/>
+          <w:sz w:val="24"/>
+          <w:szCs w:val="24"/>
+        </w:rPr>
+        <w:t>This development</w:t>
+      </w:r>
+      <w:r>
+        <w:rPr>
+          <w:rFonts w:ascii="Times New Roman" w:eastAsia="Times New Roman" w:hAnsi="Times New Roman" w:cs="Times New Roman"/>
+          <w:sz w:val="24"/>
+          <w:szCs w:val="24"/>
+        </w:rPr>
+        <w:t xml:space="preserve"> is further supported by the lowest accuracy </w:t>
+      </w:r>
+      <w:r>
+        <w:rPr>
+          <w:rFonts w:ascii="Times New Roman" w:eastAsia="Times New Roman" w:hAnsi="Times New Roman" w:cs="Times New Roman"/>
+          <w:sz w:val="24"/>
+          <w:szCs w:val="24"/>
+        </w:rPr>
+        <w:t xml:space="preserve">in the </w:t>
+      </w:r>
+      <w:r>
+        <w:rPr>
+          <w:rFonts w:ascii="Times New Roman" w:eastAsia="Times New Roman" w:hAnsi="Times New Roman" w:cs="Times New Roman"/>
+          <w:sz w:val="24"/>
+          <w:szCs w:val="24"/>
+        </w:rPr>
+        <w:t>20-fold</w:t>
+      </w:r>
+      <w:r>
+        <w:rPr>
+          <w:rFonts w:ascii="Times New Roman" w:eastAsia="Times New Roman" w:hAnsi="Times New Roman" w:cs="Times New Roman"/>
+          <w:sz w:val="24"/>
+          <w:szCs w:val="24"/>
+        </w:rPr>
+        <w:t xml:space="preserve"> cross validation test</w:t>
+      </w:r>
+      <w:r>
+        <w:rPr>
+          <w:rFonts w:ascii="Times New Roman" w:eastAsia="Times New Roman" w:hAnsi="Times New Roman" w:cs="Times New Roman"/>
+          <w:sz w:val="24"/>
+          <w:szCs w:val="24"/>
+        </w:rPr>
+        <w:t xml:space="preserve"> as determined by</w:t>
+      </w:r>
+      <w:r>
+        <w:rPr>
+          <w:rFonts w:ascii="Times New Roman" w:eastAsia="Times New Roman" w:hAnsi="Times New Roman" w:cs="Times New Roman"/>
+          <w:sz w:val="24"/>
+          <w:szCs w:val="24"/>
+        </w:rPr>
+        <w:t xml:space="preserve"> one-way ANOVA</w:t>
+      </w:r>
+      <w:r>
+        <w:rPr>
+          <w:rFonts w:ascii="Times New Roman" w:eastAsia="Times New Roman" w:hAnsi="Times New Roman" w:cs="Times New Roman"/>
+          <w:sz w:val="24"/>
+          <w:szCs w:val="24"/>
+        </w:rPr>
+        <w:t xml:space="preserve"> (</w:t>
+      </w:r>
+      <m:oMath>
+        <m:r>
+          <w:rPr>
+            <w:rFonts w:ascii="Cambria Math" w:eastAsia="Times New Roman" w:hAnsi="Cambria Math" w:cs="Times New Roman"/>
+            <w:sz w:val="24"/>
+            <w:szCs w:val="24"/>
+          </w:rPr>
+          <m:t>p=</m:t>
+        </m:r>
+        <m:r>
+          <w:rPr>
+            <w:rFonts w:ascii="Cambria Math" w:eastAsia="Times New Roman" w:hAnsi="Cambria Math" w:cs="Times New Roman"/>
+            <w:sz w:val="24"/>
+            <w:szCs w:val="24"/>
+          </w:rPr>
+          <m:t>2.1</m:t>
+        </m:r>
+        <m:r>
+          <w:rPr>
+            <w:rFonts w:ascii="Cambria Math" w:eastAsia="Times New Roman" w:hAnsi="Cambria Math" w:cs="Times New Roman"/>
+            <w:sz w:val="24"/>
+            <w:szCs w:val="24"/>
+          </w:rPr>
+          <m:t>5*</m:t>
+        </m:r>
+        <m:sSup>
+          <m:sSupPr>
+            <m:ctrlPr>
+              <w:rPr>
+                <w:rFonts w:ascii="Cambria Math" w:eastAsia="Times New Roman" w:hAnsi="Cambria Math" w:cs="Times New Roman"/>
+                <w:i/>
+                <w:sz w:val="24"/>
+                <w:szCs w:val="24"/>
+              </w:rPr>
+            </m:ctrlPr>
+          </m:sSupPr>
+          <m:e>
+            <m:r>
+              <w:rPr>
+                <w:rFonts w:ascii="Cambria Math" w:eastAsia="Times New Roman" w:hAnsi="Cambria Math" w:cs="Times New Roman"/>
+                <w:sz w:val="24"/>
+                <w:szCs w:val="24"/>
+              </w:rPr>
+              <m:t>10</m:t>
+            </m:r>
+          </m:e>
+          <m:sup>
+            <m:r>
+              <w:rPr>
+                <w:rFonts w:ascii="Cambria Math" w:eastAsia="Times New Roman" w:hAnsi="Cambria Math" w:cs="Times New Roman"/>
+                <w:sz w:val="24"/>
+                <w:szCs w:val="24"/>
+              </w:rPr>
+              <m:t>-11</m:t>
+            </m:r>
+          </m:sup>
+        </m:sSup>
+      </m:oMath>
+      <w:r>
+        <w:rPr>
+          <w:rFonts w:ascii="Times New Roman" w:eastAsia="Times New Roman" w:hAnsi="Times New Roman" w:cs="Times New Roman"/>
+          <w:sz w:val="24"/>
+          <w:szCs w:val="24"/>
+        </w:rPr>
+        <w:t>)</w:t>
+      </w:r>
+      <w:r>
+        <w:rPr>
+          <w:rFonts w:ascii="Times New Roman" w:eastAsia="Times New Roman" w:hAnsi="Times New Roman" w:cs="Times New Roman"/>
+          <w:sz w:val="24"/>
+          <w:szCs w:val="24"/>
+        </w:rPr>
+        <w:t>,</w:t>
+      </w:r>
+      <w:r>
+        <w:rPr>
+          <w:rFonts w:ascii="Times New Roman" w:eastAsia="Times New Roman" w:hAnsi="Times New Roman" w:cs="Times New Roman"/>
+          <w:sz w:val="24"/>
+          <w:szCs w:val="24"/>
+        </w:rPr>
+        <w:t xml:space="preserve"> the post hoc T-Test between the 2D-CNN and 1D-CNN (</w:t>
+      </w:r>
+      <m:oMath>
+        <m:r>
+          <w:rPr>
+            <w:rFonts w:ascii="Cambria Math" w:eastAsia="Times New Roman" w:hAnsi="Cambria Math" w:cs="Times New Roman"/>
+            <w:sz w:val="24"/>
+            <w:szCs w:val="24"/>
+          </w:rPr>
+          <m:t>p=</m:t>
+        </m:r>
+        <m:r>
+          <w:rPr>
+            <w:rFonts w:ascii="Cambria Math" w:eastAsia="Times New Roman" w:hAnsi="Cambria Math" w:cs="Times New Roman"/>
+            <w:sz w:val="24"/>
+            <w:szCs w:val="24"/>
+          </w:rPr>
+          <m:t>4.54*</m:t>
+        </m:r>
+        <m:sSup>
+          <m:sSupPr>
+            <m:ctrlPr>
+              <w:rPr>
+                <w:rFonts w:ascii="Cambria Math" w:eastAsia="Times New Roman" w:hAnsi="Cambria Math" w:cs="Times New Roman"/>
+                <w:i/>
+                <w:sz w:val="24"/>
+                <w:szCs w:val="24"/>
+              </w:rPr>
+            </m:ctrlPr>
+          </m:sSupPr>
+          <m:e>
+            <m:r>
+              <w:rPr>
+                <w:rFonts w:ascii="Cambria Math" w:eastAsia="Times New Roman" w:hAnsi="Cambria Math" w:cs="Times New Roman"/>
+                <w:sz w:val="24"/>
+                <w:szCs w:val="24"/>
+              </w:rPr>
+              <m:t>10</m:t>
+            </m:r>
+          </m:e>
+          <m:sup>
+            <m:r>
+              <w:rPr>
+                <w:rFonts w:ascii="Cambria Math" w:eastAsia="Times New Roman" w:hAnsi="Cambria Math" w:cs="Times New Roman"/>
+                <w:sz w:val="24"/>
+                <w:szCs w:val="24"/>
+              </w:rPr>
+              <m:t>-8</m:t>
+            </m:r>
+          </m:sup>
+        </m:sSup>
+      </m:oMath>
+      <w:r>
+        <w:rPr>
+          <w:rFonts w:ascii="Times New Roman" w:eastAsia="Times New Roman" w:hAnsi="Times New Roman" w:cs="Times New Roman"/>
+          <w:sz w:val="24"/>
+          <w:szCs w:val="24"/>
+        </w:rPr>
+        <w:t>,</w:t>
+      </w:r>
+      <w:r>
+        <w:rPr>
+          <w:rFonts w:ascii="Times New Roman" w:eastAsia="Times New Roman" w:hAnsi="Times New Roman" w:cs="Times New Roman"/>
+          <w:sz w:val="24"/>
+          <w:szCs w:val="24"/>
+        </w:rPr>
+        <w:t xml:space="preserve"> </w:t>
+      </w:r>
+      <m:oMath>
+        <m:sSub>
+          <m:sSubPr>
+            <m:ctrlPr>
+              <w:rPr>
+                <w:rFonts w:ascii="Cambria Math" w:eastAsia="Times New Roman" w:hAnsi="Cambria Math" w:cs="Times New Roman"/>
+                <w:i/>
+                <w:sz w:val="24"/>
+                <w:szCs w:val="24"/>
+              </w:rPr>
+            </m:ctrlPr>
+          </m:sSubPr>
+          <m:e>
+            <m:r>
+              <w:rPr>
+                <w:rFonts w:ascii="Cambria Math" w:eastAsia="Times New Roman" w:hAnsi="Cambria Math" w:cs="Times New Roman"/>
+                <w:sz w:val="24"/>
+                <w:szCs w:val="24"/>
+              </w:rPr>
+              <m:t>M</m:t>
+            </m:r>
+          </m:e>
+          <m:sub>
+            <m:r>
+              <w:rPr>
+                <w:rFonts w:ascii="Cambria Math" w:eastAsia="Times New Roman" w:hAnsi="Cambria Math" w:cs="Times New Roman"/>
+                <w:sz w:val="24"/>
+                <w:szCs w:val="24"/>
+              </w:rPr>
+              <m:t>2D-CNN</m:t>
+            </m:r>
+          </m:sub>
+        </m:sSub>
+        <m:r>
+          <w:rPr>
+            <w:rFonts w:ascii="Cambria Math" w:eastAsia="Times New Roman" w:hAnsi="Cambria Math" w:cs="Times New Roman"/>
+            <w:sz w:val="24"/>
+            <w:szCs w:val="24"/>
+          </w:rPr>
+          <m:t>=</m:t>
+        </m:r>
+        <m:r>
+          <w:rPr>
+            <w:rFonts w:ascii="Cambria Math" w:eastAsia="Times New Roman" w:hAnsi="Cambria Math" w:cs="Times New Roman"/>
+            <w:sz w:val="24"/>
+            <w:szCs w:val="24"/>
+          </w:rPr>
+          <m:t>86.10</m:t>
+        </m:r>
+      </m:oMath>
+      <w:r>
+        <w:rPr>
+          <w:rFonts w:ascii="Times New Roman" w:eastAsia="Times New Roman" w:hAnsi="Times New Roman" w:cs="Times New Roman"/>
+          <w:sz w:val="24"/>
+          <w:szCs w:val="24"/>
+        </w:rPr>
+        <w:t xml:space="preserve">, </w:t>
+      </w:r>
+      <m:oMath>
+        <m:sSub>
+          <m:sSubPr>
+            <m:ctrlPr>
+              <w:rPr>
+                <w:rFonts w:ascii="Cambria Math" w:eastAsia="Times New Roman" w:hAnsi="Cambria Math" w:cs="Times New Roman"/>
+                <w:i/>
+                <w:sz w:val="24"/>
+                <w:szCs w:val="24"/>
+              </w:rPr>
+            </m:ctrlPr>
+          </m:sSubPr>
+          <m:e>
+            <m:r>
+              <w:rPr>
+                <w:rFonts w:ascii="Cambria Math" w:eastAsia="Times New Roman" w:hAnsi="Cambria Math" w:cs="Times New Roman"/>
+                <w:sz w:val="24"/>
+                <w:szCs w:val="24"/>
+              </w:rPr>
+              <m:t>M</m:t>
+            </m:r>
+          </m:e>
+          <m:sub>
+            <m:r>
+              <w:rPr>
+                <w:rFonts w:ascii="Cambria Math" w:eastAsia="Times New Roman" w:hAnsi="Cambria Math" w:cs="Times New Roman"/>
+                <w:sz w:val="24"/>
+                <w:szCs w:val="24"/>
+              </w:rPr>
+              <m:t>1D-CNN</m:t>
+            </m:r>
+          </m:sub>
+        </m:sSub>
+        <m:r>
+          <w:rPr>
+            <w:rFonts w:ascii="Cambria Math" w:eastAsia="Times New Roman" w:hAnsi="Cambria Math" w:cs="Times New Roman"/>
+            <w:sz w:val="24"/>
+            <w:szCs w:val="24"/>
+          </w:rPr>
+          <m:t>=</m:t>
+        </m:r>
+        <m:r>
+          <w:rPr>
+            <w:rFonts w:ascii="Cambria Math" w:eastAsia="Times New Roman" w:hAnsi="Cambria Math" w:cs="Times New Roman"/>
+            <w:sz w:val="24"/>
+            <w:szCs w:val="24"/>
+          </w:rPr>
+          <m:t>87.66</m:t>
+        </m:r>
+      </m:oMath>
+      <w:r>
+        <w:rPr>
+          <w:rFonts w:ascii="Times New Roman" w:eastAsia="Times New Roman" w:hAnsi="Times New Roman" w:cs="Times New Roman"/>
+          <w:sz w:val="24"/>
+          <w:szCs w:val="24"/>
+        </w:rPr>
+        <w:t>), and the post hoc T-Test between the 2D-CNN and MW-1D-CNN</w:t>
+      </w:r>
+      <w:r>
+        <w:rPr>
+          <w:rFonts w:ascii="Times New Roman" w:eastAsia="Times New Roman" w:hAnsi="Times New Roman" w:cs="Times New Roman"/>
+          <w:sz w:val="24"/>
+          <w:szCs w:val="24"/>
+        </w:rPr>
+        <w:t xml:space="preserve"> </w:t>
+      </w:r>
+      <w:r>
+        <w:rPr>
+          <w:rFonts w:ascii="Times New Roman" w:eastAsia="Times New Roman" w:hAnsi="Times New Roman" w:cs="Times New Roman"/>
+          <w:sz w:val="24"/>
+          <w:szCs w:val="24"/>
+        </w:rPr>
+        <w:t>(</w:t>
+      </w:r>
+      <m:oMath>
+        <m:r>
+          <w:rPr>
+            <w:rFonts w:ascii="Cambria Math" w:eastAsia="Times New Roman" w:hAnsi="Cambria Math" w:cs="Times New Roman"/>
+            <w:sz w:val="24"/>
+            <w:szCs w:val="24"/>
+          </w:rPr>
+          <m:t>p=5.65*</m:t>
+        </m:r>
+        <m:sSup>
+          <m:sSupPr>
+            <m:ctrlPr>
+              <w:rPr>
+                <w:rFonts w:ascii="Cambria Math" w:eastAsia="Times New Roman" w:hAnsi="Cambria Math" w:cs="Times New Roman"/>
+                <w:i/>
+                <w:sz w:val="24"/>
+                <w:szCs w:val="24"/>
+              </w:rPr>
+            </m:ctrlPr>
+          </m:sSupPr>
+          <m:e>
+            <m:r>
+              <w:rPr>
+                <w:rFonts w:ascii="Cambria Math" w:eastAsia="Times New Roman" w:hAnsi="Cambria Math" w:cs="Times New Roman"/>
+                <w:sz w:val="24"/>
+                <w:szCs w:val="24"/>
+              </w:rPr>
+              <m:t>10</m:t>
+            </m:r>
+          </m:e>
+          <m:sup>
+            <m:r>
+              <w:rPr>
+                <w:rFonts w:ascii="Cambria Math" w:eastAsia="Times New Roman" w:hAnsi="Cambria Math" w:cs="Times New Roman"/>
+                <w:sz w:val="24"/>
+                <w:szCs w:val="24"/>
+              </w:rPr>
+              <m:t>-10</m:t>
+            </m:r>
+          </m:sup>
+        </m:sSup>
+      </m:oMath>
+      <w:r>
+        <w:rPr>
+          <w:rFonts w:ascii="Times New Roman" w:eastAsia="Times New Roman" w:hAnsi="Times New Roman" w:cs="Times New Roman"/>
+          <w:sz w:val="24"/>
+          <w:szCs w:val="24"/>
+        </w:rPr>
+        <w:t xml:space="preserve">, </w:t>
+      </w:r>
+      <m:oMath>
+        <m:sSub>
+          <m:sSubPr>
+            <m:ctrlPr>
+              <w:rPr>
+                <w:rFonts w:ascii="Cambria Math" w:eastAsia="Times New Roman" w:hAnsi="Cambria Math" w:cs="Times New Roman"/>
+                <w:i/>
+                <w:sz w:val="24"/>
+                <w:szCs w:val="24"/>
+              </w:rPr>
+            </m:ctrlPr>
+          </m:sSubPr>
+          <m:e>
+            <m:r>
+              <w:rPr>
+                <w:rFonts w:ascii="Cambria Math" w:eastAsia="Times New Roman" w:hAnsi="Cambria Math" w:cs="Times New Roman"/>
+                <w:sz w:val="24"/>
+                <w:szCs w:val="24"/>
+              </w:rPr>
+              <m:t>M</m:t>
+            </m:r>
+          </m:e>
+          <m:sub>
+            <m:r>
+              <w:rPr>
+                <w:rFonts w:ascii="Cambria Math" w:eastAsia="Times New Roman" w:hAnsi="Cambria Math" w:cs="Times New Roman"/>
+                <w:sz w:val="24"/>
+                <w:szCs w:val="24"/>
+              </w:rPr>
+              <m:t>2D-CNN</m:t>
+            </m:r>
+          </m:sub>
+        </m:sSub>
+        <m:r>
+          <w:rPr>
+            <w:rFonts w:ascii="Cambria Math" w:eastAsia="Times New Roman" w:hAnsi="Cambria Math" w:cs="Times New Roman"/>
+            <w:sz w:val="24"/>
+            <w:szCs w:val="24"/>
+          </w:rPr>
+          <m:t>=</m:t>
+        </m:r>
+        <m:r>
+          <w:rPr>
+            <w:rFonts w:ascii="Cambria Math" w:eastAsia="Times New Roman" w:hAnsi="Cambria Math" w:cs="Times New Roman"/>
+            <w:sz w:val="24"/>
+            <w:szCs w:val="24"/>
+          </w:rPr>
+          <m:t>86.10</m:t>
+        </m:r>
+      </m:oMath>
+      <w:r>
+        <w:rPr>
+          <w:rFonts w:ascii="Times New Roman" w:eastAsia="Times New Roman" w:hAnsi="Times New Roman" w:cs="Times New Roman"/>
+          <w:sz w:val="24"/>
+          <w:szCs w:val="24"/>
+        </w:rPr>
+        <w:t xml:space="preserve">, </w:t>
+      </w:r>
+      <m:oMath>
+        <m:sSub>
+          <m:sSubPr>
+            <m:ctrlPr>
+              <w:rPr>
+                <w:rFonts w:ascii="Cambria Math" w:eastAsia="Times New Roman" w:hAnsi="Cambria Math" w:cs="Times New Roman"/>
+                <w:i/>
+                <w:sz w:val="24"/>
+                <w:szCs w:val="24"/>
+              </w:rPr>
+            </m:ctrlPr>
+          </m:sSubPr>
+          <m:e>
+            <m:r>
+              <w:rPr>
+                <w:rFonts w:ascii="Cambria Math" w:eastAsia="Times New Roman" w:hAnsi="Cambria Math" w:cs="Times New Roman"/>
+                <w:sz w:val="24"/>
+                <w:szCs w:val="24"/>
+              </w:rPr>
+              <m:t>M</m:t>
+            </m:r>
+          </m:e>
+          <m:sub>
+            <m:r>
+              <w:rPr>
+                <w:rFonts w:ascii="Cambria Math" w:eastAsia="Times New Roman" w:hAnsi="Cambria Math" w:cs="Times New Roman"/>
+                <w:sz w:val="24"/>
+                <w:szCs w:val="24"/>
+              </w:rPr>
+              <m:t>MW-1D-CNN</m:t>
+            </m:r>
+          </m:sub>
+        </m:sSub>
+        <m:r>
+          <w:rPr>
+            <w:rFonts w:ascii="Cambria Math" w:eastAsia="Times New Roman" w:hAnsi="Cambria Math" w:cs="Times New Roman"/>
+            <w:sz w:val="24"/>
+            <w:szCs w:val="24"/>
+          </w:rPr>
+          <m:t>=</m:t>
+        </m:r>
+        <m:r>
+          <w:rPr>
+            <w:rFonts w:ascii="Cambria Math" w:eastAsia="Times New Roman" w:hAnsi="Cambria Math" w:cs="Times New Roman"/>
+            <w:sz w:val="24"/>
+            <w:szCs w:val="24"/>
+          </w:rPr>
+          <m:t>88.12</m:t>
+        </m:r>
+      </m:oMath>
+      <w:r>
+        <w:rPr>
+          <w:rFonts w:ascii="Times New Roman" w:eastAsia="Times New Roman" w:hAnsi="Times New Roman" w:cs="Times New Roman"/>
+          <w:sz w:val="24"/>
+          <w:szCs w:val="24"/>
+        </w:rPr>
+        <w:t>)</w:t>
+      </w:r>
+      <w:r>
+        <w:rPr>
+          <w:rFonts w:ascii="Times New Roman" w:eastAsia="Times New Roman" w:hAnsi="Times New Roman" w:cs="Times New Roman"/>
+          <w:sz w:val="24"/>
+          <w:szCs w:val="24"/>
+        </w:rPr>
+        <w:t>.</w:t>
       </w:r>
       <w:r>
         <w:rPr>
@@ -3458,11 +5190,399 @@
         <w:spacing w:line="360" w:lineRule="auto"/>
         <w:rPr>
           <w:rFonts w:ascii="Times New Roman" w:eastAsia="Times New Roman" w:hAnsi="Times New Roman" w:cs="Times New Roman"/>
+          <w:iCs/>
+          <w:sz w:val="24"/>
+          <w:szCs w:val="24"/>
+        </w:rPr>
+      </w:pPr>
+      <w:r>
+        <w:rPr>
+          <w:rFonts w:ascii="Times New Roman" w:eastAsia="Times New Roman" w:hAnsi="Times New Roman" w:cs="Times New Roman"/>
+          <w:iCs/>
+          <w:sz w:val="24"/>
+          <w:szCs w:val="24"/>
+        </w:rPr>
+        <w:tab/>
+        <w:t xml:space="preserve">While model performance is important to the scope of this work, </w:t>
+      </w:r>
+      <w:r>
+        <w:rPr>
+          <w:rFonts w:ascii="Times New Roman" w:eastAsia="Times New Roman" w:hAnsi="Times New Roman" w:cs="Times New Roman"/>
+          <w:iCs/>
+          <w:sz w:val="24"/>
+          <w:szCs w:val="24"/>
+        </w:rPr>
+        <w:t>there is also a need for a focus on efficiency in the real worl</w:t>
+      </w:r>
+      <w:r>
+        <w:rPr>
+          <w:rFonts w:ascii="Times New Roman" w:eastAsia="Times New Roman" w:hAnsi="Times New Roman" w:cs="Times New Roman"/>
+          <w:iCs/>
+          <w:sz w:val="24"/>
+          <w:szCs w:val="24"/>
+        </w:rPr>
+        <w:t xml:space="preserve">d. By limiting the data used to train the models, run time is </w:t>
+      </w:r>
+      <w:r>
+        <w:rPr>
+          <w:rFonts w:ascii="Times New Roman" w:eastAsia="Times New Roman" w:hAnsi="Times New Roman" w:cs="Times New Roman"/>
+          <w:iCs/>
+          <w:sz w:val="24"/>
+          <w:szCs w:val="24"/>
+        </w:rPr>
+        <w:t>decreased</w:t>
+      </w:r>
+      <w:r>
+        <w:rPr>
+          <w:rFonts w:ascii="Times New Roman" w:eastAsia="Times New Roman" w:hAnsi="Times New Roman" w:cs="Times New Roman"/>
+          <w:iCs/>
+          <w:sz w:val="24"/>
+          <w:szCs w:val="24"/>
+        </w:rPr>
+        <w:t xml:space="preserve"> (see </w:t>
+      </w:r>
+      <w:r>
+        <w:rPr>
+          <w:rFonts w:ascii="Times New Roman" w:eastAsia="Times New Roman" w:hAnsi="Times New Roman" w:cs="Times New Roman"/>
           <w:i/>
           <w:sz w:val="24"/>
           <w:szCs w:val="24"/>
         </w:rPr>
-      </w:pPr>
+        <w:t>Figure X.x</w:t>
+      </w:r>
+      <w:r>
+        <w:rPr>
+          <w:rFonts w:ascii="Times New Roman" w:eastAsia="Times New Roman" w:hAnsi="Times New Roman" w:cs="Times New Roman"/>
+          <w:iCs/>
+          <w:sz w:val="24"/>
+          <w:szCs w:val="24"/>
+        </w:rPr>
+        <w:t>), yet</w:t>
+      </w:r>
+      <w:r>
+        <w:rPr>
+          <w:rFonts w:ascii="Times New Roman" w:eastAsia="Times New Roman" w:hAnsi="Times New Roman" w:cs="Times New Roman"/>
+          <w:iCs/>
+          <w:sz w:val="24"/>
+          <w:szCs w:val="24"/>
+        </w:rPr>
+        <w:t xml:space="preserve"> there is no significant difference between accuracies between </w:t>
+      </w:r>
+      <w:r>
+        <w:rPr>
+          <w:rFonts w:ascii="Times New Roman" w:eastAsia="Times New Roman" w:hAnsi="Times New Roman" w:cs="Times New Roman"/>
+          <w:iCs/>
+          <w:sz w:val="24"/>
+          <w:szCs w:val="24"/>
+        </w:rPr>
+        <w:t xml:space="preserve">all </w:t>
+      </w:r>
+      <w:r>
+        <w:rPr>
+          <w:rFonts w:ascii="Times New Roman" w:eastAsia="Times New Roman" w:hAnsi="Times New Roman" w:cs="Times New Roman"/>
+          <w:iCs/>
+          <w:sz w:val="24"/>
+          <w:szCs w:val="24"/>
+        </w:rPr>
+        <w:t xml:space="preserve">differing packet lengths on </w:t>
+      </w:r>
+      <w:r>
+        <w:rPr>
+          <w:rFonts w:ascii="Times New Roman" w:eastAsia="Times New Roman" w:hAnsi="Times New Roman" w:cs="Times New Roman"/>
+          <w:iCs/>
+          <w:sz w:val="24"/>
+          <w:szCs w:val="24"/>
+        </w:rPr>
+        <w:t>the 2D-CNN</w:t>
+      </w:r>
+      <w:r>
+        <w:rPr>
+          <w:rFonts w:ascii="Times New Roman" w:eastAsia="Times New Roman" w:hAnsi="Times New Roman" w:cs="Times New Roman"/>
+          <w:iCs/>
+          <w:sz w:val="24"/>
+          <w:szCs w:val="24"/>
+        </w:rPr>
+        <w:t xml:space="preserve"> (</w:t>
+      </w:r>
+      <m:oMath>
+        <m:r>
+          <w:rPr>
+            <w:rFonts w:ascii="Cambria Math" w:eastAsia="Times New Roman" w:hAnsi="Cambria Math" w:cs="Times New Roman"/>
+            <w:sz w:val="24"/>
+            <w:szCs w:val="24"/>
+          </w:rPr>
+          <m:t>p=</m:t>
+        </m:r>
+        <m:r>
+          <w:rPr>
+            <w:rFonts w:ascii="Cambria Math" w:eastAsia="Times New Roman" w:hAnsi="Cambria Math" w:cs="Times New Roman"/>
+            <w:sz w:val="24"/>
+            <w:szCs w:val="24"/>
+          </w:rPr>
+          <m:t>0.244</m:t>
+        </m:r>
+      </m:oMath>
+      <w:r>
+        <w:rPr>
+          <w:rFonts w:ascii="Times New Roman" w:eastAsia="Times New Roman" w:hAnsi="Times New Roman" w:cs="Times New Roman"/>
+          <w:iCs/>
+          <w:sz w:val="24"/>
+          <w:szCs w:val="24"/>
+        </w:rPr>
+        <w:t>)</w:t>
+      </w:r>
+      <w:r>
+        <w:rPr>
+          <w:rFonts w:ascii="Times New Roman" w:eastAsia="Times New Roman" w:hAnsi="Times New Roman" w:cs="Times New Roman"/>
+          <w:iCs/>
+          <w:sz w:val="24"/>
+          <w:szCs w:val="24"/>
+        </w:rPr>
+        <w:t xml:space="preserve"> and MW-1D-CNN</w:t>
+      </w:r>
+      <w:r>
+        <w:rPr>
+          <w:rFonts w:ascii="Times New Roman" w:eastAsia="Times New Roman" w:hAnsi="Times New Roman" w:cs="Times New Roman"/>
+          <w:iCs/>
+          <w:sz w:val="24"/>
+          <w:szCs w:val="24"/>
+        </w:rPr>
+        <w:t xml:space="preserve"> (</w:t>
+      </w:r>
+      <m:oMath>
+        <m:r>
+          <w:rPr>
+            <w:rFonts w:ascii="Cambria Math" w:eastAsia="Times New Roman" w:hAnsi="Cambria Math" w:cs="Times New Roman"/>
+            <w:sz w:val="24"/>
+            <w:szCs w:val="24"/>
+          </w:rPr>
+          <m:t>p=0.</m:t>
+        </m:r>
+        <m:r>
+          <w:rPr>
+            <w:rFonts w:ascii="Cambria Math" w:eastAsia="Times New Roman" w:hAnsi="Cambria Math" w:cs="Times New Roman"/>
+            <w:sz w:val="24"/>
+            <w:szCs w:val="24"/>
+          </w:rPr>
+          <m:t>196</m:t>
+        </m:r>
+      </m:oMath>
+      <w:r>
+        <w:rPr>
+          <w:rFonts w:ascii="Times New Roman" w:eastAsia="Times New Roman" w:hAnsi="Times New Roman" w:cs="Times New Roman"/>
+          <w:iCs/>
+          <w:sz w:val="24"/>
+          <w:szCs w:val="24"/>
+        </w:rPr>
+        <w:t>)</w:t>
+      </w:r>
+      <w:r>
+        <w:rPr>
+          <w:rFonts w:ascii="Times New Roman" w:eastAsia="Times New Roman" w:hAnsi="Times New Roman" w:cs="Times New Roman"/>
+          <w:iCs/>
+          <w:sz w:val="24"/>
+          <w:szCs w:val="24"/>
+        </w:rPr>
+        <w:t xml:space="preserve"> as determined by one-way ANOVA</w:t>
+      </w:r>
+      <w:r>
+        <w:rPr>
+          <w:rFonts w:ascii="Times New Roman" w:eastAsia="Times New Roman" w:hAnsi="Times New Roman" w:cs="Times New Roman"/>
+          <w:iCs/>
+          <w:sz w:val="24"/>
+          <w:szCs w:val="24"/>
+        </w:rPr>
+        <w:t>.</w:t>
+      </w:r>
+      <w:r>
+        <w:rPr>
+          <w:rFonts w:ascii="Times New Roman" w:eastAsia="Times New Roman" w:hAnsi="Times New Roman" w:cs="Times New Roman"/>
+          <w:iCs/>
+          <w:sz w:val="24"/>
+          <w:szCs w:val="24"/>
+        </w:rPr>
+        <w:t xml:space="preserve"> While there is a significant difference across all packet levels </w:t>
+      </w:r>
+      <w:r>
+        <w:rPr>
+          <w:rFonts w:ascii="Times New Roman" w:eastAsia="Times New Roman" w:hAnsi="Times New Roman" w:cs="Times New Roman"/>
+          <w:iCs/>
+          <w:sz w:val="24"/>
+          <w:szCs w:val="24"/>
+        </w:rPr>
+        <w:lastRenderedPageBreak/>
+        <w:t>for the 1D-CNN (</w:t>
+      </w:r>
+      <m:oMath>
+        <m:r>
+          <w:rPr>
+            <w:rFonts w:ascii="Cambria Math" w:eastAsia="Times New Roman" w:hAnsi="Cambria Math" w:cs="Times New Roman"/>
+            <w:sz w:val="24"/>
+            <w:szCs w:val="24"/>
+          </w:rPr>
+          <m:t>p=</m:t>
+        </m:r>
+        <m:r>
+          <w:rPr>
+            <w:rFonts w:ascii="Cambria Math" w:eastAsia="Times New Roman" w:hAnsi="Cambria Math" w:cs="Times New Roman"/>
+            <w:sz w:val="24"/>
+            <w:szCs w:val="24"/>
+          </w:rPr>
+          <m:t>9.25*</m:t>
+        </m:r>
+        <m:sSup>
+          <m:sSupPr>
+            <m:ctrlPr>
+              <w:rPr>
+                <w:rFonts w:ascii="Cambria Math" w:eastAsia="Times New Roman" w:hAnsi="Cambria Math" w:cs="Times New Roman"/>
+                <w:i/>
+                <w:iCs/>
+                <w:sz w:val="24"/>
+                <w:szCs w:val="24"/>
+              </w:rPr>
+            </m:ctrlPr>
+          </m:sSupPr>
+          <m:e>
+            <m:r>
+              <w:rPr>
+                <w:rFonts w:ascii="Cambria Math" w:eastAsia="Times New Roman" w:hAnsi="Cambria Math" w:cs="Times New Roman"/>
+                <w:sz w:val="24"/>
+                <w:szCs w:val="24"/>
+              </w:rPr>
+              <m:t>10</m:t>
+            </m:r>
+          </m:e>
+          <m:sup>
+            <m:r>
+              <w:rPr>
+                <w:rFonts w:ascii="Cambria Math" w:eastAsia="Times New Roman" w:hAnsi="Cambria Math" w:cs="Times New Roman"/>
+                <w:sz w:val="24"/>
+                <w:szCs w:val="24"/>
+              </w:rPr>
+              <m:t>-7</m:t>
+            </m:r>
+          </m:sup>
+        </m:sSup>
+      </m:oMath>
+      <w:r>
+        <w:rPr>
+          <w:rFonts w:ascii="Times New Roman" w:eastAsia="Times New Roman" w:hAnsi="Times New Roman" w:cs="Times New Roman"/>
+          <w:iCs/>
+          <w:sz w:val="24"/>
+          <w:szCs w:val="24"/>
+        </w:rPr>
+        <w:t>)</w:t>
+      </w:r>
+      <w:r>
+        <w:rPr>
+          <w:rFonts w:ascii="Times New Roman" w:eastAsia="Times New Roman" w:hAnsi="Times New Roman" w:cs="Times New Roman"/>
+          <w:iCs/>
+          <w:sz w:val="24"/>
+          <w:szCs w:val="24"/>
+        </w:rPr>
+        <w:t>, there is no significant difference</w:t>
+      </w:r>
+      <w:r>
+        <w:rPr>
+          <w:rFonts w:ascii="Times New Roman" w:eastAsia="Times New Roman" w:hAnsi="Times New Roman" w:cs="Times New Roman"/>
+          <w:iCs/>
+          <w:sz w:val="24"/>
+          <w:szCs w:val="24"/>
+        </w:rPr>
+        <w:t xml:space="preserve"> across packet levels 230 and above</w:t>
+      </w:r>
+      <w:r>
+        <w:rPr>
+          <w:rFonts w:ascii="Times New Roman" w:eastAsia="Times New Roman" w:hAnsi="Times New Roman" w:cs="Times New Roman"/>
+          <w:iCs/>
+          <w:sz w:val="24"/>
+          <w:szCs w:val="24"/>
+        </w:rPr>
+        <w:t xml:space="preserve"> </w:t>
+      </w:r>
+      <w:r>
+        <w:rPr>
+          <w:rFonts w:ascii="Times New Roman" w:eastAsia="Times New Roman" w:hAnsi="Times New Roman" w:cs="Times New Roman"/>
+          <w:iCs/>
+          <w:sz w:val="24"/>
+          <w:szCs w:val="24"/>
+        </w:rPr>
+        <w:t>(</w:t>
+      </w:r>
+      <m:oMath>
+        <m:r>
+          <w:rPr>
+            <w:rFonts w:ascii="Cambria Math" w:eastAsia="Times New Roman" w:hAnsi="Cambria Math" w:cs="Times New Roman"/>
+            <w:sz w:val="24"/>
+            <w:szCs w:val="24"/>
+          </w:rPr>
+          <m:t>p=</m:t>
+        </m:r>
+        <m:r>
+          <w:rPr>
+            <w:rFonts w:ascii="Cambria Math" w:eastAsia="Times New Roman" w:hAnsi="Cambria Math" w:cs="Times New Roman"/>
+            <w:sz w:val="24"/>
+            <w:szCs w:val="24"/>
+          </w:rPr>
+          <m:t>0.489</m:t>
+        </m:r>
+      </m:oMath>
+      <w:r>
+        <w:rPr>
+          <w:rFonts w:ascii="Times New Roman" w:eastAsia="Times New Roman" w:hAnsi="Times New Roman" w:cs="Times New Roman"/>
+          <w:iCs/>
+          <w:sz w:val="24"/>
+          <w:szCs w:val="24"/>
+        </w:rPr>
+        <w:t>)</w:t>
+      </w:r>
+      <w:r>
+        <w:rPr>
+          <w:rFonts w:ascii="Times New Roman" w:eastAsia="Times New Roman" w:hAnsi="Times New Roman" w:cs="Times New Roman"/>
+          <w:iCs/>
+          <w:sz w:val="24"/>
+          <w:szCs w:val="24"/>
+        </w:rPr>
+        <w:t xml:space="preserve">, showing that the 1D-CNN retains its max performance </w:t>
+      </w:r>
+      <w:r>
+        <w:rPr>
+          <w:rFonts w:ascii="Times New Roman" w:eastAsia="Times New Roman" w:hAnsi="Times New Roman" w:cs="Times New Roman"/>
+          <w:iCs/>
+          <w:sz w:val="24"/>
+          <w:szCs w:val="24"/>
+        </w:rPr>
+        <w:t>until it is restricted to less than 230 packets.</w:t>
+      </w:r>
+      <w:r>
+        <w:rPr>
+          <w:rFonts w:ascii="Times New Roman" w:eastAsia="Times New Roman" w:hAnsi="Times New Roman" w:cs="Times New Roman"/>
+          <w:iCs/>
+          <w:sz w:val="24"/>
+          <w:szCs w:val="24"/>
+        </w:rPr>
+        <w:t xml:space="preserve"> </w:t>
+      </w:r>
+      <w:r>
+        <w:rPr>
+          <w:rFonts w:ascii="Times New Roman" w:eastAsia="Times New Roman" w:hAnsi="Times New Roman" w:cs="Times New Roman"/>
+          <w:i/>
+          <w:sz w:val="24"/>
+          <w:szCs w:val="24"/>
+        </w:rPr>
+        <w:t>Figure X.x</w:t>
+      </w:r>
+      <w:r>
+        <w:rPr>
+          <w:rFonts w:ascii="Times New Roman" w:eastAsia="Times New Roman" w:hAnsi="Times New Roman" w:cs="Times New Roman"/>
+          <w:iCs/>
+          <w:sz w:val="24"/>
+          <w:szCs w:val="24"/>
+        </w:rPr>
+        <w:t xml:space="preserve"> shows the relationship between Accuracy and Number of packets for each model.</w:t>
+      </w:r>
+      <w:bookmarkStart w:id="0" w:name="_GoBack"/>
+      <w:bookmarkEnd w:id="0"/>
     </w:p>
     <w:p>
       <w:pPr>
@@ -3502,7 +5622,7 @@
     <w:p>
       <w:pPr>
         <w:spacing w:line="360" w:lineRule="auto"/>
-        <w:ind w:firstLine="720"/>
+        <w:jc w:val="center"/>
         <w:rPr>
           <w:rFonts w:ascii="Times New Roman" w:eastAsia="Times New Roman" w:hAnsi="Times New Roman" w:cs="Times New Roman"/>
           <w:sz w:val="24"/>
@@ -3515,89 +5635,7 @@
           <w:sz w:val="24"/>
           <w:szCs w:val="24"/>
         </w:rPr>
-        <w:t>Computer machine broke for 2 weeks, crashed while running a model.</w:t>
-      </w:r>
-      <w:bookmarkStart w:id="1" w:name="_GoBack"/>
-      <w:bookmarkEnd w:id="1"/>
-    </w:p>
-    <w:p>
-      <w:pPr>
-        <w:pStyle w:val="ListParagraph"/>
-        <w:numPr>
-          <w:ilvl w:val="0"/>
-          <w:numId w:val="6"/>
-        </w:numPr>
-        <w:spacing w:line="360" w:lineRule="auto"/>
-        <w:rPr>
-          <w:rFonts w:ascii="Times New Roman" w:eastAsia="Times New Roman" w:hAnsi="Times New Roman" w:cs="Times New Roman"/>
-          <w:sz w:val="24"/>
-          <w:szCs w:val="24"/>
-        </w:rPr>
-      </w:pPr>
-      <w:r>
-        <w:rPr>
-          <w:rFonts w:ascii="Times New Roman" w:eastAsia="Times New Roman" w:hAnsi="Times New Roman" w:cs="Times New Roman"/>
-          <w:sz w:val="24"/>
-          <w:szCs w:val="24"/>
-        </w:rPr>
-        <w:t>Potential overheating of components slowing down run time.</w:t>
-      </w:r>
-    </w:p>
-    <w:p>
-      <w:pPr>
-        <w:pStyle w:val="ListParagraph"/>
-        <w:numPr>
-          <w:ilvl w:val="0"/>
-          <w:numId w:val="6"/>
-        </w:numPr>
-        <w:spacing w:line="360" w:lineRule="auto"/>
-        <w:rPr>
-          <w:rFonts w:ascii="Times New Roman" w:eastAsia="Times New Roman" w:hAnsi="Times New Roman" w:cs="Times New Roman"/>
-          <w:sz w:val="24"/>
-          <w:szCs w:val="24"/>
-        </w:rPr>
-      </w:pPr>
-      <w:r>
-        <w:rPr>
-          <w:rFonts w:ascii="Times New Roman" w:eastAsia="Times New Roman" w:hAnsi="Times New Roman" w:cs="Times New Roman"/>
-          <w:sz w:val="24"/>
-          <w:szCs w:val="24"/>
-        </w:rPr>
-        <w:t>Random Initialization (Never used the same random seed is both good and bad)</w:t>
-      </w:r>
-    </w:p>
-    <w:p>
-      <w:pPr>
-        <w:pStyle w:val="ListParagraph"/>
-        <w:numPr>
-          <w:ilvl w:val="0"/>
-          <w:numId w:val="6"/>
-        </w:numPr>
-        <w:spacing w:line="360" w:lineRule="auto"/>
-        <w:rPr>
-          <w:rFonts w:ascii="Times New Roman" w:eastAsia="Times New Roman" w:hAnsi="Times New Roman" w:cs="Times New Roman"/>
-          <w:sz w:val="24"/>
-          <w:szCs w:val="24"/>
-        </w:rPr>
-      </w:pPr>
-      <w:proofErr w:type="gramStart"/>
-      <w:r>
-        <w:rPr>
-          <w:rFonts w:ascii="Times New Roman" w:eastAsia="Times New Roman" w:hAnsi="Times New Roman" w:cs="Times New Roman"/>
-          <w:sz w:val="24"/>
-          <w:szCs w:val="24"/>
-        </w:rPr>
-        <w:lastRenderedPageBreak/>
-        <w:t>Power Draw,</w:t>
-      </w:r>
-      <w:proofErr w:type="gramEnd"/>
-      <w:r>
-        <w:rPr>
-          <w:rFonts w:ascii="Times New Roman" w:eastAsia="Times New Roman" w:hAnsi="Times New Roman" w:cs="Times New Roman"/>
-          <w:sz w:val="24"/>
-          <w:szCs w:val="24"/>
-        </w:rPr>
-        <w:t xml:space="preserve"> could have restricted model performance on GPU.</w:t>
+        <w:t>SUGGESTIONS FOR FUTURE RESEARCH</w:t>
       </w:r>
     </w:p>
     <w:p>
@@ -3605,40 +5643,10 @@
         <w:spacing w:line="360" w:lineRule="auto"/>
         <w:rPr>
           <w:rFonts w:ascii="Times New Roman" w:eastAsia="Times New Roman" w:hAnsi="Times New Roman" w:cs="Times New Roman"/>
-          <w:iCs/>
           <w:sz w:val="24"/>
           <w:szCs w:val="24"/>
         </w:rPr>
       </w:pPr>
-    </w:p>
-    <w:p>
-      <w:pPr>
-        <w:spacing w:line="360" w:lineRule="auto"/>
-        <w:jc w:val="center"/>
-        <w:rPr>
-          <w:rFonts w:ascii="Times New Roman" w:eastAsia="Times New Roman" w:hAnsi="Times New Roman" w:cs="Times New Roman"/>
-          <w:sz w:val="24"/>
-          <w:szCs w:val="24"/>
-        </w:rPr>
-      </w:pPr>
-      <w:r>
-        <w:rPr>
-          <w:rFonts w:ascii="Times New Roman" w:eastAsia="Times New Roman" w:hAnsi="Times New Roman" w:cs="Times New Roman"/>
-          <w:sz w:val="24"/>
-          <w:szCs w:val="24"/>
-        </w:rPr>
-        <w:t>SUGGESTIONS FOR FUTURE RESEARCH</w:t>
-      </w:r>
-    </w:p>
-    <w:p>
-      <w:pPr>
-        <w:spacing w:line="360" w:lineRule="auto"/>
-        <w:rPr>
-          <w:rFonts w:ascii="Times New Roman" w:eastAsia="Times New Roman" w:hAnsi="Times New Roman" w:cs="Times New Roman"/>
-          <w:sz w:val="24"/>
-          <w:szCs w:val="24"/>
-        </w:rPr>
-      </w:pPr>
       <w:r>
         <w:rPr>
           <w:rFonts w:ascii="Times New Roman" w:eastAsia="Times New Roman" w:hAnsi="Times New Roman" w:cs="Times New Roman"/>
@@ -3646,25 +5654,16 @@
           <w:szCs w:val="24"/>
         </w:rPr>
         <w:tab/>
-        <w:t xml:space="preserve">With the analysis of the model results and discussion on the implications of the results, this work has sufficiently filled the gap in the research by using multitudes of comparative techniques to evaluate different IoT classifier model performances. Further, the new understanding generated by this work opens a route for future investigations on IoT classifiers and development of platforms utilizing such classifiers. Due to changing protocols in IoT devices, behaviors are changing rapidly, yet it is unknown whether long term changes can hinder model performance. With a larger </w:t>
-      </w:r>
-      <w:proofErr w:type="gramStart"/>
-      <w:r>
-        <w:rPr>
-          <w:rFonts w:ascii="Times New Roman" w:eastAsia="Times New Roman" w:hAnsi="Times New Roman" w:cs="Times New Roman"/>
-          <w:sz w:val="24"/>
-          <w:szCs w:val="24"/>
-        </w:rPr>
-        <w:t>time</w:t>
-      </w:r>
-      <w:proofErr w:type="gramEnd"/>
-      <w:r>
-        <w:rPr>
-          <w:rFonts w:ascii="Times New Roman" w:eastAsia="Times New Roman" w:hAnsi="Times New Roman" w:cs="Times New Roman"/>
-          <w:sz w:val="24"/>
-          <w:szCs w:val="24"/>
-        </w:rPr>
-        <w:t xml:space="preserve"> scale, research can focus on building classifiers resistant to such changes, allowing for new </w:t>
+        <w:t xml:space="preserve">With the analysis of the model results and discussion on the implications of the results, this work has sufficiently filled the gap in the research by using multitudes of comparative techniques to evaluate different IoT classifier model performances. Further, the new </w:t>
+      </w:r>
+      <w:r>
+        <w:rPr>
+          <w:rFonts w:ascii="Times New Roman" w:eastAsia="Times New Roman" w:hAnsi="Times New Roman" w:cs="Times New Roman"/>
+          <w:sz w:val="24"/>
+          <w:szCs w:val="24"/>
+        </w:rPr>
+        <w:lastRenderedPageBreak/>
+        <w:t xml:space="preserve">understanding generated by this work opens a route for future investigations on IoT classifiers and development of platforms utilizing such classifiers. Due to changing protocols in IoT devices, behaviors are changing rapidly, yet it is unknown whether long term changes can hinder model performance. With a larger time scale, research can focus on building classifiers resistant to such changes, allowing for new </w:t>
       </w:r>
       <w:r>
         <w:rPr>
@@ -4097,9 +6096,8 @@
                 <w:sz w:val="24"/>
                 <w:szCs w:val="24"/>
               </w:rPr>
-              <w:t xml:space="preserve">ber </w:t>
-            </w:r>
-            <w:proofErr w:type="gramStart"/>
+              <w:t xml:space="preserve">ber of </w:t>
+            </w:r>
             <w:r>
               <w:rPr>
                 <w:rFonts w:ascii="Times New Roman" w:eastAsia="Times New Roman" w:hAnsi="Times New Roman" w:cs="Times New Roman"/>
@@ -4107,18 +6105,8 @@
                 <w:sz w:val="24"/>
                 <w:szCs w:val="24"/>
               </w:rPr>
-              <w:t xml:space="preserve">of </w:t>
-            </w:r>
-            <w:r>
-              <w:rPr>
-                <w:rFonts w:ascii="Times New Roman" w:eastAsia="Times New Roman" w:hAnsi="Times New Roman" w:cs="Times New Roman"/>
-                <w:iCs/>
-                <w:sz w:val="24"/>
-                <w:szCs w:val="24"/>
-              </w:rPr>
               <w:t xml:space="preserve"> Kernels</w:t>
             </w:r>
-            <w:proofErr w:type="gramEnd"/>
           </w:p>
         </w:tc>
         <w:tc>
@@ -4296,25 +6284,7 @@
                 <w:sz w:val="24"/>
                 <w:szCs w:val="24"/>
               </w:rPr>
-              <w:t>(2,2</w:t>
-            </w:r>
-            <w:proofErr w:type="gramStart"/>
-            <w:r>
-              <w:rPr>
-                <w:rFonts w:ascii="Times New Roman" w:eastAsia="Times New Roman" w:hAnsi="Times New Roman" w:cs="Times New Roman"/>
-                <w:sz w:val="24"/>
-                <w:szCs w:val="24"/>
-              </w:rPr>
-              <w:t>),(</w:t>
-            </w:r>
-            <w:proofErr w:type="gramEnd"/>
-            <w:r>
-              <w:rPr>
-                <w:rFonts w:ascii="Times New Roman" w:eastAsia="Times New Roman" w:hAnsi="Times New Roman" w:cs="Times New Roman"/>
-                <w:sz w:val="24"/>
-                <w:szCs w:val="24"/>
-              </w:rPr>
-              <w:t>3,3)</w:t>
+              <w:t>(2,2),(3,3)</w:t>
             </w:r>
           </w:p>
         </w:tc>
@@ -4430,7 +6400,6 @@
                 <w:sz w:val="24"/>
                 <w:szCs w:val="24"/>
               </w:rPr>
-              <w:lastRenderedPageBreak/>
               <w:t>Kernel Height</w:t>
             </w:r>
           </w:p>
@@ -5059,23 +7028,13 @@
                 <w:szCs w:val="24"/>
               </w:rPr>
             </w:pPr>
-            <w:proofErr w:type="gramStart"/>
-            <w:r>
-              <w:rPr>
-                <w:rFonts w:ascii="Times New Roman" w:eastAsia="Times New Roman" w:hAnsi="Times New Roman" w:cs="Times New Roman"/>
-                <w:sz w:val="24"/>
-                <w:szCs w:val="24"/>
-              </w:rPr>
-              <w:t>U(</w:t>
-            </w:r>
-            <w:proofErr w:type="gramEnd"/>
-            <w:r>
-              <w:rPr>
-                <w:rFonts w:ascii="Times New Roman" w:eastAsia="Times New Roman" w:hAnsi="Times New Roman" w:cs="Times New Roman"/>
-                <w:sz w:val="24"/>
-                <w:szCs w:val="24"/>
-              </w:rPr>
-              <w:t>0.1,0.3)</w:t>
+            <w:r>
+              <w:rPr>
+                <w:rFonts w:ascii="Times New Roman" w:eastAsia="Times New Roman" w:hAnsi="Times New Roman" w:cs="Times New Roman"/>
+                <w:sz w:val="24"/>
+                <w:szCs w:val="24"/>
+              </w:rPr>
+              <w:t>U(0.1,0.3)</w:t>
             </w:r>
           </w:p>
         </w:tc>
@@ -5368,23 +7327,13 @@
                 <w:szCs w:val="24"/>
               </w:rPr>
             </w:pPr>
-            <w:proofErr w:type="gramStart"/>
-            <w:r>
-              <w:rPr>
-                <w:rFonts w:ascii="Times New Roman" w:eastAsia="Times New Roman" w:hAnsi="Times New Roman" w:cs="Times New Roman"/>
-                <w:sz w:val="24"/>
-                <w:szCs w:val="24"/>
-              </w:rPr>
-              <w:t>U(</w:t>
-            </w:r>
-            <w:proofErr w:type="gramEnd"/>
-            <w:r>
-              <w:rPr>
-                <w:rFonts w:ascii="Times New Roman" w:eastAsia="Times New Roman" w:hAnsi="Times New Roman" w:cs="Times New Roman"/>
-                <w:sz w:val="24"/>
-                <w:szCs w:val="24"/>
-              </w:rPr>
-              <w:t>0.0009, 0.00225)</w:t>
+            <w:r>
+              <w:rPr>
+                <w:rFonts w:ascii="Times New Roman" w:eastAsia="Times New Roman" w:hAnsi="Times New Roman" w:cs="Times New Roman"/>
+                <w:sz w:val="24"/>
+                <w:szCs w:val="24"/>
+              </w:rPr>
+              <w:t>U(0.0009, 0.00225)</w:t>
             </w:r>
           </w:p>
         </w:tc>
@@ -5508,6 +7457,7 @@
                 <w:sz w:val="24"/>
                 <w:szCs w:val="24"/>
               </w:rPr>
+              <w:lastRenderedPageBreak/>
               <w:t>CNN Layers</w:t>
             </w:r>
           </w:p>
@@ -8137,16 +10087,14 @@
         </w:rPr>
         <w:t xml:space="preserve"> Two Sample T-Test between </w:t>
       </w:r>
-      <w:proofErr w:type="gramStart"/>
-      <w:r>
-        <w:rPr>
-          <w:rFonts w:ascii="Times New Roman" w:eastAsia="Times New Roman" w:hAnsi="Times New Roman" w:cs="Times New Roman"/>
-          <w:sz w:val="24"/>
-          <w:szCs w:val="24"/>
-        </w:rPr>
-        <w:t>20 fold</w:t>
-      </w:r>
-      <w:proofErr w:type="gramEnd"/>
+      <w:r>
+        <w:rPr>
+          <w:rFonts w:ascii="Times New Roman" w:eastAsia="Times New Roman" w:hAnsi="Times New Roman" w:cs="Times New Roman"/>
+          <w:sz w:val="24"/>
+          <w:szCs w:val="24"/>
+        </w:rPr>
+        <w:t>20-fold</w:t>
+      </w:r>
       <w:r>
         <w:rPr>
           <w:rFonts w:ascii="Times New Roman" w:eastAsia="Times New Roman" w:hAnsi="Times New Roman" w:cs="Times New Roman"/>
@@ -9359,16 +11307,14 @@
         </w:rPr>
         <w:t xml:space="preserve">Two Sample T-Test between </w:t>
       </w:r>
-      <w:proofErr w:type="gramStart"/>
-      <w:r>
-        <w:rPr>
-          <w:rFonts w:ascii="Times New Roman" w:eastAsia="Times New Roman" w:hAnsi="Times New Roman" w:cs="Times New Roman"/>
-          <w:sz w:val="24"/>
-          <w:szCs w:val="24"/>
-        </w:rPr>
-        <w:t>20 fold</w:t>
-      </w:r>
-      <w:proofErr w:type="gramEnd"/>
+      <w:r>
+        <w:rPr>
+          <w:rFonts w:ascii="Times New Roman" w:eastAsia="Times New Roman" w:hAnsi="Times New Roman" w:cs="Times New Roman"/>
+          <w:sz w:val="24"/>
+          <w:szCs w:val="24"/>
+        </w:rPr>
+        <w:t>20-fold</w:t>
+      </w:r>
       <w:r>
         <w:rPr>
           <w:rFonts w:ascii="Times New Roman" w:eastAsia="Times New Roman" w:hAnsi="Times New Roman" w:cs="Times New Roman"/>
@@ -9434,10 +11380,10 @@
             <v:path o:extrusionok="f" gradientshapeok="t" o:connecttype="rect"/>
             <o:lock v:ext="edit" aspectratio="t"/>
           </v:shapetype>
-          <v:shape id="_x0000_i1025" type="#_x0000_t75" style="width:289.5pt;height:207.75pt" o:ole="">
-            <v:imagedata r:id="rId9" o:title=""/>
+          <v:shape id="_x0000_i1025" type="#_x0000_t75" style="width:289.35pt;height:207.85pt" o:ole="">
+            <v:imagedata r:id="rId6" o:title=""/>
           </v:shape>
-          <o:OLEObject Type="Embed" ProgID="AcroExch.Document.DC" ShapeID="_x0000_i1025" DrawAspect="Content" ObjectID="_1644298756" r:id="rId10"/>
+          <o:OLEObject Type="Embed" ProgID="AcroExch.Document.DC" ShapeID="_x0000_i1025" DrawAspect="Content" ObjectID="_1644857939" r:id="rId7"/>
         </w:object>
       </w:r>
     </w:p>
@@ -9486,10 +11432,10 @@
           <w:szCs w:val="24"/>
         </w:rPr>
         <w:object w:dxaOrig="6045" w:dyaOrig="4155" w14:anchorId="2DD654BF">
-          <v:shape id="_x0000_i1026" type="#_x0000_t75" style="width:302.25pt;height:207.75pt" o:ole="">
-            <v:imagedata r:id="rId11" o:title=""/>
+          <v:shape id="_x0000_i1026" type="#_x0000_t75" style="width:302.25pt;height:207.85pt" o:ole="">
+            <v:imagedata r:id="rId8" o:title=""/>
           </v:shape>
-          <o:OLEObject Type="Embed" ProgID="AcroExch.Document.DC" ShapeID="_x0000_i1026" DrawAspect="Content" ObjectID="_1644298757" r:id="rId12"/>
+          <o:OLEObject Type="Embed" ProgID="AcroExch.Document.DC" ShapeID="_x0000_i1026" DrawAspect="Content" ObjectID="_1644857940" r:id="rId9"/>
         </w:object>
       </w:r>
     </w:p>
@@ -9538,10 +11484,10 @@
           <w:szCs w:val="24"/>
         </w:rPr>
         <w:object w:dxaOrig="5790" w:dyaOrig="4155" w14:anchorId="127DDEBC">
-          <v:shape id="_x0000_i1027" type="#_x0000_t75" style="width:289.5pt;height:207.75pt" o:ole="">
-            <v:imagedata r:id="rId13" o:title=""/>
+          <v:shape id="_x0000_i1027" type="#_x0000_t75" style="width:289.35pt;height:207.85pt" o:ole="">
+            <v:imagedata r:id="rId10" o:title=""/>
           </v:shape>
-          <o:OLEObject Type="Embed" ProgID="AcroExch.Document.DC" ShapeID="_x0000_i1027" DrawAspect="Content" ObjectID="_1644298758" r:id="rId14"/>
+          <o:OLEObject Type="Embed" ProgID="AcroExch.Document.DC" ShapeID="_x0000_i1027" DrawAspect="Content" ObjectID="_1644857941" r:id="rId11"/>
         </w:object>
       </w:r>
     </w:p>
@@ -9591,10 +11537,10 @@
           <w:szCs w:val="24"/>
         </w:rPr>
         <w:object w:dxaOrig="5790" w:dyaOrig="4155" w14:anchorId="01D68062">
-          <v:shape id="_x0000_i1028" type="#_x0000_t75" style="width:289.5pt;height:207.75pt" o:ole="">
-            <v:imagedata r:id="rId15" o:title=""/>
+          <v:shape id="_x0000_i1028" type="#_x0000_t75" style="width:289.35pt;height:207.85pt" o:ole="">
+            <v:imagedata r:id="rId12" o:title=""/>
           </v:shape>
-          <o:OLEObject Type="Embed" ProgID="AcroExch.Document.DC" ShapeID="_x0000_i1028" DrawAspect="Content" ObjectID="_1644298759" r:id="rId16"/>
+          <o:OLEObject Type="Embed" ProgID="AcroExch.Document.DC" ShapeID="_x0000_i1028" DrawAspect="Content" ObjectID="_1644857942" r:id="rId13"/>
         </w:object>
       </w:r>
     </w:p>
@@ -9643,10 +11589,10 @@
           <w:szCs w:val="24"/>
         </w:rPr>
         <w:object w:dxaOrig="5790" w:dyaOrig="4155" w14:anchorId="1D07D7EA">
-          <v:shape id="_x0000_i1029" type="#_x0000_t75" style="width:289.5pt;height:207.75pt" o:ole="">
-            <v:imagedata r:id="rId17" o:title=""/>
+          <v:shape id="_x0000_i1029" type="#_x0000_t75" style="width:289.35pt;height:207.85pt" o:ole="">
+            <v:imagedata r:id="rId14" o:title=""/>
           </v:shape>
-          <o:OLEObject Type="Embed" ProgID="AcroExch.Document.DC" ShapeID="_x0000_i1029" DrawAspect="Content" ObjectID="_1644298760" r:id="rId18"/>
+          <o:OLEObject Type="Embed" ProgID="AcroExch.Document.DC" ShapeID="_x0000_i1029" DrawAspect="Content" ObjectID="_1644857943" r:id="rId15"/>
         </w:object>
       </w:r>
     </w:p>
@@ -9695,10 +11641,10 @@
           <w:szCs w:val="24"/>
         </w:rPr>
         <w:object w:dxaOrig="6045" w:dyaOrig="4155" w14:anchorId="50F2FB35">
-          <v:shape id="_x0000_i1030" type="#_x0000_t75" style="width:302.25pt;height:207.75pt" o:ole="">
-            <v:imagedata r:id="rId19" o:title=""/>
+          <v:shape id="_x0000_i1030" type="#_x0000_t75" style="width:302.25pt;height:207.85pt" o:ole="">
+            <v:imagedata r:id="rId16" o:title=""/>
           </v:shape>
-          <o:OLEObject Type="Embed" ProgID="AcroExch.Document.DC" ShapeID="_x0000_i1030" DrawAspect="Content" ObjectID="_1644298761" r:id="rId20"/>
+          <o:OLEObject Type="Embed" ProgID="AcroExch.Document.DC" ShapeID="_x0000_i1030" DrawAspect="Content" ObjectID="_1644857944" r:id="rId17"/>
         </w:object>
       </w:r>
     </w:p>
@@ -9747,10 +11693,10 @@
           <w:szCs w:val="24"/>
         </w:rPr>
         <w:object w:dxaOrig="5790" w:dyaOrig="4155" w14:anchorId="149C10E0">
-          <v:shape id="_x0000_i1031" type="#_x0000_t75" style="width:289.5pt;height:207.75pt" o:ole="">
-            <v:imagedata r:id="rId21" o:title=""/>
+          <v:shape id="_x0000_i1031" type="#_x0000_t75" style="width:289.35pt;height:207.85pt" o:ole="">
+            <v:imagedata r:id="rId18" o:title=""/>
           </v:shape>
-          <o:OLEObject Type="Embed" ProgID="AcroExch.Document.DC" ShapeID="_x0000_i1031" DrawAspect="Content" ObjectID="_1644298762" r:id="rId22"/>
+          <o:OLEObject Type="Embed" ProgID="AcroExch.Document.DC" ShapeID="_x0000_i1031" DrawAspect="Content" ObjectID="_1644857945" r:id="rId19"/>
         </w:object>
       </w:r>
     </w:p>
@@ -9799,10 +11745,10 @@
           <w:szCs w:val="24"/>
         </w:rPr>
         <w:object w:dxaOrig="5790" w:dyaOrig="4155" w14:anchorId="42401513">
-          <v:shape id="_x0000_i1032" type="#_x0000_t75" style="width:289.5pt;height:207.75pt" o:ole="">
-            <v:imagedata r:id="rId23" o:title=""/>
+          <v:shape id="_x0000_i1032" type="#_x0000_t75" style="width:289.35pt;height:207.85pt" o:ole="">
+            <v:imagedata r:id="rId20" o:title=""/>
           </v:shape>
-          <o:OLEObject Type="Embed" ProgID="AcroExch.Document.DC" ShapeID="_x0000_i1032" DrawAspect="Content" ObjectID="_1644298763" r:id="rId24"/>
+          <o:OLEObject Type="Embed" ProgID="AcroExch.Document.DC" ShapeID="_x0000_i1032" DrawAspect="Content" ObjectID="_1644857946" r:id="rId21"/>
         </w:object>
       </w:r>
     </w:p>
@@ -9851,10 +11797,10 @@
           <w:szCs w:val="24"/>
         </w:rPr>
         <w:object w:dxaOrig="5790" w:dyaOrig="4155" w14:anchorId="2F75607B">
-          <v:shape id="_x0000_i1033" type="#_x0000_t75" style="width:289.5pt;height:207.75pt" o:ole="">
-            <v:imagedata r:id="rId25" o:title=""/>
+          <v:shape id="_x0000_i1033" type="#_x0000_t75" style="width:289.35pt;height:207.85pt" o:ole="">
+            <v:imagedata r:id="rId22" o:title=""/>
           </v:shape>
-          <o:OLEObject Type="Embed" ProgID="AcroExch.Document.DC" ShapeID="_x0000_i1033" DrawAspect="Content" ObjectID="_1644298764" r:id="rId26"/>
+          <o:OLEObject Type="Embed" ProgID="AcroExch.Document.DC" ShapeID="_x0000_i1033" DrawAspect="Content" ObjectID="_1644857947" r:id="rId23"/>
         </w:object>
       </w:r>
     </w:p>
@@ -9903,10 +11849,10 @@
           <w:szCs w:val="24"/>
         </w:rPr>
         <w:object w:dxaOrig="6045" w:dyaOrig="4155" w14:anchorId="45031BB6">
-          <v:shape id="_x0000_i1034" type="#_x0000_t75" style="width:302.25pt;height:207.75pt" o:ole="">
-            <v:imagedata r:id="rId27" o:title=""/>
+          <v:shape id="_x0000_i1034" type="#_x0000_t75" style="width:302.25pt;height:207.85pt" o:ole="">
+            <v:imagedata r:id="rId24" o:title=""/>
           </v:shape>
-          <o:OLEObject Type="Embed" ProgID="AcroExch.Document.DC" ShapeID="_x0000_i1034" DrawAspect="Content" ObjectID="_1644298765" r:id="rId28"/>
+          <o:OLEObject Type="Embed" ProgID="AcroExch.Document.DC" ShapeID="_x0000_i1034" DrawAspect="Content" ObjectID="_1644857948" r:id="rId25"/>
         </w:object>
       </w:r>
     </w:p>
@@ -9955,10 +11901,10 @@
           <w:szCs w:val="24"/>
         </w:rPr>
         <w:object w:dxaOrig="5790" w:dyaOrig="4155" w14:anchorId="234AE478">
-          <v:shape id="_x0000_i1035" type="#_x0000_t75" style="width:289.5pt;height:207.75pt" o:ole="">
-            <v:imagedata r:id="rId29" o:title=""/>
+          <v:shape id="_x0000_i1035" type="#_x0000_t75" style="width:289.35pt;height:207.85pt" o:ole="">
+            <v:imagedata r:id="rId26" o:title=""/>
           </v:shape>
-          <o:OLEObject Type="Embed" ProgID="AcroExch.Document.DC" ShapeID="_x0000_i1035" DrawAspect="Content" ObjectID="_1644298766" r:id="rId30"/>
+          <o:OLEObject Type="Embed" ProgID="AcroExch.Document.DC" ShapeID="_x0000_i1035" DrawAspect="Content" ObjectID="_1644857949" r:id="rId27"/>
         </w:object>
       </w:r>
     </w:p>
@@ -10007,10 +11953,10 @@
           <w:szCs w:val="24"/>
         </w:rPr>
         <w:object w:dxaOrig="5790" w:dyaOrig="4155" w14:anchorId="0B2B90C9">
-          <v:shape id="_x0000_i1036" type="#_x0000_t75" style="width:289.5pt;height:207.75pt" o:ole="">
-            <v:imagedata r:id="rId31" o:title=""/>
+          <v:shape id="_x0000_i1036" type="#_x0000_t75" style="width:289.35pt;height:207.85pt" o:ole="">
+            <v:imagedata r:id="rId28" o:title=""/>
           </v:shape>
-          <o:OLEObject Type="Embed" ProgID="AcroExch.Document.DC" ShapeID="_x0000_i1036" DrawAspect="Content" ObjectID="_1644298767" r:id="rId32"/>
+          <o:OLEObject Type="Embed" ProgID="AcroExch.Document.DC" ShapeID="_x0000_i1036" DrawAspect="Content" ObjectID="_1644857950" r:id="rId29"/>
         </w:object>
       </w:r>
     </w:p>
@@ -10062,43 +12008,10 @@
 </w:document>
 </file>
 
-<file path=word/comments.xml><?xml version="1.0" encoding="utf-8"?>
-<w:comments xmlns:wpc="http://schemas.microsoft.com/office/word/2010/wordprocessingCanvas" xmlns:cx="http://schemas.microsoft.com/office/drawing/2014/chartex" xmlns:cx1="http://schemas.microsoft.com/office/drawing/2015/9/8/chartex" xmlns:cx2="http://schemas.microsoft.com/office/drawing/2015/10/21/chartex" xmlns:cx3="http://schemas.microsoft.com/office/drawing/2016/5/9/chartex" xmlns:cx4="http://schemas.microsoft.com/office/drawing/2016/5/10/chartex" xmlns:cx5="http://schemas.microsoft.com/office/drawing/2016/5/11/chartex" xmlns:cx6="http://schemas.microsoft.com/office/drawing/2016/5/12/chartex" xmlns:cx7="http://schemas.microsoft.com/office/drawing/2016/5/13/chartex" xmlns:cx8="http://schemas.microsoft.com/office/drawing/2016/5/14/chartex" xmlns:mc="http://schemas.openxmlformats.org/markup-compatibility/2006" xmlns:aink="http://schemas.microsoft.com/office/drawing/2016/ink" xmlns:am3d="http://schemas.microsoft.com/office/drawing/2017/model3d" xmlns:o="urn:schemas-microsoft-com:office:office" xmlns:r="http://schemas.openxmlformats.org/officeDocument/2006/relationships" xmlns:m="http://schemas.openxmlformats.org/officeDocument/2006/math" xmlns:v="urn:schemas-microsoft-com:vml" xmlns:wp14="http://schemas.microsoft.com/office/word/2010/wordprocessingDrawing" xmlns:wp="http://schemas.openxmlformats.org/drawingml/2006/wordprocessingDrawing" xmlns:w10="urn:schemas-microsoft-com:office:word" xmlns:w="http://schemas.openxmlformats.org/wordprocessingml/2006/main" xmlns:w14="http://schemas.microsoft.com/office/word/2010/wordml" xmlns:w15="http://schemas.microsoft.com/office/word/2012/wordml" xmlns:w16cid="http://schemas.microsoft.com/office/word/2016/wordml/cid" xmlns:w16se="http://schemas.microsoft.com/office/word/2015/wordml/symex" xmlns:wpg="http://schemas.microsoft.com/office/word/2010/wordprocessingGroup" xmlns:wpi="http://schemas.microsoft.com/office/word/2010/wordprocessingInk" xmlns:wne="http://schemas.microsoft.com/office/word/2006/wordml" xmlns:wps="http://schemas.microsoft.com/office/word/2010/wordprocessingShape" mc:Ignorable="w14 w15 w16se w16cid wp14">
-  <w:comment w:id="0" w:author="Matthias Rathbun" w:date="2020-02-19T13:00:00Z" w:initials="MR">
-    <w:p>
-      <w:pPr>
-        <w:pStyle w:val="CommentText"/>
-      </w:pPr>
-      <w:r>
-        <w:t>Abstract-like Introduction</w:t>
-      </w:r>
-      <w:r>
-        <w:rPr>
-          <w:rStyle w:val="CommentReference"/>
-        </w:rPr>
-        <w:annotationRef/>
-      </w:r>
-    </w:p>
-  </w:comment>
-</w:comments>
-</file>
-
-<file path=word/commentsExtended.xml><?xml version="1.0" encoding="utf-8"?>
-<w15:commentsEx xmlns:wpc="http://schemas.microsoft.com/office/word/2010/wordprocessingCanvas" xmlns:cx="http://schemas.microsoft.com/office/drawing/2014/chartex" xmlns:cx1="http://schemas.microsoft.com/office/drawing/2015/9/8/chartex" xmlns:cx2="http://schemas.microsoft.com/office/drawing/2015/10/21/chartex" xmlns:cx3="http://schemas.microsoft.com/office/drawing/2016/5/9/chartex" xmlns:cx4="http://schemas.microsoft.com/office/drawing/2016/5/10/chartex" xmlns:cx5="http://schemas.microsoft.com/office/drawing/2016/5/11/chartex" xmlns:cx6="http://schemas.microsoft.com/office/drawing/2016/5/12/chartex" xmlns:cx7="http://schemas.microsoft.com/office/drawing/2016/5/13/chartex" xmlns:cx8="http://schemas.microsoft.com/office/drawing/2016/5/14/chartex" xmlns:mc="http://schemas.openxmlformats.org/markup-compatibility/2006" xmlns:aink="http://schemas.microsoft.com/office/drawing/2016/ink" xmlns:am3d="http://schemas.microsoft.com/office/drawing/2017/model3d" xmlns:o="urn:schemas-microsoft-com:office:office" xmlns:r="http://schemas.openxmlformats.org/officeDocument/2006/relationships" xmlns:m="http://schemas.openxmlformats.org/officeDocument/2006/math" xmlns:v="urn:schemas-microsoft-com:vml" xmlns:wp14="http://schemas.microsoft.com/office/word/2010/wordprocessingDrawing" xmlns:wp="http://schemas.openxmlformats.org/drawingml/2006/wordprocessingDrawing" xmlns:w10="urn:schemas-microsoft-com:office:word" xmlns:w="http://schemas.openxmlformats.org/wordprocessingml/2006/main" xmlns:w14="http://schemas.microsoft.com/office/word/2010/wordml" xmlns:w15="http://schemas.microsoft.com/office/word/2012/wordml" xmlns:w16cid="http://schemas.microsoft.com/office/word/2016/wordml/cid" xmlns:w16se="http://schemas.microsoft.com/office/word/2015/wordml/symex" xmlns:wpg="http://schemas.microsoft.com/office/word/2010/wordprocessingGroup" xmlns:wpi="http://schemas.microsoft.com/office/word/2010/wordprocessingInk" xmlns:wne="http://schemas.microsoft.com/office/word/2006/wordml" xmlns:wps="http://schemas.microsoft.com/office/word/2010/wordprocessingShape" mc:Ignorable="w14 w15 w16se w16cid wp14">
-  <w15:commentEx w15:paraId="7F3D68AA" w15:done="0"/>
-</w15:commentsEx>
-</file>
-
 <file path=word/commentsExtensible.xml><?xml version="1.0" encoding="utf-8"?>
 <w16cex:commentsExtensible xmlns:w16="http://schemas.microsoft.com/office/word/2018/wordml" xmlns:w16cex="http://schemas.microsoft.com/office/word/2018/wordml/cex" xmlns:mc="http://schemas.openxmlformats.org/markup-compatibility/2006" mc:Ignorable="w16 w16cex">
   <w16cex:commentExtensible w16cex:durableId="6F3164BD" w16cex:dateUtc="2020-02-19T18:00:13.553Z"/>
 </w16cex:commentsExtensible>
-</file>
-
-<file path=word/commentsIds.xml><?xml version="1.0" encoding="utf-8"?>
-<w16cid:commentsIds xmlns:wpc="http://schemas.microsoft.com/office/word/2010/wordprocessingCanvas" xmlns:cx="http://schemas.microsoft.com/office/drawing/2014/chartex" xmlns:cx1="http://schemas.microsoft.com/office/drawing/2015/9/8/chartex" xmlns:cx2="http://schemas.microsoft.com/office/drawing/2015/10/21/chartex" xmlns:cx3="http://schemas.microsoft.com/office/drawing/2016/5/9/chartex" xmlns:cx4="http://schemas.microsoft.com/office/drawing/2016/5/10/chartex" xmlns:cx5="http://schemas.microsoft.com/office/drawing/2016/5/11/chartex" xmlns:cx6="http://schemas.microsoft.com/office/drawing/2016/5/12/chartex" xmlns:cx7="http://schemas.microsoft.com/office/drawing/2016/5/13/chartex" xmlns:cx8="http://schemas.microsoft.com/office/drawing/2016/5/14/chartex" xmlns:mc="http://schemas.openxmlformats.org/markup-compatibility/2006" xmlns:aink="http://schemas.microsoft.com/office/drawing/2016/ink" xmlns:am3d="http://schemas.microsoft.com/office/drawing/2017/model3d" xmlns:o="urn:schemas-microsoft-com:office:office" xmlns:r="http://schemas.openxmlformats.org/officeDocument/2006/relationships" xmlns:m="http://schemas.openxmlformats.org/officeDocument/2006/math" xmlns:v="urn:schemas-microsoft-com:vml" xmlns:wp14="http://schemas.microsoft.com/office/word/2010/wordprocessingDrawing" xmlns:wp="http://schemas.openxmlformats.org/drawingml/2006/wordprocessingDrawing" xmlns:w10="urn:schemas-microsoft-com:office:word" xmlns:w="http://schemas.openxmlformats.org/wordprocessingml/2006/main" xmlns:w14="http://schemas.microsoft.com/office/word/2010/wordml" xmlns:w15="http://schemas.microsoft.com/office/word/2012/wordml" xmlns:w16cid="http://schemas.microsoft.com/office/word/2016/wordml/cid" xmlns:w16se="http://schemas.microsoft.com/office/word/2015/wordml/symex" xmlns:wpg="http://schemas.microsoft.com/office/word/2010/wordprocessingGroup" xmlns:wpi="http://schemas.microsoft.com/office/word/2010/wordprocessingInk" xmlns:wne="http://schemas.microsoft.com/office/word/2006/wordml" xmlns:wps="http://schemas.microsoft.com/office/word/2010/wordprocessingShape" mc:Ignorable="w14 w15 w16se w16cid wp14">
-  <w16cid:commentId w16cid:paraId="7F3D68AA" w16cid:durableId="6F3164BD"/>
-</w16cid:commentsIds>
 </file>
 
 <file path=word/numbering.xml><?xml version="1.0" encoding="utf-8"?>
@@ -10694,14 +12607,6 @@
 </w:numbering>
 </file>
 
-<file path=word/people.xml><?xml version="1.0" encoding="utf-8"?>
-<w15:people xmlns:wpc="http://schemas.microsoft.com/office/word/2010/wordprocessingCanvas" xmlns:cx="http://schemas.microsoft.com/office/drawing/2014/chartex" xmlns:cx1="http://schemas.microsoft.com/office/drawing/2015/9/8/chartex" xmlns:cx2="http://schemas.microsoft.com/office/drawing/2015/10/21/chartex" xmlns:cx3="http://schemas.microsoft.com/office/drawing/2016/5/9/chartex" xmlns:cx4="http://schemas.microsoft.com/office/drawing/2016/5/10/chartex" xmlns:cx5="http://schemas.microsoft.com/office/drawing/2016/5/11/chartex" xmlns:cx6="http://schemas.microsoft.com/office/drawing/2016/5/12/chartex" xmlns:cx7="http://schemas.microsoft.com/office/drawing/2016/5/13/chartex" xmlns:cx8="http://schemas.microsoft.com/office/drawing/2016/5/14/chartex" xmlns:mc="http://schemas.openxmlformats.org/markup-compatibility/2006" xmlns:aink="http://schemas.microsoft.com/office/drawing/2016/ink" xmlns:am3d="http://schemas.microsoft.com/office/drawing/2017/model3d" xmlns:o="urn:schemas-microsoft-com:office:office" xmlns:r="http://schemas.openxmlformats.org/officeDocument/2006/relationships" xmlns:m="http://schemas.openxmlformats.org/officeDocument/2006/math" xmlns:v="urn:schemas-microsoft-com:vml" xmlns:wp14="http://schemas.microsoft.com/office/word/2010/wordprocessingDrawing" xmlns:wp="http://schemas.openxmlformats.org/drawingml/2006/wordprocessingDrawing" xmlns:w10="urn:schemas-microsoft-com:office:word" xmlns:w="http://schemas.openxmlformats.org/wordprocessingml/2006/main" xmlns:w14="http://schemas.microsoft.com/office/word/2010/wordml" xmlns:w15="http://schemas.microsoft.com/office/word/2012/wordml" xmlns:w16cid="http://schemas.microsoft.com/office/word/2016/wordml/cid" xmlns:w16se="http://schemas.microsoft.com/office/word/2015/wordml/symex" xmlns:wpg="http://schemas.microsoft.com/office/word/2010/wordprocessingGroup" xmlns:wpi="http://schemas.microsoft.com/office/word/2010/wordprocessingInk" xmlns:wne="http://schemas.microsoft.com/office/word/2006/wordml" xmlns:wps="http://schemas.microsoft.com/office/word/2010/wordprocessingShape" mc:Ignorable="w14 w15 w16se w16cid wp14">
-  <w15:person w15:author="Matthias Rathbun">
-    <w15:presenceInfo w15:providerId="Windows Live" w15:userId="914cffd35fd44916"/>
-  </w15:person>
-</w15:people>
-</file>
-
 <file path=word/styles.xml><?xml version="1.0" encoding="utf-8"?>
 <w:styles xmlns:mc="http://schemas.openxmlformats.org/markup-compatibility/2006" xmlns:r="http://schemas.openxmlformats.org/officeDocument/2006/relationships" xmlns:w="http://schemas.openxmlformats.org/wordprocessingml/2006/main" xmlns:w14="http://schemas.microsoft.com/office/word/2010/wordml" xmlns:w15="http://schemas.microsoft.com/office/word/2012/wordml" xmlns:w16cid="http://schemas.microsoft.com/office/word/2016/wordml/cid" xmlns:w16se="http://schemas.microsoft.com/office/word/2015/wordml/symex" mc:Ignorable="w14 w15 w16se w16cid">
   <w:docDefaults>
@@ -11100,7 +13005,6 @@
   <w:style w:type="character" w:default="1" w:styleId="DefaultParagraphFont">
     <w:name w:val="Default Paragraph Font"/>
     <w:uiPriority w:val="1"/>
-    <w:semiHidden/>
     <w:unhideWhenUsed/>
   </w:style>
   <w:style w:type="table" w:default="1" w:styleId="TableNormal">
@@ -11936,7 +13840,7 @@
 </file>
 
 <file path=customXml/itemProps1.xml><?xml version="1.0" encoding="utf-8"?>
-<ds:datastoreItem xmlns:ds="http://schemas.openxmlformats.org/officeDocument/2006/customXml" ds:itemID="{0919D0B8-3E8A-4023-84BF-A3BC6A32C452}">
+<ds:datastoreItem xmlns:ds="http://schemas.openxmlformats.org/officeDocument/2006/customXml" ds:itemID="{560F0056-1B92-4603-B994-CBDA25B1D8AA}">
   <ds:schemaRefs>
     <ds:schemaRef ds:uri="http://schemas.openxmlformats.org/officeDocument/2006/bibliography"/>
   </ds:schemaRefs>

</xml_diff>